<commit_message>
Also changed in last commit
</commit_message>
<xml_diff>
--- a/מסמך אפיון/מדריך למשתמש/מדריך למשתמש.docx
+++ b/מסמך אפיון/מדריך למשתמש/מדריך למשתמש.docx
@@ -15,7 +15,6 @@
       <w:pPr>
         <w:pStyle w:val="Heading1"/>
         <w:rPr>
-          <w:rFonts w:hint="cs"/>
           <w:rtl/>
         </w:rPr>
       </w:pPr>
@@ -30,15 +29,13 @@
     <w:p>
       <w:pPr>
         <w:rPr>
-          <w:rFonts w:hint="cs"/>
-          <w:rtl/>
-        </w:rPr>
-      </w:pPr>
-    </w:p>
-    <w:p>
-      <w:pPr>
-        <w:rPr>
-          <w:rFonts w:hint="cs"/>
+          <w:rtl/>
+        </w:rPr>
+      </w:pPr>
+    </w:p>
+    <w:p>
+      <w:pPr>
+        <w:rPr>
           <w:rtl/>
         </w:rPr>
       </w:pPr>
@@ -54,7 +51,6 @@
       <w:pPr>
         <w:jc w:val="center"/>
         <w:rPr>
-          <w:rFonts w:hint="cs"/>
           <w:rtl/>
         </w:rPr>
       </w:pPr>
@@ -89,7 +85,6 @@
     <w:p>
       <w:pPr>
         <w:rPr>
-          <w:rFonts w:hint="cs"/>
           <w:rtl/>
         </w:rPr>
       </w:pPr>
@@ -120,7 +115,6 @@
       <w:pPr>
         <w:pStyle w:val="Heading1"/>
         <w:rPr>
-          <w:rFonts w:hint="cs"/>
           <w:rtl/>
         </w:rPr>
       </w:pPr>
@@ -156,7 +150,6 @@
           <w:tab w:val="left" w:pos="1394"/>
         </w:tabs>
         <w:rPr>
-          <w:rFonts w:hint="cs"/>
           <w:rtl/>
         </w:rPr>
       </w:pPr>
@@ -174,7 +167,6 @@
           <w:tab w:val="left" w:pos="1394"/>
         </w:tabs>
         <w:rPr>
-          <w:rFonts w:hint="cs"/>
           <w:rtl/>
         </w:rPr>
       </w:pPr>
@@ -192,7 +184,6 @@
           <w:tab w:val="left" w:pos="1394"/>
         </w:tabs>
         <w:rPr>
-          <w:rFonts w:hint="cs"/>
           <w:rtl/>
         </w:rPr>
       </w:pPr>
@@ -214,9 +205,6 @@
         <w:tabs>
           <w:tab w:val="left" w:pos="1394"/>
         </w:tabs>
-        <w:rPr>
-          <w:rFonts w:hint="cs"/>
-        </w:rPr>
       </w:pPr>
       <w:r>
         <w:rPr>
@@ -236,9 +224,6 @@
         <w:tabs>
           <w:tab w:val="left" w:pos="1394"/>
         </w:tabs>
-        <w:rPr>
-          <w:rFonts w:hint="cs"/>
-        </w:rPr>
       </w:pPr>
       <w:r>
         <w:rPr>
@@ -258,9 +243,6 @@
         <w:tabs>
           <w:tab w:val="left" w:pos="1394"/>
         </w:tabs>
-        <w:rPr>
-          <w:rFonts w:hint="cs"/>
-        </w:rPr>
       </w:pPr>
       <w:r>
         <w:rPr>
@@ -280,9 +262,6 @@
         <w:tabs>
           <w:tab w:val="left" w:pos="1394"/>
         </w:tabs>
-        <w:rPr>
-          <w:rFonts w:hint="cs"/>
-        </w:rPr>
       </w:pPr>
       <w:r>
         <w:rPr>
@@ -302,9 +281,6 @@
         <w:tabs>
           <w:tab w:val="left" w:pos="1394"/>
         </w:tabs>
-        <w:rPr>
-          <w:rFonts w:hint="cs"/>
-        </w:rPr>
       </w:pPr>
       <w:r>
         <w:rPr>
@@ -324,9 +300,6 @@
         <w:tabs>
           <w:tab w:val="left" w:pos="1394"/>
         </w:tabs>
-        <w:rPr>
-          <w:rFonts w:hint="cs"/>
-        </w:rPr>
       </w:pPr>
       <w:r>
         <w:rPr>
@@ -346,9 +319,6 @@
         <w:tabs>
           <w:tab w:val="left" w:pos="1394"/>
         </w:tabs>
-        <w:rPr>
-          <w:rFonts w:hint="cs"/>
-        </w:rPr>
       </w:pPr>
       <w:r>
         <w:rPr>
@@ -368,9 +338,6 @@
         <w:tabs>
           <w:tab w:val="left" w:pos="1394"/>
         </w:tabs>
-        <w:rPr>
-          <w:rFonts w:hint="cs"/>
-        </w:rPr>
       </w:pPr>
       <w:r>
         <w:rPr>
@@ -390,9 +357,6 @@
         <w:tabs>
           <w:tab w:val="left" w:pos="1394"/>
         </w:tabs>
-        <w:rPr>
-          <w:rFonts w:hint="cs"/>
-        </w:rPr>
       </w:pPr>
       <w:r>
         <w:rPr>
@@ -412,9 +376,6 @@
         <w:tabs>
           <w:tab w:val="left" w:pos="1394"/>
         </w:tabs>
-        <w:rPr>
-          <w:rFonts w:hint="cs"/>
-        </w:rPr>
       </w:pPr>
       <w:r>
         <w:rPr>
@@ -448,9 +409,6 @@
         <w:tabs>
           <w:tab w:val="left" w:pos="1394"/>
         </w:tabs>
-        <w:rPr>
-          <w:rFonts w:hint="cs"/>
-        </w:rPr>
       </w:pPr>
       <w:r>
         <w:rPr>
@@ -477,9 +435,6 @@
         <w:tabs>
           <w:tab w:val="left" w:pos="1394"/>
         </w:tabs>
-        <w:rPr>
-          <w:rFonts w:hint="cs"/>
-        </w:rPr>
       </w:pPr>
       <w:r>
         <w:rPr>
@@ -499,9 +454,6 @@
         <w:tabs>
           <w:tab w:val="left" w:pos="1394"/>
         </w:tabs>
-        <w:rPr>
-          <w:rFonts w:hint="cs"/>
-        </w:rPr>
       </w:pPr>
       <w:r>
         <w:rPr>
@@ -521,9 +473,6 @@
         <w:tabs>
           <w:tab w:val="left" w:pos="1394"/>
         </w:tabs>
-        <w:rPr>
-          <w:rFonts w:hint="cs"/>
-        </w:rPr>
       </w:pPr>
       <w:r>
         <w:rPr>
@@ -543,9 +492,6 @@
         <w:tabs>
           <w:tab w:val="left" w:pos="1394"/>
         </w:tabs>
-        <w:rPr>
-          <w:rFonts w:hint="cs"/>
-        </w:rPr>
       </w:pPr>
       <w:r>
         <w:rPr>
@@ -565,9 +511,6 @@
         <w:tabs>
           <w:tab w:val="left" w:pos="1394"/>
         </w:tabs>
-        <w:rPr>
-          <w:rFonts w:hint="cs"/>
-        </w:rPr>
       </w:pPr>
       <w:r>
         <w:rPr>
@@ -587,9 +530,6 @@
         <w:tabs>
           <w:tab w:val="left" w:pos="1394"/>
         </w:tabs>
-        <w:rPr>
-          <w:rFonts w:hint="cs"/>
-        </w:rPr>
       </w:pPr>
       <w:r>
         <w:rPr>
@@ -605,7 +545,6 @@
           <w:tab w:val="left" w:pos="1394"/>
         </w:tabs>
         <w:rPr>
-          <w:rFonts w:hint="cs"/>
           <w:rtl/>
         </w:rPr>
       </w:pPr>
@@ -635,7 +574,6 @@
       <w:pPr>
         <w:pStyle w:val="Heading1"/>
         <w:rPr>
-          <w:rFonts w:hint="cs"/>
           <w:rtl/>
         </w:rPr>
       </w:pPr>
@@ -655,9 +593,6 @@
           <w:ilvl w:val="0"/>
           <w:numId w:val="2"/>
         </w:numPr>
-        <w:rPr>
-          <w:rFonts w:hint="cs"/>
-        </w:rPr>
       </w:pPr>
       <w:r>
         <w:rPr>
@@ -674,9 +609,6 @@
           <w:ilvl w:val="0"/>
           <w:numId w:val="2"/>
         </w:numPr>
-        <w:rPr>
-          <w:rFonts w:hint="cs"/>
-        </w:rPr>
       </w:pPr>
       <w:r>
         <w:rPr>
@@ -693,9 +625,6 @@
           <w:ilvl w:val="0"/>
           <w:numId w:val="2"/>
         </w:numPr>
-        <w:rPr>
-          <w:rFonts w:hint="cs"/>
-        </w:rPr>
       </w:pPr>
       <w:r>
         <w:rPr>
@@ -712,9 +641,6 @@
           <w:ilvl w:val="0"/>
           <w:numId w:val="2"/>
         </w:numPr>
-        <w:rPr>
-          <w:rFonts w:hint="cs"/>
-        </w:rPr>
       </w:pPr>
       <w:r>
         <w:rPr>
@@ -731,9 +657,6 @@
           <w:ilvl w:val="0"/>
           <w:numId w:val="2"/>
         </w:numPr>
-        <w:rPr>
-          <w:rFonts w:hint="cs"/>
-        </w:rPr>
       </w:pPr>
       <w:r>
         <w:rPr>
@@ -782,22 +705,503 @@
     </w:p>
     <w:p>
       <w:pPr>
-        <w:tabs>
-          <w:tab w:val="left" w:pos="1394"/>
-        </w:tabs>
-        <w:rPr>
-          <w:sz w:val="28"/>
-          <w:szCs w:val="28"/>
-          <w:rtl/>
-        </w:rPr>
-      </w:pPr>
-    </w:p>
-    <w:p>
-      <w:pPr>
-        <w:rPr>
-          <w:rFonts w:hint="cs"/>
-        </w:rPr>
-      </w:pPr>
+        <w:pStyle w:val="Heading1"/>
+        <w:rPr>
+          <w:rFonts w:hint="cs"/>
+          <w:rtl/>
+        </w:rPr>
+      </w:pPr>
+      <w:r>
+        <w:rPr>
+          <w:rFonts w:hint="cs"/>
+          <w:rtl/>
+        </w:rPr>
+        <w:lastRenderedPageBreak/>
+        <w:t>סרגלי כלים</w:t>
+      </w:r>
+    </w:p>
+    <w:p>
+      <w:pPr>
+        <w:rPr>
+          <w:rFonts w:hint="cs"/>
+          <w:rtl/>
+        </w:rPr>
+      </w:pPr>
+      <w:r>
+        <w:rPr>
+          <w:rFonts w:hint="cs"/>
+          <w:rtl/>
+        </w:rPr>
+        <w:t>סרגל הכלים הראשי במערכת, אשר יופיע תמיד בראש המסך הראשי, כולל את פקדי הניווט העיקריים במערכת.</w:t>
+      </w:r>
+    </w:p>
+    <w:p>
+      <w:pPr>
+        <w:rPr>
+          <w:rFonts w:hint="cs"/>
+          <w:rtl/>
+        </w:rPr>
+      </w:pPr>
+      <w:r>
+        <w:rPr>
+          <w:rFonts w:hint="cs"/>
+          <w:rtl/>
+        </w:rPr>
+        <w:t xml:space="preserve">הסרגל יציג את שם המערכת, שם הקורס, ולאחר ביצוע </w:t>
+      </w:r>
+      <w:r>
+        <w:t>login</w:t>
+      </w:r>
+      <w:r>
+        <w:rPr>
+          <w:rFonts w:hint="cs"/>
+          <w:rtl/>
+        </w:rPr>
+        <w:t xml:space="preserve"> גם את שם המשתמש.</w:t>
+      </w:r>
+    </w:p>
+    <w:p>
+      <w:pPr>
+        <w:rPr>
+          <w:rFonts w:hint="cs"/>
+          <w:rtl/>
+        </w:rPr>
+      </w:pPr>
+      <w:r>
+        <w:rPr>
+          <w:rFonts w:hint="cs"/>
+          <w:noProof/>
+        </w:rPr>
+        <w:drawing>
+          <wp:inline distT="0" distB="0" distL="0" distR="0">
+            <wp:extent cx="5271770" cy="191135"/>
+            <wp:effectExtent l="19050" t="0" r="5080" b="0"/>
+            <wp:docPr id="1" name="Picture 1"/>
+            <wp:cNvGraphicFramePr>
+              <a:graphicFrameLocks xmlns:a="http://schemas.openxmlformats.org/drawingml/2006/main" noChangeAspect="1"/>
+            </wp:cNvGraphicFramePr>
+            <a:graphic xmlns:a="http://schemas.openxmlformats.org/drawingml/2006/main">
+              <a:graphicData uri="http://schemas.openxmlformats.org/drawingml/2006/picture">
+                <pic:pic xmlns:pic="http://schemas.openxmlformats.org/drawingml/2006/picture">
+                  <pic:nvPicPr>
+                    <pic:cNvPr id="0" name="Picture 1"/>
+                    <pic:cNvPicPr>
+                      <a:picLocks noChangeAspect="1" noChangeArrowheads="1"/>
+                    </pic:cNvPicPr>
+                  </pic:nvPicPr>
+                  <pic:blipFill>
+                    <a:blip r:embed="rId5" cstate="print"/>
+                    <a:srcRect/>
+                    <a:stretch>
+                      <a:fillRect/>
+                    </a:stretch>
+                  </pic:blipFill>
+                  <pic:spPr bwMode="auto">
+                    <a:xfrm>
+                      <a:off x="0" y="0"/>
+                      <a:ext cx="5271770" cy="191135"/>
+                    </a:xfrm>
+                    <a:prstGeom prst="rect">
+                      <a:avLst/>
+                    </a:prstGeom>
+                    <a:noFill/>
+                    <a:ln w="9525">
+                      <a:noFill/>
+                      <a:miter lim="800000"/>
+                      <a:headEnd/>
+                      <a:tailEnd/>
+                    </a:ln>
+                  </pic:spPr>
+                </pic:pic>
+              </a:graphicData>
+            </a:graphic>
+          </wp:inline>
+        </w:drawing>
+      </w:r>
+    </w:p>
+    <w:p>
+      <w:pPr>
+        <w:rPr>
+          <w:rFonts w:hint="cs"/>
+          <w:rtl/>
+        </w:rPr>
+      </w:pPr>
+      <w:r>
+        <w:rPr>
+          <w:rFonts w:hint="cs"/>
+          <w:rtl/>
+        </w:rPr>
+        <w:t xml:space="preserve">בצידו הימני של החלון יופיעו הפקדים </w:t>
+      </w:r>
+      <w:r>
+        <w:t>Sign Up</w:t>
+      </w:r>
+      <w:r>
+        <w:rPr>
+          <w:rFonts w:hint="cs"/>
+          <w:rtl/>
+        </w:rPr>
+        <w:t xml:space="preserve"> ו- </w:t>
+      </w:r>
+      <w:r>
+        <w:t>Log In</w:t>
+      </w:r>
+      <w:r>
+        <w:rPr>
+          <w:rFonts w:hint="cs"/>
+          <w:rtl/>
+        </w:rPr>
+        <w:t xml:space="preserve"> המשמשים להרשמה ראשונית למערכת או לביצוע </w:t>
+      </w:r>
+      <w:r>
+        <w:t>Log In</w:t>
+      </w:r>
+      <w:r>
+        <w:rPr>
+          <w:rFonts w:hint="cs"/>
+          <w:rtl/>
+        </w:rPr>
+        <w:t xml:space="preserve"> לאחר ההרשמה, וכן שורת החיפוש באמצעותה יוכל המשתמש לחפש ב</w:t>
+      </w:r>
+      <w:r>
+        <w:rPr>
+          <w:rFonts w:hint="cs"/>
+          <w:rtl/>
+        </w:rPr>
+        <w:t>מערכת.</w:t>
+      </w:r>
+    </w:p>
+    <w:p>
+      <w:pPr>
+        <w:rPr>
+          <w:rFonts w:hint="cs"/>
+          <w:rtl/>
+        </w:rPr>
+      </w:pPr>
+      <w:r>
+        <w:rPr>
+          <w:rFonts w:hint="cs"/>
+          <w:noProof/>
+        </w:rPr>
+        <w:drawing>
+          <wp:inline distT="0" distB="0" distL="0" distR="0">
+            <wp:extent cx="429260" cy="246380"/>
+            <wp:effectExtent l="19050" t="0" r="8890" b="0"/>
+            <wp:docPr id="2" name="Picture 2"/>
+            <wp:cNvGraphicFramePr>
+              <a:graphicFrameLocks xmlns:a="http://schemas.openxmlformats.org/drawingml/2006/main" noChangeAspect="1"/>
+            </wp:cNvGraphicFramePr>
+            <a:graphic xmlns:a="http://schemas.openxmlformats.org/drawingml/2006/main">
+              <a:graphicData uri="http://schemas.openxmlformats.org/drawingml/2006/picture">
+                <pic:pic xmlns:pic="http://schemas.openxmlformats.org/drawingml/2006/picture">
+                  <pic:nvPicPr>
+                    <pic:cNvPr id="0" name="Picture 2"/>
+                    <pic:cNvPicPr>
+                      <a:picLocks noChangeAspect="1" noChangeArrowheads="1"/>
+                    </pic:cNvPicPr>
+                  </pic:nvPicPr>
+                  <pic:blipFill>
+                    <a:blip r:embed="rId6" cstate="print"/>
+                    <a:srcRect/>
+                    <a:stretch>
+                      <a:fillRect/>
+                    </a:stretch>
+                  </pic:blipFill>
+                  <pic:spPr bwMode="auto">
+                    <a:xfrm>
+                      <a:off x="0" y="0"/>
+                      <a:ext cx="429260" cy="246380"/>
+                    </a:xfrm>
+                    <a:prstGeom prst="rect">
+                      <a:avLst/>
+                    </a:prstGeom>
+                    <a:noFill/>
+                    <a:ln w="9525">
+                      <a:noFill/>
+                      <a:miter lim="800000"/>
+                      <a:headEnd/>
+                      <a:tailEnd/>
+                    </a:ln>
+                  </pic:spPr>
+                </pic:pic>
+              </a:graphicData>
+            </a:graphic>
+          </wp:inline>
+        </w:drawing>
+      </w:r>
+      <w:r>
+        <w:rPr>
+          <w:rFonts w:hint="cs"/>
+          <w:rtl/>
+        </w:rPr>
+        <w:t xml:space="preserve"> - כפתור ה-</w:t>
+      </w:r>
+      <w:r>
+        <w:t>Sign Up</w:t>
+      </w:r>
+      <w:r>
+        <w:rPr>
+          <w:rFonts w:hint="cs"/>
+          <w:rtl/>
+        </w:rPr>
+        <w:t xml:space="preserve"> מעלה את מסך הרישום, בו סטודנט/מרצה שטרם נרשמו למערכת יכולים להכניס את פרטיהם ולהירשם.</w:t>
+      </w:r>
+    </w:p>
+    <w:p>
+      <w:pPr>
+        <w:rPr>
+          <w:rFonts w:hint="cs"/>
+          <w:rtl/>
+        </w:rPr>
+      </w:pPr>
+      <w:r>
+        <w:rPr>
+          <w:rFonts w:hint="cs"/>
+          <w:noProof/>
+        </w:rPr>
+        <w:drawing>
+          <wp:inline distT="0" distB="0" distL="0" distR="0">
+            <wp:extent cx="365760" cy="270510"/>
+            <wp:effectExtent l="19050" t="0" r="0" b="0"/>
+            <wp:docPr id="3" name="Picture 3"/>
+            <wp:cNvGraphicFramePr>
+              <a:graphicFrameLocks xmlns:a="http://schemas.openxmlformats.org/drawingml/2006/main" noChangeAspect="1"/>
+            </wp:cNvGraphicFramePr>
+            <a:graphic xmlns:a="http://schemas.openxmlformats.org/drawingml/2006/main">
+              <a:graphicData uri="http://schemas.openxmlformats.org/drawingml/2006/picture">
+                <pic:pic xmlns:pic="http://schemas.openxmlformats.org/drawingml/2006/picture">
+                  <pic:nvPicPr>
+                    <pic:cNvPr id="0" name="Picture 3"/>
+                    <pic:cNvPicPr>
+                      <a:picLocks noChangeAspect="1" noChangeArrowheads="1"/>
+                    </pic:cNvPicPr>
+                  </pic:nvPicPr>
+                  <pic:blipFill>
+                    <a:blip r:embed="rId7" cstate="print"/>
+                    <a:srcRect/>
+                    <a:stretch>
+                      <a:fillRect/>
+                    </a:stretch>
+                  </pic:blipFill>
+                  <pic:spPr bwMode="auto">
+                    <a:xfrm>
+                      <a:off x="0" y="0"/>
+                      <a:ext cx="365760" cy="270510"/>
+                    </a:xfrm>
+                    <a:prstGeom prst="rect">
+                      <a:avLst/>
+                    </a:prstGeom>
+                    <a:noFill/>
+                    <a:ln w="9525">
+                      <a:noFill/>
+                      <a:miter lim="800000"/>
+                      <a:headEnd/>
+                      <a:tailEnd/>
+                    </a:ln>
+                  </pic:spPr>
+                </pic:pic>
+              </a:graphicData>
+            </a:graphic>
+          </wp:inline>
+        </w:drawing>
+      </w:r>
+      <w:r>
+        <w:rPr>
+          <w:rFonts w:hint="cs"/>
+          <w:rtl/>
+        </w:rPr>
+        <w:t>- כפתור ה-</w:t>
+      </w:r>
+      <w:r>
+        <w:t>Login</w:t>
+      </w:r>
+      <w:r>
+        <w:rPr>
+          <w:rFonts w:hint="cs"/>
+          <w:rtl/>
+        </w:rPr>
+        <w:t xml:space="preserve"> מעלה את מסך הכניסה למערכת בו המשתמש מזדהה מול המערכת ולאחר ביצוע זיהוי מוצלח יכול להשתמש בה.</w:t>
+      </w:r>
+    </w:p>
+    <w:p>
+      <w:pPr>
+        <w:rPr>
+          <w:rFonts w:hint="cs"/>
+          <w:rtl/>
+        </w:rPr>
+      </w:pPr>
+      <w:r>
+        <w:rPr>
+          <w:rFonts w:hint="cs"/>
+          <w:highlight w:val="yellow"/>
+          <w:rtl/>
+        </w:rPr>
+        <w:t xml:space="preserve">לאחר כניסה מוצלחת למערכת ישתנו הכפתורים, ובמקומם יופיע כפתור </w:t>
+      </w:r>
+      <w:r>
+        <w:rPr>
+          <w:highlight w:val="yellow"/>
+        </w:rPr>
+        <w:t>Log Out</w:t>
+      </w:r>
+      <w:r>
+        <w:rPr>
+          <w:rFonts w:hint="cs"/>
+          <w:highlight w:val="yellow"/>
+          <w:rtl/>
+        </w:rPr>
+        <w:t>.</w:t>
+      </w:r>
+    </w:p>
+    <w:p>
+      <w:pPr>
+        <w:bidi w:val="0"/>
+        <w:rPr>
+          <w:rtl/>
+        </w:rPr>
+      </w:pPr>
+      <w:r>
+        <w:rPr>
+          <w:rtl/>
+        </w:rPr>
+        <w:br w:type="page"/>
+      </w:r>
+    </w:p>
+    <w:p>
+      <w:pPr>
+        <w:pStyle w:val="Heading1"/>
+        <w:rPr>
+          <w:rFonts w:hint="cs"/>
+          <w:rtl/>
+        </w:rPr>
+      </w:pPr>
+      <w:r>
+        <w:rPr>
+          <w:rFonts w:hint="cs"/>
+          <w:rtl/>
+        </w:rPr>
+        <w:lastRenderedPageBreak/>
+        <w:t>רישום למערכת</w:t>
+      </w:r>
+    </w:p>
+    <w:p>
+      <w:pPr>
+        <w:rPr>
+          <w:rFonts w:hint="cs"/>
+          <w:rtl/>
+        </w:rPr>
+      </w:pPr>
+      <w:r>
+        <w:rPr>
+          <w:rFonts w:hint="cs"/>
+          <w:rtl/>
+        </w:rPr>
+        <w:t>כדי להשתמש במערכת, כל משתמש יצטרך לעבור במסך הרישום, להכניס את פרטיו ולסיים הליך רישום מוצלח.</w:t>
+      </w:r>
+    </w:p>
+    <w:p>
+      <w:pPr>
+        <w:rPr>
+          <w:rFonts w:hint="cs"/>
+          <w:rtl/>
+        </w:rPr>
+      </w:pPr>
+      <w:r>
+        <w:rPr>
+          <w:rFonts w:hint="cs"/>
+          <w:rtl/>
+        </w:rPr>
+        <w:t>בעת הרישום, המערכת מוודאה את נכונות פרטי הרישום, כי לא קיים משתמש קודם עם אותם מזהים, וכי הסיסמא שנבחרה עומדת בהגדרות חוקי הסיסמה במערכת.</w:t>
+      </w:r>
+    </w:p>
+    <w:p>
+      <w:pPr>
+        <w:rPr>
+          <w:rFonts w:hint="cs"/>
+          <w:rtl/>
+        </w:rPr>
+      </w:pPr>
+      <w:r>
+        <w:rPr>
+          <w:rFonts w:hint="cs"/>
+          <w:noProof/>
+        </w:rPr>
+        <w:drawing>
+          <wp:inline distT="0" distB="0" distL="0" distR="0">
+            <wp:extent cx="5271770" cy="2321560"/>
+            <wp:effectExtent l="19050" t="0" r="5080" b="0"/>
+            <wp:docPr id="10" name="Picture 10"/>
+            <wp:cNvGraphicFramePr>
+              <a:graphicFrameLocks xmlns:a="http://schemas.openxmlformats.org/drawingml/2006/main" noChangeAspect="1"/>
+            </wp:cNvGraphicFramePr>
+            <a:graphic xmlns:a="http://schemas.openxmlformats.org/drawingml/2006/main">
+              <a:graphicData uri="http://schemas.openxmlformats.org/drawingml/2006/picture">
+                <pic:pic xmlns:pic="http://schemas.openxmlformats.org/drawingml/2006/picture">
+                  <pic:nvPicPr>
+                    <pic:cNvPr id="0" name="Picture 10"/>
+                    <pic:cNvPicPr>
+                      <a:picLocks noChangeAspect="1" noChangeArrowheads="1"/>
+                    </pic:cNvPicPr>
+                  </pic:nvPicPr>
+                  <pic:blipFill>
+                    <a:blip r:embed="rId8" cstate="print"/>
+                    <a:srcRect/>
+                    <a:stretch>
+                      <a:fillRect/>
+                    </a:stretch>
+                  </pic:blipFill>
+                  <pic:spPr bwMode="auto">
+                    <a:xfrm>
+                      <a:off x="0" y="0"/>
+                      <a:ext cx="5271770" cy="2321560"/>
+                    </a:xfrm>
+                    <a:prstGeom prst="rect">
+                      <a:avLst/>
+                    </a:prstGeom>
+                    <a:noFill/>
+                    <a:ln w="9525">
+                      <a:noFill/>
+                      <a:miter lim="800000"/>
+                      <a:headEnd/>
+                      <a:tailEnd/>
+                    </a:ln>
+                  </pic:spPr>
+                </pic:pic>
+              </a:graphicData>
+            </a:graphic>
+          </wp:inline>
+        </w:drawing>
+      </w:r>
+    </w:p>
+    <w:p>
+      <w:pPr>
+        <w:rPr>
+          <w:rFonts w:hint="cs"/>
+          <w:rtl/>
+        </w:rPr>
+      </w:pPr>
+      <w:r>
+        <w:rPr>
+          <w:rFonts w:hint="cs"/>
+          <w:rtl/>
+        </w:rPr>
+        <w:t>בעת הרישום על המשתמש להכניס את שמו (פרטי ומשפחה), את כתובת המייל שלו, ואת הסיסמא אותה בחר.</w:t>
+      </w:r>
+    </w:p>
+    <w:p>
+      <w:pPr>
+        <w:rPr>
+          <w:rFonts w:hint="cs"/>
+          <w:rtl/>
+        </w:rPr>
+      </w:pPr>
+      <w:r>
+        <w:rPr>
+          <w:rFonts w:hint="cs"/>
+          <w:rtl/>
+        </w:rPr>
+        <w:t>כדי למנוע טעויות הקלדה, יש להכניס את הסיסמא פעמיים. שדה הסיסמא, כנהוג, מציג כוכביות במקום את התווים המוקלדים, וזאת כדי למנוע צפייה בסיסמא בעת הקלדתה.</w:t>
+      </w:r>
     </w:p>
     <w:sectPr>
       <w:pgSz w:w="11906" w:h="16838"/>
@@ -1267,6 +1671,36 @@
       <w:ind w:left="720"/>
       <w:contextualSpacing/>
     </w:pPr>
+  </w:style>
+  <w:style w:type="paragraph" w:styleId="BalloonText">
+    <w:name w:val="Balloon Text"/>
+    <w:basedOn w:val="Normal"/>
+    <w:link w:val="BalloonTextChar"/>
+    <w:uiPriority w:val="99"/>
+    <w:semiHidden/>
+    <w:unhideWhenUsed/>
+    <w:rsid w:val="00C445B6"/>
+    <w:pPr>
+      <w:spacing w:after="0" w:line="240" w:lineRule="auto"/>
+    </w:pPr>
+    <w:rPr>
+      <w:rFonts w:ascii="Tahoma" w:hAnsi="Tahoma" w:cs="Tahoma"/>
+      <w:sz w:val="16"/>
+      <w:szCs w:val="16"/>
+    </w:rPr>
+  </w:style>
+  <w:style w:type="character" w:customStyle="1" w:styleId="BalloonTextChar">
+    <w:name w:val="Balloon Text Char"/>
+    <w:basedOn w:val="DefaultParagraphFont"/>
+    <w:link w:val="BalloonText"/>
+    <w:uiPriority w:val="99"/>
+    <w:semiHidden/>
+    <w:rsid w:val="00C445B6"/>
+    <w:rPr>
+      <w:rFonts w:ascii="Tahoma" w:hAnsi="Tahoma" w:cs="Tahoma"/>
+      <w:sz w:val="16"/>
+      <w:szCs w:val="16"/>
+    </w:rPr>
   </w:style>
 </w:styles>
 </file>

</xml_diff>

<commit_message>
Fix user guide 1.2
</commit_message>
<xml_diff>
--- a/מסמך אפיון/מדריך למשתמש/מדריך למשתמש.docx
+++ b/מסמך אפיון/מדריך למשתמש/מדריך למשתמש.docx
@@ -400,6 +400,8 @@
               </w:rPr>
               <w:t>המערכת</w:t>
             </w:r>
+            <w:bookmarkStart w:id="1" w:name="_GoBack"/>
+            <w:bookmarkEnd w:id="1"/>
             <w:r>
               <w:rPr>
                 <w:webHidden/>
@@ -992,7 +994,7 @@
                 <w:szCs w:val="28"/>
                 <w:rtl/>
               </w:rPr>
-              <w:t>7</w:t>
+              <w:t>8</w:t>
             </w:r>
             <w:r>
               <w:rPr>
@@ -1103,7 +1105,7 @@
                 <w:webHidden/>
                 <w:rtl/>
               </w:rPr>
-              <w:t>9</w:t>
+              <w:t>10</w:t>
             </w:r>
             <w:r>
               <w:rPr>
@@ -1211,7 +1213,7 @@
                 <w:webHidden/>
                 <w:rtl/>
               </w:rPr>
-              <w:t>11</w:t>
+              <w:t>12</w:t>
             </w:r>
             <w:r>
               <w:rPr>
@@ -1319,7 +1321,7 @@
                 <w:webHidden/>
                 <w:rtl/>
               </w:rPr>
-              <w:t>12</w:t>
+              <w:t>13</w:t>
             </w:r>
             <w:r>
               <w:rPr>
@@ -1442,7 +1444,7 @@
                 <w:webHidden/>
                 <w:rtl/>
               </w:rPr>
-              <w:t>14</w:t>
+              <w:t>15</w:t>
             </w:r>
             <w:r>
               <w:rPr>
@@ -1556,7 +1558,7 @@
                 <w:webHidden/>
                 <w:rtl/>
               </w:rPr>
-              <w:t>16</w:t>
+              <w:t>17</w:t>
             </w:r>
             <w:r>
               <w:rPr>
@@ -1689,7 +1691,7 @@
                 <w:szCs w:val="28"/>
                 <w:rtl/>
               </w:rPr>
-              <w:t>16</w:t>
+              <w:t>17</w:t>
             </w:r>
             <w:r>
               <w:rPr>
@@ -1825,7 +1827,7 @@
                 <w:szCs w:val="28"/>
                 <w:rtl/>
               </w:rPr>
-              <w:t>17</w:t>
+              <w:t>18</w:t>
             </w:r>
             <w:r>
               <w:rPr>
@@ -1982,7 +1984,7 @@
                 <w:szCs w:val="28"/>
                 <w:rtl/>
               </w:rPr>
-              <w:t>17</w:t>
+              <w:t>18</w:t>
             </w:r>
             <w:r>
               <w:rPr>
@@ -2108,7 +2110,7 @@
                 <w:webHidden/>
                 <w:rtl/>
               </w:rPr>
-              <w:t>20</w:t>
+              <w:t>21</w:t>
             </w:r>
             <w:r>
               <w:rPr>
@@ -2216,7 +2218,7 @@
                 <w:webHidden/>
                 <w:rtl/>
               </w:rPr>
-              <w:t>21</w:t>
+              <w:t>22</w:t>
             </w:r>
             <w:r>
               <w:rPr>
@@ -2324,7 +2326,7 @@
                 <w:webHidden/>
                 <w:rtl/>
               </w:rPr>
-              <w:t>22</w:t>
+              <w:t>24</w:t>
             </w:r>
             <w:r>
               <w:rPr>
@@ -2358,7 +2360,7 @@
           <w:rtl/>
         </w:rPr>
       </w:pPr>
-      <w:bookmarkStart w:id="1" w:name="_Toc414068274"/>
+      <w:bookmarkStart w:id="2" w:name="_Toc414068274"/>
     </w:p>
     <w:p>
       <w:pPr>
@@ -2370,7 +2372,7 @@
           <w:rtl/>
         </w:rPr>
       </w:pPr>
-      <w:bookmarkStart w:id="2" w:name="_Toc414110363"/>
+      <w:bookmarkStart w:id="3" w:name="_Toc414110363"/>
       <w:r>
         <w:rPr>
           <w:rFonts w:asciiTheme="minorBidi" w:hAnsiTheme="minorBidi" w:cstheme="minorBidi"/>
@@ -2381,8 +2383,8 @@
         <w:lastRenderedPageBreak/>
         <w:t>תיאור המערכת</w:t>
       </w:r>
-      <w:bookmarkEnd w:id="1"/>
       <w:bookmarkEnd w:id="2"/>
+      <w:bookmarkEnd w:id="3"/>
     </w:p>
     <w:p>
       <w:pPr>
@@ -3070,8 +3072,8 @@
           <w:rtl/>
         </w:rPr>
       </w:pPr>
-      <w:bookmarkStart w:id="3" w:name="_Toc414068275"/>
-      <w:bookmarkStart w:id="4" w:name="_Toc414110364"/>
+      <w:bookmarkStart w:id="4" w:name="_Toc414068275"/>
+      <w:bookmarkStart w:id="5" w:name="_Toc414110364"/>
       <w:r>
         <w:rPr>
           <w:rFonts w:asciiTheme="minorBidi" w:hAnsiTheme="minorBidi" w:cstheme="minorBidi"/>
@@ -3082,8 +3084,8 @@
         <w:lastRenderedPageBreak/>
         <w:t>דגשים והנחות</w:t>
       </w:r>
-      <w:bookmarkEnd w:id="3"/>
       <w:bookmarkEnd w:id="4"/>
+      <w:bookmarkEnd w:id="5"/>
     </w:p>
     <w:p>
       <w:pPr>
@@ -3616,8 +3618,8 @@
           <w:rtl/>
         </w:rPr>
       </w:pPr>
-      <w:bookmarkStart w:id="5" w:name="_Toc414068276"/>
-      <w:bookmarkStart w:id="6" w:name="_Toc414110365"/>
+      <w:bookmarkStart w:id="6" w:name="_Toc414068276"/>
+      <w:bookmarkStart w:id="7" w:name="_Toc414110365"/>
       <w:r>
         <w:rPr>
           <w:rFonts w:asciiTheme="minorBidi" w:hAnsiTheme="minorBidi" w:cstheme="minorBidi"/>
@@ -3628,8 +3630,8 @@
         <w:lastRenderedPageBreak/>
         <w:t>סרגלי כלים</w:t>
       </w:r>
-      <w:bookmarkEnd w:id="5"/>
       <w:bookmarkEnd w:id="6"/>
+      <w:bookmarkEnd w:id="7"/>
     </w:p>
     <w:p>
       <w:pPr>
@@ -3643,8 +3645,8 @@
           <w:rtl/>
         </w:rPr>
       </w:pPr>
-      <w:bookmarkStart w:id="7" w:name="_Toc414068277"/>
-      <w:bookmarkStart w:id="8" w:name="_Toc414110366"/>
+      <w:bookmarkStart w:id="8" w:name="_Toc414068277"/>
+      <w:bookmarkStart w:id="9" w:name="_Toc414110366"/>
       <w:r>
         <w:rPr>
           <w:rFonts w:asciiTheme="minorBidi" w:hAnsiTheme="minorBidi" w:cstheme="minorBidi"/>
@@ -3656,8 +3658,8 @@
         </w:rPr>
         <w:t>סרגל הרישום</w:t>
       </w:r>
-      <w:bookmarkEnd w:id="7"/>
       <w:bookmarkEnd w:id="8"/>
+      <w:bookmarkEnd w:id="9"/>
     </w:p>
     <w:p>
       <w:pPr>
@@ -4336,8 +4338,8 @@
           <w:rtl/>
         </w:rPr>
       </w:pPr>
-      <w:bookmarkStart w:id="9" w:name="_Toc414068278"/>
-      <w:bookmarkStart w:id="10" w:name="_Toc414110367"/>
+      <w:bookmarkStart w:id="10" w:name="_Toc414068278"/>
+      <w:bookmarkStart w:id="11" w:name="_Toc414110367"/>
       <w:r>
         <w:rPr>
           <w:rFonts w:asciiTheme="minorBidi" w:hAnsiTheme="minorBidi" w:cstheme="minorBidi"/>
@@ -4350,8 +4352,8 @@
         <w:lastRenderedPageBreak/>
         <w:t>סרגל הניווט</w:t>
       </w:r>
-      <w:bookmarkEnd w:id="9"/>
       <w:bookmarkEnd w:id="10"/>
+      <w:bookmarkEnd w:id="11"/>
     </w:p>
     <w:p>
       <w:pPr>
@@ -4386,13 +4388,12 @@
           <w:noProof/>
           <w:sz w:val="32"/>
           <w:szCs w:val="32"/>
-          <w:rtl/>
         </w:rPr>
         <w:drawing>
           <wp:inline distT="0" distB="0" distL="0" distR="0">
             <wp:extent cx="5731510" cy="819785"/>
-            <wp:effectExtent l="133350" t="114300" r="135890" b="170815"/>
-            <wp:docPr id="4" name="Picture 4"/>
+            <wp:effectExtent l="19050" t="19050" r="21590" b="18415"/>
+            <wp:docPr id="29" name="Picture 29"/>
             <wp:cNvGraphicFramePr>
               <a:graphicFrameLocks xmlns:a="http://schemas.openxmlformats.org/drawingml/2006/main" noChangeAspect="1"/>
             </wp:cNvGraphicFramePr>
@@ -4400,7 +4401,7 @@
               <a:graphicData uri="http://schemas.openxmlformats.org/drawingml/2006/picture">
                 <pic:pic xmlns:pic="http://schemas.openxmlformats.org/drawingml/2006/picture">
                   <pic:nvPicPr>
-                    <pic:cNvPr id="4" name="1.jpg"/>
+                    <pic:cNvPr id="29" name="1.jpg"/>
                     <pic:cNvPicPr/>
                   </pic:nvPicPr>
                   <pic:blipFill>
@@ -4423,36 +4424,11 @@
                     <a:prstGeom prst="rect">
                       <a:avLst/>
                     </a:prstGeom>
-                    <a:solidFill>
-                      <a:srgbClr val="FFFFFF">
-                        <a:shade val="85000"/>
-                      </a:srgbClr>
-                    </a:solidFill>
-                    <a:ln w="88900" cap="sq">
+                    <a:ln>
                       <a:solidFill>
-                        <a:srgbClr val="FFFFFF"/>
+                        <a:schemeClr val="tx1"/>
                       </a:solidFill>
-                      <a:miter lim="800000"/>
                     </a:ln>
-                    <a:effectLst>
-                      <a:outerShdw blurRad="55000" dist="18000" dir="5400000" algn="tl" rotWithShape="0">
-                        <a:srgbClr val="000000">
-                          <a:alpha val="40000"/>
-                        </a:srgbClr>
-                      </a:outerShdw>
-                    </a:effectLst>
-                    <a:scene3d>
-                      <a:camera prst="orthographicFront"/>
-                      <a:lightRig rig="twoPt" dir="t">
-                        <a:rot lat="0" lon="0" rev="7200000"/>
-                      </a:lightRig>
-                    </a:scene3d>
-                    <a:sp3d>
-                      <a:bevelT w="25400" h="19050"/>
-                      <a:contourClr>
-                        <a:srgbClr val="FFFFFF"/>
-                      </a:contourClr>
-                    </a:sp3d>
                   </pic:spPr>
                 </pic:pic>
               </a:graphicData>
@@ -4940,8 +4916,6 @@
         </w:rPr>
         <w:t xml:space="preserve"> </w:t>
       </w:r>
-      <w:bookmarkStart w:id="11" w:name="_GoBack"/>
-      <w:bookmarkEnd w:id="11"/>
       <w:r>
         <w:rPr>
           <w:rFonts w:asciiTheme="minorBidi" w:hAnsiTheme="minorBidi"/>
@@ -4996,7 +4970,6 @@
           <w:rFonts w:asciiTheme="minorBidi" w:hAnsiTheme="minorBidi"/>
           <w:sz w:val="32"/>
           <w:szCs w:val="32"/>
-          <w:rtl/>
         </w:rPr>
       </w:pPr>
       <w:r>
@@ -5204,34 +5177,23 @@
       <w:r>
         <w:rPr>
           <w:rFonts w:asciiTheme="minorBidi" w:hAnsiTheme="minorBidi"/>
-          <w:sz w:val="32"/>
-          <w:szCs w:val="32"/>
-          <w:rtl/>
-        </w:rPr>
-        <w:t>בעת הרישום, המערכת מוודאה את נכונות פרטי הרישום, כי לא קיים משתמש קודם עם אותם מזהים, וכי הסיסמא שנבחרה עומדת בהגדרות חוקי הסיסמה במערכת.</w:t>
-      </w:r>
-    </w:p>
-    <w:p>
-      <w:pPr>
-        <w:keepNext/>
-        <w:rPr>
-          <w:rFonts w:asciiTheme="minorBidi" w:hAnsiTheme="minorBidi"/>
-          <w:sz w:val="32"/>
-          <w:szCs w:val="32"/>
-        </w:rPr>
-      </w:pPr>
-      <w:r>
-        <w:rPr>
-          <w:rFonts w:asciiTheme="minorBidi" w:hAnsiTheme="minorBidi"/>
           <w:noProof/>
           <w:sz w:val="32"/>
           <w:szCs w:val="32"/>
         </w:rPr>
         <w:drawing>
-          <wp:inline distT="0" distB="0" distL="0" distR="0">
-            <wp:extent cx="5263515" cy="2465070"/>
-            <wp:effectExtent l="114300" t="57150" r="70485" b="49530"/>
-            <wp:docPr id="9" name="Picture 6"/>
+          <wp:anchor distT="0" distB="0" distL="114300" distR="114300" simplePos="0" relativeHeight="251664896" behindDoc="0" locked="0" layoutInCell="1" allowOverlap="1" wp14:anchorId="5FF1BFD4" wp14:editId="58590167">
+            <wp:simplePos x="0" y="0"/>
+            <wp:positionH relativeFrom="column">
+              <wp:posOffset>-228600</wp:posOffset>
+            </wp:positionH>
+            <wp:positionV relativeFrom="paragraph">
+              <wp:posOffset>952500</wp:posOffset>
+            </wp:positionV>
+            <wp:extent cx="6312535" cy="2421890"/>
+            <wp:effectExtent l="19050" t="19050" r="12065" b="16510"/>
+            <wp:wrapSquare wrapText="bothSides"/>
+            <wp:docPr id="28" name="Picture 28"/>
             <wp:cNvGraphicFramePr>
               <a:graphicFrameLocks xmlns:a="http://schemas.openxmlformats.org/drawingml/2006/main" noChangeAspect="1"/>
             </wp:cNvGraphicFramePr>
@@ -5239,63 +5201,86 @@
               <a:graphicData uri="http://schemas.openxmlformats.org/drawingml/2006/picture">
                 <pic:pic xmlns:pic="http://schemas.openxmlformats.org/drawingml/2006/picture">
                   <pic:nvPicPr>
-                    <pic:cNvPr id="0" name="Picture 6"/>
-                    <pic:cNvPicPr>
-                      <a:picLocks noChangeAspect="1" noChangeArrowheads="1"/>
-                    </pic:cNvPicPr>
+                    <pic:cNvPr id="28" name="6.jpg"/>
+                    <pic:cNvPicPr/>
                   </pic:nvPicPr>
                   <pic:blipFill>
-                    <a:blip r:embed="rId17" cstate="print"/>
-                    <a:srcRect/>
+                    <a:blip r:embed="rId17">
+                      <a:extLst>
+                        <a:ext uri="{28A0092B-C50C-407E-A947-70E740481C1C}">
+                          <a14:useLocalDpi xmlns:a14="http://schemas.microsoft.com/office/drawing/2010/main" val="0"/>
+                        </a:ext>
+                      </a:extLst>
+                    </a:blip>
                     <a:stretch>
                       <a:fillRect/>
                     </a:stretch>
                   </pic:blipFill>
-                  <pic:spPr bwMode="auto">
+                  <pic:spPr>
                     <a:xfrm>
                       <a:off x="0" y="0"/>
-                      <a:ext cx="5263515" cy="2465070"/>
+                      <a:ext cx="6312535" cy="2421890"/>
                     </a:xfrm>
-                    <a:prstGeom prst="roundRect">
+                    <a:prstGeom prst="rect">
                       <a:avLst/>
                     </a:prstGeom>
-                    <a:solidFill>
-                      <a:srgbClr val="FFFFFF">
-                        <a:shade val="85000"/>
-                      </a:srgbClr>
-                    </a:solidFill>
-                    <a:ln w="28575" cap="sq">
+                    <a:ln>
                       <a:solidFill>
-                        <a:srgbClr val="FFFFFF"/>
+                        <a:schemeClr val="tx1"/>
                       </a:solidFill>
-                      <a:miter lim="800000"/>
                     </a:ln>
-                    <a:effectLst>
-                      <a:outerShdw blurRad="55000" dist="18000" dir="5400000" algn="tl" rotWithShape="0">
-                        <a:srgbClr val="000000">
-                          <a:alpha val="40000"/>
-                        </a:srgbClr>
-                      </a:outerShdw>
-                    </a:effectLst>
-                    <a:scene3d>
-                      <a:camera prst="orthographicFront"/>
-                      <a:lightRig rig="twoPt" dir="t">
-                        <a:rot lat="0" lon="0" rev="7200000"/>
-                      </a:lightRig>
-                    </a:scene3d>
-                    <a:sp3d>
-                      <a:bevelT w="25400" h="19050"/>
-                      <a:contourClr>
-                        <a:srgbClr val="FFFFFF"/>
-                      </a:contourClr>
-                    </a:sp3d>
                   </pic:spPr>
                 </pic:pic>
               </a:graphicData>
             </a:graphic>
-          </wp:inline>
+            <wp14:sizeRelH relativeFrom="margin">
+              <wp14:pctWidth>0</wp14:pctWidth>
+            </wp14:sizeRelH>
+            <wp14:sizeRelV relativeFrom="margin">
+              <wp14:pctHeight>0</wp14:pctHeight>
+            </wp14:sizeRelV>
+          </wp:anchor>
         </w:drawing>
       </w:r>
+      <w:r>
+        <w:rPr>
+          <w:rFonts w:asciiTheme="minorBidi" w:hAnsiTheme="minorBidi"/>
+          <w:sz w:val="32"/>
+          <w:szCs w:val="32"/>
+          <w:rtl/>
+        </w:rPr>
+        <w:t xml:space="preserve">בעת הרישום, המערכת </w:t>
+      </w:r>
+      <w:proofErr w:type="spellStart"/>
+      <w:r>
+        <w:rPr>
+          <w:rFonts w:asciiTheme="minorBidi" w:hAnsiTheme="minorBidi"/>
+          <w:sz w:val="32"/>
+          <w:szCs w:val="32"/>
+          <w:rtl/>
+        </w:rPr>
+        <w:t>מוודאה</w:t>
+      </w:r>
+      <w:proofErr w:type="spellEnd"/>
+      <w:r>
+        <w:rPr>
+          <w:rFonts w:asciiTheme="minorBidi" w:hAnsiTheme="minorBidi"/>
+          <w:sz w:val="32"/>
+          <w:szCs w:val="32"/>
+          <w:rtl/>
+        </w:rPr>
+        <w:t xml:space="preserve"> את נכונות פרטי הרישום, כי לא קיים משתמש קודם עם אותם מזהים, וכי הסיסמא שנבחרה עומדת בהגדרות חוקי הסיסמה במערכת.</w:t>
+      </w:r>
+    </w:p>
+    <w:p>
+      <w:pPr>
+        <w:keepNext/>
+        <w:rPr>
+          <w:rFonts w:asciiTheme="minorBidi" w:hAnsiTheme="minorBidi"/>
+          <w:sz w:val="32"/>
+          <w:szCs w:val="32"/>
+        </w:rPr>
+      </w:pPr>
     </w:p>
     <w:p>
       <w:pPr>
@@ -5718,34 +5703,23 @@
       <w:r>
         <w:rPr>
           <w:rFonts w:asciiTheme="minorBidi" w:hAnsiTheme="minorBidi"/>
-          <w:sz w:val="32"/>
-          <w:szCs w:val="32"/>
-          <w:rtl/>
-        </w:rPr>
-        <w:t>רכז הקורס ומרצי הקורס יכולים לשנות סטטוס של סטודנט ל"מושתק". מצב "מושתק" הוא מצב בו הסטודנט יכול לצפות בתכני המערכת, אך אינו יכול להזין תכנים חדשים. לא שאלות ולא תשובות לשאלות של סטודנטים אחרים.</w:t>
-      </w:r>
-    </w:p>
-    <w:p>
-      <w:pPr>
-        <w:keepNext/>
-        <w:rPr>
-          <w:rFonts w:asciiTheme="minorBidi" w:hAnsiTheme="minorBidi"/>
-          <w:sz w:val="32"/>
-          <w:szCs w:val="32"/>
-        </w:rPr>
-      </w:pPr>
-      <w:r>
-        <w:rPr>
-          <w:rFonts w:asciiTheme="minorBidi" w:hAnsiTheme="minorBidi"/>
           <w:noProof/>
           <w:sz w:val="32"/>
           <w:szCs w:val="32"/>
         </w:rPr>
         <w:drawing>
-          <wp:inline distT="0" distB="0" distL="0" distR="0">
-            <wp:extent cx="5271770" cy="2266315"/>
-            <wp:effectExtent l="95250" t="57150" r="62230" b="57785"/>
-            <wp:docPr id="13" name="Picture 9"/>
+          <wp:anchor distT="0" distB="0" distL="114300" distR="114300" simplePos="0" relativeHeight="251663872" behindDoc="0" locked="0" layoutInCell="1" allowOverlap="1" wp14:anchorId="0992C2A2" wp14:editId="5E418389">
+            <wp:simplePos x="0" y="0"/>
+            <wp:positionH relativeFrom="column">
+              <wp:posOffset>-295275</wp:posOffset>
+            </wp:positionH>
+            <wp:positionV relativeFrom="paragraph">
+              <wp:posOffset>1216025</wp:posOffset>
+            </wp:positionV>
+            <wp:extent cx="6474460" cy="2858770"/>
+            <wp:effectExtent l="19050" t="19050" r="21590" b="17780"/>
+            <wp:wrapSquare wrapText="bothSides"/>
+            <wp:docPr id="27" name="Picture 27"/>
             <wp:cNvGraphicFramePr>
               <a:graphicFrameLocks xmlns:a="http://schemas.openxmlformats.org/drawingml/2006/main" noChangeAspect="1"/>
             </wp:cNvGraphicFramePr>
@@ -5753,63 +5727,66 @@
               <a:graphicData uri="http://schemas.openxmlformats.org/drawingml/2006/picture">
                 <pic:pic xmlns:pic="http://schemas.openxmlformats.org/drawingml/2006/picture">
                   <pic:nvPicPr>
-                    <pic:cNvPr id="0" name="Picture 9"/>
-                    <pic:cNvPicPr>
-                      <a:picLocks noChangeAspect="1" noChangeArrowheads="1"/>
-                    </pic:cNvPicPr>
+                    <pic:cNvPr id="27" name="7.jpg"/>
+                    <pic:cNvPicPr/>
                   </pic:nvPicPr>
                   <pic:blipFill>
-                    <a:blip r:embed="rId18" cstate="print"/>
-                    <a:srcRect/>
+                    <a:blip r:embed="rId18">
+                      <a:extLst>
+                        <a:ext uri="{28A0092B-C50C-407E-A947-70E740481C1C}">
+                          <a14:useLocalDpi xmlns:a14="http://schemas.microsoft.com/office/drawing/2010/main" val="0"/>
+                        </a:ext>
+                      </a:extLst>
+                    </a:blip>
                     <a:stretch>
                       <a:fillRect/>
                     </a:stretch>
                   </pic:blipFill>
-                  <pic:spPr bwMode="auto">
+                  <pic:spPr>
                     <a:xfrm>
                       <a:off x="0" y="0"/>
-                      <a:ext cx="5271770" cy="2266315"/>
+                      <a:ext cx="6474460" cy="2858770"/>
                     </a:xfrm>
-                    <a:prstGeom prst="roundRect">
+                    <a:prstGeom prst="rect">
                       <a:avLst/>
                     </a:prstGeom>
-                    <a:solidFill>
-                      <a:srgbClr val="FFFFFF">
-                        <a:shade val="85000"/>
-                      </a:srgbClr>
-                    </a:solidFill>
-                    <a:ln w="28575" cap="sq">
+                    <a:ln>
                       <a:solidFill>
-                        <a:srgbClr val="FFFFFF"/>
+                        <a:schemeClr val="tx1"/>
                       </a:solidFill>
-                      <a:miter lim="800000"/>
                     </a:ln>
-                    <a:effectLst>
-                      <a:outerShdw blurRad="55000" dist="18000" dir="5400000" algn="tl" rotWithShape="0">
-                        <a:srgbClr val="000000">
-                          <a:alpha val="40000"/>
-                        </a:srgbClr>
-                      </a:outerShdw>
-                    </a:effectLst>
-                    <a:scene3d>
-                      <a:camera prst="orthographicFront"/>
-                      <a:lightRig rig="twoPt" dir="t">
-                        <a:rot lat="0" lon="0" rev="7200000"/>
-                      </a:lightRig>
-                    </a:scene3d>
-                    <a:sp3d>
-                      <a:bevelT w="25400" h="19050"/>
-                      <a:contourClr>
-                        <a:srgbClr val="FFFFFF"/>
-                      </a:contourClr>
-                    </a:sp3d>
                   </pic:spPr>
                 </pic:pic>
               </a:graphicData>
             </a:graphic>
-          </wp:inline>
+            <wp14:sizeRelH relativeFrom="margin">
+              <wp14:pctWidth>0</wp14:pctWidth>
+            </wp14:sizeRelH>
+            <wp14:sizeRelV relativeFrom="margin">
+              <wp14:pctHeight>0</wp14:pctHeight>
+            </wp14:sizeRelV>
+          </wp:anchor>
         </w:drawing>
       </w:r>
+      <w:r>
+        <w:rPr>
+          <w:rFonts w:asciiTheme="minorBidi" w:hAnsiTheme="minorBidi"/>
+          <w:sz w:val="32"/>
+          <w:szCs w:val="32"/>
+          <w:rtl/>
+        </w:rPr>
+        <w:t>רכז הקורס ומרצי הקורס יכולים לשנות סטטוס של סטודנט ל"מושתק". מצב "מושתק" הוא מצב בו הסטודנט יכול לצפות בתכני המערכת, אך אינו יכול להזין תכנים חדשים. לא שאלות ולא תשובות לשאלות של סטודנטים אחרים.</w:t>
+      </w:r>
+    </w:p>
+    <w:p>
+      <w:pPr>
+        <w:keepNext/>
+        <w:rPr>
+          <w:rFonts w:asciiTheme="minorBidi" w:hAnsiTheme="minorBidi"/>
+          <w:sz w:val="32"/>
+          <w:szCs w:val="32"/>
+        </w:rPr>
+      </w:pPr>
     </w:p>
     <w:p>
       <w:pPr>
@@ -6175,34 +6152,23 @@
       <w:r>
         <w:rPr>
           <w:rFonts w:asciiTheme="minorBidi" w:hAnsiTheme="minorBidi"/>
-          <w:sz w:val="32"/>
-          <w:szCs w:val="32"/>
-          <w:rtl/>
-        </w:rPr>
-        <w:t>רשימת השאלות המוצגת מכילה את נושא השאלה ומספר פרמטרים נוספים אשר יעזרו למשתמש לבחור באילו שאלות ברצונו לצפות</w:t>
-      </w:r>
-    </w:p>
-    <w:p>
-      <w:pPr>
-        <w:keepNext/>
-        <w:rPr>
-          <w:rFonts w:asciiTheme="minorBidi" w:hAnsiTheme="minorBidi"/>
-          <w:sz w:val="32"/>
-          <w:szCs w:val="32"/>
-        </w:rPr>
-      </w:pPr>
-      <w:r>
-        <w:rPr>
-          <w:rFonts w:asciiTheme="minorBidi" w:hAnsiTheme="minorBidi"/>
           <w:noProof/>
           <w:sz w:val="32"/>
           <w:szCs w:val="32"/>
         </w:rPr>
         <w:drawing>
-          <wp:inline distT="0" distB="0" distL="0" distR="0">
-            <wp:extent cx="5271770" cy="4142740"/>
-            <wp:effectExtent l="114300" t="57150" r="81280" b="48260"/>
-            <wp:docPr id="16" name="Picture 12"/>
+          <wp:anchor distT="0" distB="0" distL="114300" distR="114300" simplePos="0" relativeHeight="251662848" behindDoc="0" locked="0" layoutInCell="1" allowOverlap="1" wp14:anchorId="3AFBA626" wp14:editId="6321C75C">
+            <wp:simplePos x="0" y="0"/>
+            <wp:positionH relativeFrom="margin">
+              <wp:posOffset>-342900</wp:posOffset>
+            </wp:positionH>
+            <wp:positionV relativeFrom="paragraph">
+              <wp:posOffset>675640</wp:posOffset>
+            </wp:positionV>
+            <wp:extent cx="6607810" cy="3928110"/>
+            <wp:effectExtent l="19050" t="19050" r="21590" b="15240"/>
+            <wp:wrapSquare wrapText="bothSides"/>
+            <wp:docPr id="30" name="Picture 30"/>
             <wp:cNvGraphicFramePr>
               <a:graphicFrameLocks xmlns:a="http://schemas.openxmlformats.org/drawingml/2006/main" noChangeAspect="1"/>
             </wp:cNvGraphicFramePr>
@@ -6210,63 +6176,66 @@
               <a:graphicData uri="http://schemas.openxmlformats.org/drawingml/2006/picture">
                 <pic:pic xmlns:pic="http://schemas.openxmlformats.org/drawingml/2006/picture">
                   <pic:nvPicPr>
-                    <pic:cNvPr id="0" name="Picture 12"/>
-                    <pic:cNvPicPr>
-                      <a:picLocks noChangeAspect="1" noChangeArrowheads="1"/>
-                    </pic:cNvPicPr>
+                    <pic:cNvPr id="30" name="8.jpg"/>
+                    <pic:cNvPicPr/>
                   </pic:nvPicPr>
                   <pic:blipFill>
-                    <a:blip r:embed="rId19" cstate="print"/>
-                    <a:srcRect/>
+                    <a:blip r:embed="rId19">
+                      <a:extLst>
+                        <a:ext uri="{28A0092B-C50C-407E-A947-70E740481C1C}">
+                          <a14:useLocalDpi xmlns:a14="http://schemas.microsoft.com/office/drawing/2010/main" val="0"/>
+                        </a:ext>
+                      </a:extLst>
+                    </a:blip>
                     <a:stretch>
                       <a:fillRect/>
                     </a:stretch>
                   </pic:blipFill>
-                  <pic:spPr bwMode="auto">
+                  <pic:spPr>
                     <a:xfrm>
                       <a:off x="0" y="0"/>
-                      <a:ext cx="5271770" cy="4142740"/>
+                      <a:ext cx="6607810" cy="3928110"/>
                     </a:xfrm>
-                    <a:prstGeom prst="roundRect">
+                    <a:prstGeom prst="rect">
                       <a:avLst/>
                     </a:prstGeom>
-                    <a:solidFill>
-                      <a:srgbClr val="FFFFFF">
-                        <a:shade val="85000"/>
-                      </a:srgbClr>
-                    </a:solidFill>
-                    <a:ln w="28575" cap="sq">
+                    <a:ln>
                       <a:solidFill>
-                        <a:srgbClr val="FFFFFF"/>
+                        <a:schemeClr val="tx1"/>
                       </a:solidFill>
-                      <a:miter lim="800000"/>
                     </a:ln>
-                    <a:effectLst>
-                      <a:outerShdw blurRad="55000" dist="18000" dir="5400000" algn="tl" rotWithShape="0">
-                        <a:srgbClr val="000000">
-                          <a:alpha val="40000"/>
-                        </a:srgbClr>
-                      </a:outerShdw>
-                    </a:effectLst>
-                    <a:scene3d>
-                      <a:camera prst="orthographicFront"/>
-                      <a:lightRig rig="twoPt" dir="t">
-                        <a:rot lat="0" lon="0" rev="7200000"/>
-                      </a:lightRig>
-                    </a:scene3d>
-                    <a:sp3d>
-                      <a:bevelT w="25400" h="19050"/>
-                      <a:contourClr>
-                        <a:srgbClr val="FFFFFF"/>
-                      </a:contourClr>
-                    </a:sp3d>
                   </pic:spPr>
                 </pic:pic>
               </a:graphicData>
             </a:graphic>
-          </wp:inline>
+            <wp14:sizeRelH relativeFrom="margin">
+              <wp14:pctWidth>0</wp14:pctWidth>
+            </wp14:sizeRelH>
+            <wp14:sizeRelV relativeFrom="margin">
+              <wp14:pctHeight>0</wp14:pctHeight>
+            </wp14:sizeRelV>
+          </wp:anchor>
         </w:drawing>
       </w:r>
+      <w:r>
+        <w:rPr>
+          <w:rFonts w:asciiTheme="minorBidi" w:hAnsiTheme="minorBidi"/>
+          <w:sz w:val="32"/>
+          <w:szCs w:val="32"/>
+          <w:rtl/>
+        </w:rPr>
+        <w:t>רשימת השאלות המוצגת מכילה את נושא השאלה ומספר פרמטרים נוספים אשר יעזרו למשתמש לבחור באילו שאלות ברצונו לצפות</w:t>
+      </w:r>
+    </w:p>
+    <w:p>
+      <w:pPr>
+        <w:keepNext/>
+        <w:rPr>
+          <w:rFonts w:asciiTheme="minorBidi" w:hAnsiTheme="minorBidi"/>
+          <w:sz w:val="32"/>
+          <w:szCs w:val="32"/>
+        </w:rPr>
+      </w:pPr>
     </w:p>
     <w:p>
       <w:pPr>
@@ -6640,34 +6609,24 @@
       <w:r>
         <w:rPr>
           <w:rFonts w:asciiTheme="minorBidi" w:hAnsiTheme="minorBidi"/>
-          <w:sz w:val="32"/>
-          <w:szCs w:val="32"/>
-          <w:rtl/>
-        </w:rPr>
-        <w:t>על המשתמש להזין נושא קצר, את השאלה עצמה, ותגיות רלוונטיות לשאלה.</w:t>
-      </w:r>
-    </w:p>
-    <w:p>
-      <w:pPr>
-        <w:rPr>
-          <w:rFonts w:asciiTheme="minorBidi" w:hAnsiTheme="minorBidi"/>
-          <w:sz w:val="32"/>
-          <w:szCs w:val="32"/>
-          <w:rtl/>
-        </w:rPr>
-      </w:pPr>
-      <w:r>
-        <w:rPr>
-          <w:rFonts w:asciiTheme="minorBidi" w:hAnsiTheme="minorBidi"/>
           <w:noProof/>
           <w:sz w:val="32"/>
           <w:szCs w:val="32"/>
+          <w:rtl/>
         </w:rPr>
         <w:drawing>
-          <wp:inline distT="0" distB="0" distL="0" distR="0">
-            <wp:extent cx="5267325" cy="3257550"/>
-            <wp:effectExtent l="57150" t="57150" r="66675" b="57150"/>
-            <wp:docPr id="14" name="Picture 10"/>
+          <wp:anchor distT="0" distB="0" distL="114300" distR="114300" simplePos="0" relativeHeight="251665920" behindDoc="0" locked="0" layoutInCell="1" allowOverlap="1" wp14:anchorId="5DE2DBD9" wp14:editId="63190AAB">
+            <wp:simplePos x="0" y="0"/>
+            <wp:positionH relativeFrom="margin">
+              <wp:posOffset>-323850</wp:posOffset>
+            </wp:positionH>
+            <wp:positionV relativeFrom="paragraph">
+              <wp:posOffset>676275</wp:posOffset>
+            </wp:positionV>
+            <wp:extent cx="6503035" cy="3981450"/>
+            <wp:effectExtent l="19050" t="19050" r="12065" b="19050"/>
+            <wp:wrapSquare wrapText="bothSides"/>
+            <wp:docPr id="31" name="Picture 31"/>
             <wp:cNvGraphicFramePr>
               <a:graphicFrameLocks xmlns:a="http://schemas.openxmlformats.org/drawingml/2006/main" noChangeAspect="1"/>
             </wp:cNvGraphicFramePr>
@@ -6675,63 +6634,66 @@
               <a:graphicData uri="http://schemas.openxmlformats.org/drawingml/2006/picture">
                 <pic:pic xmlns:pic="http://schemas.openxmlformats.org/drawingml/2006/picture">
                   <pic:nvPicPr>
-                    <pic:cNvPr id="0" name="Picture 10"/>
-                    <pic:cNvPicPr>
-                      <a:picLocks noChangeAspect="1" noChangeArrowheads="1"/>
-                    </pic:cNvPicPr>
+                    <pic:cNvPr id="31" name="9.jpg"/>
+                    <pic:cNvPicPr/>
                   </pic:nvPicPr>
                   <pic:blipFill>
-                    <a:blip r:embed="rId20" cstate="print"/>
-                    <a:srcRect/>
+                    <a:blip r:embed="rId20">
+                      <a:extLst>
+                        <a:ext uri="{28A0092B-C50C-407E-A947-70E740481C1C}">
+                          <a14:useLocalDpi xmlns:a14="http://schemas.microsoft.com/office/drawing/2010/main" val="0"/>
+                        </a:ext>
+                      </a:extLst>
+                    </a:blip>
                     <a:stretch>
                       <a:fillRect/>
                     </a:stretch>
                   </pic:blipFill>
-                  <pic:spPr bwMode="auto">
+                  <pic:spPr>
                     <a:xfrm>
                       <a:off x="0" y="0"/>
-                      <a:ext cx="5267325" cy="3257550"/>
+                      <a:ext cx="6503035" cy="3981450"/>
                     </a:xfrm>
-                    <a:prstGeom prst="roundRect">
+                    <a:prstGeom prst="rect">
                       <a:avLst/>
                     </a:prstGeom>
-                    <a:solidFill>
-                      <a:srgbClr val="FFFFFF">
-                        <a:shade val="85000"/>
-                      </a:srgbClr>
-                    </a:solidFill>
-                    <a:ln w="28575" cap="sq">
+                    <a:ln>
                       <a:solidFill>
-                        <a:srgbClr val="FFFFFF"/>
+                        <a:schemeClr val="tx1"/>
                       </a:solidFill>
-                      <a:miter lim="800000"/>
                     </a:ln>
-                    <a:effectLst>
-                      <a:outerShdw blurRad="55000" dist="18000" dir="5400000" algn="tl" rotWithShape="0">
-                        <a:srgbClr val="000000">
-                          <a:alpha val="40000"/>
-                        </a:srgbClr>
-                      </a:outerShdw>
-                    </a:effectLst>
-                    <a:scene3d>
-                      <a:camera prst="orthographicFront"/>
-                      <a:lightRig rig="twoPt" dir="t">
-                        <a:rot lat="0" lon="0" rev="7200000"/>
-                      </a:lightRig>
-                    </a:scene3d>
-                    <a:sp3d>
-                      <a:bevelT w="25400" h="19050"/>
-                      <a:contourClr>
-                        <a:srgbClr val="FFFFFF"/>
-                      </a:contourClr>
-                    </a:sp3d>
                   </pic:spPr>
                 </pic:pic>
               </a:graphicData>
             </a:graphic>
-          </wp:inline>
+            <wp14:sizeRelH relativeFrom="margin">
+              <wp14:pctWidth>0</wp14:pctWidth>
+            </wp14:sizeRelH>
+            <wp14:sizeRelV relativeFrom="margin">
+              <wp14:pctHeight>0</wp14:pctHeight>
+            </wp14:sizeRelV>
+          </wp:anchor>
         </w:drawing>
       </w:r>
+      <w:r>
+        <w:rPr>
+          <w:rFonts w:asciiTheme="minorBidi" w:hAnsiTheme="minorBidi"/>
+          <w:sz w:val="32"/>
+          <w:szCs w:val="32"/>
+          <w:rtl/>
+        </w:rPr>
+        <w:t>על המשתמש להזין נושא קצר, את השאלה עצמה, ותגיות רלוונטיות לשאלה.</w:t>
+      </w:r>
+    </w:p>
+    <w:p>
+      <w:pPr>
+        <w:rPr>
+          <w:rFonts w:asciiTheme="minorBidi" w:hAnsiTheme="minorBidi"/>
+          <w:sz w:val="32"/>
+          <w:szCs w:val="32"/>
+          <w:rtl/>
+        </w:rPr>
+      </w:pPr>
     </w:p>
     <w:p>
       <w:pPr>
@@ -6810,6 +6772,8 @@
       <w:pPr>
         <w:rPr>
           <w:rFonts w:asciiTheme="minorBidi" w:hAnsiTheme="minorBidi"/>
+          <w:b/>
+          <w:bCs/>
           <w:sz w:val="32"/>
           <w:szCs w:val="32"/>
           <w:rtl/>
@@ -6839,7 +6803,16 @@
           <w:szCs w:val="32"/>
           <w:rtl/>
         </w:rPr>
-        <w:t xml:space="preserve">", ורצוי להכניס קטעי קוד ספציפיים או הודעות שגיאה </w:t>
+        <w:t>", ורצוי להכניס קטעי קוד ספ</w:t>
+      </w:r>
+      <w:r>
+        <w:rPr>
+          <w:rFonts w:asciiTheme="minorBidi" w:hAnsiTheme="minorBidi"/>
+          <w:sz w:val="32"/>
+          <w:szCs w:val="32"/>
+          <w:rtl/>
+        </w:rPr>
+        <w:t xml:space="preserve">ציפיים או הודעות שגיאה </w:t>
       </w:r>
       <w:proofErr w:type="spellStart"/>
       <w:r>
@@ -6854,33 +6827,13 @@
       <w:proofErr w:type="spellEnd"/>
       <w:r>
         <w:rPr>
-          <w:rFonts w:asciiTheme="minorBidi" w:hAnsiTheme="minorBidi"/>
+          <w:rFonts w:asciiTheme="minorBidi" w:hAnsiTheme="minorBidi" w:hint="cs"/>
           <w:sz w:val="32"/>
           <w:szCs w:val="32"/>
           <w:rtl/>
         </w:rPr>
         <w:t>.</w:t>
       </w:r>
-    </w:p>
-    <w:p>
-      <w:pPr>
-        <w:rPr>
-          <w:rFonts w:asciiTheme="minorBidi" w:hAnsiTheme="minorBidi"/>
-          <w:sz w:val="32"/>
-          <w:szCs w:val="32"/>
-          <w:rtl/>
-        </w:rPr>
-      </w:pPr>
-    </w:p>
-    <w:p>
-      <w:pPr>
-        <w:rPr>
-          <w:rFonts w:asciiTheme="minorBidi" w:hAnsiTheme="minorBidi"/>
-          <w:sz w:val="32"/>
-          <w:szCs w:val="32"/>
-          <w:rtl/>
-        </w:rPr>
-      </w:pPr>
     </w:p>
     <w:p>
       <w:pPr>
@@ -7209,30 +7162,21 @@
       <w:r>
         <w:rPr>
           <w:rFonts w:asciiTheme="minorBidi" w:hAnsiTheme="minorBidi"/>
-          <w:sz w:val="32"/>
-          <w:szCs w:val="32"/>
-          <w:rtl/>
-        </w:rPr>
-        <w:t>מסך הצפייה בשאלה הוא המסך העמוס ביותר במערכת. המסך מציג את כל פרטי השאלה, ואת כל התשובות שניתנו לשאלה עד כה.</w:t>
-      </w:r>
-    </w:p>
-    <w:p>
-      <w:pPr>
-        <w:keepNext/>
-        <w:rPr>
-          <w:rFonts w:asciiTheme="minorBidi" w:hAnsiTheme="minorBidi"/>
-        </w:rPr>
-      </w:pPr>
-      <w:r>
-        <w:rPr>
-          <w:rFonts w:asciiTheme="minorBidi" w:hAnsiTheme="minorBidi"/>
           <w:noProof/>
         </w:rPr>
         <w:drawing>
-          <wp:inline distT="0" distB="0" distL="0" distR="0">
-            <wp:extent cx="5274310" cy="4080215"/>
-            <wp:effectExtent l="95250" t="57150" r="97790" b="53635"/>
-            <wp:docPr id="17" name="Picture 13"/>
+          <wp:anchor distT="0" distB="0" distL="114300" distR="114300" simplePos="0" relativeHeight="251666944" behindDoc="1" locked="0" layoutInCell="1" allowOverlap="1" wp14:anchorId="54E079D5" wp14:editId="42AECD53">
+            <wp:simplePos x="0" y="0"/>
+            <wp:positionH relativeFrom="column">
+              <wp:posOffset>-428625</wp:posOffset>
+            </wp:positionH>
+            <wp:positionV relativeFrom="paragraph">
+              <wp:posOffset>683260</wp:posOffset>
+            </wp:positionV>
+            <wp:extent cx="6550660" cy="4871085"/>
+            <wp:effectExtent l="19050" t="19050" r="21590" b="24765"/>
+            <wp:wrapSquare wrapText="bothSides"/>
+            <wp:docPr id="32" name="Picture 32"/>
             <wp:cNvGraphicFramePr>
               <a:graphicFrameLocks xmlns:a="http://schemas.openxmlformats.org/drawingml/2006/main" noChangeAspect="1"/>
             </wp:cNvGraphicFramePr>
@@ -7240,63 +7184,64 @@
               <a:graphicData uri="http://schemas.openxmlformats.org/drawingml/2006/picture">
                 <pic:pic xmlns:pic="http://schemas.openxmlformats.org/drawingml/2006/picture">
                   <pic:nvPicPr>
-                    <pic:cNvPr id="0" name="Picture 13"/>
-                    <pic:cNvPicPr>
-                      <a:picLocks noChangeAspect="1" noChangeArrowheads="1"/>
-                    </pic:cNvPicPr>
+                    <pic:cNvPr id="32" name="10.jpg"/>
+                    <pic:cNvPicPr/>
                   </pic:nvPicPr>
                   <pic:blipFill>
-                    <a:blip r:embed="rId22" cstate="print"/>
-                    <a:srcRect/>
+                    <a:blip r:embed="rId22">
+                      <a:extLst>
+                        <a:ext uri="{28A0092B-C50C-407E-A947-70E740481C1C}">
+                          <a14:useLocalDpi xmlns:a14="http://schemas.microsoft.com/office/drawing/2010/main" val="0"/>
+                        </a:ext>
+                      </a:extLst>
+                    </a:blip>
                     <a:stretch>
                       <a:fillRect/>
                     </a:stretch>
                   </pic:blipFill>
-                  <pic:spPr bwMode="auto">
+                  <pic:spPr>
                     <a:xfrm>
                       <a:off x="0" y="0"/>
-                      <a:ext cx="5274310" cy="4080215"/>
+                      <a:ext cx="6550660" cy="4871085"/>
                     </a:xfrm>
-                    <a:prstGeom prst="roundRect">
+                    <a:prstGeom prst="rect">
                       <a:avLst/>
                     </a:prstGeom>
-                    <a:solidFill>
-                      <a:srgbClr val="FFFFFF">
-                        <a:shade val="85000"/>
-                      </a:srgbClr>
-                    </a:solidFill>
-                    <a:ln w="28575" cap="sq">
+                    <a:ln>
                       <a:solidFill>
-                        <a:srgbClr val="FFFFFF"/>
+                        <a:schemeClr val="tx1"/>
                       </a:solidFill>
-                      <a:miter lim="800000"/>
                     </a:ln>
-                    <a:effectLst>
-                      <a:outerShdw blurRad="55000" dist="18000" dir="5400000" algn="tl" rotWithShape="0">
-                        <a:srgbClr val="000000">
-                          <a:alpha val="40000"/>
-                        </a:srgbClr>
-                      </a:outerShdw>
-                    </a:effectLst>
-                    <a:scene3d>
-                      <a:camera prst="orthographicFront"/>
-                      <a:lightRig rig="twoPt" dir="t">
-                        <a:rot lat="0" lon="0" rev="7200000"/>
-                      </a:lightRig>
-                    </a:scene3d>
-                    <a:sp3d>
-                      <a:bevelT w="25400" h="19050"/>
-                      <a:contourClr>
-                        <a:srgbClr val="FFFFFF"/>
-                      </a:contourClr>
-                    </a:sp3d>
                   </pic:spPr>
                 </pic:pic>
               </a:graphicData>
             </a:graphic>
-          </wp:inline>
+            <wp14:sizeRelH relativeFrom="margin">
+              <wp14:pctWidth>0</wp14:pctWidth>
+            </wp14:sizeRelH>
+            <wp14:sizeRelV relativeFrom="margin">
+              <wp14:pctHeight>0</wp14:pctHeight>
+            </wp14:sizeRelV>
+          </wp:anchor>
         </w:drawing>
       </w:r>
+      <w:r>
+        <w:rPr>
+          <w:rFonts w:asciiTheme="minorBidi" w:hAnsiTheme="minorBidi"/>
+          <w:sz w:val="32"/>
+          <w:szCs w:val="32"/>
+          <w:rtl/>
+        </w:rPr>
+        <w:t>מסך הצפייה בשאלה הוא המסך העמוס ביותר במערכת. המסך מציג את כל פרטי השאלה, ואת כל התשובות שניתנו לשאלה עד כה.</w:t>
+      </w:r>
+    </w:p>
+    <w:p>
+      <w:pPr>
+        <w:keepNext/>
+        <w:rPr>
+          <w:rFonts w:asciiTheme="minorBidi" w:hAnsiTheme="minorBidi"/>
+        </w:rPr>
+      </w:pPr>
     </w:p>
     <w:p>
       <w:pPr>
@@ -8409,30 +8354,21 @@
       <w:r>
         <w:rPr>
           <w:rFonts w:asciiTheme="minorBidi" w:hAnsiTheme="minorBidi"/>
-          <w:sz w:val="32"/>
-          <w:szCs w:val="32"/>
-          <w:rtl/>
-        </w:rPr>
-        <w:t>מסך זה הינו מסך פשוט הכולל, מעבר לסרגלי הכלים הכלולים בכל המסכים, אזור טקסט להזנת התשובה ופקד "שמור" להעלאת התשובה למערכת.</w:t>
-      </w:r>
-    </w:p>
-    <w:p>
-      <w:pPr>
-        <w:keepNext/>
-        <w:rPr>
-          <w:rFonts w:asciiTheme="minorBidi" w:hAnsiTheme="minorBidi"/>
-        </w:rPr>
-      </w:pPr>
-      <w:r>
-        <w:rPr>
-          <w:rFonts w:asciiTheme="minorBidi" w:hAnsiTheme="minorBidi"/>
           <w:noProof/>
         </w:rPr>
         <w:drawing>
-          <wp:inline distT="0" distB="0" distL="0" distR="0">
-            <wp:extent cx="5274310" cy="2749829"/>
-            <wp:effectExtent l="114300" t="57150" r="78740" b="50521"/>
-            <wp:docPr id="22" name="Picture 20"/>
+          <wp:anchor distT="0" distB="0" distL="114300" distR="114300" simplePos="0" relativeHeight="251667968" behindDoc="0" locked="0" layoutInCell="1" allowOverlap="1" wp14:anchorId="200DBF9D" wp14:editId="4A7CBFE7">
+            <wp:simplePos x="0" y="0"/>
+            <wp:positionH relativeFrom="column">
+              <wp:posOffset>-417195</wp:posOffset>
+            </wp:positionH>
+            <wp:positionV relativeFrom="paragraph">
+              <wp:posOffset>895350</wp:posOffset>
+            </wp:positionV>
+            <wp:extent cx="6567170" cy="3143250"/>
+            <wp:effectExtent l="19050" t="19050" r="24130" b="19050"/>
+            <wp:wrapSquare wrapText="bothSides"/>
+            <wp:docPr id="33" name="Picture 33"/>
             <wp:cNvGraphicFramePr>
               <a:graphicFrameLocks xmlns:a="http://schemas.openxmlformats.org/drawingml/2006/main" noChangeAspect="1"/>
             </wp:cNvGraphicFramePr>
@@ -8440,144 +8376,76 @@
               <a:graphicData uri="http://schemas.openxmlformats.org/drawingml/2006/picture">
                 <pic:pic xmlns:pic="http://schemas.openxmlformats.org/drawingml/2006/picture">
                   <pic:nvPicPr>
-                    <pic:cNvPr id="0" name="Picture 20"/>
-                    <pic:cNvPicPr>
-                      <a:picLocks noChangeAspect="1" noChangeArrowheads="1"/>
-                    </pic:cNvPicPr>
+                    <pic:cNvPr id="33" name="10.jpg"/>
+                    <pic:cNvPicPr/>
                   </pic:nvPicPr>
                   <pic:blipFill>
-                    <a:blip r:embed="rId25" cstate="print"/>
-                    <a:srcRect/>
+                    <a:blip r:embed="rId25">
+                      <a:extLst>
+                        <a:ext uri="{28A0092B-C50C-407E-A947-70E740481C1C}">
+                          <a14:useLocalDpi xmlns:a14="http://schemas.microsoft.com/office/drawing/2010/main" val="0"/>
+                        </a:ext>
+                      </a:extLst>
+                    </a:blip>
                     <a:stretch>
                       <a:fillRect/>
                     </a:stretch>
                   </pic:blipFill>
-                  <pic:spPr bwMode="auto">
+                  <pic:spPr>
                     <a:xfrm>
                       <a:off x="0" y="0"/>
-                      <a:ext cx="5274310" cy="2749829"/>
+                      <a:ext cx="6567170" cy="3143250"/>
                     </a:xfrm>
-                    <a:prstGeom prst="roundRect">
+                    <a:prstGeom prst="rect">
                       <a:avLst/>
                     </a:prstGeom>
-                    <a:solidFill>
-                      <a:srgbClr val="FFFFFF">
-                        <a:shade val="85000"/>
-                      </a:srgbClr>
-                    </a:solidFill>
-                    <a:ln w="28575" cap="sq">
+                    <a:ln>
                       <a:solidFill>
-                        <a:srgbClr val="FFFFFF"/>
+                        <a:schemeClr val="tx1"/>
                       </a:solidFill>
-                      <a:miter lim="800000"/>
                     </a:ln>
-                    <a:effectLst>
-                      <a:outerShdw blurRad="55000" dist="18000" dir="5400000" algn="tl" rotWithShape="0">
-                        <a:srgbClr val="000000">
-                          <a:alpha val="40000"/>
-                        </a:srgbClr>
-                      </a:outerShdw>
-                    </a:effectLst>
-                    <a:scene3d>
-                      <a:camera prst="orthographicFront"/>
-                      <a:lightRig rig="twoPt" dir="t">
-                        <a:rot lat="0" lon="0" rev="7200000"/>
-                      </a:lightRig>
-                    </a:scene3d>
-                    <a:sp3d>
-                      <a:bevelT w="25400" h="19050"/>
-                      <a:contourClr>
-                        <a:srgbClr val="FFFFFF"/>
-                      </a:contourClr>
-                    </a:sp3d>
                   </pic:spPr>
                 </pic:pic>
               </a:graphicData>
             </a:graphic>
-          </wp:inline>
+            <wp14:sizeRelH relativeFrom="margin">
+              <wp14:pctWidth>0</wp14:pctWidth>
+            </wp14:sizeRelH>
+            <wp14:sizeRelV relativeFrom="margin">
+              <wp14:pctHeight>0</wp14:pctHeight>
+            </wp14:sizeRelV>
+          </wp:anchor>
         </w:drawing>
       </w:r>
+      <w:r>
+        <w:rPr>
+          <w:rFonts w:asciiTheme="minorBidi" w:hAnsiTheme="minorBidi"/>
+          <w:sz w:val="32"/>
+          <w:szCs w:val="32"/>
+          <w:rtl/>
+        </w:rPr>
+        <w:t>מסך זה הינו מסך פשוט הכולל, מעבר לסרגלי הכלים הכלולים בכל המסכים, אזור טקסט להזנת התשובה ופקד "שמור" להעלאת התשובה למערכת.</w:t>
+      </w:r>
+    </w:p>
+    <w:p>
+      <w:pPr>
+        <w:keepNext/>
+        <w:rPr>
+          <w:rFonts w:asciiTheme="minorBidi" w:hAnsiTheme="minorBidi"/>
+        </w:rPr>
+      </w:pPr>
     </w:p>
     <w:p>
       <w:pPr>
         <w:pStyle w:val="Caption"/>
         <w:bidi w:val="0"/>
-        <w:rPr>
-          <w:rFonts w:asciiTheme="minorBidi" w:hAnsiTheme="minorBidi"/>
-          <w:noProof/>
-        </w:rPr>
-      </w:pPr>
-      <w:r>
-        <w:rPr>
-          <w:rFonts w:asciiTheme="minorBidi" w:hAnsiTheme="minorBidi"/>
-          <w:sz w:val="24"/>
-          <w:szCs w:val="24"/>
-          <w:rtl/>
-        </w:rPr>
-        <w:fldChar w:fldCharType="begin"/>
-      </w:r>
-      <w:r>
-        <w:rPr>
-          <w:rFonts w:asciiTheme="minorBidi" w:hAnsiTheme="minorBidi"/>
-          <w:sz w:val="24"/>
-          <w:szCs w:val="24"/>
-          <w:rtl/>
-        </w:rPr>
-        <w:instrText xml:space="preserve"> </w:instrText>
-      </w:r>
-      <w:r>
-        <w:rPr>
-          <w:rFonts w:asciiTheme="minorBidi" w:hAnsiTheme="minorBidi"/>
-          <w:sz w:val="24"/>
-          <w:szCs w:val="24"/>
-        </w:rPr>
-        <w:instrText>SEQ</w:instrText>
-      </w:r>
-      <w:r>
-        <w:rPr>
-          <w:rFonts w:asciiTheme="minorBidi" w:hAnsiTheme="minorBidi"/>
-          <w:sz w:val="24"/>
-          <w:szCs w:val="24"/>
-          <w:rtl/>
-        </w:rPr>
-        <w:instrText xml:space="preserve"> איור \* </w:instrText>
-      </w:r>
-      <w:r>
-        <w:rPr>
-          <w:rFonts w:asciiTheme="minorBidi" w:hAnsiTheme="minorBidi"/>
-          <w:sz w:val="24"/>
-          <w:szCs w:val="24"/>
-        </w:rPr>
-        <w:instrText>ARABIC</w:instrText>
-      </w:r>
-      <w:r>
-        <w:rPr>
-          <w:rFonts w:asciiTheme="minorBidi" w:hAnsiTheme="minorBidi"/>
-          <w:sz w:val="24"/>
-          <w:szCs w:val="24"/>
-          <w:rtl/>
-        </w:rPr>
-        <w:instrText xml:space="preserve"> </w:instrText>
-      </w:r>
-      <w:r>
-        <w:rPr>
-          <w:rFonts w:asciiTheme="minorBidi" w:hAnsiTheme="minorBidi"/>
-          <w:sz w:val="24"/>
-          <w:szCs w:val="24"/>
-          <w:rtl/>
-        </w:rPr>
-        <w:fldChar w:fldCharType="separate"/>
-      </w:r>
-      <w:r>
         <w:rPr>
           <w:rFonts w:asciiTheme="minorBidi" w:hAnsiTheme="minorBidi"/>
           <w:noProof/>
           <w:sz w:val="24"/>
           <w:szCs w:val="24"/>
-          <w:rtl/>
-        </w:rPr>
-        <w:t>7</w:t>
-      </w:r>
+        </w:rPr>
+      </w:pPr>
       <w:r>
         <w:rPr>
           <w:rFonts w:asciiTheme="minorBidi" w:hAnsiTheme="minorBidi"/>
@@ -8585,7 +8453,59 @@
           <w:szCs w:val="24"/>
           <w:rtl/>
         </w:rPr>
-        <w:fldChar w:fldCharType="end"/>
+        <w:fldChar w:fldCharType="begin"/>
+      </w:r>
+      <w:r>
+        <w:rPr>
+          <w:rFonts w:asciiTheme="minorBidi" w:hAnsiTheme="minorBidi"/>
+          <w:sz w:val="24"/>
+          <w:szCs w:val="24"/>
+          <w:rtl/>
+        </w:rPr>
+        <w:instrText xml:space="preserve"> </w:instrText>
+      </w:r>
+      <w:r>
+        <w:rPr>
+          <w:rFonts w:asciiTheme="minorBidi" w:hAnsiTheme="minorBidi"/>
+          <w:sz w:val="24"/>
+          <w:szCs w:val="24"/>
+        </w:rPr>
+        <w:instrText>SEQ</w:instrText>
+      </w:r>
+      <w:r>
+        <w:rPr>
+          <w:rFonts w:asciiTheme="minorBidi" w:hAnsiTheme="minorBidi"/>
+          <w:sz w:val="24"/>
+          <w:szCs w:val="24"/>
+          <w:rtl/>
+        </w:rPr>
+        <w:instrText xml:space="preserve"> איור \* </w:instrText>
+      </w:r>
+      <w:r>
+        <w:rPr>
+          <w:rFonts w:asciiTheme="minorBidi" w:hAnsiTheme="minorBidi"/>
+          <w:sz w:val="24"/>
+          <w:szCs w:val="24"/>
+        </w:rPr>
+        <w:instrText>ARABIC</w:instrText>
+      </w:r>
+      <w:r>
+        <w:rPr>
+          <w:rFonts w:asciiTheme="minorBidi" w:hAnsiTheme="minorBidi"/>
+          <w:sz w:val="24"/>
+          <w:szCs w:val="24"/>
+          <w:rtl/>
+        </w:rPr>
+        <w:instrText xml:space="preserve"> </w:instrText>
+      </w:r>
+      <w:r>
+        <w:rPr>
+          <w:rFonts w:asciiTheme="minorBidi" w:hAnsiTheme="minorBidi"/>
+          <w:sz w:val="24"/>
+          <w:szCs w:val="24"/>
+          <w:rtl/>
+        </w:rPr>
+        <w:fldChar w:fldCharType="separate"/>
       </w:r>
       <w:r>
         <w:rPr>
@@ -8595,15 +8515,26 @@
           <w:szCs w:val="24"/>
           <w:rtl/>
         </w:rPr>
-        <w:t xml:space="preserve"> - מסך תשובה ח</w:t>
+        <w:t>7</w:t>
+      </w:r>
+      <w:r>
+        <w:rPr>
+          <w:rFonts w:asciiTheme="minorBidi" w:hAnsiTheme="minorBidi"/>
+          <w:sz w:val="24"/>
+          <w:szCs w:val="24"/>
+          <w:rtl/>
+        </w:rPr>
+        <w:fldChar w:fldCharType="end"/>
       </w:r>
       <w:r>
         <w:rPr>
           <w:rFonts w:asciiTheme="minorBidi" w:hAnsiTheme="minorBidi"/>
           <w:noProof/>
-          <w:rtl/>
-        </w:rPr>
-        <w:t>דשה</w:t>
+          <w:sz w:val="24"/>
+          <w:szCs w:val="24"/>
+          <w:rtl/>
+        </w:rPr>
+        <w:t xml:space="preserve"> - מסך תשובה חדשה</w:t>
       </w:r>
     </w:p>
     <w:p>
@@ -8769,6 +8700,7 @@
           <w:szCs w:val="32"/>
           <w:rtl/>
         </w:rPr>
+        <w:lastRenderedPageBreak/>
         <w:t>הרשאות</w:t>
       </w:r>
       <w:r>
@@ -8804,7 +8736,6 @@
           <w:szCs w:val="40"/>
           <w:rtl/>
         </w:rPr>
-        <w:lastRenderedPageBreak/>
         <w:t>מסכי החיפוש</w:t>
       </w:r>
       <w:bookmarkEnd w:id="30"/>
@@ -9096,6 +9027,7 @@
           <w:szCs w:val="32"/>
           <w:rtl/>
         </w:rPr>
+        <w:lastRenderedPageBreak/>
         <w:t>הרשאות</w:t>
       </w:r>
       <w:r>
@@ -9394,7 +9326,7 @@
             <w:noProof/>
             <w:rtl/>
           </w:rPr>
-          <w:t>9</w:t>
+          <w:t>3</w:t>
         </w:r>
         <w:r>
           <w:rPr>
@@ -10667,7 +10599,7 @@
 </file>
 
 <file path=customXml/itemProps1.xml><?xml version="1.0" encoding="utf-8"?>
-<ds:datastoreItem xmlns:ds="http://schemas.openxmlformats.org/officeDocument/2006/customXml" ds:itemID="{EE85CCE9-5327-467A-8C96-8B7BB5C3076D}">
+<ds:datastoreItem xmlns:ds="http://schemas.openxmlformats.org/officeDocument/2006/customXml" ds:itemID="{24C6716B-63CC-45FA-817E-D8971D71E116}">
   <ds:schemaRefs>
     <ds:schemaRef ds:uri="http://schemas.openxmlformats.org/officeDocument/2006/bibliography"/>
   </ds:schemaRefs>

</xml_diff>

<commit_message>
Updates to the user guide
</commit_message>
<xml_diff>
--- a/מסמך אפיון/מדריך למשתמש/מדריך למשתמש.docx
+++ b/מסמך אפיון/מדריך למשתמש/מדריך למשתמש.docx
@@ -1,45 +1,15 @@
 
 <file path=word/document.xml><?xml version="1.0" encoding="utf-8"?>
-<w:document xmlns:wpc="http://schemas.microsoft.com/office/word/2010/wordprocessingCanvas" xmlns:mc="http://schemas.openxmlformats.org/markup-compatibility/2006" xmlns:o="urn:schemas-microsoft-com:office:office" xmlns:r="http://schemas.openxmlformats.org/officeDocument/2006/relationships" xmlns:m="http://schemas.openxmlformats.org/officeDocument/2006/math" xmlns:v="urn:schemas-microsoft-com:vml" xmlns:wp14="http://schemas.microsoft.com/office/word/2010/wordprocessingDrawing" xmlns:wp="http://schemas.openxmlformats.org/drawingml/2006/wordprocessingDrawing" xmlns:w10="urn:schemas-microsoft-com:office:word" xmlns:w="http://schemas.openxmlformats.org/wordprocessingml/2006/main" xmlns:w14="http://schemas.microsoft.com/office/word/2010/wordml" xmlns:w15="http://schemas.microsoft.com/office/word/2012/wordml" xmlns:wpg="http://schemas.microsoft.com/office/word/2010/wordprocessingGroup" xmlns:wpi="http://schemas.microsoft.com/office/word/2010/wordprocessingInk" xmlns:wne="http://schemas.microsoft.com/office/word/2006/wordml" xmlns:wps="http://schemas.microsoft.com/office/word/2010/wordprocessingShape" mc:Ignorable="w14 w15 wp14">
+<w:document xmlns:ve="http://schemas.openxmlformats.org/markup-compatibility/2006" xmlns:o="urn:schemas-microsoft-com:office:office" xmlns:r="http://schemas.openxmlformats.org/officeDocument/2006/relationships" xmlns:m="http://schemas.openxmlformats.org/officeDocument/2006/math" xmlns:v="urn:schemas-microsoft-com:vml" xmlns:wp="http://schemas.openxmlformats.org/drawingml/2006/wordprocessingDrawing" xmlns:w10="urn:schemas-microsoft-com:office:word" xmlns:w="http://schemas.openxmlformats.org/wordprocessingml/2006/main" xmlns:wne="http://schemas.microsoft.com/office/word/2006/wordml">
   <w:body>
     <w:p>
       <w:pPr>
-        <w:jc w:val="center"/>
-        <w:rPr>
-          <w:b/>
-          <w:color w:val="FFFFFF" w:themeColor="background1"/>
-          <w:sz w:val="188"/>
-          <w:szCs w:val="188"/>
-          <w:rtl/>
-          <w14:shadow w14:blurRad="0" w14:dist="38100" w14:dir="2700000" w14:sx="100000" w14:sy="100000" w14:kx="0" w14:ky="0" w14:algn="tl">
-            <w14:srgbClr w14:val="F77D31"/>
-          </w14:shadow>
-          <w14:textOutline w14:w="38100" w14:cap="flat" w14:cmpd="sng" w14:algn="ctr">
-            <w14:solidFill>
-              <w14:srgbClr w14:val="ED7D31"/>
-            </w14:solidFill>
-            <w14:prstDash w14:val="solid"/>
-            <w14:round/>
-          </w14:textOutline>
-        </w:rPr>
-      </w:pPr>
-      <w:r>
-        <w:rPr>
-          <w:b/>
-          <w:color w:val="FFFFFF" w:themeColor="background1"/>
-          <w:sz w:val="188"/>
-          <w:szCs w:val="188"/>
-          <w14:shadow w14:blurRad="0" w14:dist="38100" w14:dir="2700000" w14:sx="100000" w14:sy="100000" w14:kx="0" w14:ky="0" w14:algn="tl">
-            <w14:srgbClr w14:val="F77D31"/>
-          </w14:shadow>
-          <w14:textOutline w14:w="38100" w14:cap="flat" w14:cmpd="sng" w14:algn="ctr">
-            <w14:solidFill>
-              <w14:srgbClr w14:val="ED7D31"/>
-            </w14:solidFill>
-            <w14:prstDash w14:val="solid"/>
-            <w14:round/>
-          </w14:textOutline>
-        </w:rPr>
+        <w:pStyle w:val="Title"/>
+        <w:rPr>
+          <w:rtl/>
+        </w:rPr>
+      </w:pPr>
+      <w:r>
         <w:t>Queue &amp; Hi</w:t>
       </w:r>
     </w:p>
@@ -52,16 +22,6 @@
           <w:color w:val="FFFFFF"/>
           <w:sz w:val="188"/>
           <w:szCs w:val="188"/>
-          <w14:textOutline w14:w="9525" w14:cap="flat" w14:cmpd="sng" w14:algn="ctr">
-            <w14:solidFill>
-              <w14:srgbClr w14:val="FFFFFF"/>
-            </w14:solidFill>
-            <w14:prstDash w14:val="solid"/>
-            <w14:round/>
-          </w14:textOutline>
-          <w14:textFill>
-            <w14:noFill/>
-          </w14:textFill>
         </w:rPr>
       </w:pPr>
       <w:r>
@@ -72,7 +32,7 @@
           <w:szCs w:val="96"/>
         </w:rPr>
         <w:drawing>
-          <wp:anchor distT="0" distB="0" distL="114300" distR="114300" simplePos="0" relativeHeight="251661824" behindDoc="1" locked="0" layoutInCell="1" allowOverlap="1" wp14:anchorId="346A35C3" wp14:editId="699D5939">
+          <wp:anchor distT="0" distB="0" distL="114300" distR="114300" simplePos="0" relativeHeight="251661824" behindDoc="1" locked="0" layoutInCell="1" allowOverlap="1">
             <wp:simplePos x="0" y="0"/>
             <wp:positionH relativeFrom="margin">
               <wp:align>center</wp:align>
@@ -112,10 +72,10 @@
                     </pic:cNvPicPr>
                   </pic:nvPicPr>
                   <pic:blipFill>
-                    <a:blip r:embed="rId8">
+                    <a:blip r:embed="rId8" cstate="print">
                       <a:extLst>
                         <a:ext uri="{28A0092B-C50C-407E-A947-70E740481C1C}">
-                          <a14:useLocalDpi xmlns:a14="http://schemas.microsoft.com/office/drawing/2010/main" val="0"/>
+                          <a14:useLocalDpi xmlns:a14="http://schemas.microsoft.com/office/drawing/2010/main" xmlns:wps="http://schemas.microsoft.com/office/word/2010/wordprocessingShape" xmlns:wpi="http://schemas.microsoft.com/office/word/2010/wordprocessingInk" xmlns:wpg="http://schemas.microsoft.com/office/word/2010/wordprocessingGroup" xmlns:w15="http://schemas.microsoft.com/office/word/2012/wordml" xmlns:w14="http://schemas.microsoft.com/office/word/2010/wordml" xmlns:w="http://schemas.openxmlformats.org/wordprocessingml/2006/main" xmlns:w10="urn:schemas-microsoft-com:office:word" xmlns:wp14="http://schemas.microsoft.com/office/word/2010/wordprocessingDrawing" xmlns:v="urn:schemas-microsoft-com:vml" xmlns:o="urn:schemas-microsoft-com:office:office" xmlns:mc="http://schemas.openxmlformats.org/markup-compatibility/2006" xmlns:wpc="http://schemas.microsoft.com/office/word/2010/wordprocessingCanvas" xmlns="" val="0"/>
                         </a:ext>
                       </a:extLst>
                     </a:blip>
@@ -140,12 +100,6 @@
                 </pic:pic>
               </a:graphicData>
             </a:graphic>
-            <wp14:sizeRelH relativeFrom="margin">
-              <wp14:pctWidth>0</wp14:pctWidth>
-            </wp14:sizeRelH>
-            <wp14:sizeRelV relativeFrom="margin">
-              <wp14:pctHeight>0</wp14:pctHeight>
-            </wp14:sizeRelV>
           </wp:anchor>
         </w:drawing>
       </w:r>
@@ -172,10 +126,75 @@
     <w:p>
       <w:pPr>
         <w:rPr>
+          <w:rFonts w:hint="cs"/>
+          <w:b/>
+          <w:bCs/>
+          <w:color w:val="000000" w:themeColor="text1"/>
+          <w:sz w:val="52"/>
+          <w:szCs w:val="52"/>
+          <w:rtl/>
+        </w:rPr>
+      </w:pPr>
+      <w:r>
+        <w:rPr>
+          <w:rFonts w:hint="cs"/>
+          <w:b/>
+          <w:bCs/>
+          <w:color w:val="000000" w:themeColor="text1"/>
+          <w:sz w:val="52"/>
+          <w:szCs w:val="52"/>
+          <w:rtl/>
+        </w:rPr>
+        <w:t>מדריך למשתמש</w:t>
+      </w:r>
+    </w:p>
+    <w:p>
+      <w:pPr>
+        <w:rPr>
+          <w:color w:val="000000" w:themeColor="text1"/>
+          <w:sz w:val="52"/>
+          <w:szCs w:val="52"/>
+          <w:rtl/>
+        </w:rPr>
+      </w:pPr>
+      <w:r>
+        <w:rPr>
+          <w:rFonts w:hint="cs"/>
+          <w:color w:val="000000" w:themeColor="text1"/>
+          <w:sz w:val="52"/>
+          <w:szCs w:val="52"/>
+          <w:rtl/>
+        </w:rPr>
+        <w:t>גרסה 1.1</w:t>
+      </w:r>
+    </w:p>
+    <w:p>
+      <w:pPr>
+        <w:rPr>
+          <w:color w:val="000000" w:themeColor="text1"/>
+          <w:sz w:val="56"/>
+          <w:szCs w:val="52"/>
+          <w:rtl/>
+        </w:rPr>
+      </w:pPr>
+      <w:r>
+        <w:rPr>
+          <w:rFonts w:hint="cs"/>
+          <w:color w:val="000000" w:themeColor="text1"/>
+          <w:sz w:val="56"/>
+          <w:szCs w:val="52"/>
+          <w:rtl/>
+        </w:rPr>
+        <w:t>שמות הסטודנטים:</w:t>
+      </w:r>
+    </w:p>
+    <w:p>
+      <w:pPr>
+        <w:ind w:left="1440" w:firstLine="720"/>
+        <w:rPr>
           <w:color w:val="000000" w:themeColor="text1"/>
           <w:sz w:val="56"/>
           <w:szCs w:val="56"/>
-          <w:rtl/>
         </w:rPr>
       </w:pPr>
       <w:r>
@@ -183,39 +202,46 @@
           <w:rFonts w:hint="cs"/>
           <w:color w:val="000000" w:themeColor="text1"/>
           <w:sz w:val="56"/>
-          <w:szCs w:val="56"/>
-          <w:rtl/>
-        </w:rPr>
-        <w:t>מסמך אפיון וניתוח</w:t>
-      </w:r>
-    </w:p>
-    <w:p>
-      <w:pPr>
-        <w:rPr>
-          <w:color w:val="000000" w:themeColor="text1"/>
-          <w:sz w:val="56"/>
-          <w:szCs w:val="56"/>
-          <w:rtl/>
-        </w:rPr>
-      </w:pPr>
+          <w:szCs w:val="52"/>
+          <w:rtl/>
+        </w:rPr>
+        <w:t>נדב נאור</w:t>
+      </w:r>
       <w:r>
         <w:rPr>
           <w:rFonts w:hint="cs"/>
           <w:color w:val="000000" w:themeColor="text1"/>
           <w:sz w:val="56"/>
-          <w:szCs w:val="56"/>
-          <w:rtl/>
-        </w:rPr>
-        <w:t>מגישים:</w:t>
-      </w:r>
-    </w:p>
-    <w:p>
-      <w:pPr>
-        <w:ind w:left="1440" w:firstLine="720"/>
+          <w:szCs w:val="52"/>
+          <w:rtl/>
+        </w:rPr>
+        <w:tab/>
+      </w:r>
+      <w:r>
         <w:rPr>
           <w:color w:val="000000" w:themeColor="text1"/>
           <w:sz w:val="56"/>
-          <w:szCs w:val="56"/>
+          <w:szCs w:val="52"/>
+          <w:rtl/>
+        </w:rPr>
+        <w:tab/>
+      </w:r>
+      <w:r>
+        <w:rPr>
+          <w:color w:val="000000" w:themeColor="text1"/>
+          <w:sz w:val="56"/>
+          <w:szCs w:val="52"/>
+          <w:rtl/>
+        </w:rPr>
+        <w:tab/>
+      </w:r>
+    </w:p>
+    <w:p>
+      <w:pPr>
+        <w:ind w:left="1440" w:firstLine="720"/>
+        <w:rPr>
+          <w:szCs w:val="20"/>
+          <w:rtl/>
         </w:rPr>
       </w:pPr>
       <w:r>
@@ -223,17 +249,16 @@
           <w:rFonts w:hint="cs"/>
           <w:color w:val="000000" w:themeColor="text1"/>
           <w:sz w:val="56"/>
-          <w:szCs w:val="56"/>
-          <w:rtl/>
-        </w:rPr>
-        <w:t>נדב נאור</w:t>
-      </w:r>
-      <w:r>
-        <w:rPr>
-          <w:rFonts w:hint="cs"/>
+          <w:szCs w:val="52"/>
+          <w:rtl/>
+        </w:rPr>
+        <w:t>תומר שובל</w:t>
+      </w:r>
+      <w:r>
+        <w:rPr>
           <w:color w:val="000000" w:themeColor="text1"/>
           <w:sz w:val="56"/>
-          <w:szCs w:val="56"/>
+          <w:szCs w:val="52"/>
           <w:rtl/>
         </w:rPr>
         <w:tab/>
@@ -242,7 +267,7 @@
         <w:rPr>
           <w:color w:val="000000" w:themeColor="text1"/>
           <w:sz w:val="56"/>
-          <w:szCs w:val="56"/>
+          <w:szCs w:val="52"/>
           <w:rtl/>
         </w:rPr>
         <w:tab/>
@@ -251,52 +276,7 @@
         <w:rPr>
           <w:color w:val="000000" w:themeColor="text1"/>
           <w:sz w:val="56"/>
-          <w:szCs w:val="56"/>
-          <w:rtl/>
-        </w:rPr>
-        <w:tab/>
-      </w:r>
-    </w:p>
-    <w:p>
-      <w:pPr>
-        <w:ind w:left="1440" w:firstLine="720"/>
-        <w:rPr>
-          <w:rtl/>
-        </w:rPr>
-      </w:pPr>
-      <w:r>
-        <w:rPr>
-          <w:rFonts w:hint="cs"/>
-          <w:color w:val="000000" w:themeColor="text1"/>
-          <w:sz w:val="56"/>
-          <w:szCs w:val="56"/>
-          <w:rtl/>
-        </w:rPr>
-        <w:t>תומר שובל</w:t>
-      </w:r>
-      <w:r>
-        <w:rPr>
-          <w:color w:val="000000" w:themeColor="text1"/>
-          <w:sz w:val="56"/>
-          <w:szCs w:val="56"/>
-          <w:rtl/>
-        </w:rPr>
-        <w:tab/>
-      </w:r>
-      <w:r>
-        <w:rPr>
-          <w:color w:val="000000" w:themeColor="text1"/>
-          <w:sz w:val="56"/>
-          <w:szCs w:val="56"/>
-          <w:rtl/>
-        </w:rPr>
-        <w:tab/>
-      </w:r>
-      <w:r>
-        <w:rPr>
-          <w:color w:val="000000" w:themeColor="text1"/>
-          <w:sz w:val="56"/>
-          <w:szCs w:val="56"/>
+          <w:szCs w:val="52"/>
           <w:rtl/>
         </w:rPr>
         <w:tab/>
@@ -327,7 +307,6 @@
           <w:docPartUnique/>
         </w:docPartObj>
       </w:sdtPr>
-      <w:sdtEndPr/>
       <w:sdtContent>
         <w:bookmarkEnd w:id="0" w:displacedByCustomXml="prev"/>
         <w:p>
@@ -3950,7 +3929,7 @@
     <w:p>
       <w:pPr>
         <w:rPr>
-          <w:rFonts w:asciiTheme="minorBidi" w:hAnsiTheme="minorBidi"/>
+          <w:rFonts w:asciiTheme="minorBidi" w:hAnsiTheme="minorBidi" w:hint="cs"/>
           <w:sz w:val="32"/>
           <w:szCs w:val="32"/>
           <w:rtl/>
@@ -4047,6 +4026,42 @@
       </w:pPr>
       <w:r>
         <w:rPr>
+          <w:rFonts w:asciiTheme="minorBidi" w:hAnsiTheme="minorBidi" w:hint="cs"/>
+          <w:sz w:val="32"/>
+          <w:szCs w:val="32"/>
+          <w:rtl/>
+        </w:rPr>
+        <w:t xml:space="preserve">לאחר ביצוע הרשמה מוצלחת המערכת תבצע </w:t>
+      </w:r>
+      <w:r>
+        <w:rPr>
+          <w:rFonts w:asciiTheme="minorBidi" w:hAnsiTheme="minorBidi"/>
+          <w:sz w:val="32"/>
+          <w:szCs w:val="32"/>
+        </w:rPr>
+        <w:t>login</w:t>
+      </w:r>
+      <w:r>
+        <w:rPr>
+          <w:rFonts w:asciiTheme="minorBidi" w:hAnsiTheme="minorBidi" w:hint="cs"/>
+          <w:sz w:val="32"/>
+          <w:szCs w:val="32"/>
+          <w:rtl/>
+        </w:rPr>
+        <w:t xml:space="preserve"> בעבור המשתמש.</w:t>
+      </w:r>
+    </w:p>
+    <w:p>
+      <w:pPr>
+        <w:rPr>
+          <w:rFonts w:asciiTheme="minorBidi" w:hAnsiTheme="minorBidi" w:hint="cs"/>
+          <w:sz w:val="32"/>
+          <w:szCs w:val="32"/>
+          <w:rtl/>
+        </w:rPr>
+      </w:pPr>
+      <w:r>
+        <w:rPr>
           <w:rFonts w:asciiTheme="minorBidi" w:hAnsiTheme="minorBidi"/>
           <w:noProof/>
           <w:sz w:val="32"/>
@@ -4128,6 +4143,127 @@
     <w:p>
       <w:pPr>
         <w:rPr>
+          <w:rFonts w:asciiTheme="minorBidi" w:hAnsiTheme="minorBidi" w:hint="cs"/>
+          <w:sz w:val="32"/>
+          <w:szCs w:val="32"/>
+          <w:rtl/>
+        </w:rPr>
+      </w:pPr>
+      <w:r>
+        <w:rPr>
+          <w:rFonts w:asciiTheme="minorBidi" w:hAnsiTheme="minorBidi" w:hint="cs"/>
+          <w:sz w:val="32"/>
+          <w:szCs w:val="32"/>
+          <w:rtl/>
+        </w:rPr>
+        <w:t xml:space="preserve">לאחר ביצוע </w:t>
+      </w:r>
+      <w:r>
+        <w:rPr>
+          <w:rFonts w:asciiTheme="minorBidi" w:hAnsiTheme="minorBidi"/>
+          <w:sz w:val="32"/>
+          <w:szCs w:val="32"/>
+        </w:rPr>
+        <w:t>login</w:t>
+      </w:r>
+      <w:r>
+        <w:rPr>
+          <w:rFonts w:asciiTheme="minorBidi" w:hAnsiTheme="minorBidi" w:hint="cs"/>
+          <w:sz w:val="32"/>
+          <w:szCs w:val="32"/>
+          <w:rtl/>
+        </w:rPr>
+        <w:t xml:space="preserve"> מוצלח, הכפתורים </w:t>
+      </w:r>
+      <w:r>
+        <w:rPr>
+          <w:rFonts w:asciiTheme="minorBidi" w:hAnsiTheme="minorBidi"/>
+          <w:sz w:val="32"/>
+          <w:szCs w:val="32"/>
+        </w:rPr>
+        <w:t>log in</w:t>
+      </w:r>
+      <w:r>
+        <w:rPr>
+          <w:rFonts w:asciiTheme="minorBidi" w:hAnsiTheme="minorBidi" w:hint="cs"/>
+          <w:sz w:val="32"/>
+          <w:szCs w:val="32"/>
+          <w:rtl/>
+        </w:rPr>
+        <w:t xml:space="preserve"> ו- </w:t>
+      </w:r>
+      <w:r>
+        <w:rPr>
+          <w:rFonts w:asciiTheme="minorBidi" w:hAnsiTheme="minorBidi"/>
+          <w:sz w:val="32"/>
+          <w:szCs w:val="32"/>
+        </w:rPr>
+        <w:t>sign up</w:t>
+      </w:r>
+      <w:r>
+        <w:rPr>
+          <w:rFonts w:asciiTheme="minorBidi" w:hAnsiTheme="minorBidi" w:hint="cs"/>
+          <w:sz w:val="32"/>
+          <w:szCs w:val="32"/>
+          <w:rtl/>
+        </w:rPr>
+        <w:t xml:space="preserve"> יוחלפו בכפתור </w:t>
+      </w:r>
+      <w:r>
+        <w:rPr>
+          <w:rFonts w:asciiTheme="minorBidi" w:hAnsiTheme="minorBidi"/>
+          <w:sz w:val="32"/>
+          <w:szCs w:val="32"/>
+        </w:rPr>
+        <w:t>logout</w:t>
+      </w:r>
+      <w:r>
+        <w:rPr>
+          <w:rFonts w:asciiTheme="minorBidi" w:hAnsiTheme="minorBidi" w:hint="cs"/>
+          <w:sz w:val="32"/>
+          <w:szCs w:val="32"/>
+          <w:rtl/>
+        </w:rPr>
+        <w:t xml:space="preserve"> אשר יכיל את שם המשתמש (לדוגמא, בעבור משתמש </w:t>
+      </w:r>
+      <w:r>
+        <w:rPr>
+          <w:rFonts w:asciiTheme="minorBidi" w:hAnsiTheme="minorBidi"/>
+          <w:sz w:val="32"/>
+          <w:szCs w:val="32"/>
+        </w:rPr>
+        <w:t>Guy</w:t>
+      </w:r>
+      <w:r>
+        <w:rPr>
+          <w:rFonts w:asciiTheme="minorBidi" w:hAnsiTheme="minorBidi" w:hint="cs"/>
+          <w:sz w:val="32"/>
+          <w:szCs w:val="32"/>
+          <w:rtl/>
+        </w:rPr>
+        <w:t xml:space="preserve"> יופיע </w:t>
+      </w:r>
+      <w:r>
+        <w:rPr>
+          <w:rFonts w:asciiTheme="minorBidi" w:hAnsiTheme="minorBidi"/>
+          <w:sz w:val="32"/>
+          <w:szCs w:val="32"/>
+        </w:rPr>
+        <w:t>logout guy</w:t>
+      </w:r>
+      <w:r>
+        <w:rPr>
+          <w:rFonts w:asciiTheme="minorBidi" w:hAnsiTheme="minorBidi" w:hint="cs"/>
+          <w:sz w:val="32"/>
+          <w:szCs w:val="32"/>
+          <w:rtl/>
+        </w:rPr>
+        <w:t>)</w:t>
+      </w:r>
+    </w:p>
+    <w:p>
+      <w:pPr>
+        <w:rPr>
           <w:rFonts w:asciiTheme="minorBidi" w:hAnsiTheme="minorBidi"/>
           <w:sz w:val="32"/>
           <w:szCs w:val="32"/>
@@ -4159,6 +4295,15 @@
           <w:rtl/>
         </w:rPr>
         <w:t xml:space="preserve"> תפעיל חיפוש כללי במערכת ותציג את כל השאלות והתשובות המכילות את הטקסט שהוקלד</w:t>
+      </w:r>
+      <w:r>
+        <w:rPr>
+          <w:rFonts w:asciiTheme="minorBidi" w:hAnsiTheme="minorBidi" w:hint="cs"/>
+          <w:sz w:val="32"/>
+          <w:szCs w:val="32"/>
+          <w:rtl/>
+        </w:rPr>
+        <w:t xml:space="preserve"> (בנושא או בתוכן השאלה)</w:t>
       </w:r>
       <w:r>
         <w:rPr>
@@ -4294,7 +4439,6 @@
           <w:szCs w:val="40"/>
           <w:rtl/>
         </w:rPr>
-        <w:lastRenderedPageBreak/>
         <w:t>סרגל הניווט</w:t>
       </w:r>
       <w:bookmarkEnd w:id="9"/>
@@ -4350,10 +4494,10 @@
                     <pic:cNvPicPr/>
                   </pic:nvPicPr>
                   <pic:blipFill>
-                    <a:blip r:embed="rId12">
+                    <a:blip r:embed="rId12" cstate="print">
                       <a:extLst>
                         <a:ext uri="{28A0092B-C50C-407E-A947-70E740481C1C}">
-                          <a14:useLocalDpi xmlns:a14="http://schemas.microsoft.com/office/drawing/2010/main" val="0"/>
+                          <a14:useLocalDpi xmlns:a14="http://schemas.microsoft.com/office/drawing/2010/main" xmlns:wps="http://schemas.microsoft.com/office/word/2010/wordprocessingShape" xmlns:wpi="http://schemas.microsoft.com/office/word/2010/wordprocessingInk" xmlns:wpg="http://schemas.microsoft.com/office/word/2010/wordprocessingGroup" xmlns:w15="http://schemas.microsoft.com/office/word/2012/wordml" xmlns:w14="http://schemas.microsoft.com/office/word/2010/wordml" xmlns:w="http://schemas.openxmlformats.org/wordprocessingml/2006/main" xmlns:w10="urn:schemas-microsoft-com:office:word" xmlns:wp14="http://schemas.microsoft.com/office/word/2010/wordprocessingDrawing" xmlns:v="urn:schemas-microsoft-com:vml" xmlns:o="urn:schemas-microsoft-com:office:office" xmlns:mc="http://schemas.openxmlformats.org/markup-compatibility/2006" xmlns:wpc="http://schemas.microsoft.com/office/word/2010/wordprocessingCanvas" xmlns="" val="0"/>
                         </a:ext>
                       </a:extLst>
                     </a:blip>
@@ -4570,10 +4714,10 @@
                     <pic:cNvPicPr/>
                   </pic:nvPicPr>
                   <pic:blipFill>
-                    <a:blip r:embed="rId13">
+                    <a:blip r:embed="rId13" cstate="print">
                       <a:extLst>
                         <a:ext uri="{28A0092B-C50C-407E-A947-70E740481C1C}">
-                          <a14:useLocalDpi xmlns:a14="http://schemas.microsoft.com/office/drawing/2010/main" val="0"/>
+                          <a14:useLocalDpi xmlns:a14="http://schemas.microsoft.com/office/drawing/2010/main" xmlns:wps="http://schemas.microsoft.com/office/word/2010/wordprocessingShape" xmlns:wpi="http://schemas.microsoft.com/office/word/2010/wordprocessingInk" xmlns:wpg="http://schemas.microsoft.com/office/word/2010/wordprocessingGroup" xmlns:w15="http://schemas.microsoft.com/office/word/2012/wordml" xmlns:w14="http://schemas.microsoft.com/office/word/2010/wordml" xmlns:w="http://schemas.openxmlformats.org/wordprocessingml/2006/main" xmlns:w10="urn:schemas-microsoft-com:office:word" xmlns:wp14="http://schemas.microsoft.com/office/word/2010/wordprocessingDrawing" xmlns:v="urn:schemas-microsoft-com:vml" xmlns:o="urn:schemas-microsoft-com:office:office" xmlns:mc="http://schemas.openxmlformats.org/markup-compatibility/2006" xmlns:wpc="http://schemas.microsoft.com/office/word/2010/wordprocessingCanvas" xmlns="" val="0"/>
                         </a:ext>
                       </a:extLst>
                     </a:blip>
@@ -4691,10 +4835,10 @@
                     <pic:cNvPicPr/>
                   </pic:nvPicPr>
                   <pic:blipFill>
-                    <a:blip r:embed="rId14">
+                    <a:blip r:embed="rId14" cstate="print">
                       <a:extLst>
                         <a:ext uri="{28A0092B-C50C-407E-A947-70E740481C1C}">
-                          <a14:useLocalDpi xmlns:a14="http://schemas.microsoft.com/office/drawing/2010/main" val="0"/>
+                          <a14:useLocalDpi xmlns:a14="http://schemas.microsoft.com/office/drawing/2010/main" xmlns:wps="http://schemas.microsoft.com/office/word/2010/wordprocessingShape" xmlns:wpi="http://schemas.microsoft.com/office/word/2010/wordprocessingInk" xmlns:wpg="http://schemas.microsoft.com/office/word/2010/wordprocessingGroup" xmlns:w15="http://schemas.microsoft.com/office/word/2012/wordml" xmlns:w14="http://schemas.microsoft.com/office/word/2010/wordml" xmlns:w="http://schemas.openxmlformats.org/wordprocessingml/2006/main" xmlns:w10="urn:schemas-microsoft-com:office:word" xmlns:wp14="http://schemas.microsoft.com/office/word/2010/wordprocessingDrawing" xmlns:v="urn:schemas-microsoft-com:vml" xmlns:o="urn:schemas-microsoft-com:office:office" xmlns:mc="http://schemas.openxmlformats.org/markup-compatibility/2006" xmlns:wpc="http://schemas.microsoft.com/office/word/2010/wordprocessingCanvas" xmlns="" val="0"/>
                         </a:ext>
                       </a:extLst>
                     </a:blip>
@@ -4821,10 +4965,10 @@
                     <pic:cNvPicPr/>
                   </pic:nvPicPr>
                   <pic:blipFill>
-                    <a:blip r:embed="rId15">
+                    <a:blip r:embed="rId15" cstate="print">
                       <a:extLst>
                         <a:ext uri="{28A0092B-C50C-407E-A947-70E740481C1C}">
-                          <a14:useLocalDpi xmlns:a14="http://schemas.microsoft.com/office/drawing/2010/main" val="0"/>
+                          <a14:useLocalDpi xmlns:a14="http://schemas.microsoft.com/office/drawing/2010/main" xmlns:wps="http://schemas.microsoft.com/office/word/2010/wordprocessingShape" xmlns:wpi="http://schemas.microsoft.com/office/word/2010/wordprocessingInk" xmlns:wpg="http://schemas.microsoft.com/office/word/2010/wordprocessingGroup" xmlns:w15="http://schemas.microsoft.com/office/word/2012/wordml" xmlns:w14="http://schemas.microsoft.com/office/word/2010/wordml" xmlns:w="http://schemas.openxmlformats.org/wordprocessingml/2006/main" xmlns:w10="urn:schemas-microsoft-com:office:word" xmlns:wp14="http://schemas.microsoft.com/office/word/2010/wordprocessingDrawing" xmlns:v="urn:schemas-microsoft-com:vml" xmlns:o="urn:schemas-microsoft-com:office:office" xmlns:mc="http://schemas.openxmlformats.org/markup-compatibility/2006" xmlns:wpc="http://schemas.microsoft.com/office/word/2010/wordprocessingCanvas" xmlns="" val="0"/>
                         </a:ext>
                       </a:extLst>
                     </a:blip>
@@ -4941,10 +5085,10 @@
                     <pic:cNvPicPr/>
                   </pic:nvPicPr>
                   <pic:blipFill>
-                    <a:blip r:embed="rId16">
+                    <a:blip r:embed="rId16" cstate="print">
                       <a:extLst>
                         <a:ext uri="{28A0092B-C50C-407E-A947-70E740481C1C}">
-                          <a14:useLocalDpi xmlns:a14="http://schemas.microsoft.com/office/drawing/2010/main" val="0"/>
+                          <a14:useLocalDpi xmlns:a14="http://schemas.microsoft.com/office/drawing/2010/main" xmlns:wps="http://schemas.microsoft.com/office/word/2010/wordprocessingShape" xmlns:wpi="http://schemas.microsoft.com/office/word/2010/wordprocessingInk" xmlns:wpg="http://schemas.microsoft.com/office/word/2010/wordprocessingGroup" xmlns:w15="http://schemas.microsoft.com/office/word/2012/wordml" xmlns:w14="http://schemas.microsoft.com/office/word/2010/wordml" xmlns:w="http://schemas.openxmlformats.org/wordprocessingml/2006/main" xmlns:w10="urn:schemas-microsoft-com:office:word" xmlns:wp14="http://schemas.microsoft.com/office/word/2010/wordprocessingDrawing" xmlns:v="urn:schemas-microsoft-com:vml" xmlns:o="urn:schemas-microsoft-com:office:office" xmlns:mc="http://schemas.openxmlformats.org/markup-compatibility/2006" xmlns:wpc="http://schemas.microsoft.com/office/word/2010/wordprocessingCanvas" xmlns="" val="0"/>
                         </a:ext>
                       </a:extLst>
                     </a:blip>
@@ -5027,6 +5171,7 @@
           <w:szCs w:val="32"/>
           <w:rtl/>
         </w:rPr>
+        <w:lastRenderedPageBreak/>
         <w:t>הרשאות: פקד ניהול המשתמשים יוצג רק למשתמשים המורשים להשתמש בו – מרצים ורכז הקורס.</w:t>
       </w:r>
     </w:p>
@@ -5046,7 +5191,6 @@
           <w:szCs w:val="32"/>
           <w:rtl/>
         </w:rPr>
-        <w:lastRenderedPageBreak/>
         <w:t>כאמור, סרגל כלים זה מוצג בכל מסכי המערכת ומאפשר למשתמש לדלג אל חלקי המערכת השונים ללא צורך בחזרה למסך בית ראשי.</w:t>
       </w:r>
     </w:p>
@@ -5122,23 +5266,34 @@
       <w:r>
         <w:rPr>
           <w:rFonts w:asciiTheme="minorBidi" w:hAnsiTheme="minorBidi"/>
+          <w:sz w:val="32"/>
+          <w:szCs w:val="32"/>
+          <w:rtl/>
+        </w:rPr>
+        <w:t>בעת הרישום, המערכת מוודאה את נכונות פרטי הרישום, כי לא קיים משתמש קודם עם אותם מזהים, וכי הסיסמא שנבחרה עומדת בהגדרות חוקי הסיסמה במערכת.</w:t>
+      </w:r>
+    </w:p>
+    <w:p>
+      <w:pPr>
+        <w:keepNext/>
+        <w:rPr>
+          <w:rFonts w:asciiTheme="minorBidi" w:hAnsiTheme="minorBidi"/>
+          <w:sz w:val="32"/>
+          <w:szCs w:val="32"/>
+        </w:rPr>
+      </w:pPr>
+      <w:r>
+        <w:rPr>
+          <w:rFonts w:asciiTheme="minorBidi" w:hAnsiTheme="minorBidi"/>
           <w:noProof/>
           <w:sz w:val="32"/>
           <w:szCs w:val="32"/>
         </w:rPr>
         <w:drawing>
-          <wp:anchor distT="0" distB="0" distL="114300" distR="114300" simplePos="0" relativeHeight="251664896" behindDoc="0" locked="0" layoutInCell="1" allowOverlap="1" wp14:anchorId="5FF1BFD4" wp14:editId="58590167">
-            <wp:simplePos x="0" y="0"/>
-            <wp:positionH relativeFrom="column">
-              <wp:posOffset>-228600</wp:posOffset>
-            </wp:positionH>
-            <wp:positionV relativeFrom="paragraph">
-              <wp:posOffset>952500</wp:posOffset>
-            </wp:positionV>
-            <wp:extent cx="6312535" cy="2421890"/>
-            <wp:effectExtent l="19050" t="19050" r="12065" b="16510"/>
-            <wp:wrapSquare wrapText="bothSides"/>
-            <wp:docPr id="28" name="Picture 28"/>
+          <wp:inline distT="0" distB="0" distL="0" distR="0">
+            <wp:extent cx="5724525" cy="3990975"/>
+            <wp:effectExtent l="19050" t="0" r="9525" b="0"/>
+            <wp:docPr id="4" name="Picture 1"/>
             <wp:cNvGraphicFramePr>
               <a:graphicFrameLocks xmlns:a="http://schemas.openxmlformats.org/drawingml/2006/main" noChangeAspect="1"/>
             </wp:cNvGraphicFramePr>
@@ -5146,66 +5301,40 @@
               <a:graphicData uri="http://schemas.openxmlformats.org/drawingml/2006/picture">
                 <pic:pic xmlns:pic="http://schemas.openxmlformats.org/drawingml/2006/picture">
                   <pic:nvPicPr>
-                    <pic:cNvPr id="28" name="6.jpg"/>
-                    <pic:cNvPicPr/>
+                    <pic:cNvPr id="0" name="Picture 1"/>
+                    <pic:cNvPicPr>
+                      <a:picLocks noChangeAspect="1" noChangeArrowheads="1"/>
+                    </pic:cNvPicPr>
                   </pic:nvPicPr>
                   <pic:blipFill>
-                    <a:blip r:embed="rId17">
-                      <a:extLst>
-                        <a:ext uri="{28A0092B-C50C-407E-A947-70E740481C1C}">
-                          <a14:useLocalDpi xmlns:a14="http://schemas.microsoft.com/office/drawing/2010/main" val="0"/>
-                        </a:ext>
-                      </a:extLst>
-                    </a:blip>
+                    <a:blip r:embed="rId17" cstate="print"/>
+                    <a:srcRect/>
                     <a:stretch>
                       <a:fillRect/>
                     </a:stretch>
                   </pic:blipFill>
-                  <pic:spPr>
+                  <pic:spPr bwMode="auto">
                     <a:xfrm>
                       <a:off x="0" y="0"/>
-                      <a:ext cx="6312535" cy="2421890"/>
+                      <a:ext cx="5724525" cy="3990975"/>
                     </a:xfrm>
                     <a:prstGeom prst="rect">
                       <a:avLst/>
                     </a:prstGeom>
-                    <a:ln>
-                      <a:solidFill>
-                        <a:schemeClr val="tx1"/>
-                      </a:solidFill>
+                    <a:noFill/>
+                    <a:ln w="9525">
+                      <a:noFill/>
+                      <a:miter lim="800000"/>
+                      <a:headEnd/>
+                      <a:tailEnd/>
                     </a:ln>
                   </pic:spPr>
                 </pic:pic>
               </a:graphicData>
             </a:graphic>
-            <wp14:sizeRelH relativeFrom="margin">
-              <wp14:pctWidth>0</wp14:pctWidth>
-            </wp14:sizeRelH>
-            <wp14:sizeRelV relativeFrom="margin">
-              <wp14:pctHeight>0</wp14:pctHeight>
-            </wp14:sizeRelV>
-          </wp:anchor>
+          </wp:inline>
         </w:drawing>
       </w:r>
-      <w:r>
-        <w:rPr>
-          <w:rFonts w:asciiTheme="minorBidi" w:hAnsiTheme="minorBidi"/>
-          <w:sz w:val="32"/>
-          <w:szCs w:val="32"/>
-          <w:rtl/>
-        </w:rPr>
-        <w:t>בעת הרישום, המערכת מוודאה את נכונות פרטי הרישום, כי לא קיים משתמש קודם עם אותם מזהים, וכי הסיסמא שנבחרה עומדת בהגדרות חוקי הסיסמה במערכת.</w:t>
-      </w:r>
-    </w:p>
-    <w:p>
-      <w:pPr>
-        <w:keepNext/>
-        <w:rPr>
-          <w:rFonts w:asciiTheme="minorBidi" w:hAnsiTheme="minorBidi"/>
-          <w:sz w:val="32"/>
-          <w:szCs w:val="32"/>
-        </w:rPr>
-      </w:pPr>
     </w:p>
     <w:p>
       <w:pPr>
@@ -5332,26 +5461,80 @@
           <w:szCs w:val="32"/>
           <w:rtl/>
         </w:rPr>
-        <w:t>בעת הרישום על המשתמש להכניס את שמו (פרטי ומשפחה), את כתובת המייל שלו, ואת הסיסמא אותה בחר.</w:t>
-      </w:r>
-    </w:p>
-    <w:p>
-      <w:pPr>
-        <w:rPr>
-          <w:rFonts w:asciiTheme="minorBidi" w:hAnsiTheme="minorBidi"/>
-          <w:sz w:val="32"/>
-          <w:szCs w:val="32"/>
-          <w:rtl/>
-        </w:rPr>
-      </w:pPr>
-      <w:r>
-        <w:rPr>
-          <w:rFonts w:asciiTheme="minorBidi" w:hAnsiTheme="minorBidi"/>
-          <w:sz w:val="32"/>
-          <w:szCs w:val="32"/>
-          <w:rtl/>
-        </w:rPr>
-        <w:t xml:space="preserve">שם המשתמש במערכת איתו יבצע המשתמש </w:t>
+        <w:t>בעת הרישום על המשתמש להכניס את ש</w:t>
+      </w:r>
+      <w:r>
+        <w:rPr>
+          <w:rFonts w:asciiTheme="minorBidi" w:hAnsiTheme="minorBidi" w:hint="cs"/>
+          <w:sz w:val="32"/>
+          <w:szCs w:val="32"/>
+          <w:rtl/>
+        </w:rPr>
+        <w:t>ם המשתמש שבחר</w:t>
+      </w:r>
+      <w:r>
+        <w:rPr>
+          <w:rFonts w:asciiTheme="minorBidi" w:hAnsiTheme="minorBidi"/>
+          <w:sz w:val="32"/>
+          <w:szCs w:val="32"/>
+          <w:rtl/>
+        </w:rPr>
+        <w:t>, את כתובת המייל שלו, את הסיסמא אותה בחר</w:t>
+      </w:r>
+      <w:r>
+        <w:rPr>
+          <w:rFonts w:asciiTheme="minorBidi" w:hAnsiTheme="minorBidi" w:hint="cs"/>
+          <w:sz w:val="32"/>
+          <w:szCs w:val="32"/>
+          <w:rtl/>
+        </w:rPr>
+        <w:t>, ולאשר את הסיסמא בשנית</w:t>
+      </w:r>
+      <w:r>
+        <w:rPr>
+          <w:rFonts w:asciiTheme="minorBidi" w:hAnsiTheme="minorBidi"/>
+          <w:sz w:val="32"/>
+          <w:szCs w:val="32"/>
+          <w:rtl/>
+        </w:rPr>
+        <w:t>.</w:t>
+      </w:r>
+    </w:p>
+    <w:p>
+      <w:pPr>
+        <w:rPr>
+          <w:rFonts w:asciiTheme="minorBidi" w:hAnsiTheme="minorBidi"/>
+          <w:sz w:val="32"/>
+          <w:szCs w:val="32"/>
+          <w:rtl/>
+        </w:rPr>
+      </w:pPr>
+      <w:r>
+        <w:rPr>
+          <w:rFonts w:asciiTheme="minorBidi" w:hAnsiTheme="minorBidi"/>
+          <w:sz w:val="32"/>
+          <w:szCs w:val="32"/>
+          <w:rtl/>
+        </w:rPr>
+        <w:t xml:space="preserve">שם המשתמש במערכת </w:t>
+      </w:r>
+      <w:r>
+        <w:rPr>
+          <w:rFonts w:asciiTheme="minorBidi" w:hAnsiTheme="minorBidi" w:hint="cs"/>
+          <w:sz w:val="32"/>
+          <w:szCs w:val="32"/>
+          <w:rtl/>
+        </w:rPr>
+        <w:t xml:space="preserve">הוא המזהה </w:t>
+      </w:r>
+      <w:r>
+        <w:rPr>
+          <w:rFonts w:asciiTheme="minorBidi" w:hAnsiTheme="minorBidi"/>
+          <w:sz w:val="32"/>
+          <w:szCs w:val="32"/>
+          <w:rtl/>
+        </w:rPr>
+        <w:t xml:space="preserve">איתו יבצע המשתמש </w:t>
       </w:r>
       <w:r>
         <w:rPr>
@@ -5368,26 +5551,44 @@
           <w:szCs w:val="32"/>
           <w:rtl/>
         </w:rPr>
-        <w:t xml:space="preserve"> בהמשך, הוא כתובת המייל שלו.</w:t>
-      </w:r>
-    </w:p>
-    <w:p>
-      <w:pPr>
-        <w:rPr>
-          <w:rFonts w:asciiTheme="minorBidi" w:hAnsiTheme="minorBidi"/>
-          <w:sz w:val="32"/>
-          <w:szCs w:val="32"/>
-          <w:rtl/>
-        </w:rPr>
-      </w:pPr>
-      <w:r>
-        <w:rPr>
-          <w:rFonts w:asciiTheme="minorBidi" w:hAnsiTheme="minorBidi"/>
-          <w:sz w:val="32"/>
-          <w:szCs w:val="32"/>
-          <w:rtl/>
-        </w:rPr>
-        <w:t xml:space="preserve">שם המשתמש שיוצג לצופים במערכת (המוצג בסמוך לכל </w:t>
+        <w:t xml:space="preserve"> בהמשך</w:t>
+      </w:r>
+      <w:r>
+        <w:rPr>
+          <w:rFonts w:asciiTheme="minorBidi" w:hAnsiTheme="minorBidi" w:hint="cs"/>
+          <w:sz w:val="32"/>
+          <w:szCs w:val="32"/>
+          <w:rtl/>
+        </w:rPr>
+        <w:t>.</w:t>
+      </w:r>
+    </w:p>
+    <w:p>
+      <w:pPr>
+        <w:rPr>
+          <w:rFonts w:asciiTheme="minorBidi" w:hAnsiTheme="minorBidi"/>
+          <w:sz w:val="32"/>
+          <w:szCs w:val="32"/>
+          <w:rtl/>
+        </w:rPr>
+      </w:pPr>
+      <w:r>
+        <w:rPr>
+          <w:rFonts w:asciiTheme="minorBidi" w:hAnsiTheme="minorBidi" w:hint="cs"/>
+          <w:sz w:val="32"/>
+          <w:szCs w:val="32"/>
+          <w:rtl/>
+        </w:rPr>
+        <w:t>ה</w:t>
+      </w:r>
+      <w:r>
+        <w:rPr>
+          <w:rFonts w:asciiTheme="minorBidi" w:hAnsiTheme="minorBidi"/>
+          <w:sz w:val="32"/>
+          <w:szCs w:val="32"/>
+          <w:rtl/>
+        </w:rPr>
+        <w:t xml:space="preserve">שם שיוצג לצופים במערכת (המוצג בסמוך לכל </w:t>
       </w:r>
       <w:r>
         <w:rPr>
@@ -5404,26 +5605,25 @@
           <w:szCs w:val="32"/>
           <w:rtl/>
         </w:rPr>
-        <w:t>, שאלה או תשובה) יהיה שם הסטודנט. כך תישמר פרטיותו של המשתמש וכתובת המייל הפרטית שלו לא תחשף למשתמשים אחרים.</w:t>
-      </w:r>
-    </w:p>
-    <w:p>
-      <w:pPr>
-        <w:rPr>
-          <w:rFonts w:asciiTheme="minorBidi" w:hAnsiTheme="minorBidi"/>
-          <w:sz w:val="32"/>
-          <w:szCs w:val="32"/>
-          <w:rtl/>
-        </w:rPr>
-      </w:pPr>
-      <w:r>
-        <w:rPr>
-          <w:rFonts w:asciiTheme="minorBidi" w:hAnsiTheme="minorBidi"/>
-          <w:sz w:val="32"/>
-          <w:szCs w:val="32"/>
-          <w:rtl/>
-        </w:rPr>
-        <w:t>כדי למנוע טעויות הקלדה, יש להכניס את הסיסמא פעמיים. שדה הסיסמא, כנהוג, מציג כוכביות במקום את התווים המוקלדים, וזאת כדי למנוע צפייה בסיסמא בעת הקלדתה.</w:t>
+        <w:t xml:space="preserve">, שאלה או תשובה) יהיה שם </w:t>
+      </w:r>
+      <w:r>
+        <w:rPr>
+          <w:rFonts w:asciiTheme="minorBidi" w:hAnsiTheme="minorBidi" w:hint="cs"/>
+          <w:sz w:val="32"/>
+          <w:szCs w:val="32"/>
+          <w:rtl/>
+        </w:rPr>
+        <w:t>המשתמש</w:t>
+      </w:r>
+      <w:r>
+        <w:rPr>
+          <w:rFonts w:asciiTheme="minorBidi" w:hAnsiTheme="minorBidi"/>
+          <w:sz w:val="32"/>
+          <w:szCs w:val="32"/>
+          <w:rtl/>
+        </w:rPr>
+        <w:t>. כך תישמר פרטיותו של המשתמש וכתובת המייל הפרטית שלו לא תחשף למשתמשים אחרים.</w:t>
       </w:r>
     </w:p>
     <w:p>
@@ -5443,6 +5643,60 @@
           <w:rtl/>
         </w:rPr>
         <w:lastRenderedPageBreak/>
+        <w:t xml:space="preserve">כדי למנוע טעויות הקלדה, יש להכניס את הסיסמא פעמיים. שדה הסיסמא, כנהוג, מציג </w:t>
+      </w:r>
+      <w:r>
+        <w:rPr>
+          <w:rFonts w:asciiTheme="minorBidi" w:hAnsiTheme="minorBidi" w:hint="cs"/>
+          <w:sz w:val="32"/>
+          <w:szCs w:val="32"/>
+          <w:rtl/>
+        </w:rPr>
+        <w:t>עיגולים (</w:t>
+      </w:r>
+      <w:r>
+        <w:rPr>
+          <w:rFonts w:asciiTheme="minorBidi" w:hAnsiTheme="minorBidi" w:hint="cs"/>
+          <w:sz w:val="32"/>
+          <w:szCs w:val="32"/>
+        </w:rPr>
+        <w:sym w:font="Wingdings" w:char="F09F"/>
+      </w:r>
+      <w:r>
+        <w:rPr>
+          <w:rFonts w:asciiTheme="minorBidi" w:hAnsiTheme="minorBidi" w:hint="cs"/>
+          <w:sz w:val="32"/>
+          <w:szCs w:val="32"/>
+          <w:rtl/>
+        </w:rPr>
+        <w:t>)</w:t>
+      </w:r>
+      <w:r>
+        <w:rPr>
+          <w:rFonts w:asciiTheme="minorBidi" w:hAnsiTheme="minorBidi"/>
+          <w:sz w:val="32"/>
+          <w:szCs w:val="32"/>
+          <w:rtl/>
+        </w:rPr>
+        <w:t xml:space="preserve"> במקום את התווים המוקלדים, וזאת כדי למנוע צפייה בסיסמא בעת הקלדתה.</w:t>
+      </w:r>
+    </w:p>
+    <w:p>
+      <w:pPr>
+        <w:rPr>
+          <w:rFonts w:asciiTheme="minorBidi" w:hAnsiTheme="minorBidi"/>
+          <w:sz w:val="32"/>
+          <w:szCs w:val="32"/>
+          <w:rtl/>
+        </w:rPr>
+      </w:pPr>
+      <w:r>
+        <w:rPr>
+          <w:rFonts w:asciiTheme="minorBidi" w:hAnsiTheme="minorBidi"/>
+          <w:sz w:val="32"/>
+          <w:szCs w:val="32"/>
+          <w:rtl/>
+        </w:rPr>
         <w:t>על הסיסמא לעמוד באילוצים שנקבעו ע"י מדיניות האבטחה של האוניברסיטה הפתוחה – על הסיסמא להכיל לפחות שמונה תווים ועליה להיות מורכבת ממספרים ואותיות.</w:t>
       </w:r>
     </w:p>
@@ -5515,7 +5769,42 @@
           <w:szCs w:val="32"/>
           <w:rtl/>
         </w:rPr>
-        <w:t>בגמר רישום יתקבל חיווי המעיד על הצלחת או כשלון הרישום. במידה והרישום הצליח, המשתמש יכול להתחיל לעשות שימוש במערכת. שים לב כי בשלב זה מבחינת המערכת המשתמש החדש הינו סטודנט בקורס בעל דירוג נמוך. במידה והמשתמש החדש הינו מרצה, על רכז הקורס לסמנו ככזה במסך ניהול המשתמשים.</w:t>
+        <w:t xml:space="preserve">בגמר רישום יתקבל חיווי המעיד על הצלחת או כשלון הרישום. במידה והרישום הצליח, </w:t>
+      </w:r>
+      <w:r>
+        <w:rPr>
+          <w:rFonts w:asciiTheme="minorBidi" w:hAnsiTheme="minorBidi" w:hint="cs"/>
+          <w:sz w:val="32"/>
+          <w:szCs w:val="32"/>
+          <w:rtl/>
+        </w:rPr>
+        <w:t xml:space="preserve">יבוצע </w:t>
+      </w:r>
+      <w:r>
+        <w:rPr>
+          <w:rFonts w:asciiTheme="minorBidi" w:hAnsiTheme="minorBidi"/>
+          <w:sz w:val="32"/>
+          <w:szCs w:val="32"/>
+        </w:rPr>
+        <w:t>Login</w:t>
+      </w:r>
+      <w:r>
+        <w:rPr>
+          <w:rFonts w:asciiTheme="minorBidi" w:hAnsiTheme="minorBidi" w:hint="cs"/>
+          <w:sz w:val="32"/>
+          <w:szCs w:val="32"/>
+          <w:rtl/>
+        </w:rPr>
+        <w:t xml:space="preserve"> אוטומטית עבור המשתמש והוא </w:t>
+      </w:r>
+      <w:r>
+        <w:rPr>
+          <w:rFonts w:asciiTheme="minorBidi" w:hAnsiTheme="minorBidi"/>
+          <w:sz w:val="32"/>
+          <w:szCs w:val="32"/>
+          <w:rtl/>
+        </w:rPr>
+        <w:t>יכול להתחיל לעשות שימוש במערכת. שים לב כי בשלב זה מבחינת המערכת המשתמש החדש הינו סטודנט בקורס בעל דירוג נמוך. במידה והמשתמש החדש הינו מרצה, על רכז הקורס לסמנו ככזה במסך ניהול המשתמשים.</w:t>
       </w:r>
     </w:p>
     <w:p>
@@ -5633,7 +5922,7 @@
           <w:szCs w:val="32"/>
         </w:rPr>
         <w:drawing>
-          <wp:anchor distT="0" distB="0" distL="114300" distR="114300" simplePos="0" relativeHeight="251663872" behindDoc="0" locked="0" layoutInCell="1" allowOverlap="1" wp14:anchorId="0992C2A2" wp14:editId="5E418389">
+          <wp:anchor distT="0" distB="0" distL="114300" distR="114300" simplePos="0" relativeHeight="251663872" behindDoc="0" locked="0" layoutInCell="1" allowOverlap="1">
             <wp:simplePos x="0" y="0"/>
             <wp:positionH relativeFrom="column">
               <wp:posOffset>-295275</wp:posOffset>
@@ -5656,10 +5945,10 @@
                     <pic:cNvPicPr/>
                   </pic:nvPicPr>
                   <pic:blipFill>
-                    <a:blip r:embed="rId18">
+                    <a:blip r:embed="rId18" cstate="print">
                       <a:extLst>
                         <a:ext uri="{28A0092B-C50C-407E-A947-70E740481C1C}">
-                          <a14:useLocalDpi xmlns:a14="http://schemas.microsoft.com/office/drawing/2010/main" val="0"/>
+                          <a14:useLocalDpi xmlns:a14="http://schemas.microsoft.com/office/drawing/2010/main" xmlns:wps="http://schemas.microsoft.com/office/word/2010/wordprocessingShape" xmlns:wpi="http://schemas.microsoft.com/office/word/2010/wordprocessingInk" xmlns:wpg="http://schemas.microsoft.com/office/word/2010/wordprocessingGroup" xmlns:w15="http://schemas.microsoft.com/office/word/2012/wordml" xmlns:w14="http://schemas.microsoft.com/office/word/2010/wordml" xmlns:w="http://schemas.openxmlformats.org/wordprocessingml/2006/main" xmlns:w10="urn:schemas-microsoft-com:office:word" xmlns:wp14="http://schemas.microsoft.com/office/word/2010/wordprocessingDrawing" xmlns:v="urn:schemas-microsoft-com:vml" xmlns:o="urn:schemas-microsoft-com:office:office" xmlns:mc="http://schemas.openxmlformats.org/markup-compatibility/2006" xmlns:wpc="http://schemas.microsoft.com/office/word/2010/wordprocessingCanvas" xmlns="" val="0"/>
                         </a:ext>
                       </a:extLst>
                     </a:blip>
@@ -5684,12 +5973,6 @@
                 </pic:pic>
               </a:graphicData>
             </a:graphic>
-            <wp14:sizeRelH relativeFrom="margin">
-              <wp14:pctWidth>0</wp14:pctWidth>
-            </wp14:sizeRelH>
-            <wp14:sizeRelV relativeFrom="margin">
-              <wp14:pctHeight>0</wp14:pctHeight>
-            </wp14:sizeRelV>
           </wp:anchor>
         </w:drawing>
       </w:r>
@@ -5961,7 +6244,7 @@
     <w:p>
       <w:pPr>
         <w:rPr>
-          <w:rFonts w:asciiTheme="minorBidi" w:hAnsiTheme="minorBidi"/>
+          <w:rFonts w:asciiTheme="minorBidi" w:hAnsiTheme="minorBidi" w:hint="cs"/>
           <w:sz w:val="32"/>
           <w:szCs w:val="32"/>
           <w:rtl/>
@@ -5976,6 +6259,7 @@
           <w:szCs w:val="32"/>
           <w:rtl/>
         </w:rPr>
+        <w:lastRenderedPageBreak/>
         <w:t>הרשאות</w:t>
       </w:r>
       <w:r>
@@ -6003,6 +6287,25 @@
           <w:rtl/>
         </w:rPr>
         <w:t xml:space="preserve"> תהיה לקריאה בלבד עבור משתמשים בדרגת "מרצה" ופתוחה לעריכה עבור משתמשים בדרגת "רכז קורס".</w:t>
+      </w:r>
+    </w:p>
+    <w:p>
+      <w:pPr>
+        <w:rPr>
+          <w:rFonts w:asciiTheme="minorBidi" w:hAnsiTheme="minorBidi"/>
+          <w:sz w:val="32"/>
+          <w:szCs w:val="32"/>
+          <w:rtl/>
+        </w:rPr>
+      </w:pPr>
+      <w:r>
+        <w:rPr>
+          <w:rFonts w:asciiTheme="minorBidi" w:hAnsiTheme="minorBidi" w:hint="cs"/>
+          <w:sz w:val="32"/>
+          <w:szCs w:val="32"/>
+          <w:rtl/>
+        </w:rPr>
+        <w:t>משתמש לא יכול לשנות את הרשאותיו הוא, כדי למנוע מצב בו מנהל במערכת מסיר את הראשות הניהול מחשבונו. במצב כזה הגדרות המשתמש ישארו כפי שהיו.</w:t>
       </w:r>
     </w:p>
     <w:p>
@@ -6071,24 +6374,45 @@
           <w:rFonts w:asciiTheme="minorBidi" w:hAnsiTheme="minorBidi"/>
           <w:sz w:val="32"/>
           <w:szCs w:val="32"/>
-          <w:rtl/>
-        </w:rPr>
-      </w:pPr>
-      <w:r>
+        </w:rPr>
+      </w:pPr>
+      <w:r>
+        <w:rPr>
+          <w:rFonts w:asciiTheme="minorBidi" w:hAnsiTheme="minorBidi"/>
+          <w:sz w:val="32"/>
+          <w:szCs w:val="32"/>
+          <w:rtl/>
+        </w:rPr>
+        <w:t>רשימת השאלות המוצגת מכילה את נושא השאלה ומספר פרמטרים נוספים אשר יעזרו למשתמש לבחור באילו שאלות ברצונו לצפות</w:t>
+      </w:r>
+    </w:p>
+    <w:p>
+      <w:pPr>
+        <w:pStyle w:val="Caption"/>
+        <w:bidi w:val="0"/>
         <w:rPr>
           <w:rFonts w:asciiTheme="minorBidi" w:hAnsiTheme="minorBidi"/>
           <w:noProof/>
-          <w:sz w:val="32"/>
-          <w:szCs w:val="32"/>
+          <w:sz w:val="24"/>
+          <w:szCs w:val="24"/>
+        </w:rPr>
+      </w:pPr>
+      <w:r>
+        <w:rPr>
+          <w:rFonts w:asciiTheme="minorBidi" w:hAnsiTheme="minorBidi"/>
+          <w:noProof/>
+          <w:sz w:val="24"/>
+          <w:szCs w:val="24"/>
+          <w:rtl/>
         </w:rPr>
         <w:drawing>
-          <wp:anchor distT="0" distB="0" distL="114300" distR="114300" simplePos="0" relativeHeight="251662848" behindDoc="0" locked="0" layoutInCell="1" allowOverlap="1" wp14:anchorId="3AFBA626" wp14:editId="6321C75C">
+          <wp:anchor distT="0" distB="0" distL="114300" distR="114300" simplePos="0" relativeHeight="251662848" behindDoc="0" locked="0" layoutInCell="1" allowOverlap="1">
             <wp:simplePos x="0" y="0"/>
             <wp:positionH relativeFrom="margin">
               <wp:posOffset>-342900</wp:posOffset>
             </wp:positionH>
             <wp:positionV relativeFrom="paragraph">
-              <wp:posOffset>675640</wp:posOffset>
+              <wp:posOffset>139700</wp:posOffset>
             </wp:positionV>
             <wp:extent cx="6607810" cy="3928110"/>
             <wp:effectExtent l="19050" t="19050" r="21590" b="15240"/>
@@ -6105,10 +6429,10 @@
                     <pic:cNvPicPr/>
                   </pic:nvPicPr>
                   <pic:blipFill>
-                    <a:blip r:embed="rId19">
+                    <a:blip r:embed="rId19" cstate="print">
                       <a:extLst>
                         <a:ext uri="{28A0092B-C50C-407E-A947-70E740481C1C}">
-                          <a14:useLocalDpi xmlns:a14="http://schemas.microsoft.com/office/drawing/2010/main" val="0"/>
+                          <a14:useLocalDpi xmlns:a14="http://schemas.microsoft.com/office/drawing/2010/main" xmlns:wps="http://schemas.microsoft.com/office/word/2010/wordprocessingShape" xmlns:wpi="http://schemas.microsoft.com/office/word/2010/wordprocessingInk" xmlns:wpg="http://schemas.microsoft.com/office/word/2010/wordprocessingGroup" xmlns:w15="http://schemas.microsoft.com/office/word/2012/wordml" xmlns:w14="http://schemas.microsoft.com/office/word/2010/wordml" xmlns:w="http://schemas.openxmlformats.org/wordprocessingml/2006/main" xmlns:w10="urn:schemas-microsoft-com:office:word" xmlns:wp14="http://schemas.microsoft.com/office/word/2010/wordprocessingDrawing" xmlns:v="urn:schemas-microsoft-com:vml" xmlns:o="urn:schemas-microsoft-com:office:office" xmlns:mc="http://schemas.openxmlformats.org/markup-compatibility/2006" xmlns:wpc="http://schemas.microsoft.com/office/word/2010/wordprocessingCanvas" xmlns="" val="0"/>
                         </a:ext>
                       </a:extLst>
                     </a:blip>
@@ -6133,46 +6457,80 @@
                 </pic:pic>
               </a:graphicData>
             </a:graphic>
-            <wp14:sizeRelH relativeFrom="margin">
-              <wp14:pctWidth>0</wp14:pctWidth>
-            </wp14:sizeRelH>
-            <wp14:sizeRelV relativeFrom="margin">
-              <wp14:pctHeight>0</wp14:pctHeight>
-            </wp14:sizeRelV>
           </wp:anchor>
         </w:drawing>
       </w:r>
       <w:r>
         <w:rPr>
           <w:rFonts w:asciiTheme="minorBidi" w:hAnsiTheme="minorBidi"/>
-          <w:sz w:val="32"/>
-          <w:szCs w:val="32"/>
-          <w:rtl/>
-        </w:rPr>
-        <w:t>רשימת השאלות המוצגת מכילה את נושא השאלה ומספר פרמטרים נוספים אשר יעזרו למשתמש לבחור באילו שאלות ברצונו לצפות</w:t>
-      </w:r>
-    </w:p>
-    <w:p>
-      <w:pPr>
-        <w:keepNext/>
-        <w:rPr>
-          <w:rFonts w:asciiTheme="minorBidi" w:hAnsiTheme="minorBidi"/>
-          <w:sz w:val="32"/>
-          <w:szCs w:val="32"/>
-        </w:rPr>
-      </w:pPr>
-    </w:p>
-    <w:p>
-      <w:pPr>
-        <w:pStyle w:val="Caption"/>
-        <w:bidi w:val="0"/>
+          <w:sz w:val="24"/>
+          <w:szCs w:val="24"/>
+          <w:rtl/>
+        </w:rPr>
+        <w:fldChar w:fldCharType="begin"/>
+      </w:r>
+      <w:r>
+        <w:rPr>
+          <w:rFonts w:asciiTheme="minorBidi" w:hAnsiTheme="minorBidi"/>
+          <w:sz w:val="24"/>
+          <w:szCs w:val="24"/>
+          <w:rtl/>
+        </w:rPr>
+        <w:instrText xml:space="preserve"> </w:instrText>
+      </w:r>
+      <w:r>
+        <w:rPr>
+          <w:rFonts w:asciiTheme="minorBidi" w:hAnsiTheme="minorBidi"/>
+          <w:sz w:val="24"/>
+          <w:szCs w:val="24"/>
+        </w:rPr>
+        <w:instrText>SEQ</w:instrText>
+      </w:r>
+      <w:r>
+        <w:rPr>
+          <w:rFonts w:asciiTheme="minorBidi" w:hAnsiTheme="minorBidi"/>
+          <w:sz w:val="24"/>
+          <w:szCs w:val="24"/>
+          <w:rtl/>
+        </w:rPr>
+        <w:instrText xml:space="preserve"> איור \* </w:instrText>
+      </w:r>
+      <w:r>
+        <w:rPr>
+          <w:rFonts w:asciiTheme="minorBidi" w:hAnsiTheme="minorBidi"/>
+          <w:sz w:val="24"/>
+          <w:szCs w:val="24"/>
+        </w:rPr>
+        <w:instrText>ARABIC</w:instrText>
+      </w:r>
+      <w:r>
+        <w:rPr>
+          <w:rFonts w:asciiTheme="minorBidi" w:hAnsiTheme="minorBidi"/>
+          <w:sz w:val="24"/>
+          <w:szCs w:val="24"/>
+          <w:rtl/>
+        </w:rPr>
+        <w:instrText xml:space="preserve"> </w:instrText>
+      </w:r>
+      <w:r>
+        <w:rPr>
+          <w:rFonts w:asciiTheme="minorBidi" w:hAnsiTheme="minorBidi"/>
+          <w:sz w:val="24"/>
+          <w:szCs w:val="24"/>
+          <w:rtl/>
+        </w:rPr>
+        <w:fldChar w:fldCharType="separate"/>
+      </w:r>
+      <w:r>
         <w:rPr>
           <w:rFonts w:asciiTheme="minorBidi" w:hAnsiTheme="minorBidi"/>
           <w:noProof/>
           <w:sz w:val="24"/>
           <w:szCs w:val="24"/>
-        </w:rPr>
-      </w:pPr>
+          <w:rtl/>
+        </w:rPr>
+        <w:t>5</w:t>
+      </w:r>
       <w:r>
         <w:rPr>
           <w:rFonts w:asciiTheme="minorBidi" w:hAnsiTheme="minorBidi"/>
@@ -6180,59 +6538,7 @@
           <w:szCs w:val="24"/>
           <w:rtl/>
         </w:rPr>
-        <w:fldChar w:fldCharType="begin"/>
-      </w:r>
-      <w:r>
-        <w:rPr>
-          <w:rFonts w:asciiTheme="minorBidi" w:hAnsiTheme="minorBidi"/>
-          <w:sz w:val="24"/>
-          <w:szCs w:val="24"/>
-          <w:rtl/>
-        </w:rPr>
-        <w:instrText xml:space="preserve"> </w:instrText>
-      </w:r>
-      <w:r>
-        <w:rPr>
-          <w:rFonts w:asciiTheme="minorBidi" w:hAnsiTheme="minorBidi"/>
-          <w:sz w:val="24"/>
-          <w:szCs w:val="24"/>
-        </w:rPr>
-        <w:instrText>SEQ</w:instrText>
-      </w:r>
-      <w:r>
-        <w:rPr>
-          <w:rFonts w:asciiTheme="minorBidi" w:hAnsiTheme="minorBidi"/>
-          <w:sz w:val="24"/>
-          <w:szCs w:val="24"/>
-          <w:rtl/>
-        </w:rPr>
-        <w:instrText xml:space="preserve"> איור \* </w:instrText>
-      </w:r>
-      <w:r>
-        <w:rPr>
-          <w:rFonts w:asciiTheme="minorBidi" w:hAnsiTheme="minorBidi"/>
-          <w:sz w:val="24"/>
-          <w:szCs w:val="24"/>
-        </w:rPr>
-        <w:instrText>ARABIC</w:instrText>
-      </w:r>
-      <w:r>
-        <w:rPr>
-          <w:rFonts w:asciiTheme="minorBidi" w:hAnsiTheme="minorBidi"/>
-          <w:sz w:val="24"/>
-          <w:szCs w:val="24"/>
-          <w:rtl/>
-        </w:rPr>
-        <w:instrText xml:space="preserve"> </w:instrText>
-      </w:r>
-      <w:r>
-        <w:rPr>
-          <w:rFonts w:asciiTheme="minorBidi" w:hAnsiTheme="minorBidi"/>
-          <w:sz w:val="24"/>
-          <w:szCs w:val="24"/>
-          <w:rtl/>
-        </w:rPr>
-        <w:fldChar w:fldCharType="separate"/>
+        <w:fldChar w:fldCharType="end"/>
       </w:r>
       <w:r>
         <w:rPr>
@@ -6242,25 +6548,6 @@
           <w:szCs w:val="24"/>
           <w:rtl/>
         </w:rPr>
-        <w:t>5</w:t>
-      </w:r>
-      <w:r>
-        <w:rPr>
-          <w:rFonts w:asciiTheme="minorBidi" w:hAnsiTheme="minorBidi"/>
-          <w:sz w:val="24"/>
-          <w:szCs w:val="24"/>
-          <w:rtl/>
-        </w:rPr>
-        <w:fldChar w:fldCharType="end"/>
-      </w:r>
-      <w:r>
-        <w:rPr>
-          <w:rFonts w:asciiTheme="minorBidi" w:hAnsiTheme="minorBidi"/>
-          <w:noProof/>
-          <w:sz w:val="24"/>
-          <w:szCs w:val="24"/>
-          <w:rtl/>
-        </w:rPr>
         <w:t xml:space="preserve"> - המסך הראשי</w:t>
       </w:r>
     </w:p>
@@ -6337,26 +6624,26 @@
           <w:szCs w:val="32"/>
           <w:rtl/>
         </w:rPr>
+        <w:t>מצד ימין מופיע שמו של המשתמש ששאל את השאלה. המערכת מכבדת את פרטיותם של המשתמשים, וזהו הנתון המזהה היחיד של המשתמש שיוצג למשתמשים אחרים.</w:t>
+      </w:r>
+    </w:p>
+    <w:p>
+      <w:pPr>
+        <w:rPr>
+          <w:rFonts w:asciiTheme="minorBidi" w:hAnsiTheme="minorBidi"/>
+          <w:sz w:val="32"/>
+          <w:szCs w:val="32"/>
+          <w:rtl/>
+        </w:rPr>
+      </w:pPr>
+      <w:r>
+        <w:rPr>
+          <w:rFonts w:asciiTheme="minorBidi" w:hAnsiTheme="minorBidi"/>
+          <w:sz w:val="32"/>
+          <w:szCs w:val="32"/>
+          <w:rtl/>
+        </w:rPr>
         <w:lastRenderedPageBreak/>
-        <w:t>מצד ימין מופיע שמו של המשתמש ששאל את השאלה. המערכת מכבדת את פרטיותם של המשתמשים, וזהו הנתון המזהה היחיד של המשתמש שיוצג למשתמשים אחרים.</w:t>
-      </w:r>
-    </w:p>
-    <w:p>
-      <w:pPr>
-        <w:rPr>
-          <w:rFonts w:asciiTheme="minorBidi" w:hAnsiTheme="minorBidi"/>
-          <w:sz w:val="32"/>
-          <w:szCs w:val="32"/>
-          <w:rtl/>
-        </w:rPr>
-      </w:pPr>
-      <w:r>
-        <w:rPr>
-          <w:rFonts w:asciiTheme="minorBidi" w:hAnsiTheme="minorBidi"/>
-          <w:sz w:val="32"/>
-          <w:szCs w:val="32"/>
-          <w:rtl/>
-        </w:rPr>
         <w:t>מצד שמאל מופיעים מספר נתונים על השאלה.</w:t>
       </w:r>
     </w:p>
@@ -6436,7 +6723,7 @@
     <w:p>
       <w:pPr>
         <w:rPr>
-          <w:rFonts w:asciiTheme="minorBidi" w:hAnsiTheme="minorBidi"/>
+          <w:rFonts w:asciiTheme="minorBidi" w:hAnsiTheme="minorBidi" w:hint="cs"/>
           <w:sz w:val="32"/>
           <w:szCs w:val="32"/>
           <w:rtl/>
@@ -6461,6 +6748,44 @@
           <w:rtl/>
         </w:rPr>
         <w:t>: למעט התנהגות סרגל הניווט (ראה פירוט בסעיף הקודם) במסך זה אין שינוי התנהגות מבוסס הרשאות.</w:t>
+      </w:r>
+    </w:p>
+    <w:p>
+      <w:pPr>
+        <w:rPr>
+          <w:rFonts w:asciiTheme="minorBidi" w:hAnsiTheme="minorBidi" w:hint="cs"/>
+          <w:sz w:val="32"/>
+          <w:szCs w:val="32"/>
+          <w:rtl/>
+        </w:rPr>
+      </w:pPr>
+      <w:r>
+        <w:rPr>
+          <w:rFonts w:asciiTheme="minorBidi" w:hAnsiTheme="minorBidi" w:hint="cs"/>
+          <w:sz w:val="32"/>
+          <w:szCs w:val="32"/>
+          <w:rtl/>
+        </w:rPr>
+        <w:t>לחיצה על נושא השאלה תעבור לחלון הצגת השאלה והתשובות שנכתבו עבורה. במסך זה יוכל המשתמש לדרג את השאלה, את התשובות, או לכתוב תשובות חדשות.</w:t>
+      </w:r>
+    </w:p>
+    <w:p>
+      <w:pPr>
+        <w:rPr>
+          <w:rFonts w:asciiTheme="minorBidi" w:hAnsiTheme="minorBidi"/>
+          <w:sz w:val="32"/>
+          <w:szCs w:val="32"/>
+          <w:rtl/>
+        </w:rPr>
+      </w:pPr>
+      <w:r>
+        <w:rPr>
+          <w:rFonts w:asciiTheme="minorBidi" w:hAnsiTheme="minorBidi" w:hint="cs"/>
+          <w:sz w:val="32"/>
+          <w:szCs w:val="32"/>
+          <w:rtl/>
+        </w:rPr>
+        <w:t>לחיצה על תגית תבצע חיפוש במערכת עבור כל השאלות הכוללות תגית זו. כך יכול המשתמש לצפות במרוכז בשאלות בנושא מסויים.</w:t>
       </w:r>
     </w:p>
     <w:p>
@@ -6540,13 +6865,13 @@
           <w:rtl/>
         </w:rPr>
         <w:drawing>
-          <wp:anchor distT="0" distB="0" distL="114300" distR="114300" simplePos="0" relativeHeight="251665920" behindDoc="0" locked="0" layoutInCell="1" allowOverlap="1" wp14:anchorId="5DE2DBD9" wp14:editId="63190AAB">
+          <wp:anchor distT="0" distB="0" distL="114300" distR="114300" simplePos="0" relativeHeight="251665920" behindDoc="0" locked="0" layoutInCell="1" allowOverlap="1">
             <wp:simplePos x="0" y="0"/>
             <wp:positionH relativeFrom="margin">
-              <wp:posOffset>-323850</wp:posOffset>
+              <wp:posOffset>-390525</wp:posOffset>
             </wp:positionH>
             <wp:positionV relativeFrom="paragraph">
-              <wp:posOffset>676275</wp:posOffset>
+              <wp:posOffset>1171575</wp:posOffset>
             </wp:positionV>
             <wp:extent cx="6503035" cy="3981450"/>
             <wp:effectExtent l="19050" t="19050" r="12065" b="19050"/>
@@ -6563,10 +6888,10 @@
                     <pic:cNvPicPr/>
                   </pic:nvPicPr>
                   <pic:blipFill>
-                    <a:blip r:embed="rId20">
+                    <a:blip r:embed="rId20" cstate="print">
                       <a:extLst>
                         <a:ext uri="{28A0092B-C50C-407E-A947-70E740481C1C}">
-                          <a14:useLocalDpi xmlns:a14="http://schemas.microsoft.com/office/drawing/2010/main" val="0"/>
+                          <a14:useLocalDpi xmlns:a14="http://schemas.microsoft.com/office/drawing/2010/main" xmlns:wps="http://schemas.microsoft.com/office/word/2010/wordprocessingShape" xmlns:wpi="http://schemas.microsoft.com/office/word/2010/wordprocessingInk" xmlns:wpg="http://schemas.microsoft.com/office/word/2010/wordprocessingGroup" xmlns:w15="http://schemas.microsoft.com/office/word/2012/wordml" xmlns:w14="http://schemas.microsoft.com/office/word/2010/wordml" xmlns:w="http://schemas.openxmlformats.org/wordprocessingml/2006/main" xmlns:w10="urn:schemas-microsoft-com:office:word" xmlns:wp14="http://schemas.microsoft.com/office/word/2010/wordprocessingDrawing" xmlns:v="urn:schemas-microsoft-com:vml" xmlns:o="urn:schemas-microsoft-com:office:office" xmlns:mc="http://schemas.openxmlformats.org/markup-compatibility/2006" xmlns:wpc="http://schemas.microsoft.com/office/word/2010/wordprocessingCanvas" xmlns="" val="0"/>
                         </a:ext>
                       </a:extLst>
                     </a:blip>
@@ -6591,12 +6916,6 @@
                 </pic:pic>
               </a:graphicData>
             </a:graphic>
-            <wp14:sizeRelH relativeFrom="margin">
-              <wp14:pctWidth>0</wp14:pctWidth>
-            </wp14:sizeRelH>
-            <wp14:sizeRelV relativeFrom="margin">
-              <wp14:pctHeight>0</wp14:pctHeight>
-            </wp14:sizeRelV>
           </wp:anchor>
         </w:drawing>
       </w:r>
@@ -6622,6 +6941,69 @@
     </w:p>
     <w:p>
       <w:pPr>
+        <w:pStyle w:val="Caption"/>
+        <w:bidi w:val="0"/>
+        <w:rPr>
+          <w:rFonts w:asciiTheme="minorBidi" w:hAnsiTheme="minorBidi" w:hint="cs"/>
+          <w:b w:val="0"/>
+          <w:bCs w:val="0"/>
+          <w:sz w:val="32"/>
+          <w:szCs w:val="32"/>
+          <w:rtl/>
+        </w:rPr>
+      </w:pPr>
+      <w:r>
+        <w:rPr>
+          <w:rFonts w:asciiTheme="minorBidi" w:hAnsiTheme="minorBidi" w:hint="cs"/>
+          <w:sz w:val="24"/>
+          <w:szCs w:val="24"/>
+          <w:rtl/>
+        </w:rPr>
+        <w:t>6</w:t>
+      </w:r>
+      <w:r>
+        <w:rPr>
+          <w:rFonts w:asciiTheme="minorBidi" w:hAnsiTheme="minorBidi"/>
+          <w:noProof/>
+          <w:sz w:val="24"/>
+          <w:szCs w:val="24"/>
+          <w:rtl/>
+        </w:rPr>
+        <w:t xml:space="preserve"> </w:t>
+      </w:r>
+      <w:r>
+        <w:rPr>
+          <w:rFonts w:asciiTheme="minorBidi" w:hAnsiTheme="minorBidi"/>
+          <w:noProof/>
+          <w:sz w:val="24"/>
+          <w:szCs w:val="24"/>
+          <w:rtl/>
+        </w:rPr>
+        <w:t>–</w:t>
+      </w:r>
+      <w:r>
+        <w:rPr>
+          <w:rFonts w:asciiTheme="minorBidi" w:hAnsiTheme="minorBidi"/>
+          <w:noProof/>
+          <w:sz w:val="24"/>
+          <w:szCs w:val="24"/>
+          <w:rtl/>
+        </w:rPr>
+        <w:t xml:space="preserve"> </w:t>
+      </w:r>
+      <w:r>
+        <w:rPr>
+          <w:rFonts w:asciiTheme="minorBidi" w:hAnsiTheme="minorBidi" w:hint="cs"/>
+          <w:noProof/>
+          <w:sz w:val="24"/>
+          <w:szCs w:val="24"/>
+          <w:rtl/>
+        </w:rPr>
+        <w:t>שאלה חדשה</w:t>
+      </w:r>
+    </w:p>
+    <w:p>
+      <w:pPr>
         <w:rPr>
           <w:rFonts w:asciiTheme="minorBidi" w:hAnsiTheme="minorBidi"/>
           <w:sz w:val="32"/>
@@ -6711,7 +7093,17 @@
           <w:szCs w:val="32"/>
           <w:rtl/>
         </w:rPr>
-        <w:t>על המשתמש להזין את כל הפרטים הרלוונטיים שיכולים לעזור למשתמשים האחרים לענות לו. יש להימנע משאלות כלליות ורחבות מדי "איך כותבים ב-</w:t>
+        <w:t xml:space="preserve">על המשתמש להזין את כל הפרטים הרלוונטיים שיכולים לעזור למשתמשים האחרים לענות לו. יש להימנע משאלות כלליות ורחבות מדי </w:t>
+      </w:r>
+      <w:r>
+        <w:rPr>
+          <w:rFonts w:asciiTheme="minorBidi" w:hAnsiTheme="minorBidi"/>
+          <w:sz w:val="32"/>
+          <w:szCs w:val="32"/>
+          <w:rtl/>
+        </w:rPr>
+        <w:lastRenderedPageBreak/>
+        <w:t>"איך כותבים ב-</w:t>
       </w:r>
       <w:r>
         <w:rPr>
@@ -6768,7 +7160,6 @@
           <w:sz w:val="32"/>
           <w:szCs w:val="32"/>
         </w:rPr>
-        <w:lastRenderedPageBreak/>
         <w:t>Tags</w:t>
       </w:r>
       <w:r>
@@ -7079,13 +7470,13 @@
           <w:noProof/>
         </w:rPr>
         <w:drawing>
-          <wp:anchor distT="0" distB="0" distL="114300" distR="114300" simplePos="0" relativeHeight="251666944" behindDoc="1" locked="0" layoutInCell="1" allowOverlap="1" wp14:anchorId="54E079D5" wp14:editId="42AECD53">
+          <wp:anchor distT="0" distB="0" distL="114300" distR="114300" simplePos="0" relativeHeight="251666944" behindDoc="1" locked="0" layoutInCell="1" allowOverlap="1">
             <wp:simplePos x="0" y="0"/>
             <wp:positionH relativeFrom="column">
-              <wp:posOffset>-428625</wp:posOffset>
+              <wp:posOffset>-523875</wp:posOffset>
             </wp:positionH>
             <wp:positionV relativeFrom="paragraph">
-              <wp:posOffset>683260</wp:posOffset>
+              <wp:posOffset>1140460</wp:posOffset>
             </wp:positionV>
             <wp:extent cx="6550660" cy="4871085"/>
             <wp:effectExtent l="19050" t="19050" r="21590" b="24765"/>
@@ -7102,10 +7493,10 @@
                     <pic:cNvPicPr/>
                   </pic:nvPicPr>
                   <pic:blipFill>
-                    <a:blip r:embed="rId22">
+                    <a:blip r:embed="rId22" cstate="print">
                       <a:extLst>
                         <a:ext uri="{28A0092B-C50C-407E-A947-70E740481C1C}">
-                          <a14:useLocalDpi xmlns:a14="http://schemas.microsoft.com/office/drawing/2010/main" val="0"/>
+                          <a14:useLocalDpi xmlns:a14="http://schemas.microsoft.com/office/drawing/2010/main" xmlns:wps="http://schemas.microsoft.com/office/word/2010/wordprocessingShape" xmlns:wpi="http://schemas.microsoft.com/office/word/2010/wordprocessingInk" xmlns:wpg="http://schemas.microsoft.com/office/word/2010/wordprocessingGroup" xmlns:w15="http://schemas.microsoft.com/office/word/2012/wordml" xmlns:w14="http://schemas.microsoft.com/office/word/2010/wordml" xmlns:w="http://schemas.openxmlformats.org/wordprocessingml/2006/main" xmlns:w10="urn:schemas-microsoft-com:office:word" xmlns:wp14="http://schemas.microsoft.com/office/word/2010/wordprocessingDrawing" xmlns:v="urn:schemas-microsoft-com:vml" xmlns:o="urn:schemas-microsoft-com:office:office" xmlns:mc="http://schemas.openxmlformats.org/markup-compatibility/2006" xmlns:wpc="http://schemas.microsoft.com/office/word/2010/wordprocessingCanvas" xmlns="" val="0"/>
                         </a:ext>
                       </a:extLst>
                     </a:blip>
@@ -7130,12 +7521,6 @@
                 </pic:pic>
               </a:graphicData>
             </a:graphic>
-            <wp14:sizeRelH relativeFrom="margin">
-              <wp14:pctWidth>0</wp14:pctWidth>
-            </wp14:sizeRelH>
-            <wp14:sizeRelV relativeFrom="margin">
-              <wp14:pctHeight>0</wp14:pctHeight>
-            </wp14:sizeRelV>
           </wp:anchor>
         </w:drawing>
       </w:r>
@@ -7760,20 +8145,38 @@
     <w:p>
       <w:pPr>
         <w:rPr>
-          <w:rFonts w:asciiTheme="minorBidi" w:hAnsiTheme="minorBidi"/>
-          <w:sz w:val="32"/>
-          <w:szCs w:val="32"/>
-          <w:rtl/>
-        </w:rPr>
-      </w:pPr>
-      <w:r>
-        <w:rPr>
-          <w:rFonts w:asciiTheme="minorBidi" w:hAnsiTheme="minorBidi"/>
-          <w:sz w:val="32"/>
-          <w:szCs w:val="32"/>
-          <w:rtl/>
-        </w:rPr>
-        <w:t>שים לב כי עבור שאלה אחת לכל היותר תשובה אחת תסומן כתשובה שהתקבלה.</w:t>
+          <w:rFonts w:asciiTheme="minorBidi" w:hAnsiTheme="minorBidi" w:hint="cs"/>
+          <w:sz w:val="32"/>
+          <w:szCs w:val="32"/>
+          <w:rtl/>
+        </w:rPr>
+      </w:pPr>
+      <w:r>
+        <w:rPr>
+          <w:rFonts w:asciiTheme="minorBidi" w:hAnsiTheme="minorBidi"/>
+          <w:sz w:val="32"/>
+          <w:szCs w:val="32"/>
+          <w:rtl/>
+        </w:rPr>
+        <w:t>שים לב כי עבור שאלה אחת לכל היותר</w:t>
+      </w:r>
+      <w:r>
+        <w:rPr>
+          <w:rFonts w:asciiTheme="minorBidi" w:hAnsiTheme="minorBidi"/>
+          <w:sz w:val="32"/>
+          <w:szCs w:val="32"/>
+          <w:rtl/>
+        </w:rPr>
+        <w:t xml:space="preserve"> תשובה אחת תסומן כתשובה שהתקבלה</w:t>
+      </w:r>
+      <w:r>
+        <w:rPr>
+          <w:rFonts w:asciiTheme="minorBidi" w:hAnsiTheme="minorBidi" w:hint="cs"/>
+          <w:sz w:val="32"/>
+          <w:szCs w:val="32"/>
+          <w:rtl/>
+        </w:rPr>
+        <w:t xml:space="preserve"> (סימון תשובה אחרת כנכונה, יסיר את הסימון מהתשובה שסומנה כנכונה קודם לכן).</w:t>
       </w:r>
     </w:p>
     <w:p>
@@ -7920,7 +8323,7 @@
     <w:p>
       <w:pPr>
         <w:rPr>
-          <w:rFonts w:asciiTheme="minorBidi" w:hAnsiTheme="minorBidi"/>
+          <w:rFonts w:asciiTheme="minorBidi" w:hAnsiTheme="minorBidi" w:hint="cs"/>
           <w:sz w:val="32"/>
           <w:szCs w:val="32"/>
           <w:rtl/>
@@ -7934,6 +8337,25 @@
           <w:rtl/>
         </w:rPr>
         <w:t>במידה וגישתך למערכת נחסמה, אנא פנה לצוות הקורס.</w:t>
+      </w:r>
+    </w:p>
+    <w:p>
+      <w:pPr>
+        <w:rPr>
+          <w:rFonts w:asciiTheme="minorBidi" w:hAnsiTheme="minorBidi"/>
+          <w:sz w:val="32"/>
+          <w:szCs w:val="32"/>
+          <w:rtl/>
+        </w:rPr>
+      </w:pPr>
+      <w:r>
+        <w:rPr>
+          <w:rFonts w:asciiTheme="minorBidi" w:hAnsiTheme="minorBidi" w:hint="cs"/>
+          <w:sz w:val="32"/>
+          <w:szCs w:val="32"/>
+          <w:rtl/>
+        </w:rPr>
+        <w:t>מחיקת שאלה/תשובה תמחוק גם את הדירוגים שניתנו בעבורן, ותתקן את דירוג המשתמשים בהתאם. לדוגמא, משתמש ששאל שאלה, קיבל בעבורה שני דירוגים לחיוב, ודירוגו עלה בשתי נקודות יאבד שתי נקודות אלו במידה ומרצה בקורס יבחר למחוק את השאלה.</w:t>
       </w:r>
     </w:p>
     <w:p>
@@ -8058,6 +8480,7 @@
           <w:szCs w:val="32"/>
           <w:rtl/>
         </w:rPr>
+        <w:lastRenderedPageBreak/>
         <w:t>משתמש בדרוג נמוך מ-10</w:t>
       </w:r>
     </w:p>
@@ -8123,7 +8546,6 @@
           <w:szCs w:val="32"/>
           <w:rtl/>
         </w:rPr>
-        <w:lastRenderedPageBreak/>
         <w:t>משתמש בדירוג בין 10 ל-20</w:t>
       </w:r>
     </w:p>
@@ -8262,7 +8684,6 @@
           <w:rFonts w:asciiTheme="minorBidi" w:hAnsiTheme="minorBidi"/>
           <w:sz w:val="32"/>
           <w:szCs w:val="32"/>
-          <w:rtl/>
         </w:rPr>
       </w:pPr>
       <w:r>
@@ -8271,13 +8692,13 @@
           <w:noProof/>
         </w:rPr>
         <w:drawing>
-          <wp:anchor distT="0" distB="0" distL="114300" distR="114300" simplePos="0" relativeHeight="251667968" behindDoc="0" locked="0" layoutInCell="1" allowOverlap="1" wp14:anchorId="200DBF9D" wp14:editId="4A7CBFE7">
+          <wp:anchor distT="0" distB="0" distL="114300" distR="114300" simplePos="0" relativeHeight="251667968" behindDoc="0" locked="0" layoutInCell="1" allowOverlap="1">
             <wp:simplePos x="0" y="0"/>
             <wp:positionH relativeFrom="column">
-              <wp:posOffset>-417195</wp:posOffset>
+              <wp:posOffset>-419100</wp:posOffset>
             </wp:positionH>
             <wp:positionV relativeFrom="paragraph">
-              <wp:posOffset>895350</wp:posOffset>
+              <wp:posOffset>1057275</wp:posOffset>
             </wp:positionV>
             <wp:extent cx="6567170" cy="3143250"/>
             <wp:effectExtent l="19050" t="19050" r="24130" b="19050"/>
@@ -8294,10 +8715,10 @@
                     <pic:cNvPicPr/>
                   </pic:nvPicPr>
                   <pic:blipFill>
-                    <a:blip r:embed="rId25">
+                    <a:blip r:embed="rId25" cstate="print">
                       <a:extLst>
                         <a:ext uri="{28A0092B-C50C-407E-A947-70E740481C1C}">
-                          <a14:useLocalDpi xmlns:a14="http://schemas.microsoft.com/office/drawing/2010/main" val="0"/>
+                          <a14:useLocalDpi xmlns:a14="http://schemas.microsoft.com/office/drawing/2010/main" xmlns:wps="http://schemas.microsoft.com/office/word/2010/wordprocessingShape" xmlns:wpi="http://schemas.microsoft.com/office/word/2010/wordprocessingInk" xmlns:wpg="http://schemas.microsoft.com/office/word/2010/wordprocessingGroup" xmlns:w15="http://schemas.microsoft.com/office/word/2012/wordml" xmlns:w14="http://schemas.microsoft.com/office/word/2010/wordml" xmlns:w="http://schemas.openxmlformats.org/wordprocessingml/2006/main" xmlns:w10="urn:schemas-microsoft-com:office:word" xmlns:wp14="http://schemas.microsoft.com/office/word/2010/wordprocessingDrawing" xmlns:v="urn:schemas-microsoft-com:vml" xmlns:o="urn:schemas-microsoft-com:office:office" xmlns:mc="http://schemas.openxmlformats.org/markup-compatibility/2006" xmlns:wpc="http://schemas.microsoft.com/office/word/2010/wordprocessingCanvas" xmlns="" val="0"/>
                         </a:ext>
                       </a:extLst>
                     </a:blip>
@@ -8322,12 +8743,6 @@
                 </pic:pic>
               </a:graphicData>
             </a:graphic>
-            <wp14:sizeRelH relativeFrom="margin">
-              <wp14:pctWidth>0</wp14:pctWidth>
-            </wp14:sizeRelH>
-            <wp14:sizeRelV relativeFrom="margin">
-              <wp14:pctHeight>0</wp14:pctHeight>
-            </wp14:sizeRelV>
           </wp:anchor>
         </w:drawing>
       </w:r>
@@ -8340,14 +8755,6 @@
         </w:rPr>
         <w:t>מסך זה הינו מסך פשוט הכולל, מעבר לסרגלי הכלים הכלולים בכל המסכים, אזור טקסט להזנת התשובה ופקד "שמור" להעלאת התשובה למערכת.</w:t>
       </w:r>
-    </w:p>
-    <w:p>
-      <w:pPr>
-        <w:keepNext/>
-        <w:rPr>
-          <w:rFonts w:asciiTheme="minorBidi" w:hAnsiTheme="minorBidi"/>
-        </w:rPr>
-      </w:pPr>
     </w:p>
     <w:p>
       <w:pPr>
@@ -8595,6 +9002,16 @@
         </w:rPr>
         <w:t>. לחץ על פקד זה בגמר הזנת התשובה. שים לב כי לא ניתן למחוק או לערוך את התשובה לאחר הלחיצה על פקד זה.</w:t>
       </w:r>
+      <w:r>
+        <w:rPr>
+          <w:rFonts w:asciiTheme="minorBidi" w:hAnsiTheme="minorBidi" w:hint="cs"/>
+          <w:sz w:val="32"/>
+          <w:szCs w:val="32"/>
+          <w:rtl/>
+        </w:rPr>
+        <w:br/>
+        <w:t>לאחר שמירת התשובה בהצלחה, יוחזר המשתמש למסך הצפייה בשאלה עבורה הגיש תשובה.</w:t>
+      </w:r>
     </w:p>
     <w:p>
       <w:pPr>
@@ -8666,12 +9083,39 @@
       </w:pPr>
       <w:r>
         <w:rPr>
-          <w:rFonts w:asciiTheme="minorBidi" w:hAnsiTheme="minorBidi"/>
-          <w:sz w:val="32"/>
-          <w:szCs w:val="32"/>
-          <w:rtl/>
-        </w:rPr>
-        <w:t xml:space="preserve">החיפוש במערכת מבוצע בעזרת סרגל הכלים הראשי (ראה פרק סרגלי כלים). בשדה החיפוש מוזן טקסט חופשי, והמערכת מציגה את כל השאלות שתוכן השאלה, תגיות השאלה, או התשובות שהוזנו לשאלה מכילות אותו. </w:t>
+          <w:rFonts w:asciiTheme="minorBidi" w:hAnsiTheme="minorBidi" w:hint="cs"/>
+          <w:sz w:val="32"/>
+          <w:szCs w:val="32"/>
+          <w:rtl/>
+        </w:rPr>
+        <w:t>אחת הדרכים ל</w:t>
+      </w:r>
+      <w:r>
+        <w:rPr>
+          <w:rFonts w:asciiTheme="minorBidi" w:hAnsiTheme="minorBidi"/>
+          <w:sz w:val="32"/>
+          <w:szCs w:val="32"/>
+          <w:rtl/>
+        </w:rPr>
+        <w:t xml:space="preserve">חיפוש במערכת </w:t>
+      </w:r>
+      <w:r>
+        <w:rPr>
+          <w:rFonts w:asciiTheme="minorBidi" w:hAnsiTheme="minorBidi" w:hint="cs"/>
+          <w:sz w:val="32"/>
+          <w:szCs w:val="32"/>
+          <w:rtl/>
+        </w:rPr>
+        <w:t xml:space="preserve">היא </w:t>
+      </w:r>
+      <w:r>
+        <w:rPr>
+          <w:rFonts w:asciiTheme="minorBidi" w:hAnsiTheme="minorBidi"/>
+          <w:sz w:val="32"/>
+          <w:szCs w:val="32"/>
+          <w:rtl/>
+        </w:rPr>
+        <w:t xml:space="preserve">בעזרת סרגל הכלים הראשי (ראה פרק סרגלי כלים). בשדה החיפוש מוזן טקסט חופשי, והמערכת מציגה את כל השאלות שתוכן השאלה, תגיות השאלה, או התשובות שהוזנו לשאלה מכילות אותו. </w:t>
       </w:r>
     </w:p>
     <w:p>
@@ -8696,7 +9140,7 @@
     <w:p>
       <w:pPr>
         <w:rPr>
-          <w:rFonts w:asciiTheme="minorBidi" w:hAnsiTheme="minorBidi"/>
+          <w:rFonts w:asciiTheme="minorBidi" w:hAnsiTheme="minorBidi" w:hint="cs"/>
           <w:sz w:val="32"/>
           <w:szCs w:val="32"/>
           <w:rtl/>
@@ -8723,69 +9167,279 @@
       </w:pPr>
       <w:r>
         <w:rPr>
-          <w:rFonts w:asciiTheme="minorBidi" w:hAnsiTheme="minorBidi"/>
-          <w:sz w:val="32"/>
-          <w:szCs w:val="32"/>
-          <w:rtl/>
-        </w:rPr>
-        <w:t>במערכת שלושה סוגי חיפושים. תוצאות החיפוש מוצגות באותו המסך – המסך הראשי. החיפוש מהווה פילטר על התכן המוצג במסך זה.</w:t>
-      </w:r>
-    </w:p>
-    <w:p>
-      <w:pPr>
-        <w:rPr>
-          <w:rFonts w:asciiTheme="minorBidi" w:hAnsiTheme="minorBidi"/>
-          <w:sz w:val="32"/>
-          <w:szCs w:val="32"/>
-          <w:rtl/>
-        </w:rPr>
-      </w:pPr>
-      <w:r>
-        <w:rPr>
-          <w:rFonts w:asciiTheme="minorBidi" w:hAnsiTheme="minorBidi"/>
-          <w:sz w:val="32"/>
-          <w:szCs w:val="32"/>
-          <w:rtl/>
-        </w:rPr>
-        <w:t>חיפוש ראשון – ברירת המחדל, ולמעשה חיפוש ללא פרמטרים – מציג את השאלות האחרונות שנשאלו במערכת, בסדר יורד, לפי תאריך. כדי לחזור על חיפוש זה יש להשתמש בפקד "שאלות".</w:t>
-      </w:r>
-    </w:p>
-    <w:p>
-      <w:pPr>
-        <w:rPr>
-          <w:rFonts w:asciiTheme="minorBidi" w:hAnsiTheme="minorBidi"/>
-          <w:sz w:val="32"/>
-          <w:szCs w:val="32"/>
-          <w:rtl/>
-        </w:rPr>
-      </w:pPr>
-      <w:r>
-        <w:rPr>
-          <w:rFonts w:asciiTheme="minorBidi" w:hAnsiTheme="minorBidi"/>
-          <w:sz w:val="32"/>
-          <w:szCs w:val="32"/>
-          <w:rtl/>
-        </w:rPr>
-        <w:t>חיפוש שני  – חיפוש טקסט חופשי המתואר בתחילת פרק זה.</w:t>
-      </w:r>
-    </w:p>
-    <w:p>
-      <w:pPr>
-        <w:rPr>
-          <w:rFonts w:asciiTheme="minorBidi" w:hAnsiTheme="minorBidi"/>
-          <w:sz w:val="32"/>
-          <w:szCs w:val="32"/>
-          <w:rtl/>
-        </w:rPr>
-      </w:pPr>
-      <w:r>
-        <w:rPr>
-          <w:rFonts w:asciiTheme="minorBidi" w:hAnsiTheme="minorBidi"/>
-          <w:sz w:val="32"/>
-          <w:szCs w:val="32"/>
-          <w:rtl/>
-        </w:rPr>
-        <w:t xml:space="preserve">חיפוש שלישי – שימוש בפקד "השאלות שלי" המציג את כל השאלות שהמשתמש הנוכחי העלה, ואשר עבורן טרם סומנה תשובה כתשובה שהתקבלה. </w:t>
+          <w:rFonts w:asciiTheme="minorBidi" w:hAnsiTheme="minorBidi" w:hint="cs"/>
+          <w:sz w:val="32"/>
+          <w:szCs w:val="32"/>
+          <w:rtl/>
+        </w:rPr>
+        <w:t>הדרכים האחרות לחיפוש מבוצעות באצמעות הקלקה על פקדים שונים, וללא הזנת קלט מהמשתמש.</w:t>
+      </w:r>
+    </w:p>
+    <w:p>
+      <w:pPr>
+        <w:rPr>
+          <w:rFonts w:asciiTheme="minorBidi" w:hAnsiTheme="minorBidi"/>
+          <w:sz w:val="32"/>
+          <w:szCs w:val="32"/>
+          <w:rtl/>
+        </w:rPr>
+      </w:pPr>
+      <w:r>
+        <w:rPr>
+          <w:rFonts w:asciiTheme="minorBidi" w:hAnsiTheme="minorBidi" w:hint="cs"/>
+          <w:sz w:val="32"/>
+          <w:szCs w:val="32"/>
+          <w:rtl/>
+        </w:rPr>
+        <w:t xml:space="preserve">בכל </w:t>
+      </w:r>
+      <w:r>
+        <w:rPr>
+          <w:rFonts w:asciiTheme="minorBidi" w:hAnsiTheme="minorBidi"/>
+          <w:sz w:val="32"/>
+          <w:szCs w:val="32"/>
+          <w:rtl/>
+        </w:rPr>
+        <w:t xml:space="preserve">סוגי </w:t>
+      </w:r>
+      <w:r>
+        <w:rPr>
+          <w:rFonts w:asciiTheme="minorBidi" w:hAnsiTheme="minorBidi" w:hint="cs"/>
+          <w:sz w:val="32"/>
+          <w:szCs w:val="32"/>
+          <w:rtl/>
+        </w:rPr>
+        <w:t>ה</w:t>
+      </w:r>
+      <w:r>
+        <w:rPr>
+          <w:rFonts w:asciiTheme="minorBidi" w:hAnsiTheme="minorBidi"/>
+          <w:sz w:val="32"/>
+          <w:szCs w:val="32"/>
+          <w:rtl/>
+        </w:rPr>
+        <w:t>חיפושים</w:t>
+      </w:r>
+      <w:r>
+        <w:rPr>
+          <w:rFonts w:asciiTheme="minorBidi" w:hAnsiTheme="minorBidi" w:hint="cs"/>
+          <w:sz w:val="32"/>
+          <w:szCs w:val="32"/>
+          <w:rtl/>
+        </w:rPr>
+        <w:t xml:space="preserve"> </w:t>
+      </w:r>
+      <w:r>
+        <w:rPr>
+          <w:rFonts w:asciiTheme="minorBidi" w:hAnsiTheme="minorBidi"/>
+          <w:sz w:val="32"/>
+          <w:szCs w:val="32"/>
+          <w:rtl/>
+        </w:rPr>
+        <w:t xml:space="preserve">תוצאות החיפוש מוצגות באותו המסך – המסך הראשי. החיפוש מהווה פילטר </w:t>
+      </w:r>
+      <w:r>
+        <w:rPr>
+          <w:rFonts w:asciiTheme="minorBidi" w:hAnsiTheme="minorBidi" w:hint="cs"/>
+          <w:sz w:val="32"/>
+          <w:szCs w:val="32"/>
+          <w:rtl/>
+        </w:rPr>
+        <w:t>ל</w:t>
+      </w:r>
+      <w:r>
+        <w:rPr>
+          <w:rFonts w:asciiTheme="minorBidi" w:hAnsiTheme="minorBidi"/>
+          <w:sz w:val="32"/>
+          <w:szCs w:val="32"/>
+          <w:rtl/>
+        </w:rPr>
+        <w:t>ת</w:t>
+      </w:r>
+      <w:r>
+        <w:rPr>
+          <w:rFonts w:asciiTheme="minorBidi" w:hAnsiTheme="minorBidi" w:hint="cs"/>
+          <w:sz w:val="32"/>
+          <w:szCs w:val="32"/>
+          <w:rtl/>
+        </w:rPr>
+        <w:t>ו</w:t>
+      </w:r>
+      <w:r>
+        <w:rPr>
+          <w:rFonts w:asciiTheme="minorBidi" w:hAnsiTheme="minorBidi"/>
+          <w:sz w:val="32"/>
+          <w:szCs w:val="32"/>
+          <w:rtl/>
+        </w:rPr>
+        <w:t>כן המוצג במסך זה.</w:t>
+      </w:r>
+    </w:p>
+    <w:p>
+      <w:pPr>
+        <w:rPr>
+          <w:rFonts w:asciiTheme="minorBidi" w:hAnsiTheme="minorBidi"/>
+          <w:sz w:val="32"/>
+          <w:szCs w:val="32"/>
+          <w:rtl/>
+        </w:rPr>
+      </w:pPr>
+      <w:r>
+        <w:rPr>
+          <w:rFonts w:asciiTheme="minorBidi" w:hAnsiTheme="minorBidi" w:hint="cs"/>
+          <w:b/>
+          <w:bCs/>
+          <w:sz w:val="32"/>
+          <w:szCs w:val="32"/>
+          <w:rtl/>
+        </w:rPr>
+        <w:t xml:space="preserve">שיטת </w:t>
+      </w:r>
+      <w:r>
+        <w:rPr>
+          <w:rFonts w:asciiTheme="minorBidi" w:hAnsiTheme="minorBidi"/>
+          <w:b/>
+          <w:bCs/>
+          <w:sz w:val="32"/>
+          <w:szCs w:val="32"/>
+          <w:rtl/>
+        </w:rPr>
+        <w:t>חיפוש ראשון</w:t>
+      </w:r>
+      <w:r>
+        <w:rPr>
+          <w:rFonts w:asciiTheme="minorBidi" w:hAnsiTheme="minorBidi"/>
+          <w:sz w:val="32"/>
+          <w:szCs w:val="32"/>
+          <w:rtl/>
+        </w:rPr>
+        <w:t xml:space="preserve"> – </w:t>
+      </w:r>
+      <w:r>
+        <w:rPr>
+          <w:rFonts w:asciiTheme="minorBidi" w:hAnsiTheme="minorBidi"/>
+          <w:sz w:val="32"/>
+          <w:szCs w:val="32"/>
+          <w:rtl/>
+        </w:rPr>
+        <w:t>חיפוש טקסט חופשי המתואר בתחילת פרק זה.</w:t>
+      </w:r>
+    </w:p>
+    <w:p>
+      <w:pPr>
+        <w:rPr>
+          <w:rFonts w:asciiTheme="minorBidi" w:hAnsiTheme="minorBidi"/>
+          <w:sz w:val="32"/>
+          <w:szCs w:val="32"/>
+          <w:rtl/>
+        </w:rPr>
+      </w:pPr>
+      <w:r>
+        <w:rPr>
+          <w:rFonts w:asciiTheme="minorBidi" w:hAnsiTheme="minorBidi" w:hint="cs"/>
+          <w:b/>
+          <w:bCs/>
+          <w:sz w:val="32"/>
+          <w:szCs w:val="32"/>
+          <w:rtl/>
+        </w:rPr>
+        <w:t xml:space="preserve">שיטת </w:t>
+      </w:r>
+      <w:r>
+        <w:rPr>
+          <w:rFonts w:asciiTheme="minorBidi" w:hAnsiTheme="minorBidi"/>
+          <w:b/>
+          <w:bCs/>
+          <w:sz w:val="32"/>
+          <w:szCs w:val="32"/>
+          <w:rtl/>
+        </w:rPr>
+        <w:t>חיפוש שני</w:t>
+      </w:r>
+      <w:r>
+        <w:rPr>
+          <w:rFonts w:asciiTheme="minorBidi" w:hAnsiTheme="minorBidi"/>
+          <w:sz w:val="32"/>
+          <w:szCs w:val="32"/>
+          <w:rtl/>
+        </w:rPr>
+        <w:t xml:space="preserve">  –</w:t>
+      </w:r>
+      <w:r>
+        <w:rPr>
+          <w:rFonts w:asciiTheme="minorBidi" w:hAnsiTheme="minorBidi"/>
+          <w:sz w:val="32"/>
+          <w:szCs w:val="32"/>
+          <w:rtl/>
+        </w:rPr>
+        <w:t xml:space="preserve"> </w:t>
+      </w:r>
+      <w:r>
+        <w:rPr>
+          <w:rFonts w:asciiTheme="minorBidi" w:hAnsiTheme="minorBidi"/>
+          <w:sz w:val="32"/>
+          <w:szCs w:val="32"/>
+          <w:rtl/>
+        </w:rPr>
+        <w:t>ברירת המחדל, ולמעשה חיפוש ללא פרמטרים – מציג את השאלות האחרונות שנשאלו במערכת, בסדר יורד, לפי תאריך. כדי לחזור על חיפוש זה יש להשתמש בפקד "</w:t>
+      </w:r>
+      <w:r>
+        <w:rPr>
+          <w:rFonts w:asciiTheme="minorBidi" w:hAnsiTheme="minorBidi"/>
+          <w:sz w:val="32"/>
+          <w:szCs w:val="32"/>
+        </w:rPr>
+        <w:t>Home</w:t>
+      </w:r>
+      <w:r>
+        <w:rPr>
+          <w:rFonts w:asciiTheme="minorBidi" w:hAnsiTheme="minorBidi"/>
+          <w:sz w:val="32"/>
+          <w:szCs w:val="32"/>
+          <w:rtl/>
+        </w:rPr>
+        <w:t>".</w:t>
+      </w:r>
+    </w:p>
+    <w:p>
+      <w:pPr>
+        <w:rPr>
+          <w:rFonts w:asciiTheme="minorBidi" w:hAnsiTheme="minorBidi"/>
+          <w:sz w:val="32"/>
+          <w:szCs w:val="32"/>
+          <w:rtl/>
+        </w:rPr>
+      </w:pPr>
+      <w:r>
+        <w:rPr>
+          <w:rFonts w:asciiTheme="minorBidi" w:hAnsiTheme="minorBidi" w:hint="cs"/>
+          <w:b/>
+          <w:bCs/>
+          <w:sz w:val="32"/>
+          <w:szCs w:val="32"/>
+          <w:rtl/>
+        </w:rPr>
+        <w:t xml:space="preserve">שיטת </w:t>
+      </w:r>
+      <w:r>
+        <w:rPr>
+          <w:rFonts w:asciiTheme="minorBidi" w:hAnsiTheme="minorBidi"/>
+          <w:b/>
+          <w:bCs/>
+          <w:sz w:val="32"/>
+          <w:szCs w:val="32"/>
+          <w:rtl/>
+        </w:rPr>
+        <w:t>חיפוש שלישי</w:t>
+      </w:r>
+      <w:r>
+        <w:rPr>
+          <w:rFonts w:asciiTheme="minorBidi" w:hAnsiTheme="minorBidi"/>
+          <w:sz w:val="32"/>
+          <w:szCs w:val="32"/>
+          <w:rtl/>
+        </w:rPr>
+        <w:t xml:space="preserve"> – שימוש בפקד "השאלות שלי" המציג את כל השאלות שהמשתמש הנוכחי העלה, ואשר עבורן טרם סומנה תשובה כתשובה שהתקבלה. </w:t>
       </w:r>
       <w:r>
         <w:rPr>
@@ -8810,6 +9464,19 @@
       <w:r>
         <w:rPr>
           <w:rFonts w:asciiTheme="minorBidi" w:hAnsiTheme="minorBidi" w:hint="cs"/>
+          <w:b/>
+          <w:bCs/>
+          <w:sz w:val="32"/>
+          <w:szCs w:val="32"/>
+          <w:rtl/>
+        </w:rPr>
+        <w:t xml:space="preserve">שיטת </w:t>
+      </w:r>
+      <w:r>
+        <w:rPr>
+          <w:rFonts w:asciiTheme="minorBidi" w:hAnsiTheme="minorBidi" w:hint="cs"/>
+          <w:b/>
+          <w:bCs/>
           <w:sz w:val="32"/>
           <w:szCs w:val="32"/>
           <w:rtl/>
@@ -8832,7 +9499,25 @@
           <w:szCs w:val="32"/>
           <w:rtl/>
         </w:rPr>
-        <w:t xml:space="preserve"> לחיצה על תגית תובית להצגת כל השאלות שעליהן הוצמדה התגית הנבחרת.</w:t>
+        <w:t xml:space="preserve"> לחיצה על תגית תובי</w:t>
+      </w:r>
+      <w:r>
+        <w:rPr>
+          <w:rFonts w:asciiTheme="minorBidi" w:hAnsiTheme="minorBidi" w:hint="cs"/>
+          <w:sz w:val="32"/>
+          <w:szCs w:val="32"/>
+          <w:rtl/>
+        </w:rPr>
+        <w:t>ל</w:t>
+      </w:r>
+      <w:r>
+        <w:rPr>
+          <w:rFonts w:asciiTheme="minorBidi" w:hAnsiTheme="minorBidi" w:hint="cs"/>
+          <w:sz w:val="32"/>
+          <w:szCs w:val="32"/>
+          <w:rtl/>
+        </w:rPr>
+        <w:t xml:space="preserve"> להצגת כל השאלות שעליהן הוצמדה התגית הנבחרת.</w:t>
       </w:r>
       <w:bookmarkStart w:id="31" w:name="_GoBack"/>
       <w:bookmarkEnd w:id="31"/>
@@ -8841,9 +9526,6 @@
       <w:pPr>
         <w:rPr>
           <w:rFonts w:asciiTheme="minorBidi" w:hAnsiTheme="minorBidi"/>
-          <w:sz w:val="32"/>
-          <w:szCs w:val="32"/>
-          <w:rtl/>
         </w:rPr>
       </w:pPr>
       <w:r>
@@ -8866,15 +9548,6 @@
         </w:rPr>
         <w:t>: כאמור, למעט שינויים בהתנהגות סרגלי הכלים, אין שינויי התנהגות מבוססי הראשות במסך זה.</w:t>
       </w:r>
-    </w:p>
-    <w:p>
-      <w:pPr>
-        <w:bidi w:val="0"/>
-        <w:rPr>
-          <w:rFonts w:asciiTheme="minorBidi" w:hAnsiTheme="minorBidi"/>
-          <w:rtl/>
-        </w:rPr>
-      </w:pPr>
       <w:r>
         <w:rPr>
           <w:rFonts w:asciiTheme="minorBidi" w:hAnsiTheme="minorBidi"/>
@@ -8887,7 +9560,7 @@
       <w:pPr>
         <w:pStyle w:val="Heading1"/>
         <w:rPr>
-          <w:rFonts w:asciiTheme="minorBidi" w:hAnsiTheme="minorBidi" w:cstheme="minorBidi"/>
+          <w:rFonts w:asciiTheme="minorBidi" w:hAnsiTheme="minorBidi" w:cstheme="minorBidi" w:hint="cs"/>
           <w:b w:val="0"/>
           <w:bCs w:val="0"/>
           <w:sz w:val="40"/>
@@ -9096,7 +9769,7 @@
 </file>
 
 <file path=word/endnotes.xml><?xml version="1.0" encoding="utf-8"?>
-<w:endnotes xmlns:wpc="http://schemas.microsoft.com/office/word/2010/wordprocessingCanvas" xmlns:mc="http://schemas.openxmlformats.org/markup-compatibility/2006" xmlns:o="urn:schemas-microsoft-com:office:office" xmlns:r="http://schemas.openxmlformats.org/officeDocument/2006/relationships" xmlns:m="http://schemas.openxmlformats.org/officeDocument/2006/math" xmlns:v="urn:schemas-microsoft-com:vml" xmlns:wp14="http://schemas.microsoft.com/office/word/2010/wordprocessingDrawing" xmlns:wp="http://schemas.openxmlformats.org/drawingml/2006/wordprocessingDrawing" xmlns:w10="urn:schemas-microsoft-com:office:word" xmlns:w="http://schemas.openxmlformats.org/wordprocessingml/2006/main" xmlns:w14="http://schemas.microsoft.com/office/word/2010/wordml" xmlns:w15="http://schemas.microsoft.com/office/word/2012/wordml" xmlns:wpg="http://schemas.microsoft.com/office/word/2010/wordprocessingGroup" xmlns:wpi="http://schemas.microsoft.com/office/word/2010/wordprocessingInk" xmlns:wne="http://schemas.microsoft.com/office/word/2006/wordml" xmlns:wps="http://schemas.microsoft.com/office/word/2010/wordprocessingShape" mc:Ignorable="w14 w15 wp14">
+<w:endnotes xmlns:ve="http://schemas.openxmlformats.org/markup-compatibility/2006" xmlns:o="urn:schemas-microsoft-com:office:office" xmlns:r="http://schemas.openxmlformats.org/officeDocument/2006/relationships" xmlns:m="http://schemas.openxmlformats.org/officeDocument/2006/math" xmlns:v="urn:schemas-microsoft-com:vml" xmlns:wp="http://schemas.openxmlformats.org/drawingml/2006/wordprocessingDrawing" xmlns:w10="urn:schemas-microsoft-com:office:word" xmlns:w="http://schemas.openxmlformats.org/wordprocessingml/2006/main" xmlns:wne="http://schemas.microsoft.com/office/word/2006/wordml">
   <w:endnote w:type="separator" w:id="-1">
     <w:p>
       <w:pPr>
@@ -9121,7 +9794,7 @@
 </file>
 
 <file path=word/footer1.xml><?xml version="1.0" encoding="utf-8"?>
-<w:ftr xmlns:wpc="http://schemas.microsoft.com/office/word/2010/wordprocessingCanvas" xmlns:mc="http://schemas.openxmlformats.org/markup-compatibility/2006" xmlns:o="urn:schemas-microsoft-com:office:office" xmlns:r="http://schemas.openxmlformats.org/officeDocument/2006/relationships" xmlns:m="http://schemas.openxmlformats.org/officeDocument/2006/math" xmlns:v="urn:schemas-microsoft-com:vml" xmlns:wp14="http://schemas.microsoft.com/office/word/2010/wordprocessingDrawing" xmlns:wp="http://schemas.openxmlformats.org/drawingml/2006/wordprocessingDrawing" xmlns:w10="urn:schemas-microsoft-com:office:word" xmlns:w="http://schemas.openxmlformats.org/wordprocessingml/2006/main" xmlns:w14="http://schemas.microsoft.com/office/word/2010/wordml" xmlns:w15="http://schemas.microsoft.com/office/word/2012/wordml" xmlns:wpg="http://schemas.microsoft.com/office/word/2010/wordprocessingGroup" xmlns:wpi="http://schemas.microsoft.com/office/word/2010/wordprocessingInk" xmlns:wne="http://schemas.microsoft.com/office/word/2006/wordml" xmlns:wps="http://schemas.microsoft.com/office/word/2010/wordprocessingShape" mc:Ignorable="w14 w15 wp14">
+<w:ftr xmlns:ve="http://schemas.openxmlformats.org/markup-compatibility/2006" xmlns:o="urn:schemas-microsoft-com:office:office" xmlns:r="http://schemas.openxmlformats.org/officeDocument/2006/relationships" xmlns:m="http://schemas.openxmlformats.org/officeDocument/2006/math" xmlns:v="urn:schemas-microsoft-com:vml" xmlns:wp="http://schemas.openxmlformats.org/drawingml/2006/wordprocessingDrawing" xmlns:w10="urn:schemas-microsoft-com:office:word" xmlns:w="http://schemas.openxmlformats.org/wordprocessingml/2006/main" xmlns:wne="http://schemas.microsoft.com/office/word/2006/wordml">
   <w:sdt>
     <w:sdtPr>
       <w:rPr>
@@ -9133,35 +9806,21 @@
         <w:docPartUnique/>
       </w:docPartObj>
     </w:sdtPr>
-    <w:sdtEndPr/>
     <w:sdtContent>
       <w:p>
         <w:pPr>
           <w:pStyle w:val="Footer"/>
           <w:jc w:val="right"/>
         </w:pPr>
-        <w:r>
-          <w:fldChar w:fldCharType="begin"/>
-        </w:r>
-        <w:r>
-          <w:instrText xml:space="preserve"> PAGE   \* MERGEFORMAT </w:instrText>
-        </w:r>
-        <w:r>
-          <w:fldChar w:fldCharType="separate"/>
-        </w:r>
-        <w:r>
-          <w:rPr>
-            <w:noProof/>
-            <w:rtl/>
-          </w:rPr>
-          <w:t>23</w:t>
-        </w:r>
-        <w:r>
-          <w:rPr>
-            <w:noProof/>
-          </w:rPr>
-          <w:fldChar w:fldCharType="end"/>
-        </w:r>
+        <w:fldSimple w:instr=" PAGE   \* MERGEFORMAT ">
+          <w:r>
+            <w:rPr>
+              <w:noProof/>
+              <w:rtl/>
+            </w:rPr>
+            <w:t>18</w:t>
+          </w:r>
+        </w:fldSimple>
       </w:p>
     </w:sdtContent>
   </w:sdt>
@@ -9174,7 +9833,7 @@
 </file>
 
 <file path=word/footnotes.xml><?xml version="1.0" encoding="utf-8"?>
-<w:footnotes xmlns:wpc="http://schemas.microsoft.com/office/word/2010/wordprocessingCanvas" xmlns:mc="http://schemas.openxmlformats.org/markup-compatibility/2006" xmlns:o="urn:schemas-microsoft-com:office:office" xmlns:r="http://schemas.openxmlformats.org/officeDocument/2006/relationships" xmlns:m="http://schemas.openxmlformats.org/officeDocument/2006/math" xmlns:v="urn:schemas-microsoft-com:vml" xmlns:wp14="http://schemas.microsoft.com/office/word/2010/wordprocessingDrawing" xmlns:wp="http://schemas.openxmlformats.org/drawingml/2006/wordprocessingDrawing" xmlns:w10="urn:schemas-microsoft-com:office:word" xmlns:w="http://schemas.openxmlformats.org/wordprocessingml/2006/main" xmlns:w14="http://schemas.microsoft.com/office/word/2010/wordml" xmlns:w15="http://schemas.microsoft.com/office/word/2012/wordml" xmlns:wpg="http://schemas.microsoft.com/office/word/2010/wordprocessingGroup" xmlns:wpi="http://schemas.microsoft.com/office/word/2010/wordprocessingInk" xmlns:wne="http://schemas.microsoft.com/office/word/2006/wordml" xmlns:wps="http://schemas.microsoft.com/office/word/2010/wordprocessingShape" mc:Ignorable="w14 w15 wp14">
+<w:footnotes xmlns:ve="http://schemas.openxmlformats.org/markup-compatibility/2006" xmlns:o="urn:schemas-microsoft-com:office:office" xmlns:r="http://schemas.openxmlformats.org/officeDocument/2006/relationships" xmlns:m="http://schemas.openxmlformats.org/officeDocument/2006/math" xmlns:v="urn:schemas-microsoft-com:vml" xmlns:wp="http://schemas.openxmlformats.org/drawingml/2006/wordprocessingDrawing" xmlns:w10="urn:schemas-microsoft-com:office:word" xmlns:w="http://schemas.openxmlformats.org/wordprocessingml/2006/main" xmlns:wne="http://schemas.microsoft.com/office/word/2006/wordml">
   <w:footnote w:type="separator" w:id="-1">
     <w:p>
       <w:pPr>
@@ -9199,8 +9858,8 @@
 </file>
 
 <file path=word/numbering.xml><?xml version="1.0" encoding="utf-8"?>
-<w:numbering xmlns:wpc="http://schemas.microsoft.com/office/word/2010/wordprocessingCanvas" xmlns:mc="http://schemas.openxmlformats.org/markup-compatibility/2006" xmlns:o="urn:schemas-microsoft-com:office:office" xmlns:r="http://schemas.openxmlformats.org/officeDocument/2006/relationships" xmlns:m="http://schemas.openxmlformats.org/officeDocument/2006/math" xmlns:v="urn:schemas-microsoft-com:vml" xmlns:wp14="http://schemas.microsoft.com/office/word/2010/wordprocessingDrawing" xmlns:wp="http://schemas.openxmlformats.org/drawingml/2006/wordprocessingDrawing" xmlns:w10="urn:schemas-microsoft-com:office:word" xmlns:w="http://schemas.openxmlformats.org/wordprocessingml/2006/main" xmlns:w14="http://schemas.microsoft.com/office/word/2010/wordml" xmlns:w15="http://schemas.microsoft.com/office/word/2012/wordml" xmlns:wpg="http://schemas.microsoft.com/office/word/2010/wordprocessingGroup" xmlns:wpi="http://schemas.microsoft.com/office/word/2010/wordprocessingInk" xmlns:wne="http://schemas.microsoft.com/office/word/2006/wordml" xmlns:wps="http://schemas.microsoft.com/office/word/2010/wordprocessingShape" mc:Ignorable="w14 w15 wp14">
-  <w:abstractNum w:abstractNumId="0" w15:restartNumberingAfterBreak="0">
+<w:numbering xmlns:ve="http://schemas.openxmlformats.org/markup-compatibility/2006" xmlns:o="urn:schemas-microsoft-com:office:office" xmlns:r="http://schemas.openxmlformats.org/officeDocument/2006/relationships" xmlns:m="http://schemas.openxmlformats.org/officeDocument/2006/math" xmlns:v="urn:schemas-microsoft-com:vml" xmlns:wp="http://schemas.openxmlformats.org/drawingml/2006/wordprocessingDrawing" xmlns:w10="urn:schemas-microsoft-com:office:word" xmlns:w="http://schemas.openxmlformats.org/wordprocessingml/2006/main" xmlns:wne="http://schemas.microsoft.com/office/word/2006/wordml">
+  <w:abstractNum w:abstractNumId="0">
     <w:nsid w:val="31EB463C"/>
     <w:multiLevelType w:val="hybridMultilevel"/>
     <w:tmpl w:val="760AC5AE"/>
@@ -9313,7 +9972,7 @@
       </w:rPr>
     </w:lvl>
   </w:abstractNum>
-  <w:abstractNum w:abstractNumId="1" w15:restartNumberingAfterBreak="0">
+  <w:abstractNum w:abstractNumId="1">
     <w:nsid w:val="50C569F5"/>
     <w:multiLevelType w:val="hybridMultilevel"/>
     <w:tmpl w:val="4C3AE332"/>
@@ -9415,7 +10074,7 @@
 </file>
 
 <file path=word/styles.xml><?xml version="1.0" encoding="utf-8"?>
-<w:styles xmlns:mc="http://schemas.openxmlformats.org/markup-compatibility/2006" xmlns:r="http://schemas.openxmlformats.org/officeDocument/2006/relationships" xmlns:w="http://schemas.openxmlformats.org/wordprocessingml/2006/main" xmlns:w14="http://schemas.microsoft.com/office/word/2010/wordml" xmlns:w15="http://schemas.microsoft.com/office/word/2012/wordml" mc:Ignorable="w14 w15">
+<w:styles xmlns:r="http://schemas.openxmlformats.org/officeDocument/2006/relationships" xmlns:w="http://schemas.openxmlformats.org/wordprocessingml/2006/main">
   <w:docDefaults>
     <w:rPrDefault>
       <w:rPr>
@@ -9431,378 +10090,144 @@
       </w:pPr>
     </w:pPrDefault>
   </w:docDefaults>
-  <w:latentStyles w:defLockedState="0" w:defUIPriority="99" w:defSemiHidden="0" w:defUnhideWhenUsed="0" w:defQFormat="0" w:count="371">
-    <w:lsdException w:name="Normal" w:uiPriority="0" w:qFormat="1"/>
-    <w:lsdException w:name="heading 1" w:uiPriority="9" w:qFormat="1"/>
-    <w:lsdException w:name="heading 2" w:semiHidden="1" w:uiPriority="9" w:unhideWhenUsed="1" w:qFormat="1"/>
-    <w:lsdException w:name="heading 3" w:semiHidden="1" w:uiPriority="9" w:unhideWhenUsed="1" w:qFormat="1"/>
-    <w:lsdException w:name="heading 4" w:semiHidden="1" w:uiPriority="9" w:unhideWhenUsed="1" w:qFormat="1"/>
-    <w:lsdException w:name="heading 5" w:semiHidden="1" w:uiPriority="9" w:unhideWhenUsed="1" w:qFormat="1"/>
-    <w:lsdException w:name="heading 6" w:semiHidden="1" w:uiPriority="9" w:unhideWhenUsed="1" w:qFormat="1"/>
-    <w:lsdException w:name="heading 7" w:semiHidden="1" w:uiPriority="9" w:unhideWhenUsed="1" w:qFormat="1"/>
-    <w:lsdException w:name="heading 8" w:semiHidden="1" w:uiPriority="9" w:unhideWhenUsed="1" w:qFormat="1"/>
-    <w:lsdException w:name="heading 9" w:semiHidden="1" w:uiPriority="9" w:unhideWhenUsed="1" w:qFormat="1"/>
-    <w:lsdException w:name="index 1" w:semiHidden="1" w:unhideWhenUsed="1"/>
-    <w:lsdException w:name="index 2" w:semiHidden="1" w:unhideWhenUsed="1"/>
-    <w:lsdException w:name="index 3" w:semiHidden="1" w:unhideWhenUsed="1"/>
-    <w:lsdException w:name="index 4" w:semiHidden="1" w:unhideWhenUsed="1"/>
-    <w:lsdException w:name="index 5" w:semiHidden="1" w:unhideWhenUsed="1"/>
-    <w:lsdException w:name="index 6" w:semiHidden="1" w:unhideWhenUsed="1"/>
-    <w:lsdException w:name="index 7" w:semiHidden="1" w:unhideWhenUsed="1"/>
-    <w:lsdException w:name="index 8" w:semiHidden="1" w:unhideWhenUsed="1"/>
-    <w:lsdException w:name="index 9" w:semiHidden="1" w:unhideWhenUsed="1"/>
-    <w:lsdException w:name="toc 1" w:semiHidden="1" w:uiPriority="39" w:unhideWhenUsed="1"/>
-    <w:lsdException w:name="toc 2" w:semiHidden="1" w:uiPriority="39" w:unhideWhenUsed="1"/>
-    <w:lsdException w:name="toc 3" w:semiHidden="1" w:uiPriority="39" w:unhideWhenUsed="1"/>
-    <w:lsdException w:name="toc 4" w:semiHidden="1" w:uiPriority="39" w:unhideWhenUsed="1"/>
-    <w:lsdException w:name="toc 5" w:semiHidden="1" w:uiPriority="39" w:unhideWhenUsed="1"/>
-    <w:lsdException w:name="toc 6" w:semiHidden="1" w:uiPriority="39" w:unhideWhenUsed="1"/>
-    <w:lsdException w:name="toc 7" w:semiHidden="1" w:uiPriority="39" w:unhideWhenUsed="1"/>
-    <w:lsdException w:name="toc 8" w:semiHidden="1" w:uiPriority="39" w:unhideWhenUsed="1"/>
-    <w:lsdException w:name="toc 9" w:semiHidden="1" w:uiPriority="39" w:unhideWhenUsed="1"/>
-    <w:lsdException w:name="Normal Indent" w:semiHidden="1" w:unhideWhenUsed="1"/>
-    <w:lsdException w:name="footnote text" w:semiHidden="1" w:unhideWhenUsed="1"/>
-    <w:lsdException w:name="annotation text" w:semiHidden="1" w:unhideWhenUsed="1"/>
-    <w:lsdException w:name="header" w:semiHidden="1" w:unhideWhenUsed="1"/>
-    <w:lsdException w:name="footer" w:semiHidden="1" w:unhideWhenUsed="1"/>
-    <w:lsdException w:name="index heading" w:semiHidden="1" w:unhideWhenUsed="1"/>
-    <w:lsdException w:name="caption" w:semiHidden="1" w:uiPriority="35" w:unhideWhenUsed="1" w:qFormat="1"/>
-    <w:lsdException w:name="table of figures" w:semiHidden="1" w:unhideWhenUsed="1"/>
-    <w:lsdException w:name="envelope address" w:semiHidden="1" w:unhideWhenUsed="1"/>
-    <w:lsdException w:name="envelope return" w:semiHidden="1" w:unhideWhenUsed="1"/>
-    <w:lsdException w:name="footnote reference" w:semiHidden="1" w:unhideWhenUsed="1"/>
-    <w:lsdException w:name="annotation reference" w:semiHidden="1" w:unhideWhenUsed="1"/>
-    <w:lsdException w:name="line number" w:semiHidden="1" w:unhideWhenUsed="1"/>
-    <w:lsdException w:name="page number" w:semiHidden="1" w:unhideWhenUsed="1"/>
-    <w:lsdException w:name="endnote reference" w:semiHidden="1" w:unhideWhenUsed="1"/>
-    <w:lsdException w:name="endnote text" w:semiHidden="1" w:unhideWhenUsed="1"/>
-    <w:lsdException w:name="table of authorities" w:semiHidden="1" w:unhideWhenUsed="1"/>
-    <w:lsdException w:name="macro" w:semiHidden="1" w:unhideWhenUsed="1"/>
-    <w:lsdException w:name="toa heading" w:semiHidden="1" w:unhideWhenUsed="1"/>
-    <w:lsdException w:name="List" w:semiHidden="1" w:unhideWhenUsed="1"/>
-    <w:lsdException w:name="List Bullet" w:semiHidden="1" w:unhideWhenUsed="1"/>
-    <w:lsdException w:name="List Number" w:semiHidden="1" w:unhideWhenUsed="1"/>
-    <w:lsdException w:name="List 2" w:semiHidden="1" w:unhideWhenUsed="1"/>
-    <w:lsdException w:name="List 3" w:semiHidden="1" w:unhideWhenUsed="1"/>
-    <w:lsdException w:name="List 4" w:semiHidden="1" w:unhideWhenUsed="1"/>
-    <w:lsdException w:name="List 5" w:semiHidden="1" w:unhideWhenUsed="1"/>
-    <w:lsdException w:name="List Bullet 2" w:semiHidden="1" w:unhideWhenUsed="1"/>
-    <w:lsdException w:name="List Bullet 3" w:semiHidden="1" w:unhideWhenUsed="1"/>
-    <w:lsdException w:name="List Bullet 4" w:semiHidden="1" w:unhideWhenUsed="1"/>
-    <w:lsdException w:name="List Bullet 5" w:semiHidden="1" w:unhideWhenUsed="1"/>
-    <w:lsdException w:name="List Number 2" w:semiHidden="1" w:unhideWhenUsed="1"/>
-    <w:lsdException w:name="List Number 3" w:semiHidden="1" w:unhideWhenUsed="1"/>
-    <w:lsdException w:name="List Number 4" w:semiHidden="1" w:unhideWhenUsed="1"/>
-    <w:lsdException w:name="List Number 5" w:semiHidden="1" w:unhideWhenUsed="1"/>
-    <w:lsdException w:name="Title" w:uiPriority="10" w:qFormat="1"/>
-    <w:lsdException w:name="Closing" w:semiHidden="1" w:unhideWhenUsed="1"/>
-    <w:lsdException w:name="Signature" w:semiHidden="1" w:unhideWhenUsed="1"/>
-    <w:lsdException w:name="Default Paragraph Font" w:semiHidden="1" w:uiPriority="1" w:unhideWhenUsed="1"/>
-    <w:lsdException w:name="Body Text" w:semiHidden="1" w:unhideWhenUsed="1"/>
-    <w:lsdException w:name="Body Text Indent" w:semiHidden="1" w:unhideWhenUsed="1"/>
-    <w:lsdException w:name="List Continue" w:semiHidden="1" w:unhideWhenUsed="1"/>
-    <w:lsdException w:name="List Continue 2" w:semiHidden="1" w:unhideWhenUsed="1"/>
-    <w:lsdException w:name="List Continue 3" w:semiHidden="1" w:unhideWhenUsed="1"/>
-    <w:lsdException w:name="List Continue 4" w:semiHidden="1" w:unhideWhenUsed="1"/>
-    <w:lsdException w:name="List Continue 5" w:semiHidden="1" w:unhideWhenUsed="1"/>
-    <w:lsdException w:name="Message Header" w:semiHidden="1" w:unhideWhenUsed="1"/>
-    <w:lsdException w:name="Subtitle" w:uiPriority="11" w:qFormat="1"/>
-    <w:lsdException w:name="Salutation" w:semiHidden="1" w:unhideWhenUsed="1"/>
-    <w:lsdException w:name="Date" w:semiHidden="1" w:unhideWhenUsed="1"/>
-    <w:lsdException w:name="Body Text First Indent" w:semiHidden="1" w:unhideWhenUsed="1"/>
-    <w:lsdException w:name="Body Text First Indent 2" w:semiHidden="1" w:unhideWhenUsed="1"/>
-    <w:lsdException w:name="Note Heading" w:semiHidden="1" w:unhideWhenUsed="1"/>
-    <w:lsdException w:name="Body Text 2" w:semiHidden="1" w:unhideWhenUsed="1"/>
-    <w:lsdException w:name="Body Text 3" w:semiHidden="1" w:unhideWhenUsed="1"/>
-    <w:lsdException w:name="Body Text Indent 2" w:semiHidden="1" w:unhideWhenUsed="1"/>
-    <w:lsdException w:name="Body Text Indent 3" w:semiHidden="1" w:unhideWhenUsed="1"/>
-    <w:lsdException w:name="Block Text" w:semiHidden="1" w:unhideWhenUsed="1"/>
-    <w:lsdException w:name="Hyperlink" w:semiHidden="1" w:unhideWhenUsed="1"/>
-    <w:lsdException w:name="FollowedHyperlink" w:semiHidden="1" w:unhideWhenUsed="1"/>
-    <w:lsdException w:name="Strong" w:uiPriority="22" w:qFormat="1"/>
-    <w:lsdException w:name="Emphasis" w:uiPriority="20" w:qFormat="1"/>
-    <w:lsdException w:name="Document Map" w:semiHidden="1" w:unhideWhenUsed="1"/>
-    <w:lsdException w:name="Plain Text" w:semiHidden="1" w:unhideWhenUsed="1"/>
-    <w:lsdException w:name="E-mail Signature" w:semiHidden="1" w:unhideWhenUsed="1"/>
-    <w:lsdException w:name="HTML Top of Form" w:semiHidden="1" w:unhideWhenUsed="1"/>
-    <w:lsdException w:name="HTML Bottom of Form" w:semiHidden="1" w:unhideWhenUsed="1"/>
-    <w:lsdException w:name="Normal (Web)" w:semiHidden="1" w:unhideWhenUsed="1"/>
-    <w:lsdException w:name="HTML Acronym" w:semiHidden="1" w:unhideWhenUsed="1"/>
-    <w:lsdException w:name="HTML Address" w:semiHidden="1" w:unhideWhenUsed="1"/>
-    <w:lsdException w:name="HTML Cite" w:semiHidden="1" w:unhideWhenUsed="1"/>
-    <w:lsdException w:name="HTML Code" w:semiHidden="1" w:unhideWhenUsed="1"/>
-    <w:lsdException w:name="HTML Definition" w:semiHidden="1" w:unhideWhenUsed="1"/>
-    <w:lsdException w:name="HTML Keyboard" w:semiHidden="1" w:unhideWhenUsed="1"/>
-    <w:lsdException w:name="HTML Preformatted" w:semiHidden="1" w:unhideWhenUsed="1"/>
-    <w:lsdException w:name="HTML Sample" w:semiHidden="1" w:unhideWhenUsed="1"/>
-    <w:lsdException w:name="HTML Typewriter" w:semiHidden="1" w:unhideWhenUsed="1"/>
-    <w:lsdException w:name="HTML Variable" w:semiHidden="1" w:unhideWhenUsed="1"/>
-    <w:lsdException w:name="Normal Table" w:semiHidden="1" w:unhideWhenUsed="1"/>
-    <w:lsdException w:name="annotation subject" w:semiHidden="1" w:unhideWhenUsed="1"/>
-    <w:lsdException w:name="No List" w:semiHidden="1" w:unhideWhenUsed="1"/>
-    <w:lsdException w:name="Outline List 1" w:semiHidden="1" w:unhideWhenUsed="1"/>
-    <w:lsdException w:name="Outline List 2" w:semiHidden="1" w:unhideWhenUsed="1"/>
-    <w:lsdException w:name="Outline List 3" w:semiHidden="1" w:unhideWhenUsed="1"/>
-    <w:lsdException w:name="Table Simple 1" w:semiHidden="1" w:unhideWhenUsed="1"/>
-    <w:lsdException w:name="Table Simple 2" w:semiHidden="1" w:unhideWhenUsed="1"/>
-    <w:lsdException w:name="Table Simple 3" w:semiHidden="1" w:unhideWhenUsed="1"/>
-    <w:lsdException w:name="Table Classic 1" w:semiHidden="1" w:unhideWhenUsed="1"/>
-    <w:lsdException w:name="Table Classic 2" w:semiHidden="1" w:unhideWhenUsed="1"/>
-    <w:lsdException w:name="Table Classic 3" w:semiHidden="1" w:unhideWhenUsed="1"/>
-    <w:lsdException w:name="Table Classic 4" w:semiHidden="1" w:unhideWhenUsed="1"/>
-    <w:lsdException w:name="Table Colorful 1" w:semiHidden="1" w:unhideWhenUsed="1"/>
-    <w:lsdException w:name="Table Colorful 2" w:semiHidden="1" w:unhideWhenUsed="1"/>
-    <w:lsdException w:name="Table Colorful 3" w:semiHidden="1" w:unhideWhenUsed="1"/>
-    <w:lsdException w:name="Table Columns 1" w:semiHidden="1" w:unhideWhenUsed="1"/>
-    <w:lsdException w:name="Table Columns 2" w:semiHidden="1" w:unhideWhenUsed="1"/>
-    <w:lsdException w:name="Table Columns 3" w:semiHidden="1" w:unhideWhenUsed="1"/>
-    <w:lsdException w:name="Table Columns 4" w:semiHidden="1" w:unhideWhenUsed="1"/>
-    <w:lsdException w:name="Table Columns 5" w:semiHidden="1" w:unhideWhenUsed="1"/>
-    <w:lsdException w:name="Table Grid 1" w:semiHidden="1" w:unhideWhenUsed="1"/>
-    <w:lsdException w:name="Table Grid 2" w:semiHidden="1" w:unhideWhenUsed="1"/>
-    <w:lsdException w:name="Table Grid 3" w:semiHidden="1" w:unhideWhenUsed="1"/>
-    <w:lsdException w:name="Table Grid 4" w:semiHidden="1" w:unhideWhenUsed="1"/>
-    <w:lsdException w:name="Table Grid 5" w:semiHidden="1" w:unhideWhenUsed="1"/>
-    <w:lsdException w:name="Table Grid 6" w:semiHidden="1" w:unhideWhenUsed="1"/>
-    <w:lsdException w:name="Table Grid 7" w:semiHidden="1" w:unhideWhenUsed="1"/>
-    <w:lsdException w:name="Table Grid 8" w:semiHidden="1" w:unhideWhenUsed="1"/>
-    <w:lsdException w:name="Table List 1" w:semiHidden="1" w:unhideWhenUsed="1"/>
-    <w:lsdException w:name="Table List 2" w:semiHidden="1" w:unhideWhenUsed="1"/>
-    <w:lsdException w:name="Table List 3" w:semiHidden="1" w:unhideWhenUsed="1"/>
-    <w:lsdException w:name="Table List 4" w:semiHidden="1" w:unhideWhenUsed="1"/>
-    <w:lsdException w:name="Table List 5" w:semiHidden="1" w:unhideWhenUsed="1"/>
-    <w:lsdException w:name="Table List 6" w:semiHidden="1" w:unhideWhenUsed="1"/>
-    <w:lsdException w:name="Table List 7" w:semiHidden="1" w:unhideWhenUsed="1"/>
-    <w:lsdException w:name="Table List 8" w:semiHidden="1" w:unhideWhenUsed="1"/>
-    <w:lsdException w:name="Table 3D effects 1" w:semiHidden="1" w:unhideWhenUsed="1"/>
-    <w:lsdException w:name="Table 3D effects 2" w:semiHidden="1" w:unhideWhenUsed="1"/>
-    <w:lsdException w:name="Table 3D effects 3" w:semiHidden="1" w:unhideWhenUsed="1"/>
-    <w:lsdException w:name="Table Contemporary" w:semiHidden="1" w:unhideWhenUsed="1"/>
-    <w:lsdException w:name="Table Elegant" w:semiHidden="1" w:unhideWhenUsed="1"/>
-    <w:lsdException w:name="Table Professional" w:semiHidden="1" w:unhideWhenUsed="1"/>
-    <w:lsdException w:name="Table Subtle 1" w:semiHidden="1" w:unhideWhenUsed="1"/>
-    <w:lsdException w:name="Table Subtle 2" w:semiHidden="1" w:unhideWhenUsed="1"/>
-    <w:lsdException w:name="Table Web 1" w:semiHidden="1" w:unhideWhenUsed="1"/>
-    <w:lsdException w:name="Table Web 2" w:semiHidden="1" w:unhideWhenUsed="1"/>
-    <w:lsdException w:name="Table Web 3" w:semiHidden="1" w:unhideWhenUsed="1"/>
-    <w:lsdException w:name="Balloon Text" w:semiHidden="1" w:unhideWhenUsed="1"/>
-    <w:lsdException w:name="Table Grid" w:uiPriority="59"/>
-    <w:lsdException w:name="Table Theme" w:semiHidden="1" w:unhideWhenUsed="1"/>
-    <w:lsdException w:name="Placeholder Text" w:semiHidden="1"/>
-    <w:lsdException w:name="No Spacing" w:uiPriority="1" w:qFormat="1"/>
-    <w:lsdException w:name="Light Shading" w:uiPriority="60"/>
-    <w:lsdException w:name="Light List" w:uiPriority="61"/>
-    <w:lsdException w:name="Light Grid" w:uiPriority="62"/>
-    <w:lsdException w:name="Medium Shading 1" w:uiPriority="63"/>
-    <w:lsdException w:name="Medium Shading 2" w:uiPriority="64"/>
-    <w:lsdException w:name="Medium List 1" w:uiPriority="65"/>
-    <w:lsdException w:name="Medium List 2" w:uiPriority="66"/>
-    <w:lsdException w:name="Medium Grid 1" w:uiPriority="67"/>
-    <w:lsdException w:name="Medium Grid 2" w:uiPriority="68"/>
-    <w:lsdException w:name="Medium Grid 3" w:uiPriority="69"/>
-    <w:lsdException w:name="Dark List" w:uiPriority="70"/>
-    <w:lsdException w:name="Colorful Shading" w:uiPriority="71"/>
-    <w:lsdException w:name="Colorful List" w:uiPriority="72"/>
-    <w:lsdException w:name="Colorful Grid" w:uiPriority="73"/>
-    <w:lsdException w:name="Light Shading Accent 1" w:uiPriority="60"/>
-    <w:lsdException w:name="Light List Accent 1" w:uiPriority="61"/>
-    <w:lsdException w:name="Light Grid Accent 1" w:uiPriority="62"/>
-    <w:lsdException w:name="Medium Shading 1 Accent 1" w:uiPriority="63"/>
-    <w:lsdException w:name="Medium Shading 2 Accent 1" w:uiPriority="64"/>
-    <w:lsdException w:name="Medium List 1 Accent 1" w:uiPriority="65"/>
-    <w:lsdException w:name="Revision" w:semiHidden="1"/>
-    <w:lsdException w:name="List Paragraph" w:uiPriority="34" w:qFormat="1"/>
-    <w:lsdException w:name="Quote" w:uiPriority="29" w:qFormat="1"/>
-    <w:lsdException w:name="Intense Quote" w:uiPriority="30" w:qFormat="1"/>
-    <w:lsdException w:name="Medium List 2 Accent 1" w:uiPriority="66"/>
-    <w:lsdException w:name="Medium Grid 1 Accent 1" w:uiPriority="67"/>
-    <w:lsdException w:name="Medium Grid 2 Accent 1" w:uiPriority="68"/>
-    <w:lsdException w:name="Medium Grid 3 Accent 1" w:uiPriority="69"/>
-    <w:lsdException w:name="Dark List Accent 1" w:uiPriority="70"/>
-    <w:lsdException w:name="Colorful Shading Accent 1" w:uiPriority="71"/>
-    <w:lsdException w:name="Colorful List Accent 1" w:uiPriority="72"/>
-    <w:lsdException w:name="Colorful Grid Accent 1" w:uiPriority="73"/>
-    <w:lsdException w:name="Light Shading Accent 2" w:uiPriority="60"/>
-    <w:lsdException w:name="Light List Accent 2" w:uiPriority="61"/>
-    <w:lsdException w:name="Light Grid Accent 2" w:uiPriority="62"/>
-    <w:lsdException w:name="Medium Shading 1 Accent 2" w:uiPriority="63"/>
-    <w:lsdException w:name="Medium Shading 2 Accent 2" w:uiPriority="64"/>
-    <w:lsdException w:name="Medium List 1 Accent 2" w:uiPriority="65"/>
-    <w:lsdException w:name="Medium List 2 Accent 2" w:uiPriority="66"/>
-    <w:lsdException w:name="Medium Grid 1 Accent 2" w:uiPriority="67"/>
-    <w:lsdException w:name="Medium Grid 2 Accent 2" w:uiPriority="68"/>
-    <w:lsdException w:name="Medium Grid 3 Accent 2" w:uiPriority="69"/>
-    <w:lsdException w:name="Dark List Accent 2" w:uiPriority="70"/>
-    <w:lsdException w:name="Colorful Shading Accent 2" w:uiPriority="71"/>
-    <w:lsdException w:name="Colorful List Accent 2" w:uiPriority="72"/>
-    <w:lsdException w:name="Colorful Grid Accent 2" w:uiPriority="73"/>
-    <w:lsdException w:name="Light Shading Accent 3" w:uiPriority="60"/>
-    <w:lsdException w:name="Light List Accent 3" w:uiPriority="61"/>
-    <w:lsdException w:name="Light Grid Accent 3" w:uiPriority="62"/>
-    <w:lsdException w:name="Medium Shading 1 Accent 3" w:uiPriority="63"/>
-    <w:lsdException w:name="Medium Shading 2 Accent 3" w:uiPriority="64"/>
-    <w:lsdException w:name="Medium List 1 Accent 3" w:uiPriority="65"/>
-    <w:lsdException w:name="Medium List 2 Accent 3" w:uiPriority="66"/>
-    <w:lsdException w:name="Medium Grid 1 Accent 3" w:uiPriority="67"/>
-    <w:lsdException w:name="Medium Grid 2 Accent 3" w:uiPriority="68"/>
-    <w:lsdException w:name="Medium Grid 3 Accent 3" w:uiPriority="69"/>
-    <w:lsdException w:name="Dark List Accent 3" w:uiPriority="70"/>
-    <w:lsdException w:name="Colorful Shading Accent 3" w:uiPriority="71"/>
-    <w:lsdException w:name="Colorful List Accent 3" w:uiPriority="72"/>
-    <w:lsdException w:name="Colorful Grid Accent 3" w:uiPriority="73"/>
-    <w:lsdException w:name="Light Shading Accent 4" w:uiPriority="60"/>
-    <w:lsdException w:name="Light List Accent 4" w:uiPriority="61"/>
-    <w:lsdException w:name="Light Grid Accent 4" w:uiPriority="62"/>
-    <w:lsdException w:name="Medium Shading 1 Accent 4" w:uiPriority="63"/>
-    <w:lsdException w:name="Medium Shading 2 Accent 4" w:uiPriority="64"/>
-    <w:lsdException w:name="Medium List 1 Accent 4" w:uiPriority="65"/>
-    <w:lsdException w:name="Medium List 2 Accent 4" w:uiPriority="66"/>
-    <w:lsdException w:name="Medium Grid 1 Accent 4" w:uiPriority="67"/>
-    <w:lsdException w:name="Medium Grid 2 Accent 4" w:uiPriority="68"/>
-    <w:lsdException w:name="Medium Grid 3 Accent 4" w:uiPriority="69"/>
-    <w:lsdException w:name="Dark List Accent 4" w:uiPriority="70"/>
-    <w:lsdException w:name="Colorful Shading Accent 4" w:uiPriority="71"/>
-    <w:lsdException w:name="Colorful List Accent 4" w:uiPriority="72"/>
-    <w:lsdException w:name="Colorful Grid Accent 4" w:uiPriority="73"/>
-    <w:lsdException w:name="Light Shading Accent 5" w:uiPriority="60"/>
-    <w:lsdException w:name="Light List Accent 5" w:uiPriority="61"/>
-    <w:lsdException w:name="Light Grid Accent 5" w:uiPriority="62"/>
-    <w:lsdException w:name="Medium Shading 1 Accent 5" w:uiPriority="63"/>
-    <w:lsdException w:name="Medium Shading 2 Accent 5" w:uiPriority="64"/>
-    <w:lsdException w:name="Medium List 1 Accent 5" w:uiPriority="65"/>
-    <w:lsdException w:name="Medium List 2 Accent 5" w:uiPriority="66"/>
-    <w:lsdException w:name="Medium Grid 1 Accent 5" w:uiPriority="67"/>
-    <w:lsdException w:name="Medium Grid 2 Accent 5" w:uiPriority="68"/>
-    <w:lsdException w:name="Medium Grid 3 Accent 5" w:uiPriority="69"/>
-    <w:lsdException w:name="Dark List Accent 5" w:uiPriority="70"/>
-    <w:lsdException w:name="Colorful Shading Accent 5" w:uiPriority="71"/>
-    <w:lsdException w:name="Colorful List Accent 5" w:uiPriority="72"/>
-    <w:lsdException w:name="Colorful Grid Accent 5" w:uiPriority="73"/>
-    <w:lsdException w:name="Light Shading Accent 6" w:uiPriority="60"/>
-    <w:lsdException w:name="Light List Accent 6" w:uiPriority="61"/>
-    <w:lsdException w:name="Light Grid Accent 6" w:uiPriority="62"/>
-    <w:lsdException w:name="Medium Shading 1 Accent 6" w:uiPriority="63"/>
-    <w:lsdException w:name="Medium Shading 2 Accent 6" w:uiPriority="64"/>
-    <w:lsdException w:name="Medium List 1 Accent 6" w:uiPriority="65"/>
-    <w:lsdException w:name="Medium List 2 Accent 6" w:uiPriority="66"/>
-    <w:lsdException w:name="Medium Grid 1 Accent 6" w:uiPriority="67"/>
-    <w:lsdException w:name="Medium Grid 2 Accent 6" w:uiPriority="68"/>
-    <w:lsdException w:name="Medium Grid 3 Accent 6" w:uiPriority="69"/>
-    <w:lsdException w:name="Dark List Accent 6" w:uiPriority="70"/>
-    <w:lsdException w:name="Colorful Shading Accent 6" w:uiPriority="71"/>
-    <w:lsdException w:name="Colorful List Accent 6" w:uiPriority="72"/>
-    <w:lsdException w:name="Colorful Grid Accent 6" w:uiPriority="73"/>
-    <w:lsdException w:name="Subtle Emphasis" w:uiPriority="19" w:qFormat="1"/>
-    <w:lsdException w:name="Intense Emphasis" w:uiPriority="21" w:qFormat="1"/>
-    <w:lsdException w:name="Subtle Reference" w:uiPriority="31" w:qFormat="1"/>
-    <w:lsdException w:name="Intense Reference" w:uiPriority="32" w:qFormat="1"/>
-    <w:lsdException w:name="Book Title" w:uiPriority="33" w:qFormat="1"/>
-    <w:lsdException w:name="Bibliography" w:semiHidden="1" w:uiPriority="37" w:unhideWhenUsed="1"/>
-    <w:lsdException w:name="TOC Heading" w:semiHidden="1" w:uiPriority="39" w:unhideWhenUsed="1" w:qFormat="1"/>
-    <w:lsdException w:name="Plain Table 1" w:uiPriority="41"/>
-    <w:lsdException w:name="Plain Table 2" w:uiPriority="42"/>
-    <w:lsdException w:name="Plain Table 3" w:uiPriority="43"/>
-    <w:lsdException w:name="Plain Table 4" w:uiPriority="44"/>
-    <w:lsdException w:name="Plain Table 5" w:uiPriority="45"/>
-    <w:lsdException w:name="Grid Table Light" w:uiPriority="40"/>
-    <w:lsdException w:name="Grid Table 1 Light" w:uiPriority="46"/>
-    <w:lsdException w:name="Grid Table 2" w:uiPriority="47"/>
-    <w:lsdException w:name="Grid Table 3" w:uiPriority="48"/>
-    <w:lsdException w:name="Grid Table 4" w:uiPriority="49"/>
-    <w:lsdException w:name="Grid Table 5 Dark" w:uiPriority="50"/>
-    <w:lsdException w:name="Grid Table 6 Colorful" w:uiPriority="51"/>
-    <w:lsdException w:name="Grid Table 7 Colorful" w:uiPriority="52"/>
-    <w:lsdException w:name="Grid Table 1 Light Accent 1" w:uiPriority="46"/>
-    <w:lsdException w:name="Grid Table 2 Accent 1" w:uiPriority="47"/>
-    <w:lsdException w:name="Grid Table 3 Accent 1" w:uiPriority="48"/>
-    <w:lsdException w:name="Grid Table 4 Accent 1" w:uiPriority="49"/>
-    <w:lsdException w:name="Grid Table 5 Dark Accent 1" w:uiPriority="50"/>
-    <w:lsdException w:name="Grid Table 6 Colorful Accent 1" w:uiPriority="51"/>
-    <w:lsdException w:name="Grid Table 7 Colorful Accent 1" w:uiPriority="52"/>
-    <w:lsdException w:name="Grid Table 1 Light Accent 2" w:uiPriority="46"/>
-    <w:lsdException w:name="Grid Table 2 Accent 2" w:uiPriority="47"/>
-    <w:lsdException w:name="Grid Table 3 Accent 2" w:uiPriority="48"/>
-    <w:lsdException w:name="Grid Table 4 Accent 2" w:uiPriority="49"/>
-    <w:lsdException w:name="Grid Table 5 Dark Accent 2" w:uiPriority="50"/>
-    <w:lsdException w:name="Grid Table 6 Colorful Accent 2" w:uiPriority="51"/>
-    <w:lsdException w:name="Grid Table 7 Colorful Accent 2" w:uiPriority="52"/>
-    <w:lsdException w:name="Grid Table 1 Light Accent 3" w:uiPriority="46"/>
-    <w:lsdException w:name="Grid Table 2 Accent 3" w:uiPriority="47"/>
-    <w:lsdException w:name="Grid Table 3 Accent 3" w:uiPriority="48"/>
-    <w:lsdException w:name="Grid Table 4 Accent 3" w:uiPriority="49"/>
-    <w:lsdException w:name="Grid Table 5 Dark Accent 3" w:uiPriority="50"/>
-    <w:lsdException w:name="Grid Table 6 Colorful Accent 3" w:uiPriority="51"/>
-    <w:lsdException w:name="Grid Table 7 Colorful Accent 3" w:uiPriority="52"/>
-    <w:lsdException w:name="Grid Table 1 Light Accent 4" w:uiPriority="46"/>
-    <w:lsdException w:name="Grid Table 2 Accent 4" w:uiPriority="47"/>
-    <w:lsdException w:name="Grid Table 3 Accent 4" w:uiPriority="48"/>
-    <w:lsdException w:name="Grid Table 4 Accent 4" w:uiPriority="49"/>
-    <w:lsdException w:name="Grid Table 5 Dark Accent 4" w:uiPriority="50"/>
-    <w:lsdException w:name="Grid Table 6 Colorful Accent 4" w:uiPriority="51"/>
-    <w:lsdException w:name="Grid Table 7 Colorful Accent 4" w:uiPriority="52"/>
-    <w:lsdException w:name="Grid Table 1 Light Accent 5" w:uiPriority="46"/>
-    <w:lsdException w:name="Grid Table 2 Accent 5" w:uiPriority="47"/>
-    <w:lsdException w:name="Grid Table 3 Accent 5" w:uiPriority="48"/>
-    <w:lsdException w:name="Grid Table 4 Accent 5" w:uiPriority="49"/>
-    <w:lsdException w:name="Grid Table 5 Dark Accent 5" w:uiPriority="50"/>
-    <w:lsdException w:name="Grid Table 6 Colorful Accent 5" w:uiPriority="51"/>
-    <w:lsdException w:name="Grid Table 7 Colorful Accent 5" w:uiPriority="52"/>
-    <w:lsdException w:name="Grid Table 1 Light Accent 6" w:uiPriority="46"/>
-    <w:lsdException w:name="Grid Table 2 Accent 6" w:uiPriority="47"/>
-    <w:lsdException w:name="Grid Table 3 Accent 6" w:uiPriority="48"/>
-    <w:lsdException w:name="Grid Table 4 Accent 6" w:uiPriority="49"/>
-    <w:lsdException w:name="Grid Table 5 Dark Accent 6" w:uiPriority="50"/>
-    <w:lsdException w:name="Grid Table 6 Colorful Accent 6" w:uiPriority="51"/>
-    <w:lsdException w:name="Grid Table 7 Colorful Accent 6" w:uiPriority="52"/>
-    <w:lsdException w:name="List Table 1 Light" w:uiPriority="46"/>
-    <w:lsdException w:name="List Table 2" w:uiPriority="47"/>
-    <w:lsdException w:name="List Table 3" w:uiPriority="48"/>
-    <w:lsdException w:name="List Table 4" w:uiPriority="49"/>
-    <w:lsdException w:name="List Table 5 Dark" w:uiPriority="50"/>
-    <w:lsdException w:name="List Table 6 Colorful" w:uiPriority="51"/>
-    <w:lsdException w:name="List Table 7 Colorful" w:uiPriority="52"/>
-    <w:lsdException w:name="List Table 1 Light Accent 1" w:uiPriority="46"/>
-    <w:lsdException w:name="List Table 2 Accent 1" w:uiPriority="47"/>
-    <w:lsdException w:name="List Table 3 Accent 1" w:uiPriority="48"/>
-    <w:lsdException w:name="List Table 4 Accent 1" w:uiPriority="49"/>
-    <w:lsdException w:name="List Table 5 Dark Accent 1" w:uiPriority="50"/>
-    <w:lsdException w:name="List Table 6 Colorful Accent 1" w:uiPriority="51"/>
-    <w:lsdException w:name="List Table 7 Colorful Accent 1" w:uiPriority="52"/>
-    <w:lsdException w:name="List Table 1 Light Accent 2" w:uiPriority="46"/>
-    <w:lsdException w:name="List Table 2 Accent 2" w:uiPriority="47"/>
-    <w:lsdException w:name="List Table 3 Accent 2" w:uiPriority="48"/>
-    <w:lsdException w:name="List Table 4 Accent 2" w:uiPriority="49"/>
-    <w:lsdException w:name="List Table 5 Dark Accent 2" w:uiPriority="50"/>
-    <w:lsdException w:name="List Table 6 Colorful Accent 2" w:uiPriority="51"/>
-    <w:lsdException w:name="List Table 7 Colorful Accent 2" w:uiPriority="52"/>
-    <w:lsdException w:name="List Table 1 Light Accent 3" w:uiPriority="46"/>
-    <w:lsdException w:name="List Table 2 Accent 3" w:uiPriority="47"/>
-    <w:lsdException w:name="List Table 3 Accent 3" w:uiPriority="48"/>
-    <w:lsdException w:name="List Table 4 Accent 3" w:uiPriority="49"/>
-    <w:lsdException w:name="List Table 5 Dark Accent 3" w:uiPriority="50"/>
-    <w:lsdException w:name="List Table 6 Colorful Accent 3" w:uiPriority="51"/>
-    <w:lsdException w:name="List Table 7 Colorful Accent 3" w:uiPriority="52"/>
-    <w:lsdException w:name="List Table 1 Light Accent 4" w:uiPriority="46"/>
-    <w:lsdException w:name="List Table 2 Accent 4" w:uiPriority="47"/>
-    <w:lsdException w:name="List Table 3 Accent 4" w:uiPriority="48"/>
-    <w:lsdException w:name="List Table 4 Accent 4" w:uiPriority="49"/>
-    <w:lsdException w:name="List Table 5 Dark Accent 4" w:uiPriority="50"/>
-    <w:lsdException w:name="List Table 6 Colorful Accent 4" w:uiPriority="51"/>
-    <w:lsdException w:name="List Table 7 Colorful Accent 4" w:uiPriority="52"/>
-    <w:lsdException w:name="List Table 1 Light Accent 5" w:uiPriority="46"/>
-    <w:lsdException w:name="List Table 2 Accent 5" w:uiPriority="47"/>
-    <w:lsdException w:name="List Table 3 Accent 5" w:uiPriority="48"/>
-    <w:lsdException w:name="List Table 4 Accent 5" w:uiPriority="49"/>
-    <w:lsdException w:name="List Table 5 Dark Accent 5" w:uiPriority="50"/>
-    <w:lsdException w:name="List Table 6 Colorful Accent 5" w:uiPriority="51"/>
-    <w:lsdException w:name="List Table 7 Colorful Accent 5" w:uiPriority="52"/>
-    <w:lsdException w:name="List Table 1 Light Accent 6" w:uiPriority="46"/>
-    <w:lsdException w:name="List Table 2 Accent 6" w:uiPriority="47"/>
-    <w:lsdException w:name="List Table 3 Accent 6" w:uiPriority="48"/>
-    <w:lsdException w:name="List Table 4 Accent 6" w:uiPriority="49"/>
-    <w:lsdException w:name="List Table 5 Dark Accent 6" w:uiPriority="50"/>
-    <w:lsdException w:name="List Table 6 Colorful Accent 6" w:uiPriority="51"/>
-    <w:lsdException w:name="List Table 7 Colorful Accent 6" w:uiPriority="52"/>
+  <w:latentStyles w:defLockedState="0" w:defUIPriority="99" w:defSemiHidden="1" w:defUnhideWhenUsed="1" w:defQFormat="0" w:count="267">
+    <w:lsdException w:name="Normal" w:semiHidden="0" w:uiPriority="0" w:unhideWhenUsed="0" w:qFormat="1"/>
+    <w:lsdException w:name="heading 1" w:semiHidden="0" w:uiPriority="9" w:unhideWhenUsed="0" w:qFormat="1"/>
+    <w:lsdException w:name="heading 2" w:uiPriority="9" w:qFormat="1"/>
+    <w:lsdException w:name="heading 3" w:uiPriority="9" w:qFormat="1"/>
+    <w:lsdException w:name="heading 4" w:uiPriority="9" w:qFormat="1"/>
+    <w:lsdException w:name="heading 5" w:uiPriority="9" w:qFormat="1"/>
+    <w:lsdException w:name="heading 6" w:uiPriority="9" w:qFormat="1"/>
+    <w:lsdException w:name="heading 7" w:uiPriority="9" w:qFormat="1"/>
+    <w:lsdException w:name="heading 8" w:uiPriority="9" w:qFormat="1"/>
+    <w:lsdException w:name="heading 9" w:uiPriority="9" w:qFormat="1"/>
+    <w:lsdException w:name="toc 1" w:uiPriority="39"/>
+    <w:lsdException w:name="toc 2" w:uiPriority="39"/>
+    <w:lsdException w:name="toc 3" w:uiPriority="39"/>
+    <w:lsdException w:name="toc 4" w:uiPriority="39"/>
+    <w:lsdException w:name="toc 5" w:uiPriority="39"/>
+    <w:lsdException w:name="toc 6" w:uiPriority="39"/>
+    <w:lsdException w:name="toc 7" w:uiPriority="39"/>
+    <w:lsdException w:name="toc 8" w:uiPriority="39"/>
+    <w:lsdException w:name="toc 9" w:uiPriority="39"/>
+    <w:lsdException w:name="caption" w:uiPriority="35" w:qFormat="1"/>
+    <w:lsdException w:name="Title" w:semiHidden="0" w:uiPriority="10" w:unhideWhenUsed="0" w:qFormat="1"/>
+    <w:lsdException w:name="Default Paragraph Font" w:uiPriority="1"/>
+    <w:lsdException w:name="Subtitle" w:semiHidden="0" w:uiPriority="11" w:unhideWhenUsed="0" w:qFormat="1"/>
+    <w:lsdException w:name="Strong" w:semiHidden="0" w:uiPriority="22" w:unhideWhenUsed="0" w:qFormat="1"/>
+    <w:lsdException w:name="Emphasis" w:semiHidden="0" w:uiPriority="20" w:unhideWhenUsed="0" w:qFormat="1"/>
+    <w:lsdException w:name="Table Grid" w:semiHidden="0" w:uiPriority="59" w:unhideWhenUsed="0"/>
+    <w:lsdException w:name="Placeholder Text" w:unhideWhenUsed="0"/>
+    <w:lsdException w:name="No Spacing" w:semiHidden="0" w:uiPriority="1" w:unhideWhenUsed="0" w:qFormat="1"/>
+    <w:lsdException w:name="Light Shading" w:semiHidden="0" w:uiPriority="60" w:unhideWhenUsed="0"/>
+    <w:lsdException w:name="Light List" w:semiHidden="0" w:uiPriority="61" w:unhideWhenUsed="0"/>
+    <w:lsdException w:name="Light Grid" w:semiHidden="0" w:uiPriority="62" w:unhideWhenUsed="0"/>
+    <w:lsdException w:name="Medium Shading 1" w:semiHidden="0" w:uiPriority="63" w:unhideWhenUsed="0"/>
+    <w:lsdException w:name="Medium Shading 2" w:semiHidden="0" w:uiPriority="64" w:unhideWhenUsed="0"/>
+    <w:lsdException w:name="Medium List 1" w:semiHidden="0" w:uiPriority="65" w:unhideWhenUsed="0"/>
+    <w:lsdException w:name="Medium List 2" w:semiHidden="0" w:uiPriority="66" w:unhideWhenUsed="0"/>
+    <w:lsdException w:name="Medium Grid 1" w:semiHidden="0" w:uiPriority="67" w:unhideWhenUsed="0"/>
+    <w:lsdException w:name="Medium Grid 2" w:semiHidden="0" w:uiPriority="68" w:unhideWhenUsed="0"/>
+    <w:lsdException w:name="Medium Grid 3" w:semiHidden="0" w:uiPriority="69" w:unhideWhenUsed="0"/>
+    <w:lsdException w:name="Dark List" w:semiHidden="0" w:uiPriority="70" w:unhideWhenUsed="0"/>
+    <w:lsdException w:name="Colorful Shading" w:semiHidden="0" w:uiPriority="71" w:unhideWhenUsed="0"/>
+    <w:lsdException w:name="Colorful List" w:semiHidden="0" w:uiPriority="72" w:unhideWhenUsed="0"/>
+    <w:lsdException w:name="Colorful Grid" w:semiHidden="0" w:uiPriority="73" w:unhideWhenUsed="0"/>
+    <w:lsdException w:name="Light Shading Accent 1" w:semiHidden="0" w:uiPriority="60" w:unhideWhenUsed="0"/>
+    <w:lsdException w:name="Light List Accent 1" w:semiHidden="0" w:uiPriority="61" w:unhideWhenUsed="0"/>
+    <w:lsdException w:name="Light Grid Accent 1" w:semiHidden="0" w:uiPriority="62" w:unhideWhenUsed="0"/>
+    <w:lsdException w:name="Medium Shading 1 Accent 1" w:semiHidden="0" w:uiPriority="63" w:unhideWhenUsed="0"/>
+    <w:lsdException w:name="Medium Shading 2 Accent 1" w:semiHidden="0" w:uiPriority="64" w:unhideWhenUsed="0"/>
+    <w:lsdException w:name="Medium List 1 Accent 1" w:semiHidden="0" w:uiPriority="65" w:unhideWhenUsed="0"/>
+    <w:lsdException w:name="Revision" w:unhideWhenUsed="0"/>
+    <w:lsdException w:name="List Paragraph" w:semiHidden="0" w:uiPriority="34" w:unhideWhenUsed="0" w:qFormat="1"/>
+    <w:lsdException w:name="Quote" w:semiHidden="0" w:uiPriority="29" w:unhideWhenUsed="0" w:qFormat="1"/>
+    <w:lsdException w:name="Intense Quote" w:semiHidden="0" w:uiPriority="30" w:unhideWhenUsed="0" w:qFormat="1"/>
+    <w:lsdException w:name="Medium List 2 Accent 1" w:semiHidden="0" w:uiPriority="66" w:unhideWhenUsed="0"/>
+    <w:lsdException w:name="Medium Grid 1 Accent 1" w:semiHidden="0" w:uiPriority="67" w:unhideWhenUsed="0"/>
+    <w:lsdException w:name="Medium Grid 2 Accent 1" w:semiHidden="0" w:uiPriority="68" w:unhideWhenUsed="0"/>
+    <w:lsdException w:name="Medium Grid 3 Accent 1" w:semiHidden="0" w:uiPriority="69" w:unhideWhenUsed="0"/>
+    <w:lsdException w:name="Dark List Accent 1" w:semiHidden="0" w:uiPriority="70" w:unhideWhenUsed="0"/>
+    <w:lsdException w:name="Colorful Shading Accent 1" w:semiHidden="0" w:uiPriority="71" w:unhideWhenUsed="0"/>
+    <w:lsdException w:name="Colorful List Accent 1" w:semiHidden="0" w:uiPriority="72" w:unhideWhenUsed="0"/>
+    <w:lsdException w:name="Colorful Grid Accent 1" w:semiHidden="0" w:uiPriority="73" w:unhideWhenUsed="0"/>
+    <w:lsdException w:name="Light Shading Accent 2" w:semiHidden="0" w:uiPriority="60" w:unhideWhenUsed="0"/>
+    <w:lsdException w:name="Light List Accent 2" w:semiHidden="0" w:uiPriority="61" w:unhideWhenUsed="0"/>
+    <w:lsdException w:name="Light Grid Accent 2" w:semiHidden="0" w:uiPriority="62" w:unhideWhenUsed="0"/>
+    <w:lsdException w:name="Medium Shading 1 Accent 2" w:semiHidden="0" w:uiPriority="63" w:unhideWhenUsed="0"/>
+    <w:lsdException w:name="Medium Shading 2 Accent 2" w:semiHidden="0" w:uiPriority="64" w:unhideWhenUsed="0"/>
+    <w:lsdException w:name="Medium List 1 Accent 2" w:semiHidden="0" w:uiPriority="65" w:unhideWhenUsed="0"/>
+    <w:lsdException w:name="Medium List 2 Accent 2" w:semiHidden="0" w:uiPriority="66" w:unhideWhenUsed="0"/>
+    <w:lsdException w:name="Medium Grid 1 Accent 2" w:semiHidden="0" w:uiPriority="67" w:unhideWhenUsed="0"/>
+    <w:lsdException w:name="Medium Grid 2 Accent 2" w:semiHidden="0" w:uiPriority="68" w:unhideWhenUsed="0"/>
+    <w:lsdException w:name="Medium Grid 3 Accent 2" w:semiHidden="0" w:uiPriority="69" w:unhideWhenUsed="0"/>
+    <w:lsdException w:name="Dark List Accent 2" w:semiHidden="0" w:uiPriority="70" w:unhideWhenUsed="0"/>
+    <w:lsdException w:name="Colorful Shading Accent 2" w:semiHidden="0" w:uiPriority="71" w:unhideWhenUsed="0"/>
+    <w:lsdException w:name="Colorful List Accent 2" w:semiHidden="0" w:uiPriority="72" w:unhideWhenUsed="0"/>
+    <w:lsdException w:name="Colorful Grid Accent 2" w:semiHidden="0" w:uiPriority="73" w:unhideWhenUsed="0"/>
+    <w:lsdException w:name="Light Shading Accent 3" w:semiHidden="0" w:uiPriority="60" w:unhideWhenUsed="0"/>
+    <w:lsdException w:name="Light List Accent 3" w:semiHidden="0" w:uiPriority="61" w:unhideWhenUsed="0"/>
+    <w:lsdException w:name="Light Grid Accent 3" w:semiHidden="0" w:uiPriority="62" w:unhideWhenUsed="0"/>
+    <w:lsdException w:name="Medium Shading 1 Accent 3" w:semiHidden="0" w:uiPriority="63" w:unhideWhenUsed="0"/>
+    <w:lsdException w:name="Medium Shading 2 Accent 3" w:semiHidden="0" w:uiPriority="64" w:unhideWhenUsed="0"/>
+    <w:lsdException w:name="Medium List 1 Accent 3" w:semiHidden="0" w:uiPriority="65" w:unhideWhenUsed="0"/>
+    <w:lsdException w:name="Medium List 2 Accent 3" w:semiHidden="0" w:uiPriority="66" w:unhideWhenUsed="0"/>
+    <w:lsdException w:name="Medium Grid 1 Accent 3" w:semiHidden="0" w:uiPriority="67" w:unhideWhenUsed="0"/>
+    <w:lsdException w:name="Medium Grid 2 Accent 3" w:semiHidden="0" w:uiPriority="68" w:unhideWhenUsed="0"/>
+    <w:lsdException w:name="Medium Grid 3 Accent 3" w:semiHidden="0" w:uiPriority="69" w:unhideWhenUsed="0"/>
+    <w:lsdException w:name="Dark List Accent 3" w:semiHidden="0" w:uiPriority="70" w:unhideWhenUsed="0"/>
+    <w:lsdException w:name="Colorful Shading Accent 3" w:semiHidden="0" w:uiPriority="71" w:unhideWhenUsed="0"/>
+    <w:lsdException w:name="Colorful List Accent 3" w:semiHidden="0" w:uiPriority="72" w:unhideWhenUsed="0"/>
+    <w:lsdException w:name="Colorful Grid Accent 3" w:semiHidden="0" w:uiPriority="73" w:unhideWhenUsed="0"/>
+    <w:lsdException w:name="Light Shading Accent 4" w:semiHidden="0" w:uiPriority="60" w:unhideWhenUsed="0"/>
+    <w:lsdException w:name="Light List Accent 4" w:semiHidden="0" w:uiPriority="61" w:unhideWhenUsed="0"/>
+    <w:lsdException w:name="Light Grid Accent 4" w:semiHidden="0" w:uiPriority="62" w:unhideWhenUsed="0"/>
+    <w:lsdException w:name="Medium Shading 1 Accent 4" w:semiHidden="0" w:uiPriority="63" w:unhideWhenUsed="0"/>
+    <w:lsdException w:name="Medium Shading 2 Accent 4" w:semiHidden="0" w:uiPriority="64" w:unhideWhenUsed="0"/>
+    <w:lsdException w:name="Medium List 1 Accent 4" w:semiHidden="0" w:uiPriority="65" w:unhideWhenUsed="0"/>
+    <w:lsdException w:name="Medium List 2 Accent 4" w:semiHidden="0" w:uiPriority="66" w:unhideWhenUsed="0"/>
+    <w:lsdException w:name="Medium Grid 1 Accent 4" w:semiHidden="0" w:uiPriority="67" w:unhideWhenUsed="0"/>
+    <w:lsdException w:name="Medium Grid 2 Accent 4" w:semiHidden="0" w:uiPriority="68" w:unhideWhenUsed="0"/>
+    <w:lsdException w:name="Medium Grid 3 Accent 4" w:semiHidden="0" w:uiPriority="69" w:unhideWhenUsed="0"/>
+    <w:lsdException w:name="Dark List Accent 4" w:semiHidden="0" w:uiPriority="70" w:unhideWhenUsed="0"/>
+    <w:lsdException w:name="Colorful Shading Accent 4" w:semiHidden="0" w:uiPriority="71" w:unhideWhenUsed="0"/>
+    <w:lsdException w:name="Colorful List Accent 4" w:semiHidden="0" w:uiPriority="72" w:unhideWhenUsed="0"/>
+    <w:lsdException w:name="Colorful Grid Accent 4" w:semiHidden="0" w:uiPriority="73" w:unhideWhenUsed="0"/>
+    <w:lsdException w:name="Light Shading Accent 5" w:semiHidden="0" w:uiPriority="60" w:unhideWhenUsed="0"/>
+    <w:lsdException w:name="Light List Accent 5" w:semiHidden="0" w:uiPriority="61" w:unhideWhenUsed="0"/>
+    <w:lsdException w:name="Light Grid Accent 5" w:semiHidden="0" w:uiPriority="62" w:unhideWhenUsed="0"/>
+    <w:lsdException w:name="Medium Shading 1 Accent 5" w:semiHidden="0" w:uiPriority="63" w:unhideWhenUsed="0"/>
+    <w:lsdException w:name="Medium Shading 2 Accent 5" w:semiHidden="0" w:uiPriority="64" w:unhideWhenUsed="0"/>
+    <w:lsdException w:name="Medium List 1 Accent 5" w:semiHidden="0" w:uiPriority="65" w:unhideWhenUsed="0"/>
+    <w:lsdException w:name="Medium List 2 Accent 5" w:semiHidden="0" w:uiPriority="66" w:unhideWhenUsed="0"/>
+    <w:lsdException w:name="Medium Grid 1 Accent 5" w:semiHidden="0" w:uiPriority="67" w:unhideWhenUsed="0"/>
+    <w:lsdException w:name="Medium Grid 2 Accent 5" w:semiHidden="0" w:uiPriority="68" w:unhideWhenUsed="0"/>
+    <w:lsdException w:name="Medium Grid 3 Accent 5" w:semiHidden="0" w:uiPriority="69" w:unhideWhenUsed="0"/>
+    <w:lsdException w:name="Dark List Accent 5" w:semiHidden="0" w:uiPriority="70" w:unhideWhenUsed="0"/>
+    <w:lsdException w:name="Colorful Shading Accent 5" w:semiHidden="0" w:uiPriority="71" w:unhideWhenUsed="0"/>
+    <w:lsdException w:name="Colorful List Accent 5" w:semiHidden="0" w:uiPriority="72" w:unhideWhenUsed="0"/>
+    <w:lsdException w:name="Colorful Grid Accent 5" w:semiHidden="0" w:uiPriority="73" w:unhideWhenUsed="0"/>
+    <w:lsdException w:name="Light Shading Accent 6" w:semiHidden="0" w:uiPriority="60" w:unhideWhenUsed="0"/>
+    <w:lsdException w:name="Light List Accent 6" w:semiHidden="0" w:uiPriority="61" w:unhideWhenUsed="0"/>
+    <w:lsdException w:name="Light Grid Accent 6" w:semiHidden="0" w:uiPriority="62" w:unhideWhenUsed="0"/>
+    <w:lsdException w:name="Medium Shading 1 Accent 6" w:semiHidden="0" w:uiPriority="63" w:unhideWhenUsed="0"/>
+    <w:lsdException w:name="Medium Shading 2 Accent 6" w:semiHidden="0" w:uiPriority="64" w:unhideWhenUsed="0"/>
+    <w:lsdException w:name="Medium List 1 Accent 6" w:semiHidden="0" w:uiPriority="65" w:unhideWhenUsed="0"/>
+    <w:lsdException w:name="Medium List 2 Accent 6" w:semiHidden="0" w:uiPriority="66" w:unhideWhenUsed="0"/>
+    <w:lsdException w:name="Medium Grid 1 Accent 6" w:semiHidden="0" w:uiPriority="67" w:unhideWhenUsed="0"/>
+    <w:lsdException w:name="Medium Grid 2 Accent 6" w:semiHidden="0" w:uiPriority="68" w:unhideWhenUsed="0"/>
+    <w:lsdException w:name="Medium Grid 3 Accent 6" w:semiHidden="0" w:uiPriority="69" w:unhideWhenUsed="0"/>
+    <w:lsdException w:name="Dark List Accent 6" w:semiHidden="0" w:uiPriority="70" w:unhideWhenUsed="0"/>
+    <w:lsdException w:name="Colorful Shading Accent 6" w:semiHidden="0" w:uiPriority="71" w:unhideWhenUsed="0"/>
+    <w:lsdException w:name="Colorful List Accent 6" w:semiHidden="0" w:uiPriority="72" w:unhideWhenUsed="0"/>
+    <w:lsdException w:name="Colorful Grid Accent 6" w:semiHidden="0" w:uiPriority="73" w:unhideWhenUsed="0"/>
+    <w:lsdException w:name="Subtle Emphasis" w:semiHidden="0" w:uiPriority="19" w:unhideWhenUsed="0" w:qFormat="1"/>
+    <w:lsdException w:name="Intense Emphasis" w:semiHidden="0" w:uiPriority="21" w:unhideWhenUsed="0" w:qFormat="1"/>
+    <w:lsdException w:name="Subtle Reference" w:semiHidden="0" w:uiPriority="31" w:unhideWhenUsed="0" w:qFormat="1"/>
+    <w:lsdException w:name="Intense Reference" w:semiHidden="0" w:uiPriority="32" w:unhideWhenUsed="0" w:qFormat="1"/>
+    <w:lsdException w:name="Book Title" w:semiHidden="0" w:uiPriority="33" w:unhideWhenUsed="0" w:qFormat="1"/>
+    <w:lsdException w:name="Bibliography" w:uiPriority="37"/>
+    <w:lsdException w:name="TOC Heading" w:uiPriority="39" w:qFormat="1"/>
   </w:latentStyles>
   <w:style w:type="paragraph" w:default="1" w:styleId="Normal">
     <w:name w:val="Normal"/>
@@ -9870,6 +10295,7 @@
     <w:uiPriority w:val="99"/>
     <w:semiHidden/>
     <w:unhideWhenUsed/>
+    <w:qFormat/>
     <w:tblPr>
       <w:tblInd w:w="0" w:type="dxa"/>
       <w:tblCellMar>
@@ -10428,7 +10854,7 @@
 </file>
 
 <file path=customXml/itemProps1.xml><?xml version="1.0" encoding="utf-8"?>
-<ds:datastoreItem xmlns:ds="http://schemas.openxmlformats.org/officeDocument/2006/customXml" ds:itemID="{1254C603-D891-451A-B7C8-0D79E4D371BF}">
+<ds:datastoreItem xmlns:ds="http://schemas.openxmlformats.org/officeDocument/2006/customXml" ds:itemID="{C3586333-CF91-4816-BA87-59CAAA4C474F}">
   <ds:schemaRefs>
     <ds:schemaRef ds:uri="http://schemas.openxmlformats.org/officeDocument/2006/bibliography"/>
   </ds:schemaRefs>

</xml_diff>

<commit_message>
User guid fixed (image numbering)
</commit_message>
<xml_diff>
--- a/מסמך אפיון/מדריך למשתמש/מדריך למשתמש.docx
+++ b/מסמך אפיון/מדריך למשתמש/מדריך למשתמש.docx
@@ -75,7 +75,7 @@
                     <a:blip r:embed="rId8" cstate="print">
                       <a:extLst>
                         <a:ext uri="{28A0092B-C50C-407E-A947-70E740481C1C}">
-                          <a14:useLocalDpi xmlns="" xmlns:wpc="http://schemas.microsoft.com/office/word/2010/wordprocessingCanvas" xmlns:mc="http://schemas.openxmlformats.org/markup-compatibility/2006" xmlns:o="urn:schemas-microsoft-com:office:office" xmlns:v="urn:schemas-microsoft-com:vml" xmlns:wp14="http://schemas.microsoft.com/office/word/2010/wordprocessingDrawing" xmlns:w10="urn:schemas-microsoft-com:office:word" xmlns:w="http://schemas.openxmlformats.org/wordprocessingml/2006/main" xmlns:w14="http://schemas.microsoft.com/office/word/2010/wordml" xmlns:w15="http://schemas.microsoft.com/office/word/2012/wordml" xmlns:wpg="http://schemas.microsoft.com/office/word/2010/wordprocessingGroup" xmlns:wpi="http://schemas.microsoft.com/office/word/2010/wordprocessingInk" xmlns:wps="http://schemas.microsoft.com/office/word/2010/wordprocessingShape" xmlns:a14="http://schemas.microsoft.com/office/drawing/2010/main" val="0"/>
+                          <a14:useLocalDpi xmlns:a14="http://schemas.microsoft.com/office/drawing/2010/main" xmlns:wps="http://schemas.microsoft.com/office/word/2010/wordprocessingShape" xmlns:wpi="http://schemas.microsoft.com/office/word/2010/wordprocessingInk" xmlns:wpg="http://schemas.microsoft.com/office/word/2010/wordprocessingGroup" xmlns:w15="http://schemas.microsoft.com/office/word/2012/wordml" xmlns:w14="http://schemas.microsoft.com/office/word/2010/wordml" xmlns:w="http://schemas.openxmlformats.org/wordprocessingml/2006/main" xmlns:w10="urn:schemas-microsoft-com:office:word" xmlns:wp14="http://schemas.microsoft.com/office/word/2010/wordprocessingDrawing" xmlns:v="urn:schemas-microsoft-com:vml" xmlns:o="urn:schemas-microsoft-com:office:office" xmlns:mc="http://schemas.openxmlformats.org/markup-compatibility/2006" xmlns:wpc="http://schemas.microsoft.com/office/word/2010/wordprocessingCanvas" xmlns="" val="0"/>
                         </a:ext>
                       </a:extLst>
                     </a:blip>
@@ -353,7 +353,7 @@
           <w:r>
             <w:fldChar w:fldCharType="separate"/>
           </w:r>
-          <w:hyperlink w:anchor="_Toc428733269" w:history="1">
+          <w:hyperlink w:anchor="_Toc428825482" w:history="1">
             <w:r>
               <w:rPr>
                 <w:rStyle w:val="Hyperlink"/>
@@ -387,7 +387,7 @@
             </w:r>
             <w:r>
               <w:rPr>
-                <w:webHidden/>
+                <w:rStyle w:val="Hyperlink"/>
                 <w:rtl/>
               </w:rPr>
               <w:fldChar w:fldCharType="begin"/>
@@ -416,7 +416,7 @@
               <w:rPr>
                 <w:webHidden/>
               </w:rPr>
-              <w:instrText>Toc428733269 \h</w:instrText>
+              <w:instrText>Toc428825482 \h</w:instrText>
             </w:r>
             <w:r>
               <w:rPr>
@@ -427,13 +427,13 @@
             </w:r>
             <w:r>
               <w:rPr>
-                <w:webHidden/>
-                <w:rtl/>
-              </w:rPr>
-            </w:r>
-            <w:r>
-              <w:rPr>
-                <w:webHidden/>
+                <w:rStyle w:val="Hyperlink"/>
+                <w:rtl/>
+              </w:rPr>
+            </w:r>
+            <w:r>
+              <w:rPr>
+                <w:rStyle w:val="Hyperlink"/>
                 <w:rtl/>
               </w:rPr>
               <w:fldChar w:fldCharType="separate"/>
@@ -447,7 +447,7 @@
             </w:r>
             <w:r>
               <w:rPr>
-                <w:webHidden/>
+                <w:rStyle w:val="Hyperlink"/>
                 <w:rtl/>
               </w:rPr>
               <w:fldChar w:fldCharType="end"/>
@@ -466,7 +466,7 @@
               <w:rtl/>
             </w:rPr>
           </w:pPr>
-          <w:hyperlink w:anchor="_Toc428733270" w:history="1">
+          <w:hyperlink w:anchor="_Toc428825483" w:history="1">
             <w:r>
               <w:rPr>
                 <w:rStyle w:val="Hyperlink"/>
@@ -500,7 +500,7 @@
             </w:r>
             <w:r>
               <w:rPr>
-                <w:webHidden/>
+                <w:rStyle w:val="Hyperlink"/>
                 <w:rtl/>
               </w:rPr>
               <w:fldChar w:fldCharType="begin"/>
@@ -529,7 +529,7 @@
               <w:rPr>
                 <w:webHidden/>
               </w:rPr>
-              <w:instrText>Toc428733270 \h</w:instrText>
+              <w:instrText>Toc428825483 \h</w:instrText>
             </w:r>
             <w:r>
               <w:rPr>
@@ -540,13 +540,13 @@
             </w:r>
             <w:r>
               <w:rPr>
-                <w:webHidden/>
-                <w:rtl/>
-              </w:rPr>
-            </w:r>
-            <w:r>
-              <w:rPr>
-                <w:webHidden/>
+                <w:rStyle w:val="Hyperlink"/>
+                <w:rtl/>
+              </w:rPr>
+            </w:r>
+            <w:r>
+              <w:rPr>
+                <w:rStyle w:val="Hyperlink"/>
                 <w:rtl/>
               </w:rPr>
               <w:fldChar w:fldCharType="separate"/>
@@ -560,7 +560,7 @@
             </w:r>
             <w:r>
               <w:rPr>
-                <w:webHidden/>
+                <w:rStyle w:val="Hyperlink"/>
                 <w:rtl/>
               </w:rPr>
               <w:fldChar w:fldCharType="end"/>
@@ -579,7 +579,7 @@
               <w:rtl/>
             </w:rPr>
           </w:pPr>
-          <w:hyperlink w:anchor="_Toc428733271" w:history="1">
+          <w:hyperlink w:anchor="_Toc428825484" w:history="1">
             <w:r>
               <w:rPr>
                 <w:rStyle w:val="Hyperlink"/>
@@ -613,7 +613,7 @@
             </w:r>
             <w:r>
               <w:rPr>
-                <w:webHidden/>
+                <w:rStyle w:val="Hyperlink"/>
                 <w:rtl/>
               </w:rPr>
               <w:fldChar w:fldCharType="begin"/>
@@ -642,7 +642,7 @@
               <w:rPr>
                 <w:webHidden/>
               </w:rPr>
-              <w:instrText>Toc428733271 \h</w:instrText>
+              <w:instrText>Toc428825484 \h</w:instrText>
             </w:r>
             <w:r>
               <w:rPr>
@@ -653,13 +653,13 @@
             </w:r>
             <w:r>
               <w:rPr>
-                <w:webHidden/>
-                <w:rtl/>
-              </w:rPr>
-            </w:r>
-            <w:r>
-              <w:rPr>
-                <w:webHidden/>
+                <w:rStyle w:val="Hyperlink"/>
+                <w:rtl/>
+              </w:rPr>
+            </w:r>
+            <w:r>
+              <w:rPr>
+                <w:rStyle w:val="Hyperlink"/>
                 <w:rtl/>
               </w:rPr>
               <w:fldChar w:fldCharType="separate"/>
@@ -673,7 +673,7 @@
             </w:r>
             <w:r>
               <w:rPr>
-                <w:webHidden/>
+                <w:rStyle w:val="Hyperlink"/>
                 <w:rtl/>
               </w:rPr>
               <w:fldChar w:fldCharType="end"/>
@@ -692,7 +692,7 @@
               <w:rtl/>
             </w:rPr>
           </w:pPr>
-          <w:hyperlink w:anchor="_Toc428733272" w:history="1">
+          <w:hyperlink w:anchor="_Toc428825485" w:history="1">
             <w:r>
               <w:rPr>
                 <w:rStyle w:val="Hyperlink"/>
@@ -730,8 +730,8 @@
             </w:r>
             <w:r>
               <w:rPr>
+                <w:rStyle w:val="Hyperlink"/>
                 <w:noProof/>
-                <w:webHidden/>
                 <w:rtl/>
               </w:rPr>
               <w:fldChar w:fldCharType="begin"/>
@@ -764,7 +764,7 @@
                 <w:noProof/>
                 <w:webHidden/>
               </w:rPr>
-              <w:instrText>Toc428733272 \h</w:instrText>
+              <w:instrText>Toc428825485 \h</w:instrText>
             </w:r>
             <w:r>
               <w:rPr>
@@ -776,15 +776,15 @@
             </w:r>
             <w:r>
               <w:rPr>
+                <w:rStyle w:val="Hyperlink"/>
                 <w:noProof/>
-                <w:webHidden/>
-                <w:rtl/>
-              </w:rPr>
-            </w:r>
-            <w:r>
-              <w:rPr>
+                <w:rtl/>
+              </w:rPr>
+            </w:r>
+            <w:r>
+              <w:rPr>
+                <w:rStyle w:val="Hyperlink"/>
                 <w:noProof/>
-                <w:webHidden/>
                 <w:rtl/>
               </w:rPr>
               <w:fldChar w:fldCharType="separate"/>
@@ -799,8 +799,8 @@
             </w:r>
             <w:r>
               <w:rPr>
+                <w:rStyle w:val="Hyperlink"/>
                 <w:noProof/>
-                <w:webHidden/>
                 <w:rtl/>
               </w:rPr>
               <w:fldChar w:fldCharType="end"/>
@@ -819,7 +819,7 @@
               <w:rtl/>
             </w:rPr>
           </w:pPr>
-          <w:hyperlink w:anchor="_Toc428733273" w:history="1">
+          <w:hyperlink w:anchor="_Toc428825486" w:history="1">
             <w:r>
               <w:rPr>
                 <w:rStyle w:val="Hyperlink"/>
@@ -857,8 +857,8 @@
             </w:r>
             <w:r>
               <w:rPr>
+                <w:rStyle w:val="Hyperlink"/>
                 <w:noProof/>
-                <w:webHidden/>
                 <w:rtl/>
               </w:rPr>
               <w:fldChar w:fldCharType="begin"/>
@@ -891,7 +891,7 @@
                 <w:noProof/>
                 <w:webHidden/>
               </w:rPr>
-              <w:instrText>Toc428733273 \h</w:instrText>
+              <w:instrText>Toc428825486 \h</w:instrText>
             </w:r>
             <w:r>
               <w:rPr>
@@ -903,15 +903,15 @@
             </w:r>
             <w:r>
               <w:rPr>
+                <w:rStyle w:val="Hyperlink"/>
                 <w:noProof/>
-                <w:webHidden/>
-                <w:rtl/>
-              </w:rPr>
-            </w:r>
-            <w:r>
-              <w:rPr>
+                <w:rtl/>
+              </w:rPr>
+            </w:r>
+            <w:r>
+              <w:rPr>
+                <w:rStyle w:val="Hyperlink"/>
                 <w:noProof/>
-                <w:webHidden/>
                 <w:rtl/>
               </w:rPr>
               <w:fldChar w:fldCharType="separate"/>
@@ -926,8 +926,8 @@
             </w:r>
             <w:r>
               <w:rPr>
+                <w:rStyle w:val="Hyperlink"/>
                 <w:noProof/>
-                <w:webHidden/>
                 <w:rtl/>
               </w:rPr>
               <w:fldChar w:fldCharType="end"/>
@@ -946,7 +946,7 @@
               <w:rtl/>
             </w:rPr>
           </w:pPr>
-          <w:hyperlink w:anchor="_Toc428733274" w:history="1">
+          <w:hyperlink w:anchor="_Toc428825487" w:history="1">
             <w:r>
               <w:rPr>
                 <w:rStyle w:val="Hyperlink"/>
@@ -980,7 +980,7 @@
             </w:r>
             <w:r>
               <w:rPr>
-                <w:webHidden/>
+                <w:rStyle w:val="Hyperlink"/>
                 <w:rtl/>
               </w:rPr>
               <w:fldChar w:fldCharType="begin"/>
@@ -1009,7 +1009,7 @@
               <w:rPr>
                 <w:webHidden/>
               </w:rPr>
-              <w:instrText>Toc428733274 \h</w:instrText>
+              <w:instrText>Toc428825487 \h</w:instrText>
             </w:r>
             <w:r>
               <w:rPr>
@@ -1020,13 +1020,13 @@
             </w:r>
             <w:r>
               <w:rPr>
-                <w:webHidden/>
-                <w:rtl/>
-              </w:rPr>
-            </w:r>
-            <w:r>
-              <w:rPr>
-                <w:webHidden/>
+                <w:rStyle w:val="Hyperlink"/>
+                <w:rtl/>
+              </w:rPr>
+            </w:r>
+            <w:r>
+              <w:rPr>
+                <w:rStyle w:val="Hyperlink"/>
                 <w:rtl/>
               </w:rPr>
               <w:fldChar w:fldCharType="separate"/>
@@ -1040,7 +1040,7 @@
             </w:r>
             <w:r>
               <w:rPr>
-                <w:webHidden/>
+                <w:rStyle w:val="Hyperlink"/>
                 <w:rtl/>
               </w:rPr>
               <w:fldChar w:fldCharType="end"/>
@@ -1059,7 +1059,7 @@
               <w:rtl/>
             </w:rPr>
           </w:pPr>
-          <w:hyperlink w:anchor="_Toc428733275" w:history="1">
+          <w:hyperlink w:anchor="_Toc428825488" w:history="1">
             <w:r>
               <w:rPr>
                 <w:rStyle w:val="Hyperlink"/>
@@ -1093,7 +1093,7 @@
             </w:r>
             <w:r>
               <w:rPr>
-                <w:webHidden/>
+                <w:rStyle w:val="Hyperlink"/>
                 <w:rtl/>
               </w:rPr>
               <w:fldChar w:fldCharType="begin"/>
@@ -1122,7 +1122,7 @@
               <w:rPr>
                 <w:webHidden/>
               </w:rPr>
-              <w:instrText>Toc428733275 \h</w:instrText>
+              <w:instrText>Toc428825488 \h</w:instrText>
             </w:r>
             <w:r>
               <w:rPr>
@@ -1133,13 +1133,13 @@
             </w:r>
             <w:r>
               <w:rPr>
-                <w:webHidden/>
-                <w:rtl/>
-              </w:rPr>
-            </w:r>
-            <w:r>
-              <w:rPr>
-                <w:webHidden/>
+                <w:rStyle w:val="Hyperlink"/>
+                <w:rtl/>
+              </w:rPr>
+            </w:r>
+            <w:r>
+              <w:rPr>
+                <w:rStyle w:val="Hyperlink"/>
                 <w:rtl/>
               </w:rPr>
               <w:fldChar w:fldCharType="separate"/>
@@ -1153,7 +1153,7 @@
             </w:r>
             <w:r>
               <w:rPr>
-                <w:webHidden/>
+                <w:rStyle w:val="Hyperlink"/>
                 <w:rtl/>
               </w:rPr>
               <w:fldChar w:fldCharType="end"/>
@@ -1172,7 +1172,7 @@
               <w:rtl/>
             </w:rPr>
           </w:pPr>
-          <w:hyperlink w:anchor="_Toc428733276" w:history="1">
+          <w:hyperlink w:anchor="_Toc428825489" w:history="1">
             <w:r>
               <w:rPr>
                 <w:rStyle w:val="Hyperlink"/>
@@ -1206,7 +1206,7 @@
             </w:r>
             <w:r>
               <w:rPr>
-                <w:webHidden/>
+                <w:rStyle w:val="Hyperlink"/>
                 <w:rtl/>
               </w:rPr>
               <w:fldChar w:fldCharType="begin"/>
@@ -1235,7 +1235,7 @@
               <w:rPr>
                 <w:webHidden/>
               </w:rPr>
-              <w:instrText>Toc428733276 \h</w:instrText>
+              <w:instrText>Toc428825489 \h</w:instrText>
             </w:r>
             <w:r>
               <w:rPr>
@@ -1246,13 +1246,13 @@
             </w:r>
             <w:r>
               <w:rPr>
-                <w:webHidden/>
-                <w:rtl/>
-              </w:rPr>
-            </w:r>
-            <w:r>
-              <w:rPr>
-                <w:webHidden/>
+                <w:rStyle w:val="Hyperlink"/>
+                <w:rtl/>
+              </w:rPr>
+            </w:r>
+            <w:r>
+              <w:rPr>
+                <w:rStyle w:val="Hyperlink"/>
                 <w:rtl/>
               </w:rPr>
               <w:fldChar w:fldCharType="separate"/>
@@ -1266,7 +1266,7 @@
             </w:r>
             <w:r>
               <w:rPr>
-                <w:webHidden/>
+                <w:rStyle w:val="Hyperlink"/>
                 <w:rtl/>
               </w:rPr>
               <w:fldChar w:fldCharType="end"/>
@@ -1285,7 +1285,7 @@
               <w:rtl/>
             </w:rPr>
           </w:pPr>
-          <w:hyperlink w:anchor="_Toc428733277" w:history="1">
+          <w:hyperlink w:anchor="_Toc428825490" w:history="1">
             <w:r>
               <w:rPr>
                 <w:rStyle w:val="Hyperlink"/>
@@ -1335,7 +1335,7 @@
             </w:r>
             <w:r>
               <w:rPr>
-                <w:webHidden/>
+                <w:rStyle w:val="Hyperlink"/>
                 <w:rtl/>
               </w:rPr>
               <w:fldChar w:fldCharType="begin"/>
@@ -1364,7 +1364,7 @@
               <w:rPr>
                 <w:webHidden/>
               </w:rPr>
-              <w:instrText>Toc428733277 \h</w:instrText>
+              <w:instrText>Toc428825490 \h</w:instrText>
             </w:r>
             <w:r>
               <w:rPr>
@@ -1375,13 +1375,13 @@
             </w:r>
             <w:r>
               <w:rPr>
-                <w:webHidden/>
-                <w:rtl/>
-              </w:rPr>
-            </w:r>
-            <w:r>
-              <w:rPr>
-                <w:webHidden/>
+                <w:rStyle w:val="Hyperlink"/>
+                <w:rtl/>
+              </w:rPr>
+            </w:r>
+            <w:r>
+              <w:rPr>
+                <w:rStyle w:val="Hyperlink"/>
                 <w:rtl/>
               </w:rPr>
               <w:fldChar w:fldCharType="separate"/>
@@ -1395,7 +1395,7 @@
             </w:r>
             <w:r>
               <w:rPr>
-                <w:webHidden/>
+                <w:rStyle w:val="Hyperlink"/>
                 <w:rtl/>
               </w:rPr>
               <w:fldChar w:fldCharType="end"/>
@@ -1414,7 +1414,7 @@
               <w:rtl/>
             </w:rPr>
           </w:pPr>
-          <w:hyperlink w:anchor="_Toc428733278" w:history="1">
+          <w:hyperlink w:anchor="_Toc428825491" w:history="1">
             <w:r>
               <w:rPr>
                 <w:rStyle w:val="Hyperlink"/>
@@ -1448,7 +1448,7 @@
             </w:r>
             <w:r>
               <w:rPr>
-                <w:webHidden/>
+                <w:rStyle w:val="Hyperlink"/>
                 <w:rtl/>
               </w:rPr>
               <w:fldChar w:fldCharType="begin"/>
@@ -1477,7 +1477,7 @@
               <w:rPr>
                 <w:webHidden/>
               </w:rPr>
-              <w:instrText>Toc428733278 \h</w:instrText>
+              <w:instrText>Toc428825491 \h</w:instrText>
             </w:r>
             <w:r>
               <w:rPr>
@@ -1488,13 +1488,13 @@
             </w:r>
             <w:r>
               <w:rPr>
-                <w:webHidden/>
-                <w:rtl/>
-              </w:rPr>
-            </w:r>
-            <w:r>
-              <w:rPr>
-                <w:webHidden/>
+                <w:rStyle w:val="Hyperlink"/>
+                <w:rtl/>
+              </w:rPr>
+            </w:r>
+            <w:r>
+              <w:rPr>
+                <w:rStyle w:val="Hyperlink"/>
                 <w:rtl/>
               </w:rPr>
               <w:fldChar w:fldCharType="separate"/>
@@ -1508,7 +1508,7 @@
             </w:r>
             <w:r>
               <w:rPr>
-                <w:webHidden/>
+                <w:rStyle w:val="Hyperlink"/>
                 <w:rtl/>
               </w:rPr>
               <w:fldChar w:fldCharType="end"/>
@@ -1527,7 +1527,7 @@
               <w:rtl/>
             </w:rPr>
           </w:pPr>
-          <w:hyperlink w:anchor="_Toc428733279" w:history="1">
+          <w:hyperlink w:anchor="_Toc428825492" w:history="1">
             <w:r>
               <w:rPr>
                 <w:rStyle w:val="Hyperlink"/>
@@ -1547,8 +1547,8 @@
             </w:r>
             <w:r>
               <w:rPr>
+                <w:rStyle w:val="Hyperlink"/>
                 <w:noProof/>
-                <w:webHidden/>
                 <w:rtl/>
               </w:rPr>
               <w:fldChar w:fldCharType="begin"/>
@@ -1581,7 +1581,7 @@
                 <w:noProof/>
                 <w:webHidden/>
               </w:rPr>
-              <w:instrText>Toc428733279 \h</w:instrText>
+              <w:instrText>Toc428825492 \h</w:instrText>
             </w:r>
             <w:r>
               <w:rPr>
@@ -1593,15 +1593,15 @@
             </w:r>
             <w:r>
               <w:rPr>
+                <w:rStyle w:val="Hyperlink"/>
                 <w:noProof/>
-                <w:webHidden/>
-                <w:rtl/>
-              </w:rPr>
-            </w:r>
-            <w:r>
-              <w:rPr>
+                <w:rtl/>
+              </w:rPr>
+            </w:r>
+            <w:r>
+              <w:rPr>
+                <w:rStyle w:val="Hyperlink"/>
                 <w:noProof/>
-                <w:webHidden/>
                 <w:rtl/>
               </w:rPr>
               <w:fldChar w:fldCharType="separate"/>
@@ -1616,8 +1616,8 @@
             </w:r>
             <w:r>
               <w:rPr>
+                <w:rStyle w:val="Hyperlink"/>
                 <w:noProof/>
-                <w:webHidden/>
                 <w:rtl/>
               </w:rPr>
               <w:fldChar w:fldCharType="end"/>
@@ -1636,7 +1636,7 @@
               <w:rtl/>
             </w:rPr>
           </w:pPr>
-          <w:hyperlink w:anchor="_Toc428733280" w:history="1">
+          <w:hyperlink w:anchor="_Toc428825493" w:history="1">
             <w:r>
               <w:rPr>
                 <w:rStyle w:val="Hyperlink"/>
@@ -1656,8 +1656,8 @@
             </w:r>
             <w:r>
               <w:rPr>
+                <w:rStyle w:val="Hyperlink"/>
                 <w:noProof/>
-                <w:webHidden/>
                 <w:rtl/>
               </w:rPr>
               <w:fldChar w:fldCharType="begin"/>
@@ -1690,7 +1690,7 @@
                 <w:noProof/>
                 <w:webHidden/>
               </w:rPr>
-              <w:instrText>Toc428733280 \h</w:instrText>
+              <w:instrText>Toc428825493 \h</w:instrText>
             </w:r>
             <w:r>
               <w:rPr>
@@ -1702,15 +1702,15 @@
             </w:r>
             <w:r>
               <w:rPr>
+                <w:rStyle w:val="Hyperlink"/>
                 <w:noProof/>
-                <w:webHidden/>
-                <w:rtl/>
-              </w:rPr>
-            </w:r>
-            <w:r>
-              <w:rPr>
+                <w:rtl/>
+              </w:rPr>
+            </w:r>
+            <w:r>
+              <w:rPr>
+                <w:rStyle w:val="Hyperlink"/>
                 <w:noProof/>
-                <w:webHidden/>
                 <w:rtl/>
               </w:rPr>
               <w:fldChar w:fldCharType="separate"/>
@@ -1725,8 +1725,8 @@
             </w:r>
             <w:r>
               <w:rPr>
+                <w:rStyle w:val="Hyperlink"/>
                 <w:noProof/>
-                <w:webHidden/>
                 <w:rtl/>
               </w:rPr>
               <w:fldChar w:fldCharType="end"/>
@@ -1745,7 +1745,7 @@
               <w:rtl/>
             </w:rPr>
           </w:pPr>
-          <w:hyperlink w:anchor="_Toc428733281" w:history="1">
+          <w:hyperlink w:anchor="_Toc428825494" w:history="1">
             <w:r>
               <w:rPr>
                 <w:rStyle w:val="Hyperlink"/>
@@ -1783,8 +1783,8 @@
             </w:r>
             <w:r>
               <w:rPr>
+                <w:rStyle w:val="Hyperlink"/>
                 <w:noProof/>
-                <w:webHidden/>
                 <w:rtl/>
               </w:rPr>
               <w:fldChar w:fldCharType="begin"/>
@@ -1817,7 +1817,7 @@
                 <w:noProof/>
                 <w:webHidden/>
               </w:rPr>
-              <w:instrText>Toc428733281 \h</w:instrText>
+              <w:instrText>Toc428825494 \h</w:instrText>
             </w:r>
             <w:r>
               <w:rPr>
@@ -1829,15 +1829,15 @@
             </w:r>
             <w:r>
               <w:rPr>
+                <w:rStyle w:val="Hyperlink"/>
                 <w:noProof/>
-                <w:webHidden/>
-                <w:rtl/>
-              </w:rPr>
-            </w:r>
-            <w:r>
-              <w:rPr>
+                <w:rtl/>
+              </w:rPr>
+            </w:r>
+            <w:r>
+              <w:rPr>
+                <w:rStyle w:val="Hyperlink"/>
                 <w:noProof/>
-                <w:webHidden/>
                 <w:rtl/>
               </w:rPr>
               <w:fldChar w:fldCharType="separate"/>
@@ -1852,8 +1852,8 @@
             </w:r>
             <w:r>
               <w:rPr>
+                <w:rStyle w:val="Hyperlink"/>
                 <w:noProof/>
-                <w:webHidden/>
                 <w:rtl/>
               </w:rPr>
               <w:fldChar w:fldCharType="end"/>
@@ -1872,7 +1872,7 @@
               <w:rtl/>
             </w:rPr>
           </w:pPr>
-          <w:hyperlink w:anchor="_Toc428733282" w:history="1">
+          <w:hyperlink w:anchor="_Toc428825495" w:history="1">
             <w:r>
               <w:rPr>
                 <w:rStyle w:val="Hyperlink"/>
@@ -1922,7 +1922,7 @@
             </w:r>
             <w:r>
               <w:rPr>
-                <w:webHidden/>
+                <w:rStyle w:val="Hyperlink"/>
                 <w:rtl/>
               </w:rPr>
               <w:fldChar w:fldCharType="begin"/>
@@ -1951,7 +1951,7 @@
               <w:rPr>
                 <w:webHidden/>
               </w:rPr>
-              <w:instrText>Toc428733282 \h</w:instrText>
+              <w:instrText>Toc428825495 \h</w:instrText>
             </w:r>
             <w:r>
               <w:rPr>
@@ -1962,13 +1962,13 @@
             </w:r>
             <w:r>
               <w:rPr>
-                <w:webHidden/>
-                <w:rtl/>
-              </w:rPr>
-            </w:r>
-            <w:r>
-              <w:rPr>
-                <w:webHidden/>
+                <w:rStyle w:val="Hyperlink"/>
+                <w:rtl/>
+              </w:rPr>
+            </w:r>
+            <w:r>
+              <w:rPr>
+                <w:rStyle w:val="Hyperlink"/>
                 <w:rtl/>
               </w:rPr>
               <w:fldChar w:fldCharType="separate"/>
@@ -1982,7 +1982,7 @@
             </w:r>
             <w:r>
               <w:rPr>
-                <w:webHidden/>
+                <w:rStyle w:val="Hyperlink"/>
                 <w:rtl/>
               </w:rPr>
               <w:fldChar w:fldCharType="end"/>
@@ -2001,7 +2001,7 @@
               <w:rtl/>
             </w:rPr>
           </w:pPr>
-          <w:hyperlink w:anchor="_Toc428733283" w:history="1">
+          <w:hyperlink w:anchor="_Toc428825496" w:history="1">
             <w:r>
               <w:rPr>
                 <w:rStyle w:val="Hyperlink"/>
@@ -2035,7 +2035,7 @@
             </w:r>
             <w:r>
               <w:rPr>
-                <w:webHidden/>
+                <w:rStyle w:val="Hyperlink"/>
                 <w:rtl/>
               </w:rPr>
               <w:fldChar w:fldCharType="begin"/>
@@ -2064,7 +2064,7 @@
               <w:rPr>
                 <w:webHidden/>
               </w:rPr>
-              <w:instrText>Toc428733283 \h</w:instrText>
+              <w:instrText>Toc428825496 \h</w:instrText>
             </w:r>
             <w:r>
               <w:rPr>
@@ -2075,13 +2075,13 @@
             </w:r>
             <w:r>
               <w:rPr>
-                <w:webHidden/>
-                <w:rtl/>
-              </w:rPr>
-            </w:r>
-            <w:r>
-              <w:rPr>
-                <w:webHidden/>
+                <w:rStyle w:val="Hyperlink"/>
+                <w:rtl/>
+              </w:rPr>
+            </w:r>
+            <w:r>
+              <w:rPr>
+                <w:rStyle w:val="Hyperlink"/>
                 <w:rtl/>
               </w:rPr>
               <w:fldChar w:fldCharType="separate"/>
@@ -2095,7 +2095,7 @@
             </w:r>
             <w:r>
               <w:rPr>
-                <w:webHidden/>
+                <w:rStyle w:val="Hyperlink"/>
                 <w:rtl/>
               </w:rPr>
               <w:fldChar w:fldCharType="end"/>
@@ -2114,7 +2114,7 @@
               <w:rtl/>
             </w:rPr>
           </w:pPr>
-          <w:hyperlink w:anchor="_Toc428733284" w:history="1">
+          <w:hyperlink w:anchor="_Toc428825497" w:history="1">
             <w:r>
               <w:rPr>
                 <w:rStyle w:val="Hyperlink"/>
@@ -2148,7 +2148,7 @@
             </w:r>
             <w:r>
               <w:rPr>
-                <w:webHidden/>
+                <w:rStyle w:val="Hyperlink"/>
                 <w:rtl/>
               </w:rPr>
               <w:fldChar w:fldCharType="begin"/>
@@ -2177,7 +2177,7 @@
               <w:rPr>
                 <w:webHidden/>
               </w:rPr>
-              <w:instrText>Toc428733284 \h</w:instrText>
+              <w:instrText>Toc428825497 \h</w:instrText>
             </w:r>
             <w:r>
               <w:rPr>
@@ -2188,13 +2188,13 @@
             </w:r>
             <w:r>
               <w:rPr>
-                <w:webHidden/>
-                <w:rtl/>
-              </w:rPr>
-            </w:r>
-            <w:r>
-              <w:rPr>
-                <w:webHidden/>
+                <w:rStyle w:val="Hyperlink"/>
+                <w:rtl/>
+              </w:rPr>
+            </w:r>
+            <w:r>
+              <w:rPr>
+                <w:rStyle w:val="Hyperlink"/>
                 <w:rtl/>
               </w:rPr>
               <w:fldChar w:fldCharType="separate"/>
@@ -2208,7 +2208,7 @@
             </w:r>
             <w:r>
               <w:rPr>
-                <w:webHidden/>
+                <w:rStyle w:val="Hyperlink"/>
                 <w:rtl/>
               </w:rPr>
               <w:fldChar w:fldCharType="end"/>
@@ -2250,7 +2250,7 @@
           <w:rtl/>
         </w:rPr>
       </w:pPr>
-      <w:bookmarkStart w:id="2" w:name="_Toc428733269"/>
+      <w:bookmarkStart w:id="2" w:name="_Toc428825482"/>
       <w:r>
         <w:rPr>
           <w:rFonts w:asciiTheme="minorBidi" w:hAnsiTheme="minorBidi" w:cstheme="minorBidi"/>
@@ -2943,7 +2943,7 @@
         </w:rPr>
       </w:pPr>
       <w:bookmarkStart w:id="3" w:name="_Toc414068275"/>
-      <w:bookmarkStart w:id="4" w:name="_Toc428733270"/>
+      <w:bookmarkStart w:id="4" w:name="_Toc428825483"/>
       <w:r>
         <w:rPr>
           <w:rFonts w:asciiTheme="minorBidi" w:hAnsiTheme="minorBidi" w:cstheme="minorBidi"/>
@@ -3261,6 +3261,7 @@
           <w:rFonts w:asciiTheme="minorBidi" w:hAnsiTheme="minorBidi"/>
           <w:sz w:val="32"/>
           <w:szCs w:val="32"/>
+          <w:rtl/>
         </w:rPr>
       </w:pPr>
       <w:r>
@@ -3272,15 +3273,36 @@
         </w:rPr>
         <w:t>המערכת לא תאפשר עריכה של תוכן, גם כשמדובר בתוכן אותו הזין במקור המשתמש עצמו. עריכה כזו עשויה ליצור בלבול או תסכול בקרב משתמשים, למשל במצב בו משתמש עונה על שאלה ואחרי העלאת התשובה למערכת מגלה שהשאלה השתנתה וכעת תשובתו, עליה עמל רבות, אינה נכונה עוד.</w:t>
       </w:r>
-      <w:r>
-        <w:rPr>
-          <w:rFonts w:asciiTheme="minorBidi" w:hAnsiTheme="minorBidi"/>
-          <w:sz w:val="32"/>
-          <w:szCs w:val="32"/>
-          <w:rtl/>
-        </w:rPr>
-        <w:br/>
-      </w:r>
+    </w:p>
+    <w:p>
+      <w:pPr>
+        <w:bidi w:val="0"/>
+        <w:rPr>
+          <w:rFonts w:asciiTheme="minorBidi" w:hAnsiTheme="minorBidi"/>
+          <w:sz w:val="32"/>
+          <w:szCs w:val="32"/>
+          <w:rtl/>
+        </w:rPr>
+      </w:pPr>
+      <w:r>
+        <w:rPr>
+          <w:rFonts w:asciiTheme="minorBidi" w:hAnsiTheme="minorBidi"/>
+          <w:sz w:val="32"/>
+          <w:szCs w:val="32"/>
+          <w:rtl/>
+        </w:rPr>
+        <w:br w:type="page"/>
+      </w:r>
+    </w:p>
+    <w:p>
+      <w:pPr>
+        <w:pStyle w:val="ListParagraph"/>
+        <w:rPr>
+          <w:rFonts w:asciiTheme="minorBidi" w:hAnsiTheme="minorBidi"/>
+          <w:sz w:val="32"/>
+          <w:szCs w:val="32"/>
+        </w:rPr>
+      </w:pPr>
     </w:p>
     <w:p>
       <w:pPr>
@@ -3302,25 +3324,7 @@
           <w:szCs w:val="32"/>
           <w:rtl/>
         </w:rPr>
-        <w:lastRenderedPageBreak/>
-        <w:t xml:space="preserve">כל פקד או שדה איתו יש למשתמש יכולת אינטראקציה כלשהי (מעבר לקריאה בלבד) יכלול </w:t>
-      </w:r>
-      <w:r>
-        <w:rPr>
-          <w:rFonts w:asciiTheme="minorBidi" w:hAnsiTheme="minorBidi"/>
-          <w:sz w:val="32"/>
-          <w:szCs w:val="32"/>
-        </w:rPr>
-        <w:t>tooltip</w:t>
-      </w:r>
-      <w:r>
-        <w:rPr>
-          <w:rFonts w:asciiTheme="minorBidi" w:hAnsiTheme="minorBidi"/>
-          <w:sz w:val="32"/>
-          <w:szCs w:val="32"/>
-          <w:rtl/>
-        </w:rPr>
-        <w:t xml:space="preserve"> שיסביר את מהות הפקד או יכלול הערות לגבי התוכן אותו יש להזין בשדה.</w:t>
+        <w:t xml:space="preserve">הפעולות האפשריות במערכת יוגבלו ע"פ הרשאות המשתמש. בחלק מהמקומות הפקדים לא יוצגו למשתמש ובחלק אחר נסיון להשתמש בפקד אליו המשתמש אינו מורשה יציג הודעה מתאימה. </w:t>
       </w:r>
       <w:r>
         <w:rPr>
@@ -3352,7 +3356,7 @@
           <w:szCs w:val="32"/>
           <w:rtl/>
         </w:rPr>
-        <w:t xml:space="preserve">הפעולות האפשריות במערכת יוגבלו ע"פ הרשאות המשתמש. בחלק מהמקומות הפקדים לא יוצגו למשתמש ובחלק אחר נסיון להשתמש בפקד אליו המשתמש אינו מורשה יציג הודעה מתאימה. </w:t>
+        <w:t>בכל תיאור של מסך בהמשך המדריך קטע מודגש בתיאור יוקדש להבדלים הקיימים במסך בהתאם לדרגת המשתמש הצופה בו (סטודנט ע"פ דירוג, מרצה ורכז).</w:t>
       </w:r>
       <w:r>
         <w:rPr>
@@ -3375,38 +3379,6 @@
           <w:rFonts w:asciiTheme="minorBidi" w:hAnsiTheme="minorBidi"/>
           <w:sz w:val="32"/>
           <w:szCs w:val="32"/>
-        </w:rPr>
-      </w:pPr>
-      <w:r>
-        <w:rPr>
-          <w:rFonts w:asciiTheme="minorBidi" w:hAnsiTheme="minorBidi"/>
-          <w:sz w:val="32"/>
-          <w:szCs w:val="32"/>
-          <w:rtl/>
-        </w:rPr>
-        <w:t>בכל תיאור של מסך בהמשך המדריך קטע מודגש בתיאור יוקדש להבדלים הקיימים במסך בהתאם לדרגת המשתמש הצופה בו (סטודנט ע"פ דירוג, מרצה ורכז).</w:t>
-      </w:r>
-      <w:r>
-        <w:rPr>
-          <w:rFonts w:asciiTheme="minorBidi" w:hAnsiTheme="minorBidi"/>
-          <w:sz w:val="32"/>
-          <w:szCs w:val="32"/>
-          <w:rtl/>
-        </w:rPr>
-        <w:br/>
-      </w:r>
-    </w:p>
-    <w:p>
-      <w:pPr>
-        <w:pStyle w:val="ListParagraph"/>
-        <w:numPr>
-          <w:ilvl w:val="0"/>
-          <w:numId w:val="2"/>
-        </w:numPr>
-        <w:rPr>
-          <w:rFonts w:asciiTheme="minorBidi" w:hAnsiTheme="minorBidi"/>
-          <w:sz w:val="32"/>
-          <w:szCs w:val="32"/>
           <w:rtl/>
         </w:rPr>
       </w:pPr>
@@ -3469,7 +3441,7 @@
         </w:rPr>
       </w:pPr>
       <w:bookmarkStart w:id="5" w:name="_Toc414068276"/>
-      <w:bookmarkStart w:id="6" w:name="_Toc428733271"/>
+      <w:bookmarkStart w:id="6" w:name="_Toc428825484"/>
       <w:r>
         <w:rPr>
           <w:rFonts w:asciiTheme="minorBidi" w:hAnsiTheme="minorBidi" w:cstheme="minorBidi"/>
@@ -3496,7 +3468,7 @@
         </w:rPr>
       </w:pPr>
       <w:bookmarkStart w:id="7" w:name="_Toc414068277"/>
-      <w:bookmarkStart w:id="8" w:name="_Toc428733272"/>
+      <w:bookmarkStart w:id="8" w:name="_Toc428825485"/>
       <w:r>
         <w:rPr>
           <w:rFonts w:asciiTheme="minorBidi" w:hAnsiTheme="minorBidi" w:cstheme="minorBidi"/>
@@ -4389,7 +4361,7 @@
         </w:rPr>
       </w:pPr>
       <w:bookmarkStart w:id="9" w:name="_Toc414068278"/>
-      <w:bookmarkStart w:id="10" w:name="_Toc428733273"/>
+      <w:bookmarkStart w:id="10" w:name="_Toc428825486"/>
       <w:r>
         <w:rPr>
           <w:rFonts w:asciiTheme="minorBidi" w:hAnsiTheme="minorBidi" w:cstheme="minorBidi"/>
@@ -4457,7 +4429,7 @@
                     <a:blip r:embed="rId13" cstate="print">
                       <a:extLst>
                         <a:ext uri="{28A0092B-C50C-407E-A947-70E740481C1C}">
-                          <a14:useLocalDpi xmlns="" xmlns:wpc="http://schemas.microsoft.com/office/word/2010/wordprocessingCanvas" xmlns:mc="http://schemas.openxmlformats.org/markup-compatibility/2006" xmlns:o="urn:schemas-microsoft-com:office:office" xmlns:v="urn:schemas-microsoft-com:vml" xmlns:wp14="http://schemas.microsoft.com/office/word/2010/wordprocessingDrawing" xmlns:w10="urn:schemas-microsoft-com:office:word" xmlns:w="http://schemas.openxmlformats.org/wordprocessingml/2006/main" xmlns:w14="http://schemas.microsoft.com/office/word/2010/wordml" xmlns:w15="http://schemas.microsoft.com/office/word/2012/wordml" xmlns:wpg="http://schemas.microsoft.com/office/word/2010/wordprocessingGroup" xmlns:wpi="http://schemas.microsoft.com/office/word/2010/wordprocessingInk" xmlns:wps="http://schemas.microsoft.com/office/word/2010/wordprocessingShape" xmlns:a14="http://schemas.microsoft.com/office/drawing/2010/main" val="0"/>
+                          <a14:useLocalDpi xmlns:a14="http://schemas.microsoft.com/office/drawing/2010/main" xmlns:wps="http://schemas.microsoft.com/office/word/2010/wordprocessingShape" xmlns:wpi="http://schemas.microsoft.com/office/word/2010/wordprocessingInk" xmlns:wpg="http://schemas.microsoft.com/office/word/2010/wordprocessingGroup" xmlns:w15="http://schemas.microsoft.com/office/word/2012/wordml" xmlns:w14="http://schemas.microsoft.com/office/word/2010/wordml" xmlns:w="http://schemas.openxmlformats.org/wordprocessingml/2006/main" xmlns:w10="urn:schemas-microsoft-com:office:word" xmlns:wp14="http://schemas.microsoft.com/office/word/2010/wordprocessingDrawing" xmlns:v="urn:schemas-microsoft-com:vml" xmlns:o="urn:schemas-microsoft-com:office:office" xmlns:mc="http://schemas.openxmlformats.org/markup-compatibility/2006" xmlns:wpc="http://schemas.microsoft.com/office/word/2010/wordprocessingCanvas" xmlns="" val="0"/>
                         </a:ext>
                       </a:extLst>
                     </a:blip>
@@ -4677,7 +4649,7 @@
                     <a:blip r:embed="rId14" cstate="print">
                       <a:extLst>
                         <a:ext uri="{28A0092B-C50C-407E-A947-70E740481C1C}">
-                          <a14:useLocalDpi xmlns="" xmlns:wpc="http://schemas.microsoft.com/office/word/2010/wordprocessingCanvas" xmlns:mc="http://schemas.openxmlformats.org/markup-compatibility/2006" xmlns:o="urn:schemas-microsoft-com:office:office" xmlns:v="urn:schemas-microsoft-com:vml" xmlns:wp14="http://schemas.microsoft.com/office/word/2010/wordprocessingDrawing" xmlns:w10="urn:schemas-microsoft-com:office:word" xmlns:w="http://schemas.openxmlformats.org/wordprocessingml/2006/main" xmlns:w14="http://schemas.microsoft.com/office/word/2010/wordml" xmlns:w15="http://schemas.microsoft.com/office/word/2012/wordml" xmlns:wpg="http://schemas.microsoft.com/office/word/2010/wordprocessingGroup" xmlns:wpi="http://schemas.microsoft.com/office/word/2010/wordprocessingInk" xmlns:wps="http://schemas.microsoft.com/office/word/2010/wordprocessingShape" xmlns:a14="http://schemas.microsoft.com/office/drawing/2010/main" val="0"/>
+                          <a14:useLocalDpi xmlns:a14="http://schemas.microsoft.com/office/drawing/2010/main" xmlns:wps="http://schemas.microsoft.com/office/word/2010/wordprocessingShape" xmlns:wpi="http://schemas.microsoft.com/office/word/2010/wordprocessingInk" xmlns:wpg="http://schemas.microsoft.com/office/word/2010/wordprocessingGroup" xmlns:w15="http://schemas.microsoft.com/office/word/2012/wordml" xmlns:w14="http://schemas.microsoft.com/office/word/2010/wordml" xmlns:w="http://schemas.openxmlformats.org/wordprocessingml/2006/main" xmlns:w10="urn:schemas-microsoft-com:office:word" xmlns:wp14="http://schemas.microsoft.com/office/word/2010/wordprocessingDrawing" xmlns:v="urn:schemas-microsoft-com:vml" xmlns:o="urn:schemas-microsoft-com:office:office" xmlns:mc="http://schemas.openxmlformats.org/markup-compatibility/2006" xmlns:wpc="http://schemas.microsoft.com/office/word/2010/wordprocessingCanvas" xmlns="" val="0"/>
                         </a:ext>
                       </a:extLst>
                     </a:blip>
@@ -4798,7 +4770,7 @@
                     <a:blip r:embed="rId15" cstate="print">
                       <a:extLst>
                         <a:ext uri="{28A0092B-C50C-407E-A947-70E740481C1C}">
-                          <a14:useLocalDpi xmlns="" xmlns:wpc="http://schemas.microsoft.com/office/word/2010/wordprocessingCanvas" xmlns:mc="http://schemas.openxmlformats.org/markup-compatibility/2006" xmlns:o="urn:schemas-microsoft-com:office:office" xmlns:v="urn:schemas-microsoft-com:vml" xmlns:wp14="http://schemas.microsoft.com/office/word/2010/wordprocessingDrawing" xmlns:w10="urn:schemas-microsoft-com:office:word" xmlns:w="http://schemas.openxmlformats.org/wordprocessingml/2006/main" xmlns:w14="http://schemas.microsoft.com/office/word/2010/wordml" xmlns:w15="http://schemas.microsoft.com/office/word/2012/wordml" xmlns:wpg="http://schemas.microsoft.com/office/word/2010/wordprocessingGroup" xmlns:wpi="http://schemas.microsoft.com/office/word/2010/wordprocessingInk" xmlns:wps="http://schemas.microsoft.com/office/word/2010/wordprocessingShape" xmlns:a14="http://schemas.microsoft.com/office/drawing/2010/main" val="0"/>
+                          <a14:useLocalDpi xmlns:a14="http://schemas.microsoft.com/office/drawing/2010/main" xmlns:wps="http://schemas.microsoft.com/office/word/2010/wordprocessingShape" xmlns:wpi="http://schemas.microsoft.com/office/word/2010/wordprocessingInk" xmlns:wpg="http://schemas.microsoft.com/office/word/2010/wordprocessingGroup" xmlns:w15="http://schemas.microsoft.com/office/word/2012/wordml" xmlns:w14="http://schemas.microsoft.com/office/word/2010/wordml" xmlns:w="http://schemas.openxmlformats.org/wordprocessingml/2006/main" xmlns:w10="urn:schemas-microsoft-com:office:word" xmlns:wp14="http://schemas.microsoft.com/office/word/2010/wordprocessingDrawing" xmlns:v="urn:schemas-microsoft-com:vml" xmlns:o="urn:schemas-microsoft-com:office:office" xmlns:mc="http://schemas.openxmlformats.org/markup-compatibility/2006" xmlns:wpc="http://schemas.microsoft.com/office/word/2010/wordprocessingCanvas" xmlns="" val="0"/>
                         </a:ext>
                       </a:extLst>
                     </a:blip>
@@ -4928,7 +4900,7 @@
                     <a:blip r:embed="rId16" cstate="print">
                       <a:extLst>
                         <a:ext uri="{28A0092B-C50C-407E-A947-70E740481C1C}">
-                          <a14:useLocalDpi xmlns="" xmlns:wpc="http://schemas.microsoft.com/office/word/2010/wordprocessingCanvas" xmlns:mc="http://schemas.openxmlformats.org/markup-compatibility/2006" xmlns:o="urn:schemas-microsoft-com:office:office" xmlns:v="urn:schemas-microsoft-com:vml" xmlns:wp14="http://schemas.microsoft.com/office/word/2010/wordprocessingDrawing" xmlns:w10="urn:schemas-microsoft-com:office:word" xmlns:w="http://schemas.openxmlformats.org/wordprocessingml/2006/main" xmlns:w14="http://schemas.microsoft.com/office/word/2010/wordml" xmlns:w15="http://schemas.microsoft.com/office/word/2012/wordml" xmlns:wpg="http://schemas.microsoft.com/office/word/2010/wordprocessingGroup" xmlns:wpi="http://schemas.microsoft.com/office/word/2010/wordprocessingInk" xmlns:wps="http://schemas.microsoft.com/office/word/2010/wordprocessingShape" xmlns:a14="http://schemas.microsoft.com/office/drawing/2010/main" val="0"/>
+                          <a14:useLocalDpi xmlns:a14="http://schemas.microsoft.com/office/drawing/2010/main" xmlns:wps="http://schemas.microsoft.com/office/word/2010/wordprocessingShape" xmlns:wpi="http://schemas.microsoft.com/office/word/2010/wordprocessingInk" xmlns:wpg="http://schemas.microsoft.com/office/word/2010/wordprocessingGroup" xmlns:w15="http://schemas.microsoft.com/office/word/2012/wordml" xmlns:w14="http://schemas.microsoft.com/office/word/2010/wordml" xmlns:w="http://schemas.openxmlformats.org/wordprocessingml/2006/main" xmlns:w10="urn:schemas-microsoft-com:office:word" xmlns:wp14="http://schemas.microsoft.com/office/word/2010/wordprocessingDrawing" xmlns:v="urn:schemas-microsoft-com:vml" xmlns:o="urn:schemas-microsoft-com:office:office" xmlns:mc="http://schemas.openxmlformats.org/markup-compatibility/2006" xmlns:wpc="http://schemas.microsoft.com/office/word/2010/wordprocessingCanvas" xmlns="" val="0"/>
                         </a:ext>
                       </a:extLst>
                     </a:blip>
@@ -5048,7 +5020,7 @@
                     <a:blip r:embed="rId17" cstate="print">
                       <a:extLst>
                         <a:ext uri="{28A0092B-C50C-407E-A947-70E740481C1C}">
-                          <a14:useLocalDpi xmlns="" xmlns:wpc="http://schemas.microsoft.com/office/word/2010/wordprocessingCanvas" xmlns:mc="http://schemas.openxmlformats.org/markup-compatibility/2006" xmlns:o="urn:schemas-microsoft-com:office:office" xmlns:v="urn:schemas-microsoft-com:vml" xmlns:wp14="http://schemas.microsoft.com/office/word/2010/wordprocessingDrawing" xmlns:w10="urn:schemas-microsoft-com:office:word" xmlns:w="http://schemas.openxmlformats.org/wordprocessingml/2006/main" xmlns:w14="http://schemas.microsoft.com/office/word/2010/wordml" xmlns:w15="http://schemas.microsoft.com/office/word/2012/wordml" xmlns:wpg="http://schemas.microsoft.com/office/word/2010/wordprocessingGroup" xmlns:wpi="http://schemas.microsoft.com/office/word/2010/wordprocessingInk" xmlns:wps="http://schemas.microsoft.com/office/word/2010/wordprocessingShape" xmlns:a14="http://schemas.microsoft.com/office/drawing/2010/main" val="0"/>
+                          <a14:useLocalDpi xmlns:a14="http://schemas.microsoft.com/office/drawing/2010/main" xmlns:wps="http://schemas.microsoft.com/office/word/2010/wordprocessingShape" xmlns:wpi="http://schemas.microsoft.com/office/word/2010/wordprocessingInk" xmlns:wpg="http://schemas.microsoft.com/office/word/2010/wordprocessingGroup" xmlns:w15="http://schemas.microsoft.com/office/word/2012/wordml" xmlns:w14="http://schemas.microsoft.com/office/word/2010/wordml" xmlns:w="http://schemas.openxmlformats.org/wordprocessingml/2006/main" xmlns:w10="urn:schemas-microsoft-com:office:word" xmlns:wp14="http://schemas.microsoft.com/office/word/2010/wordprocessingDrawing" xmlns:v="urn:schemas-microsoft-com:vml" xmlns:o="urn:schemas-microsoft-com:office:office" xmlns:mc="http://schemas.openxmlformats.org/markup-compatibility/2006" xmlns:wpc="http://schemas.microsoft.com/office/word/2010/wordprocessingCanvas" xmlns="" val="0"/>
                         </a:ext>
                       </a:extLst>
                     </a:blip>
@@ -5190,7 +5162,7 @@
         </w:rPr>
       </w:pPr>
       <w:bookmarkStart w:id="11" w:name="_Toc414068279"/>
-      <w:bookmarkStart w:id="12" w:name="_Toc428733274"/>
+      <w:bookmarkStart w:id="12" w:name="_Toc428825487"/>
       <w:r>
         <w:rPr>
           <w:rFonts w:asciiTheme="minorBidi" w:hAnsiTheme="minorBidi" w:cstheme="minorBidi"/>
@@ -5822,7 +5794,7 @@
         </w:rPr>
       </w:pPr>
       <w:bookmarkStart w:id="13" w:name="_Toc414068280"/>
-      <w:bookmarkStart w:id="14" w:name="_Toc428733275"/>
+      <w:bookmarkStart w:id="14" w:name="_Toc428825488"/>
       <w:r>
         <w:rPr>
           <w:rFonts w:asciiTheme="minorBidi" w:hAnsiTheme="minorBidi" w:cstheme="minorBidi"/>
@@ -5916,7 +5888,7 @@
                     <a:blip r:embed="rId19" cstate="print">
                       <a:extLst>
                         <a:ext uri="{28A0092B-C50C-407E-A947-70E740481C1C}">
-                          <a14:useLocalDpi xmlns="" xmlns:wpc="http://schemas.microsoft.com/office/word/2010/wordprocessingCanvas" xmlns:mc="http://schemas.openxmlformats.org/markup-compatibility/2006" xmlns:o="urn:schemas-microsoft-com:office:office" xmlns:v="urn:schemas-microsoft-com:vml" xmlns:wp14="http://schemas.microsoft.com/office/word/2010/wordprocessingDrawing" xmlns:w10="urn:schemas-microsoft-com:office:word" xmlns:w="http://schemas.openxmlformats.org/wordprocessingml/2006/main" xmlns:w14="http://schemas.microsoft.com/office/word/2010/wordml" xmlns:w15="http://schemas.microsoft.com/office/word/2012/wordml" xmlns:wpg="http://schemas.microsoft.com/office/word/2010/wordprocessingGroup" xmlns:wpi="http://schemas.microsoft.com/office/word/2010/wordprocessingInk" xmlns:wps="http://schemas.microsoft.com/office/word/2010/wordprocessingShape" xmlns:a14="http://schemas.microsoft.com/office/drawing/2010/main" val="0"/>
+                          <a14:useLocalDpi xmlns:a14="http://schemas.microsoft.com/office/drawing/2010/main" xmlns:wps="http://schemas.microsoft.com/office/word/2010/wordprocessingShape" xmlns:wpi="http://schemas.microsoft.com/office/word/2010/wordprocessingInk" xmlns:wpg="http://schemas.microsoft.com/office/word/2010/wordprocessingGroup" xmlns:w15="http://schemas.microsoft.com/office/word/2012/wordml" xmlns:w14="http://schemas.microsoft.com/office/word/2010/wordml" xmlns:w="http://schemas.openxmlformats.org/wordprocessingml/2006/main" xmlns:w10="urn:schemas-microsoft-com:office:word" xmlns:wp14="http://schemas.microsoft.com/office/word/2010/wordprocessingDrawing" xmlns:v="urn:schemas-microsoft-com:vml" xmlns:o="urn:schemas-microsoft-com:office:office" xmlns:mc="http://schemas.openxmlformats.org/markup-compatibility/2006" xmlns:wpc="http://schemas.microsoft.com/office/word/2010/wordprocessingCanvas" xmlns="" val="0"/>
                         </a:ext>
                       </a:extLst>
                     </a:blip>
@@ -6293,7 +6265,7 @@
         </w:rPr>
       </w:pPr>
       <w:bookmarkStart w:id="15" w:name="_Toc414068281"/>
-      <w:bookmarkStart w:id="16" w:name="_Toc428733276"/>
+      <w:bookmarkStart w:id="16" w:name="_Toc428825489"/>
       <w:r>
         <w:rPr>
           <w:rFonts w:asciiTheme="minorBidi" w:hAnsiTheme="minorBidi" w:cstheme="minorBidi"/>
@@ -6390,7 +6362,7 @@
                     <a:blip r:embed="rId20" cstate="print">
                       <a:extLst>
                         <a:ext uri="{28A0092B-C50C-407E-A947-70E740481C1C}">
-                          <a14:useLocalDpi xmlns="" xmlns:wpc="http://schemas.microsoft.com/office/word/2010/wordprocessingCanvas" xmlns:mc="http://schemas.openxmlformats.org/markup-compatibility/2006" xmlns:o="urn:schemas-microsoft-com:office:office" xmlns:v="urn:schemas-microsoft-com:vml" xmlns:wp14="http://schemas.microsoft.com/office/word/2010/wordprocessingDrawing" xmlns:w10="urn:schemas-microsoft-com:office:word" xmlns:w="http://schemas.openxmlformats.org/wordprocessingml/2006/main" xmlns:w14="http://schemas.microsoft.com/office/word/2010/wordml" xmlns:w15="http://schemas.microsoft.com/office/word/2012/wordml" xmlns:wpg="http://schemas.microsoft.com/office/word/2010/wordprocessingGroup" xmlns:wpi="http://schemas.microsoft.com/office/word/2010/wordprocessingInk" xmlns:wps="http://schemas.microsoft.com/office/word/2010/wordprocessingShape" xmlns:a14="http://schemas.microsoft.com/office/drawing/2010/main" val="0"/>
+                          <a14:useLocalDpi xmlns:a14="http://schemas.microsoft.com/office/drawing/2010/main" xmlns:wps="http://schemas.microsoft.com/office/word/2010/wordprocessingShape" xmlns:wpi="http://schemas.microsoft.com/office/word/2010/wordprocessingInk" xmlns:wpg="http://schemas.microsoft.com/office/word/2010/wordprocessingGroup" xmlns:w15="http://schemas.microsoft.com/office/word/2012/wordml" xmlns:w14="http://schemas.microsoft.com/office/word/2010/wordml" xmlns:w="http://schemas.openxmlformats.org/wordprocessingml/2006/main" xmlns:w10="urn:schemas-microsoft-com:office:word" xmlns:wp14="http://schemas.microsoft.com/office/word/2010/wordprocessingDrawing" xmlns:v="urn:schemas-microsoft-com:vml" xmlns:o="urn:schemas-microsoft-com:office:office" xmlns:mc="http://schemas.openxmlformats.org/markup-compatibility/2006" xmlns:wpc="http://schemas.microsoft.com/office/word/2010/wordprocessingCanvas" xmlns="" val="0"/>
                         </a:ext>
                       </a:extLst>
                     </a:blip>
@@ -6772,7 +6744,7 @@
         </w:rPr>
       </w:pPr>
       <w:bookmarkStart w:id="17" w:name="_Toc414068282"/>
-      <w:bookmarkStart w:id="18" w:name="_Toc428733277"/>
+      <w:bookmarkStart w:id="18" w:name="_Toc428825490"/>
       <w:r>
         <w:rPr>
           <w:rFonts w:asciiTheme="minorBidi" w:hAnsiTheme="minorBidi" w:cstheme="minorBidi"/>
@@ -6849,7 +6821,7 @@
                     <a:blip r:embed="rId21" cstate="print">
                       <a:extLst>
                         <a:ext uri="{28A0092B-C50C-407E-A947-70E740481C1C}">
-                          <a14:useLocalDpi xmlns="" xmlns:wpc="http://schemas.microsoft.com/office/word/2010/wordprocessingCanvas" xmlns:mc="http://schemas.openxmlformats.org/markup-compatibility/2006" xmlns:o="urn:schemas-microsoft-com:office:office" xmlns:v="urn:schemas-microsoft-com:vml" xmlns:wp14="http://schemas.microsoft.com/office/word/2010/wordprocessingDrawing" xmlns:w10="urn:schemas-microsoft-com:office:word" xmlns:w="http://schemas.openxmlformats.org/wordprocessingml/2006/main" xmlns:w14="http://schemas.microsoft.com/office/word/2010/wordml" xmlns:w15="http://schemas.microsoft.com/office/word/2012/wordml" xmlns:wpg="http://schemas.microsoft.com/office/word/2010/wordprocessingGroup" xmlns:wpi="http://schemas.microsoft.com/office/word/2010/wordprocessingInk" xmlns:wps="http://schemas.microsoft.com/office/word/2010/wordprocessingShape" xmlns:a14="http://schemas.microsoft.com/office/drawing/2010/main" val="0"/>
+                          <a14:useLocalDpi xmlns:a14="http://schemas.microsoft.com/office/drawing/2010/main" xmlns:wps="http://schemas.microsoft.com/office/word/2010/wordprocessingShape" xmlns:wpi="http://schemas.microsoft.com/office/word/2010/wordprocessingInk" xmlns:wpg="http://schemas.microsoft.com/office/word/2010/wordprocessingGroup" xmlns:w15="http://schemas.microsoft.com/office/word/2012/wordml" xmlns:w14="http://schemas.microsoft.com/office/word/2010/wordml" xmlns:w="http://schemas.openxmlformats.org/wordprocessingml/2006/main" xmlns:w10="urn:schemas-microsoft-com:office:word" xmlns:wp14="http://schemas.microsoft.com/office/word/2010/wordprocessingDrawing" xmlns:v="urn:schemas-microsoft-com:vml" xmlns:o="urn:schemas-microsoft-com:office:office" xmlns:mc="http://schemas.openxmlformats.org/markup-compatibility/2006" xmlns:wpc="http://schemas.microsoft.com/office/word/2010/wordprocessingCanvas" xmlns="" val="0"/>
                         </a:ext>
                       </a:extLst>
                     </a:blip>
@@ -7399,7 +7371,7 @@
         </w:rPr>
       </w:pPr>
       <w:bookmarkStart w:id="19" w:name="_Toc414068283"/>
-      <w:bookmarkStart w:id="20" w:name="_Toc428733278"/>
+      <w:bookmarkStart w:id="20" w:name="_Toc428825491"/>
       <w:r>
         <w:rPr>
           <w:rFonts w:asciiTheme="minorBidi" w:hAnsiTheme="minorBidi" w:cstheme="minorBidi"/>
@@ -7454,7 +7426,7 @@
                     <a:blip r:embed="rId23" cstate="print">
                       <a:extLst>
                         <a:ext uri="{28A0092B-C50C-407E-A947-70E740481C1C}">
-                          <a14:useLocalDpi xmlns="" xmlns:wpc="http://schemas.microsoft.com/office/word/2010/wordprocessingCanvas" xmlns:mc="http://schemas.openxmlformats.org/markup-compatibility/2006" xmlns:o="urn:schemas-microsoft-com:office:office" xmlns:v="urn:schemas-microsoft-com:vml" xmlns:wp14="http://schemas.microsoft.com/office/word/2010/wordprocessingDrawing" xmlns:w10="urn:schemas-microsoft-com:office:word" xmlns:w="http://schemas.openxmlformats.org/wordprocessingml/2006/main" xmlns:w14="http://schemas.microsoft.com/office/word/2010/wordml" xmlns:w15="http://schemas.microsoft.com/office/word/2012/wordml" xmlns:wpg="http://schemas.microsoft.com/office/word/2010/wordprocessingGroup" xmlns:wpi="http://schemas.microsoft.com/office/word/2010/wordprocessingInk" xmlns:wps="http://schemas.microsoft.com/office/word/2010/wordprocessingShape" xmlns:a14="http://schemas.microsoft.com/office/drawing/2010/main" val="0"/>
+                          <a14:useLocalDpi xmlns:a14="http://schemas.microsoft.com/office/drawing/2010/main" xmlns:wps="http://schemas.microsoft.com/office/word/2010/wordprocessingShape" xmlns:wpi="http://schemas.microsoft.com/office/word/2010/wordprocessingInk" xmlns:wpg="http://schemas.microsoft.com/office/word/2010/wordprocessingGroup" xmlns:w15="http://schemas.microsoft.com/office/word/2012/wordml" xmlns:w14="http://schemas.microsoft.com/office/word/2010/wordml" xmlns:w="http://schemas.openxmlformats.org/wordprocessingml/2006/main" xmlns:w10="urn:schemas-microsoft-com:office:word" xmlns:wp14="http://schemas.microsoft.com/office/word/2010/wordprocessingDrawing" xmlns:v="urn:schemas-microsoft-com:vml" xmlns:o="urn:schemas-microsoft-com:office:office" xmlns:mc="http://schemas.openxmlformats.org/markup-compatibility/2006" xmlns:wpc="http://schemas.microsoft.com/office/word/2010/wordprocessingCanvas" xmlns="" val="0"/>
                         </a:ext>
                       </a:extLst>
                     </a:blip>
@@ -7512,83 +7484,12 @@
       </w:pPr>
       <w:r>
         <w:rPr>
-          <w:rFonts w:asciiTheme="minorBidi" w:hAnsiTheme="minorBidi"/>
+          <w:rFonts w:asciiTheme="minorBidi" w:hAnsiTheme="minorBidi" w:hint="cs"/>
           <w:sz w:val="24"/>
           <w:szCs w:val="24"/>
           <w:rtl/>
         </w:rPr>
-        <w:fldChar w:fldCharType="begin"/>
-      </w:r>
-      <w:r>
-        <w:rPr>
-          <w:rFonts w:asciiTheme="minorBidi" w:hAnsiTheme="minorBidi"/>
-          <w:sz w:val="24"/>
-          <w:szCs w:val="24"/>
-          <w:rtl/>
-        </w:rPr>
-        <w:instrText xml:space="preserve"> </w:instrText>
-      </w:r>
-      <w:r>
-        <w:rPr>
-          <w:rFonts w:asciiTheme="minorBidi" w:hAnsiTheme="minorBidi"/>
-          <w:sz w:val="24"/>
-          <w:szCs w:val="24"/>
-        </w:rPr>
-        <w:instrText>SEQ</w:instrText>
-      </w:r>
-      <w:r>
-        <w:rPr>
-          <w:rFonts w:asciiTheme="minorBidi" w:hAnsiTheme="minorBidi"/>
-          <w:sz w:val="24"/>
-          <w:szCs w:val="24"/>
-          <w:rtl/>
-        </w:rPr>
-        <w:instrText xml:space="preserve"> איור \* </w:instrText>
-      </w:r>
-      <w:r>
-        <w:rPr>
-          <w:rFonts w:asciiTheme="minorBidi" w:hAnsiTheme="minorBidi"/>
-          <w:sz w:val="24"/>
-          <w:szCs w:val="24"/>
-        </w:rPr>
-        <w:instrText>ARABIC</w:instrText>
-      </w:r>
-      <w:r>
-        <w:rPr>
-          <w:rFonts w:asciiTheme="minorBidi" w:hAnsiTheme="minorBidi"/>
-          <w:sz w:val="24"/>
-          <w:szCs w:val="24"/>
-          <w:rtl/>
-        </w:rPr>
-        <w:instrText xml:space="preserve"> </w:instrText>
-      </w:r>
-      <w:r>
-        <w:rPr>
-          <w:rFonts w:asciiTheme="minorBidi" w:hAnsiTheme="minorBidi"/>
-          <w:sz w:val="24"/>
-          <w:szCs w:val="24"/>
-          <w:rtl/>
-        </w:rPr>
-        <w:fldChar w:fldCharType="separate"/>
-      </w:r>
-      <w:r>
-        <w:rPr>
-          <w:rFonts w:asciiTheme="minorBidi" w:hAnsiTheme="minorBidi"/>
-          <w:noProof/>
-          <w:sz w:val="24"/>
-          <w:szCs w:val="24"/>
-          <w:rtl/>
-        </w:rPr>
-        <w:t>6</w:t>
-      </w:r>
-      <w:r>
-        <w:rPr>
-          <w:rFonts w:asciiTheme="minorBidi" w:hAnsiTheme="minorBidi"/>
-          <w:sz w:val="24"/>
-          <w:szCs w:val="24"/>
-          <w:rtl/>
-        </w:rPr>
-        <w:fldChar w:fldCharType="end"/>
+        <w:t>7</w:t>
       </w:r>
       <w:r>
         <w:rPr>
@@ -7614,7 +7515,7 @@
         </w:rPr>
       </w:pPr>
       <w:bookmarkStart w:id="21" w:name="_Toc414068284"/>
-      <w:bookmarkStart w:id="22" w:name="_Toc428733279"/>
+      <w:bookmarkStart w:id="22" w:name="_Toc428825492"/>
       <w:r>
         <w:rPr>
           <w:rFonts w:asciiTheme="minorBidi" w:hAnsiTheme="minorBidi" w:cstheme="minorBidi"/>
@@ -7902,7 +7803,7 @@
         </w:rPr>
       </w:pPr>
       <w:bookmarkStart w:id="23" w:name="_Toc414068285"/>
-      <w:bookmarkStart w:id="24" w:name="_Toc428733280"/>
+      <w:bookmarkStart w:id="24" w:name="_Toc428825493"/>
       <w:r>
         <w:rPr>
           <w:rFonts w:asciiTheme="minorBidi" w:hAnsiTheme="minorBidi" w:cstheme="minorBidi"/>
@@ -8158,7 +8059,7 @@
         </w:rPr>
       </w:pPr>
       <w:bookmarkStart w:id="25" w:name="_Toc414068286"/>
-      <w:bookmarkStart w:id="26" w:name="_Toc428733281"/>
+      <w:bookmarkStart w:id="26" w:name="_Toc428825494"/>
       <w:r>
         <w:rPr>
           <w:rFonts w:asciiTheme="minorBidi" w:hAnsiTheme="minorBidi" w:cstheme="minorBidi"/>
@@ -8601,7 +8502,7 @@
         </w:rPr>
       </w:pPr>
       <w:bookmarkStart w:id="27" w:name="_Toc414068287"/>
-      <w:bookmarkStart w:id="28" w:name="_Toc428733282"/>
+      <w:bookmarkStart w:id="28" w:name="_Toc428825495"/>
       <w:r>
         <w:rPr>
           <w:rFonts w:asciiTheme="minorBidi" w:hAnsiTheme="minorBidi" w:cstheme="minorBidi"/>
@@ -8676,7 +8577,7 @@
                     <a:blip r:embed="rId26" cstate="print">
                       <a:extLst>
                         <a:ext uri="{28A0092B-C50C-407E-A947-70E740481C1C}">
-                          <a14:useLocalDpi xmlns="" xmlns:wpc="http://schemas.microsoft.com/office/word/2010/wordprocessingCanvas" xmlns:mc="http://schemas.openxmlformats.org/markup-compatibility/2006" xmlns:o="urn:schemas-microsoft-com:office:office" xmlns:v="urn:schemas-microsoft-com:vml" xmlns:wp14="http://schemas.microsoft.com/office/word/2010/wordprocessingDrawing" xmlns:w10="urn:schemas-microsoft-com:office:word" xmlns:w="http://schemas.openxmlformats.org/wordprocessingml/2006/main" xmlns:w14="http://schemas.microsoft.com/office/word/2010/wordml" xmlns:w15="http://schemas.microsoft.com/office/word/2012/wordml" xmlns:wpg="http://schemas.microsoft.com/office/word/2010/wordprocessingGroup" xmlns:wpi="http://schemas.microsoft.com/office/word/2010/wordprocessingInk" xmlns:wps="http://schemas.microsoft.com/office/word/2010/wordprocessingShape" xmlns:a14="http://schemas.microsoft.com/office/drawing/2010/main" val="0"/>
+                          <a14:useLocalDpi xmlns:a14="http://schemas.microsoft.com/office/drawing/2010/main" xmlns:wps="http://schemas.microsoft.com/office/word/2010/wordprocessingShape" xmlns:wpi="http://schemas.microsoft.com/office/word/2010/wordprocessingInk" xmlns:wpg="http://schemas.microsoft.com/office/word/2010/wordprocessingGroup" xmlns:w15="http://schemas.microsoft.com/office/word/2012/wordml" xmlns:w14="http://schemas.microsoft.com/office/word/2010/wordml" xmlns:w="http://schemas.openxmlformats.org/wordprocessingml/2006/main" xmlns:w10="urn:schemas-microsoft-com:office:word" xmlns:wp14="http://schemas.microsoft.com/office/word/2010/wordprocessingDrawing" xmlns:v="urn:schemas-microsoft-com:vml" xmlns:o="urn:schemas-microsoft-com:office:office" xmlns:mc="http://schemas.openxmlformats.org/markup-compatibility/2006" xmlns:wpc="http://schemas.microsoft.com/office/word/2010/wordprocessingCanvas" xmlns="" val="0"/>
                         </a:ext>
                       </a:extLst>
                     </a:blip>
@@ -8727,83 +8628,12 @@
       </w:pPr>
       <w:r>
         <w:rPr>
-          <w:rFonts w:asciiTheme="minorBidi" w:hAnsiTheme="minorBidi"/>
+          <w:rFonts w:asciiTheme="minorBidi" w:hAnsiTheme="minorBidi" w:hint="cs"/>
           <w:sz w:val="24"/>
           <w:szCs w:val="24"/>
           <w:rtl/>
         </w:rPr>
-        <w:fldChar w:fldCharType="begin"/>
-      </w:r>
-      <w:r>
-        <w:rPr>
-          <w:rFonts w:asciiTheme="minorBidi" w:hAnsiTheme="minorBidi"/>
-          <w:sz w:val="24"/>
-          <w:szCs w:val="24"/>
-          <w:rtl/>
-        </w:rPr>
-        <w:instrText xml:space="preserve"> </w:instrText>
-      </w:r>
-      <w:r>
-        <w:rPr>
-          <w:rFonts w:asciiTheme="minorBidi" w:hAnsiTheme="minorBidi"/>
-          <w:sz w:val="24"/>
-          <w:szCs w:val="24"/>
-        </w:rPr>
-        <w:instrText>SEQ</w:instrText>
-      </w:r>
-      <w:r>
-        <w:rPr>
-          <w:rFonts w:asciiTheme="minorBidi" w:hAnsiTheme="minorBidi"/>
-          <w:sz w:val="24"/>
-          <w:szCs w:val="24"/>
-          <w:rtl/>
-        </w:rPr>
-        <w:instrText xml:space="preserve"> איור \* </w:instrText>
-      </w:r>
-      <w:r>
-        <w:rPr>
-          <w:rFonts w:asciiTheme="minorBidi" w:hAnsiTheme="minorBidi"/>
-          <w:sz w:val="24"/>
-          <w:szCs w:val="24"/>
-        </w:rPr>
-        <w:instrText>ARABIC</w:instrText>
-      </w:r>
-      <w:r>
-        <w:rPr>
-          <w:rFonts w:asciiTheme="minorBidi" w:hAnsiTheme="minorBidi"/>
-          <w:sz w:val="24"/>
-          <w:szCs w:val="24"/>
-          <w:rtl/>
-        </w:rPr>
-        <w:instrText xml:space="preserve"> </w:instrText>
-      </w:r>
-      <w:r>
-        <w:rPr>
-          <w:rFonts w:asciiTheme="minorBidi" w:hAnsiTheme="minorBidi"/>
-          <w:sz w:val="24"/>
-          <w:szCs w:val="24"/>
-          <w:rtl/>
-        </w:rPr>
-        <w:fldChar w:fldCharType="separate"/>
-      </w:r>
-      <w:r>
-        <w:rPr>
-          <w:rFonts w:asciiTheme="minorBidi" w:hAnsiTheme="minorBidi"/>
-          <w:noProof/>
-          <w:sz w:val="24"/>
-          <w:szCs w:val="24"/>
-          <w:rtl/>
-        </w:rPr>
-        <w:t>7</w:t>
-      </w:r>
-      <w:r>
-        <w:rPr>
-          <w:rFonts w:asciiTheme="minorBidi" w:hAnsiTheme="minorBidi"/>
-          <w:sz w:val="24"/>
-          <w:szCs w:val="24"/>
-          <w:rtl/>
-        </w:rPr>
-        <w:fldChar w:fldCharType="end"/>
+        <w:t>8</w:t>
       </w:r>
       <w:r>
         <w:rPr>
@@ -9015,7 +8845,7 @@
         </w:rPr>
       </w:pPr>
       <w:bookmarkStart w:id="29" w:name="_Toc414068288"/>
-      <w:bookmarkStart w:id="30" w:name="_Toc428733283"/>
+      <w:bookmarkStart w:id="30" w:name="_Toc428825496"/>
       <w:r>
         <w:rPr>
           <w:rFonts w:asciiTheme="minorBidi" w:hAnsiTheme="minorBidi" w:cstheme="minorBidi"/>
@@ -9527,7 +9357,7 @@
         </w:rPr>
       </w:pPr>
       <w:bookmarkStart w:id="32" w:name="_Toc414068289"/>
-      <w:bookmarkStart w:id="33" w:name="_Toc428733284"/>
+      <w:bookmarkStart w:id="33" w:name="_Toc428825497"/>
       <w:r>
         <w:rPr>
           <w:rFonts w:asciiTheme="minorBidi" w:hAnsiTheme="minorBidi" w:cstheme="minorBidi"/>
@@ -9776,7 +9606,7 @@
               <w:noProof/>
               <w:rtl/>
             </w:rPr>
-            <w:t>14</w:t>
+            <w:t>1</w:t>
           </w:r>
         </w:fldSimple>
       </w:p>
@@ -10812,7 +10642,7 @@
 </file>
 
 <file path=customXml/itemProps1.xml><?xml version="1.0" encoding="utf-8"?>
-<ds:datastoreItem xmlns:ds="http://schemas.openxmlformats.org/officeDocument/2006/customXml" ds:itemID="{45B11CDD-D60F-4547-A582-35C623E66E8F}">
+<ds:datastoreItem xmlns:ds="http://schemas.openxmlformats.org/officeDocument/2006/customXml" ds:itemID="{6B421C3F-B942-4BD8-81F0-E40CF3A6A870}">
   <ds:schemaRefs>
     <ds:schemaRef ds:uri="http://schemas.openxmlformats.org/officeDocument/2006/bibliography"/>
   </ds:schemaRefs>

</xml_diff>

<commit_message>
add details on Owner user
add details on Owner user
</commit_message>
<xml_diff>
--- a/מסמך אפיון/מדריך למשתמש/מדריך למשתמש.docx
+++ b/מסמך אפיון/מדריך למשתמש/מדריך למשתמש.docx
@@ -1,6 +1,6 @@
 
 <file path=word/document.xml><?xml version="1.0" encoding="utf-8"?>
-<w:document xmlns:ve="http://schemas.openxmlformats.org/markup-compatibility/2006" xmlns:o="urn:schemas-microsoft-com:office:office" xmlns:r="http://schemas.openxmlformats.org/officeDocument/2006/relationships" xmlns:m="http://schemas.openxmlformats.org/officeDocument/2006/math" xmlns:v="urn:schemas-microsoft-com:vml" xmlns:wp="http://schemas.openxmlformats.org/drawingml/2006/wordprocessingDrawing" xmlns:w10="urn:schemas-microsoft-com:office:word" xmlns:w="http://schemas.openxmlformats.org/wordprocessingml/2006/main" xmlns:wne="http://schemas.microsoft.com/office/word/2006/wordml">
+<w:document xmlns:wpc="http://schemas.microsoft.com/office/word/2010/wordprocessingCanvas" xmlns:mc="http://schemas.openxmlformats.org/markup-compatibility/2006" xmlns:o="urn:schemas-microsoft-com:office:office" xmlns:r="http://schemas.openxmlformats.org/officeDocument/2006/relationships" xmlns:m="http://schemas.openxmlformats.org/officeDocument/2006/math" xmlns:v="urn:schemas-microsoft-com:vml" xmlns:wp14="http://schemas.microsoft.com/office/word/2010/wordprocessingDrawing" xmlns:wp="http://schemas.openxmlformats.org/drawingml/2006/wordprocessingDrawing" xmlns:w10="urn:schemas-microsoft-com:office:word" xmlns:w="http://schemas.openxmlformats.org/wordprocessingml/2006/main" xmlns:w14="http://schemas.microsoft.com/office/word/2010/wordml" xmlns:w15="http://schemas.microsoft.com/office/word/2012/wordml" xmlns:wpg="http://schemas.microsoft.com/office/word/2010/wordprocessingGroup" xmlns:wpi="http://schemas.microsoft.com/office/word/2010/wordprocessingInk" xmlns:wne="http://schemas.microsoft.com/office/word/2006/wordml" xmlns:wps="http://schemas.microsoft.com/office/word/2010/wordprocessingShape" mc:Ignorable="w14 w15 wp14">
   <w:body>
     <w:p>
       <w:pPr>
@@ -75,7 +75,7 @@
                     <a:blip r:embed="rId8" cstate="print">
                       <a:extLst>
                         <a:ext uri="{28A0092B-C50C-407E-A947-70E740481C1C}">
-                          <a14:useLocalDpi xmlns:a14="http://schemas.microsoft.com/office/drawing/2010/main" xmlns:wps="http://schemas.microsoft.com/office/word/2010/wordprocessingShape" xmlns:wpi="http://schemas.microsoft.com/office/word/2010/wordprocessingInk" xmlns:wpg="http://schemas.microsoft.com/office/word/2010/wordprocessingGroup" xmlns:w15="http://schemas.microsoft.com/office/word/2012/wordml" xmlns:w14="http://schemas.microsoft.com/office/word/2010/wordml" xmlns:w="http://schemas.openxmlformats.org/wordprocessingml/2006/main" xmlns:w10="urn:schemas-microsoft-com:office:word" xmlns:wp14="http://schemas.microsoft.com/office/word/2010/wordprocessingDrawing" xmlns:v="urn:schemas-microsoft-com:vml" xmlns:o="urn:schemas-microsoft-com:office:office" xmlns:mc="http://schemas.openxmlformats.org/markup-compatibility/2006" xmlns:wpc="http://schemas.microsoft.com/office/word/2010/wordprocessingCanvas" xmlns="" val="0"/>
+                          <a14:useLocalDpi xmlns:a14="http://schemas.microsoft.com/office/drawing/2010/main" val="0"/>
                         </a:ext>
                       </a:extLst>
                     </a:blip>
@@ -306,6 +306,7 @@
           <w:docPartUnique/>
         </w:docPartObj>
       </w:sdtPr>
+      <w:sdtEndPr/>
       <w:sdtContent>
         <w:bookmarkEnd w:id="0" w:displacedByCustomXml="prev"/>
         <w:p>
@@ -353,7 +354,7 @@
           <w:r>
             <w:fldChar w:fldCharType="separate"/>
           </w:r>
-          <w:hyperlink w:anchor="_Toc428825482" w:history="1">
+          <w:hyperlink w:anchor="_Toc428826527" w:history="1">
             <w:r>
               <w:rPr>
                 <w:rStyle w:val="Hyperlink"/>
@@ -387,7 +388,7 @@
             </w:r>
             <w:r>
               <w:rPr>
-                <w:rStyle w:val="Hyperlink"/>
+                <w:webHidden/>
                 <w:rtl/>
               </w:rPr>
               <w:fldChar w:fldCharType="begin"/>
@@ -416,7 +417,7 @@
               <w:rPr>
                 <w:webHidden/>
               </w:rPr>
-              <w:instrText>Toc428825482 \h</w:instrText>
+              <w:instrText>Toc428826527 \h</w:instrText>
             </w:r>
             <w:r>
               <w:rPr>
@@ -427,13 +428,13 @@
             </w:r>
             <w:r>
               <w:rPr>
-                <w:rStyle w:val="Hyperlink"/>
-                <w:rtl/>
-              </w:rPr>
-            </w:r>
-            <w:r>
-              <w:rPr>
-                <w:rStyle w:val="Hyperlink"/>
+                <w:webHidden/>
+                <w:rtl/>
+              </w:rPr>
+            </w:r>
+            <w:r>
+              <w:rPr>
+                <w:webHidden/>
                 <w:rtl/>
               </w:rPr>
               <w:fldChar w:fldCharType="separate"/>
@@ -447,7 +448,7 @@
             </w:r>
             <w:r>
               <w:rPr>
-                <w:rStyle w:val="Hyperlink"/>
+                <w:webHidden/>
                 <w:rtl/>
               </w:rPr>
               <w:fldChar w:fldCharType="end"/>
@@ -466,7 +467,7 @@
               <w:rtl/>
             </w:rPr>
           </w:pPr>
-          <w:hyperlink w:anchor="_Toc428825483" w:history="1">
+          <w:hyperlink w:anchor="_Toc428826528" w:history="1">
             <w:r>
               <w:rPr>
                 <w:rStyle w:val="Hyperlink"/>
@@ -500,7 +501,7 @@
             </w:r>
             <w:r>
               <w:rPr>
-                <w:rStyle w:val="Hyperlink"/>
+                <w:webHidden/>
                 <w:rtl/>
               </w:rPr>
               <w:fldChar w:fldCharType="begin"/>
@@ -529,7 +530,7 @@
               <w:rPr>
                 <w:webHidden/>
               </w:rPr>
-              <w:instrText>Toc428825483 \h</w:instrText>
+              <w:instrText>Toc428826528 \h</w:instrText>
             </w:r>
             <w:r>
               <w:rPr>
@@ -540,13 +541,13 @@
             </w:r>
             <w:r>
               <w:rPr>
-                <w:rStyle w:val="Hyperlink"/>
-                <w:rtl/>
-              </w:rPr>
-            </w:r>
-            <w:r>
-              <w:rPr>
-                <w:rStyle w:val="Hyperlink"/>
+                <w:webHidden/>
+                <w:rtl/>
+              </w:rPr>
+            </w:r>
+            <w:r>
+              <w:rPr>
+                <w:webHidden/>
                 <w:rtl/>
               </w:rPr>
               <w:fldChar w:fldCharType="separate"/>
@@ -560,7 +561,7 @@
             </w:r>
             <w:r>
               <w:rPr>
-                <w:rStyle w:val="Hyperlink"/>
+                <w:webHidden/>
                 <w:rtl/>
               </w:rPr>
               <w:fldChar w:fldCharType="end"/>
@@ -579,7 +580,7 @@
               <w:rtl/>
             </w:rPr>
           </w:pPr>
-          <w:hyperlink w:anchor="_Toc428825484" w:history="1">
+          <w:hyperlink w:anchor="_Toc428826529" w:history="1">
             <w:r>
               <w:rPr>
                 <w:rStyle w:val="Hyperlink"/>
@@ -613,7 +614,7 @@
             </w:r>
             <w:r>
               <w:rPr>
-                <w:rStyle w:val="Hyperlink"/>
+                <w:webHidden/>
                 <w:rtl/>
               </w:rPr>
               <w:fldChar w:fldCharType="begin"/>
@@ -642,7 +643,7 @@
               <w:rPr>
                 <w:webHidden/>
               </w:rPr>
-              <w:instrText>Toc428825484 \h</w:instrText>
+              <w:instrText>Toc428826529 \h</w:instrText>
             </w:r>
             <w:r>
               <w:rPr>
@@ -653,13 +654,13 @@
             </w:r>
             <w:r>
               <w:rPr>
-                <w:rStyle w:val="Hyperlink"/>
-                <w:rtl/>
-              </w:rPr>
-            </w:r>
-            <w:r>
-              <w:rPr>
-                <w:rStyle w:val="Hyperlink"/>
+                <w:webHidden/>
+                <w:rtl/>
+              </w:rPr>
+            </w:r>
+            <w:r>
+              <w:rPr>
+                <w:webHidden/>
                 <w:rtl/>
               </w:rPr>
               <w:fldChar w:fldCharType="separate"/>
@@ -673,7 +674,7 @@
             </w:r>
             <w:r>
               <w:rPr>
-                <w:rStyle w:val="Hyperlink"/>
+                <w:webHidden/>
                 <w:rtl/>
               </w:rPr>
               <w:fldChar w:fldCharType="end"/>
@@ -692,7 +693,7 @@
               <w:rtl/>
             </w:rPr>
           </w:pPr>
-          <w:hyperlink w:anchor="_Toc428825485" w:history="1">
+          <w:hyperlink w:anchor="_Toc428826530" w:history="1">
             <w:r>
               <w:rPr>
                 <w:rStyle w:val="Hyperlink"/>
@@ -730,8 +731,8 @@
             </w:r>
             <w:r>
               <w:rPr>
-                <w:rStyle w:val="Hyperlink"/>
                 <w:noProof/>
+                <w:webHidden/>
                 <w:rtl/>
               </w:rPr>
               <w:fldChar w:fldCharType="begin"/>
@@ -764,7 +765,7 @@
                 <w:noProof/>
                 <w:webHidden/>
               </w:rPr>
-              <w:instrText>Toc428825485 \h</w:instrText>
+              <w:instrText>Toc428826530 \h</w:instrText>
             </w:r>
             <w:r>
               <w:rPr>
@@ -776,15 +777,15 @@
             </w:r>
             <w:r>
               <w:rPr>
-                <w:rStyle w:val="Hyperlink"/>
                 <w:noProof/>
-                <w:rtl/>
-              </w:rPr>
-            </w:r>
-            <w:r>
-              <w:rPr>
-                <w:rStyle w:val="Hyperlink"/>
+                <w:webHidden/>
+                <w:rtl/>
+              </w:rPr>
+            </w:r>
+            <w:r>
+              <w:rPr>
                 <w:noProof/>
+                <w:webHidden/>
                 <w:rtl/>
               </w:rPr>
               <w:fldChar w:fldCharType="separate"/>
@@ -799,8 +800,8 @@
             </w:r>
             <w:r>
               <w:rPr>
-                <w:rStyle w:val="Hyperlink"/>
                 <w:noProof/>
+                <w:webHidden/>
                 <w:rtl/>
               </w:rPr>
               <w:fldChar w:fldCharType="end"/>
@@ -819,7 +820,7 @@
               <w:rtl/>
             </w:rPr>
           </w:pPr>
-          <w:hyperlink w:anchor="_Toc428825486" w:history="1">
+          <w:hyperlink w:anchor="_Toc428826531" w:history="1">
             <w:r>
               <w:rPr>
                 <w:rStyle w:val="Hyperlink"/>
@@ -857,8 +858,8 @@
             </w:r>
             <w:r>
               <w:rPr>
-                <w:rStyle w:val="Hyperlink"/>
                 <w:noProof/>
+                <w:webHidden/>
                 <w:rtl/>
               </w:rPr>
               <w:fldChar w:fldCharType="begin"/>
@@ -891,7 +892,7 @@
                 <w:noProof/>
                 <w:webHidden/>
               </w:rPr>
-              <w:instrText>Toc428825486 \h</w:instrText>
+              <w:instrText>Toc428826531 \h</w:instrText>
             </w:r>
             <w:r>
               <w:rPr>
@@ -903,15 +904,15 @@
             </w:r>
             <w:r>
               <w:rPr>
-                <w:rStyle w:val="Hyperlink"/>
                 <w:noProof/>
-                <w:rtl/>
-              </w:rPr>
-            </w:r>
-            <w:r>
-              <w:rPr>
-                <w:rStyle w:val="Hyperlink"/>
+                <w:webHidden/>
+                <w:rtl/>
+              </w:rPr>
+            </w:r>
+            <w:r>
+              <w:rPr>
                 <w:noProof/>
+                <w:webHidden/>
                 <w:rtl/>
               </w:rPr>
               <w:fldChar w:fldCharType="separate"/>
@@ -926,8 +927,8 @@
             </w:r>
             <w:r>
               <w:rPr>
-                <w:rStyle w:val="Hyperlink"/>
                 <w:noProof/>
+                <w:webHidden/>
                 <w:rtl/>
               </w:rPr>
               <w:fldChar w:fldCharType="end"/>
@@ -946,7 +947,7 @@
               <w:rtl/>
             </w:rPr>
           </w:pPr>
-          <w:hyperlink w:anchor="_Toc428825487" w:history="1">
+          <w:hyperlink w:anchor="_Toc428826532" w:history="1">
             <w:r>
               <w:rPr>
                 <w:rStyle w:val="Hyperlink"/>
@@ -980,7 +981,7 @@
             </w:r>
             <w:r>
               <w:rPr>
-                <w:rStyle w:val="Hyperlink"/>
+                <w:webHidden/>
                 <w:rtl/>
               </w:rPr>
               <w:fldChar w:fldCharType="begin"/>
@@ -1009,7 +1010,7 @@
               <w:rPr>
                 <w:webHidden/>
               </w:rPr>
-              <w:instrText>Toc428825487 \h</w:instrText>
+              <w:instrText>Toc428826532 \h</w:instrText>
             </w:r>
             <w:r>
               <w:rPr>
@@ -1020,13 +1021,13 @@
             </w:r>
             <w:r>
               <w:rPr>
-                <w:rStyle w:val="Hyperlink"/>
-                <w:rtl/>
-              </w:rPr>
-            </w:r>
-            <w:r>
-              <w:rPr>
-                <w:rStyle w:val="Hyperlink"/>
+                <w:webHidden/>
+                <w:rtl/>
+              </w:rPr>
+            </w:r>
+            <w:r>
+              <w:rPr>
+                <w:webHidden/>
                 <w:rtl/>
               </w:rPr>
               <w:fldChar w:fldCharType="separate"/>
@@ -1040,7 +1041,7 @@
             </w:r>
             <w:r>
               <w:rPr>
-                <w:rStyle w:val="Hyperlink"/>
+                <w:webHidden/>
                 <w:rtl/>
               </w:rPr>
               <w:fldChar w:fldCharType="end"/>
@@ -1059,7 +1060,7 @@
               <w:rtl/>
             </w:rPr>
           </w:pPr>
-          <w:hyperlink w:anchor="_Toc428825488" w:history="1">
+          <w:hyperlink w:anchor="_Toc428826533" w:history="1">
             <w:r>
               <w:rPr>
                 <w:rStyle w:val="Hyperlink"/>
@@ -1093,7 +1094,7 @@
             </w:r>
             <w:r>
               <w:rPr>
-                <w:rStyle w:val="Hyperlink"/>
+                <w:webHidden/>
                 <w:rtl/>
               </w:rPr>
               <w:fldChar w:fldCharType="begin"/>
@@ -1122,7 +1123,7 @@
               <w:rPr>
                 <w:webHidden/>
               </w:rPr>
-              <w:instrText>Toc428825488 \h</w:instrText>
+              <w:instrText>Toc428826533 \h</w:instrText>
             </w:r>
             <w:r>
               <w:rPr>
@@ -1133,13 +1134,13 @@
             </w:r>
             <w:r>
               <w:rPr>
-                <w:rStyle w:val="Hyperlink"/>
-                <w:rtl/>
-              </w:rPr>
-            </w:r>
-            <w:r>
-              <w:rPr>
-                <w:rStyle w:val="Hyperlink"/>
+                <w:webHidden/>
+                <w:rtl/>
+              </w:rPr>
+            </w:r>
+            <w:r>
+              <w:rPr>
+                <w:webHidden/>
                 <w:rtl/>
               </w:rPr>
               <w:fldChar w:fldCharType="separate"/>
@@ -1153,7 +1154,7 @@
             </w:r>
             <w:r>
               <w:rPr>
-                <w:rStyle w:val="Hyperlink"/>
+                <w:webHidden/>
                 <w:rtl/>
               </w:rPr>
               <w:fldChar w:fldCharType="end"/>
@@ -1172,7 +1173,7 @@
               <w:rtl/>
             </w:rPr>
           </w:pPr>
-          <w:hyperlink w:anchor="_Toc428825489" w:history="1">
+          <w:hyperlink w:anchor="_Toc428826534" w:history="1">
             <w:r>
               <w:rPr>
                 <w:rStyle w:val="Hyperlink"/>
@@ -1206,7 +1207,7 @@
             </w:r>
             <w:r>
               <w:rPr>
-                <w:rStyle w:val="Hyperlink"/>
+                <w:webHidden/>
                 <w:rtl/>
               </w:rPr>
               <w:fldChar w:fldCharType="begin"/>
@@ -1235,7 +1236,7 @@
               <w:rPr>
                 <w:webHidden/>
               </w:rPr>
-              <w:instrText>Toc428825489 \h</w:instrText>
+              <w:instrText>Toc428826534 \h</w:instrText>
             </w:r>
             <w:r>
               <w:rPr>
@@ -1246,13 +1247,13 @@
             </w:r>
             <w:r>
               <w:rPr>
-                <w:rStyle w:val="Hyperlink"/>
-                <w:rtl/>
-              </w:rPr>
-            </w:r>
-            <w:r>
-              <w:rPr>
-                <w:rStyle w:val="Hyperlink"/>
+                <w:webHidden/>
+                <w:rtl/>
+              </w:rPr>
+            </w:r>
+            <w:r>
+              <w:rPr>
+                <w:webHidden/>
                 <w:rtl/>
               </w:rPr>
               <w:fldChar w:fldCharType="separate"/>
@@ -1266,7 +1267,7 @@
             </w:r>
             <w:r>
               <w:rPr>
-                <w:rStyle w:val="Hyperlink"/>
+                <w:webHidden/>
                 <w:rtl/>
               </w:rPr>
               <w:fldChar w:fldCharType="end"/>
@@ -1285,7 +1286,7 @@
               <w:rtl/>
             </w:rPr>
           </w:pPr>
-          <w:hyperlink w:anchor="_Toc428825490" w:history="1">
+          <w:hyperlink w:anchor="_Toc428826535" w:history="1">
             <w:r>
               <w:rPr>
                 <w:rStyle w:val="Hyperlink"/>
@@ -1335,7 +1336,7 @@
             </w:r>
             <w:r>
               <w:rPr>
-                <w:rStyle w:val="Hyperlink"/>
+                <w:webHidden/>
                 <w:rtl/>
               </w:rPr>
               <w:fldChar w:fldCharType="begin"/>
@@ -1364,7 +1365,7 @@
               <w:rPr>
                 <w:webHidden/>
               </w:rPr>
-              <w:instrText>Toc428825490 \h</w:instrText>
+              <w:instrText>Toc428826535 \h</w:instrText>
             </w:r>
             <w:r>
               <w:rPr>
@@ -1375,13 +1376,13 @@
             </w:r>
             <w:r>
               <w:rPr>
-                <w:rStyle w:val="Hyperlink"/>
-                <w:rtl/>
-              </w:rPr>
-            </w:r>
-            <w:r>
-              <w:rPr>
-                <w:rStyle w:val="Hyperlink"/>
+                <w:webHidden/>
+                <w:rtl/>
+              </w:rPr>
+            </w:r>
+            <w:r>
+              <w:rPr>
+                <w:webHidden/>
                 <w:rtl/>
               </w:rPr>
               <w:fldChar w:fldCharType="separate"/>
@@ -1395,7 +1396,7 @@
             </w:r>
             <w:r>
               <w:rPr>
-                <w:rStyle w:val="Hyperlink"/>
+                <w:webHidden/>
                 <w:rtl/>
               </w:rPr>
               <w:fldChar w:fldCharType="end"/>
@@ -1414,7 +1415,7 @@
               <w:rtl/>
             </w:rPr>
           </w:pPr>
-          <w:hyperlink w:anchor="_Toc428825491" w:history="1">
+          <w:hyperlink w:anchor="_Toc428826536" w:history="1">
             <w:r>
               <w:rPr>
                 <w:rStyle w:val="Hyperlink"/>
@@ -1448,7 +1449,7 @@
             </w:r>
             <w:r>
               <w:rPr>
-                <w:rStyle w:val="Hyperlink"/>
+                <w:webHidden/>
                 <w:rtl/>
               </w:rPr>
               <w:fldChar w:fldCharType="begin"/>
@@ -1477,7 +1478,7 @@
               <w:rPr>
                 <w:webHidden/>
               </w:rPr>
-              <w:instrText>Toc428825491 \h</w:instrText>
+              <w:instrText>Toc428826536 \h</w:instrText>
             </w:r>
             <w:r>
               <w:rPr>
@@ -1488,13 +1489,13 @@
             </w:r>
             <w:r>
               <w:rPr>
-                <w:rStyle w:val="Hyperlink"/>
-                <w:rtl/>
-              </w:rPr>
-            </w:r>
-            <w:r>
-              <w:rPr>
-                <w:rStyle w:val="Hyperlink"/>
+                <w:webHidden/>
+                <w:rtl/>
+              </w:rPr>
+            </w:r>
+            <w:r>
+              <w:rPr>
+                <w:webHidden/>
                 <w:rtl/>
               </w:rPr>
               <w:fldChar w:fldCharType="separate"/>
@@ -1508,7 +1509,7 @@
             </w:r>
             <w:r>
               <w:rPr>
-                <w:rStyle w:val="Hyperlink"/>
+                <w:webHidden/>
                 <w:rtl/>
               </w:rPr>
               <w:fldChar w:fldCharType="end"/>
@@ -1527,7 +1528,7 @@
               <w:rtl/>
             </w:rPr>
           </w:pPr>
-          <w:hyperlink w:anchor="_Toc428825492" w:history="1">
+          <w:hyperlink w:anchor="_Toc428826537" w:history="1">
             <w:r>
               <w:rPr>
                 <w:rStyle w:val="Hyperlink"/>
@@ -1547,8 +1548,8 @@
             </w:r>
             <w:r>
               <w:rPr>
-                <w:rStyle w:val="Hyperlink"/>
                 <w:noProof/>
+                <w:webHidden/>
                 <w:rtl/>
               </w:rPr>
               <w:fldChar w:fldCharType="begin"/>
@@ -1581,7 +1582,7 @@
                 <w:noProof/>
                 <w:webHidden/>
               </w:rPr>
-              <w:instrText>Toc428825492 \h</w:instrText>
+              <w:instrText>Toc428826537 \h</w:instrText>
             </w:r>
             <w:r>
               <w:rPr>
@@ -1593,15 +1594,15 @@
             </w:r>
             <w:r>
               <w:rPr>
-                <w:rStyle w:val="Hyperlink"/>
                 <w:noProof/>
-                <w:rtl/>
-              </w:rPr>
-            </w:r>
-            <w:r>
-              <w:rPr>
-                <w:rStyle w:val="Hyperlink"/>
+                <w:webHidden/>
+                <w:rtl/>
+              </w:rPr>
+            </w:r>
+            <w:r>
+              <w:rPr>
                 <w:noProof/>
+                <w:webHidden/>
                 <w:rtl/>
               </w:rPr>
               <w:fldChar w:fldCharType="separate"/>
@@ -1616,8 +1617,8 @@
             </w:r>
             <w:r>
               <w:rPr>
-                <w:rStyle w:val="Hyperlink"/>
                 <w:noProof/>
+                <w:webHidden/>
                 <w:rtl/>
               </w:rPr>
               <w:fldChar w:fldCharType="end"/>
@@ -1636,7 +1637,7 @@
               <w:rtl/>
             </w:rPr>
           </w:pPr>
-          <w:hyperlink w:anchor="_Toc428825493" w:history="1">
+          <w:hyperlink w:anchor="_Toc428826538" w:history="1">
             <w:r>
               <w:rPr>
                 <w:rStyle w:val="Hyperlink"/>
@@ -1656,8 +1657,8 @@
             </w:r>
             <w:r>
               <w:rPr>
-                <w:rStyle w:val="Hyperlink"/>
                 <w:noProof/>
+                <w:webHidden/>
                 <w:rtl/>
               </w:rPr>
               <w:fldChar w:fldCharType="begin"/>
@@ -1690,7 +1691,7 @@
                 <w:noProof/>
                 <w:webHidden/>
               </w:rPr>
-              <w:instrText>Toc428825493 \h</w:instrText>
+              <w:instrText>Toc428826538 \h</w:instrText>
             </w:r>
             <w:r>
               <w:rPr>
@@ -1702,15 +1703,15 @@
             </w:r>
             <w:r>
               <w:rPr>
-                <w:rStyle w:val="Hyperlink"/>
                 <w:noProof/>
-                <w:rtl/>
-              </w:rPr>
-            </w:r>
-            <w:r>
-              <w:rPr>
-                <w:rStyle w:val="Hyperlink"/>
+                <w:webHidden/>
+                <w:rtl/>
+              </w:rPr>
+            </w:r>
+            <w:r>
+              <w:rPr>
                 <w:noProof/>
+                <w:webHidden/>
                 <w:rtl/>
               </w:rPr>
               <w:fldChar w:fldCharType="separate"/>
@@ -1725,8 +1726,8 @@
             </w:r>
             <w:r>
               <w:rPr>
-                <w:rStyle w:val="Hyperlink"/>
                 <w:noProof/>
+                <w:webHidden/>
                 <w:rtl/>
               </w:rPr>
               <w:fldChar w:fldCharType="end"/>
@@ -1745,7 +1746,7 @@
               <w:rtl/>
             </w:rPr>
           </w:pPr>
-          <w:hyperlink w:anchor="_Toc428825494" w:history="1">
+          <w:hyperlink w:anchor="_Toc428826539" w:history="1">
             <w:r>
               <w:rPr>
                 <w:rStyle w:val="Hyperlink"/>
@@ -1783,8 +1784,8 @@
             </w:r>
             <w:r>
               <w:rPr>
-                <w:rStyle w:val="Hyperlink"/>
                 <w:noProof/>
+                <w:webHidden/>
                 <w:rtl/>
               </w:rPr>
               <w:fldChar w:fldCharType="begin"/>
@@ -1817,7 +1818,7 @@
                 <w:noProof/>
                 <w:webHidden/>
               </w:rPr>
-              <w:instrText>Toc428825494 \h</w:instrText>
+              <w:instrText>Toc428826539 \h</w:instrText>
             </w:r>
             <w:r>
               <w:rPr>
@@ -1829,15 +1830,15 @@
             </w:r>
             <w:r>
               <w:rPr>
-                <w:rStyle w:val="Hyperlink"/>
                 <w:noProof/>
-                <w:rtl/>
-              </w:rPr>
-            </w:r>
-            <w:r>
-              <w:rPr>
-                <w:rStyle w:val="Hyperlink"/>
+                <w:webHidden/>
+                <w:rtl/>
+              </w:rPr>
+            </w:r>
+            <w:r>
+              <w:rPr>
                 <w:noProof/>
+                <w:webHidden/>
                 <w:rtl/>
               </w:rPr>
               <w:fldChar w:fldCharType="separate"/>
@@ -1852,8 +1853,8 @@
             </w:r>
             <w:r>
               <w:rPr>
-                <w:rStyle w:val="Hyperlink"/>
                 <w:noProof/>
+                <w:webHidden/>
                 <w:rtl/>
               </w:rPr>
               <w:fldChar w:fldCharType="end"/>
@@ -1872,7 +1873,7 @@
               <w:rtl/>
             </w:rPr>
           </w:pPr>
-          <w:hyperlink w:anchor="_Toc428825495" w:history="1">
+          <w:hyperlink w:anchor="_Toc428826540" w:history="1">
             <w:r>
               <w:rPr>
                 <w:rStyle w:val="Hyperlink"/>
@@ -1922,7 +1923,7 @@
             </w:r>
             <w:r>
               <w:rPr>
-                <w:rStyle w:val="Hyperlink"/>
+                <w:webHidden/>
                 <w:rtl/>
               </w:rPr>
               <w:fldChar w:fldCharType="begin"/>
@@ -1951,7 +1952,7 @@
               <w:rPr>
                 <w:webHidden/>
               </w:rPr>
-              <w:instrText>Toc428825495 \h</w:instrText>
+              <w:instrText>Toc428826540 \h</w:instrText>
             </w:r>
             <w:r>
               <w:rPr>
@@ -1962,13 +1963,13 @@
             </w:r>
             <w:r>
               <w:rPr>
-                <w:rStyle w:val="Hyperlink"/>
-                <w:rtl/>
-              </w:rPr>
-            </w:r>
-            <w:r>
-              <w:rPr>
-                <w:rStyle w:val="Hyperlink"/>
+                <w:webHidden/>
+                <w:rtl/>
+              </w:rPr>
+            </w:r>
+            <w:r>
+              <w:rPr>
+                <w:webHidden/>
                 <w:rtl/>
               </w:rPr>
               <w:fldChar w:fldCharType="separate"/>
@@ -1982,7 +1983,7 @@
             </w:r>
             <w:r>
               <w:rPr>
-                <w:rStyle w:val="Hyperlink"/>
+                <w:webHidden/>
                 <w:rtl/>
               </w:rPr>
               <w:fldChar w:fldCharType="end"/>
@@ -2001,7 +2002,7 @@
               <w:rtl/>
             </w:rPr>
           </w:pPr>
-          <w:hyperlink w:anchor="_Toc428825496" w:history="1">
+          <w:hyperlink w:anchor="_Toc428826541" w:history="1">
             <w:r>
               <w:rPr>
                 <w:rStyle w:val="Hyperlink"/>
@@ -2035,7 +2036,7 @@
             </w:r>
             <w:r>
               <w:rPr>
-                <w:rStyle w:val="Hyperlink"/>
+                <w:webHidden/>
                 <w:rtl/>
               </w:rPr>
               <w:fldChar w:fldCharType="begin"/>
@@ -2064,7 +2065,7 @@
               <w:rPr>
                 <w:webHidden/>
               </w:rPr>
-              <w:instrText>Toc428825496 \h</w:instrText>
+              <w:instrText>Toc428826541 \h</w:instrText>
             </w:r>
             <w:r>
               <w:rPr>
@@ -2075,13 +2076,13 @@
             </w:r>
             <w:r>
               <w:rPr>
-                <w:rStyle w:val="Hyperlink"/>
-                <w:rtl/>
-              </w:rPr>
-            </w:r>
-            <w:r>
-              <w:rPr>
-                <w:rStyle w:val="Hyperlink"/>
+                <w:webHidden/>
+                <w:rtl/>
+              </w:rPr>
+            </w:r>
+            <w:r>
+              <w:rPr>
+                <w:webHidden/>
                 <w:rtl/>
               </w:rPr>
               <w:fldChar w:fldCharType="separate"/>
@@ -2095,7 +2096,7 @@
             </w:r>
             <w:r>
               <w:rPr>
-                <w:rStyle w:val="Hyperlink"/>
+                <w:webHidden/>
                 <w:rtl/>
               </w:rPr>
               <w:fldChar w:fldCharType="end"/>
@@ -2114,14 +2115,14 @@
               <w:rtl/>
             </w:rPr>
           </w:pPr>
-          <w:hyperlink w:anchor="_Toc428825497" w:history="1">
+          <w:hyperlink w:anchor="_Toc428826542" w:history="1">
             <w:r>
               <w:rPr>
                 <w:rStyle w:val="Hyperlink"/>
                 <w:rFonts w:asciiTheme="minorBidi" w:hAnsiTheme="minorBidi" w:hint="eastAsia"/>
                 <w:rtl/>
               </w:rPr>
-              <w:t>אחרית</w:t>
+              <w:t>הוראות</w:t>
             </w:r>
             <w:r>
               <w:rPr>
@@ -2137,6 +2138,119 @@
                 <w:rFonts w:asciiTheme="minorBidi" w:hAnsiTheme="minorBidi" w:hint="eastAsia"/>
                 <w:rtl/>
               </w:rPr>
+              <w:t>התקנה</w:t>
+            </w:r>
+            <w:r>
+              <w:rPr>
+                <w:webHidden/>
+                <w:rtl/>
+              </w:rPr>
+              <w:tab/>
+            </w:r>
+            <w:r>
+              <w:rPr>
+                <w:webHidden/>
+                <w:rtl/>
+              </w:rPr>
+              <w:fldChar w:fldCharType="begin"/>
+            </w:r>
+            <w:r>
+              <w:rPr>
+                <w:webHidden/>
+                <w:rtl/>
+              </w:rPr>
+              <w:instrText xml:space="preserve"> </w:instrText>
+            </w:r>
+            <w:r>
+              <w:rPr>
+                <w:webHidden/>
+              </w:rPr>
+              <w:instrText>PAGEREF</w:instrText>
+            </w:r>
+            <w:r>
+              <w:rPr>
+                <w:webHidden/>
+                <w:rtl/>
+              </w:rPr>
+              <w:instrText xml:space="preserve"> _</w:instrText>
+            </w:r>
+            <w:r>
+              <w:rPr>
+                <w:webHidden/>
+              </w:rPr>
+              <w:instrText>Toc428826542 \h</w:instrText>
+            </w:r>
+            <w:r>
+              <w:rPr>
+                <w:webHidden/>
+                <w:rtl/>
+              </w:rPr>
+              <w:instrText xml:space="preserve"> </w:instrText>
+            </w:r>
+            <w:r>
+              <w:rPr>
+                <w:webHidden/>
+                <w:rtl/>
+              </w:rPr>
+            </w:r>
+            <w:r>
+              <w:rPr>
+                <w:webHidden/>
+                <w:rtl/>
+              </w:rPr>
+              <w:fldChar w:fldCharType="separate"/>
+            </w:r>
+            <w:r>
+              <w:rPr>
+                <w:webHidden/>
+                <w:rtl/>
+              </w:rPr>
+              <w:t>24</w:t>
+            </w:r>
+            <w:r>
+              <w:rPr>
+                <w:webHidden/>
+                <w:rtl/>
+              </w:rPr>
+              <w:fldChar w:fldCharType="end"/>
+            </w:r>
+          </w:hyperlink>
+        </w:p>
+        <w:p>
+          <w:pPr>
+            <w:pStyle w:val="TOC1"/>
+            <w:rPr>
+              <w:rFonts w:eastAsiaTheme="minorEastAsia"/>
+              <w:b w:val="0"/>
+              <w:bCs w:val="0"/>
+              <w:sz w:val="22"/>
+              <w:szCs w:val="22"/>
+              <w:rtl/>
+            </w:rPr>
+          </w:pPr>
+          <w:hyperlink w:anchor="_Toc428826543" w:history="1">
+            <w:r>
+              <w:rPr>
+                <w:rStyle w:val="Hyperlink"/>
+                <w:rFonts w:asciiTheme="minorBidi" w:hAnsiTheme="minorBidi" w:hint="eastAsia"/>
+                <w:rtl/>
+              </w:rPr>
+              <w:t>אחרית</w:t>
+            </w:r>
+            <w:r>
+              <w:rPr>
+                <w:rStyle w:val="Hyperlink"/>
+                <w:rFonts w:asciiTheme="minorBidi" w:hAnsiTheme="minorBidi"/>
+                <w:rtl/>
+              </w:rPr>
+              <w:t xml:space="preserve"> </w:t>
+            </w:r>
+            <w:r>
+              <w:rPr>
+                <w:rStyle w:val="Hyperlink"/>
+                <w:rFonts w:asciiTheme="minorBidi" w:hAnsiTheme="minorBidi" w:hint="eastAsia"/>
+                <w:rtl/>
+              </w:rPr>
               <w:t>דבר</w:t>
             </w:r>
             <w:r>
@@ -2148,7 +2262,7 @@
             </w:r>
             <w:r>
               <w:rPr>
-                <w:rStyle w:val="Hyperlink"/>
+                <w:webHidden/>
                 <w:rtl/>
               </w:rPr>
               <w:fldChar w:fldCharType="begin"/>
@@ -2177,7 +2291,7 @@
               <w:rPr>
                 <w:webHidden/>
               </w:rPr>
-              <w:instrText>Toc428825497 \h</w:instrText>
+              <w:instrText>Toc428826543 \h</w:instrText>
             </w:r>
             <w:r>
               <w:rPr>
@@ -2188,13 +2302,13 @@
             </w:r>
             <w:r>
               <w:rPr>
-                <w:rStyle w:val="Hyperlink"/>
-                <w:rtl/>
-              </w:rPr>
-            </w:r>
-            <w:r>
-              <w:rPr>
-                <w:rStyle w:val="Hyperlink"/>
+                <w:webHidden/>
+                <w:rtl/>
+              </w:rPr>
+            </w:r>
+            <w:r>
+              <w:rPr>
+                <w:webHidden/>
                 <w:rtl/>
               </w:rPr>
               <w:fldChar w:fldCharType="separate"/>
@@ -2208,7 +2322,7 @@
             </w:r>
             <w:r>
               <w:rPr>
-                <w:rStyle w:val="Hyperlink"/>
+                <w:webHidden/>
                 <w:rtl/>
               </w:rPr>
               <w:fldChar w:fldCharType="end"/>
@@ -2250,7 +2364,7 @@
           <w:rtl/>
         </w:rPr>
       </w:pPr>
-      <w:bookmarkStart w:id="2" w:name="_Toc428825482"/>
+      <w:bookmarkStart w:id="2" w:name="_Toc428826527"/>
       <w:r>
         <w:rPr>
           <w:rFonts w:asciiTheme="minorBidi" w:hAnsiTheme="minorBidi" w:cstheme="minorBidi"/>
@@ -2283,7 +2397,18 @@
           <w:szCs w:val="32"/>
           <w:rtl/>
         </w:rPr>
-        <w:t>המערכת תשמש סטודנטים הלומדים את הקורס "סדנה בתכנות מונחה עצמים" ותעזור להם בפיתוח הפרויקטים שלהם ובהכנת ההרצאה שלהם. היא תחליף התנהלות באמצעות הפורום, שכוללת בדרך כלל רק שאלות של סטודנטים מאותו סמסטר למרות ש</w:t>
+        <w:t>המערכת תשמש סטודנטים הלומדים את הקורס "סדנה בתכנות מונחה עצמים" ותעזור להם בפיתוח הפרויקטים שלהם ובהכנת ההרצאה שלהם. היא תחליף התנהלות באמצעות הפורום, שכוללת בדרך כלל רק שאלות של סטודנטים מאותו סמ</w:t>
+      </w:r>
+      <w:bookmarkStart w:id="3" w:name="_GoBack"/>
+      <w:bookmarkEnd w:id="3"/>
+      <w:r>
+        <w:rPr>
+          <w:rFonts w:asciiTheme="minorBidi" w:hAnsiTheme="minorBidi"/>
+          <w:sz w:val="32"/>
+          <w:szCs w:val="32"/>
+          <w:rtl/>
+        </w:rPr>
+        <w:t>סטר למרות ש</w:t>
       </w:r>
       <w:r>
         <w:rPr>
@@ -2942,8 +3067,8 @@
           <w:rtl/>
         </w:rPr>
       </w:pPr>
-      <w:bookmarkStart w:id="3" w:name="_Toc414068275"/>
-      <w:bookmarkStart w:id="4" w:name="_Toc428825483"/>
+      <w:bookmarkStart w:id="4" w:name="_Toc414068275"/>
+      <w:bookmarkStart w:id="5" w:name="_Toc428826528"/>
       <w:r>
         <w:rPr>
           <w:rFonts w:asciiTheme="minorBidi" w:hAnsiTheme="minorBidi" w:cstheme="minorBidi"/>
@@ -2954,8 +3079,8 @@
         <w:lastRenderedPageBreak/>
         <w:t>דגשים והנחות</w:t>
       </w:r>
-      <w:bookmarkEnd w:id="3"/>
       <w:bookmarkEnd w:id="4"/>
+      <w:bookmarkEnd w:id="5"/>
     </w:p>
     <w:p>
       <w:pPr>
@@ -3440,8 +3565,8 @@
           <w:rtl/>
         </w:rPr>
       </w:pPr>
-      <w:bookmarkStart w:id="5" w:name="_Toc414068276"/>
-      <w:bookmarkStart w:id="6" w:name="_Toc428825484"/>
+      <w:bookmarkStart w:id="6" w:name="_Toc414068276"/>
+      <w:bookmarkStart w:id="7" w:name="_Toc428826529"/>
       <w:r>
         <w:rPr>
           <w:rFonts w:asciiTheme="minorBidi" w:hAnsiTheme="minorBidi" w:cstheme="minorBidi"/>
@@ -3452,8 +3577,8 @@
         <w:lastRenderedPageBreak/>
         <w:t>סרגלי כלים</w:t>
       </w:r>
-      <w:bookmarkEnd w:id="5"/>
       <w:bookmarkEnd w:id="6"/>
+      <w:bookmarkEnd w:id="7"/>
     </w:p>
     <w:p>
       <w:pPr>
@@ -3467,8 +3592,8 @@
           <w:rtl/>
         </w:rPr>
       </w:pPr>
-      <w:bookmarkStart w:id="7" w:name="_Toc414068277"/>
-      <w:bookmarkStart w:id="8" w:name="_Toc428825485"/>
+      <w:bookmarkStart w:id="8" w:name="_Toc414068277"/>
+      <w:bookmarkStart w:id="9" w:name="_Toc428826530"/>
       <w:r>
         <w:rPr>
           <w:rFonts w:asciiTheme="minorBidi" w:hAnsiTheme="minorBidi" w:cstheme="minorBidi"/>
@@ -3480,8 +3605,8 @@
         </w:rPr>
         <w:t>סרגל הרישום</w:t>
       </w:r>
-      <w:bookmarkEnd w:id="7"/>
       <w:bookmarkEnd w:id="8"/>
+      <w:bookmarkEnd w:id="9"/>
     </w:p>
     <w:p>
       <w:pPr>
@@ -4360,8 +4485,8 @@
           <w:rtl/>
         </w:rPr>
       </w:pPr>
-      <w:bookmarkStart w:id="9" w:name="_Toc414068278"/>
-      <w:bookmarkStart w:id="10" w:name="_Toc428825486"/>
+      <w:bookmarkStart w:id="10" w:name="_Toc414068278"/>
+      <w:bookmarkStart w:id="11" w:name="_Toc428826531"/>
       <w:r>
         <w:rPr>
           <w:rFonts w:asciiTheme="minorBidi" w:hAnsiTheme="minorBidi" w:cstheme="minorBidi"/>
@@ -4373,8 +4498,8 @@
         </w:rPr>
         <w:t>סרגל הניווט</w:t>
       </w:r>
-      <w:bookmarkEnd w:id="9"/>
       <w:bookmarkEnd w:id="10"/>
+      <w:bookmarkEnd w:id="11"/>
     </w:p>
     <w:p>
       <w:pPr>
@@ -4429,7 +4554,7 @@
                     <a:blip r:embed="rId13" cstate="print">
                       <a:extLst>
                         <a:ext uri="{28A0092B-C50C-407E-A947-70E740481C1C}">
-                          <a14:useLocalDpi xmlns:a14="http://schemas.microsoft.com/office/drawing/2010/main" xmlns:wps="http://schemas.microsoft.com/office/word/2010/wordprocessingShape" xmlns:wpi="http://schemas.microsoft.com/office/word/2010/wordprocessingInk" xmlns:wpg="http://schemas.microsoft.com/office/word/2010/wordprocessingGroup" xmlns:w15="http://schemas.microsoft.com/office/word/2012/wordml" xmlns:w14="http://schemas.microsoft.com/office/word/2010/wordml" xmlns:w="http://schemas.openxmlformats.org/wordprocessingml/2006/main" xmlns:w10="urn:schemas-microsoft-com:office:word" xmlns:wp14="http://schemas.microsoft.com/office/word/2010/wordprocessingDrawing" xmlns:v="urn:schemas-microsoft-com:vml" xmlns:o="urn:schemas-microsoft-com:office:office" xmlns:mc="http://schemas.openxmlformats.org/markup-compatibility/2006" xmlns:wpc="http://schemas.microsoft.com/office/word/2010/wordprocessingCanvas" xmlns="" val="0"/>
+                          <a14:useLocalDpi xmlns:a14="http://schemas.microsoft.com/office/drawing/2010/main" val="0"/>
                         </a:ext>
                       </a:extLst>
                     </a:blip>
@@ -4649,7 +4774,7 @@
                     <a:blip r:embed="rId14" cstate="print">
                       <a:extLst>
                         <a:ext uri="{28A0092B-C50C-407E-A947-70E740481C1C}">
-                          <a14:useLocalDpi xmlns:a14="http://schemas.microsoft.com/office/drawing/2010/main" xmlns:wps="http://schemas.microsoft.com/office/word/2010/wordprocessingShape" xmlns:wpi="http://schemas.microsoft.com/office/word/2010/wordprocessingInk" xmlns:wpg="http://schemas.microsoft.com/office/word/2010/wordprocessingGroup" xmlns:w15="http://schemas.microsoft.com/office/word/2012/wordml" xmlns:w14="http://schemas.microsoft.com/office/word/2010/wordml" xmlns:w="http://schemas.openxmlformats.org/wordprocessingml/2006/main" xmlns:w10="urn:schemas-microsoft-com:office:word" xmlns:wp14="http://schemas.microsoft.com/office/word/2010/wordprocessingDrawing" xmlns:v="urn:schemas-microsoft-com:vml" xmlns:o="urn:schemas-microsoft-com:office:office" xmlns:mc="http://schemas.openxmlformats.org/markup-compatibility/2006" xmlns:wpc="http://schemas.microsoft.com/office/word/2010/wordprocessingCanvas" xmlns="" val="0"/>
+                          <a14:useLocalDpi xmlns:a14="http://schemas.microsoft.com/office/drawing/2010/main" val="0"/>
                         </a:ext>
                       </a:extLst>
                     </a:blip>
@@ -4770,7 +4895,7 @@
                     <a:blip r:embed="rId15" cstate="print">
                       <a:extLst>
                         <a:ext uri="{28A0092B-C50C-407E-A947-70E740481C1C}">
-                          <a14:useLocalDpi xmlns:a14="http://schemas.microsoft.com/office/drawing/2010/main" xmlns:wps="http://schemas.microsoft.com/office/word/2010/wordprocessingShape" xmlns:wpi="http://schemas.microsoft.com/office/word/2010/wordprocessingInk" xmlns:wpg="http://schemas.microsoft.com/office/word/2010/wordprocessingGroup" xmlns:w15="http://schemas.microsoft.com/office/word/2012/wordml" xmlns:w14="http://schemas.microsoft.com/office/word/2010/wordml" xmlns:w="http://schemas.openxmlformats.org/wordprocessingml/2006/main" xmlns:w10="urn:schemas-microsoft-com:office:word" xmlns:wp14="http://schemas.microsoft.com/office/word/2010/wordprocessingDrawing" xmlns:v="urn:schemas-microsoft-com:vml" xmlns:o="urn:schemas-microsoft-com:office:office" xmlns:mc="http://schemas.openxmlformats.org/markup-compatibility/2006" xmlns:wpc="http://schemas.microsoft.com/office/word/2010/wordprocessingCanvas" xmlns="" val="0"/>
+                          <a14:useLocalDpi xmlns:a14="http://schemas.microsoft.com/office/drawing/2010/main" val="0"/>
                         </a:ext>
                       </a:extLst>
                     </a:blip>
@@ -4900,7 +5025,7 @@
                     <a:blip r:embed="rId16" cstate="print">
                       <a:extLst>
                         <a:ext uri="{28A0092B-C50C-407E-A947-70E740481C1C}">
-                          <a14:useLocalDpi xmlns:a14="http://schemas.microsoft.com/office/drawing/2010/main" xmlns:wps="http://schemas.microsoft.com/office/word/2010/wordprocessingShape" xmlns:wpi="http://schemas.microsoft.com/office/word/2010/wordprocessingInk" xmlns:wpg="http://schemas.microsoft.com/office/word/2010/wordprocessingGroup" xmlns:w15="http://schemas.microsoft.com/office/word/2012/wordml" xmlns:w14="http://schemas.microsoft.com/office/word/2010/wordml" xmlns:w="http://schemas.openxmlformats.org/wordprocessingml/2006/main" xmlns:w10="urn:schemas-microsoft-com:office:word" xmlns:wp14="http://schemas.microsoft.com/office/word/2010/wordprocessingDrawing" xmlns:v="urn:schemas-microsoft-com:vml" xmlns:o="urn:schemas-microsoft-com:office:office" xmlns:mc="http://schemas.openxmlformats.org/markup-compatibility/2006" xmlns:wpc="http://schemas.microsoft.com/office/word/2010/wordprocessingCanvas" xmlns="" val="0"/>
+                          <a14:useLocalDpi xmlns:a14="http://schemas.microsoft.com/office/drawing/2010/main" val="0"/>
                         </a:ext>
                       </a:extLst>
                     </a:blip>
@@ -5020,7 +5145,7 @@
                     <a:blip r:embed="rId17" cstate="print">
                       <a:extLst>
                         <a:ext uri="{28A0092B-C50C-407E-A947-70E740481C1C}">
-                          <a14:useLocalDpi xmlns:a14="http://schemas.microsoft.com/office/drawing/2010/main" xmlns:wps="http://schemas.microsoft.com/office/word/2010/wordprocessingShape" xmlns:wpi="http://schemas.microsoft.com/office/word/2010/wordprocessingInk" xmlns:wpg="http://schemas.microsoft.com/office/word/2010/wordprocessingGroup" xmlns:w15="http://schemas.microsoft.com/office/word/2012/wordml" xmlns:w14="http://schemas.microsoft.com/office/word/2010/wordml" xmlns:w="http://schemas.openxmlformats.org/wordprocessingml/2006/main" xmlns:w10="urn:schemas-microsoft-com:office:word" xmlns:wp14="http://schemas.microsoft.com/office/word/2010/wordprocessingDrawing" xmlns:v="urn:schemas-microsoft-com:vml" xmlns:o="urn:schemas-microsoft-com:office:office" xmlns:mc="http://schemas.openxmlformats.org/markup-compatibility/2006" xmlns:wpc="http://schemas.microsoft.com/office/word/2010/wordprocessingCanvas" xmlns="" val="0"/>
+                          <a14:useLocalDpi xmlns:a14="http://schemas.microsoft.com/office/drawing/2010/main" val="0"/>
                         </a:ext>
                       </a:extLst>
                     </a:blip>
@@ -5161,8 +5286,8 @@
           <w:rtl/>
         </w:rPr>
       </w:pPr>
-      <w:bookmarkStart w:id="11" w:name="_Toc414068279"/>
-      <w:bookmarkStart w:id="12" w:name="_Toc428825487"/>
+      <w:bookmarkStart w:id="12" w:name="_Toc414068279"/>
+      <w:bookmarkStart w:id="13" w:name="_Toc428826532"/>
       <w:r>
         <w:rPr>
           <w:rFonts w:asciiTheme="minorBidi" w:hAnsiTheme="minorBidi" w:cstheme="minorBidi"/>
@@ -5173,8 +5298,8 @@
         <w:lastRenderedPageBreak/>
         <w:t>רישום למערכת</w:t>
       </w:r>
-      <w:bookmarkEnd w:id="11"/>
       <w:bookmarkEnd w:id="12"/>
+      <w:bookmarkEnd w:id="13"/>
     </w:p>
     <w:p>
       <w:pPr>
@@ -5793,8 +5918,8 @@
           <w:rtl/>
         </w:rPr>
       </w:pPr>
-      <w:bookmarkStart w:id="13" w:name="_Toc414068280"/>
-      <w:bookmarkStart w:id="14" w:name="_Toc428825488"/>
+      <w:bookmarkStart w:id="14" w:name="_Toc414068280"/>
+      <w:bookmarkStart w:id="15" w:name="_Toc428826533"/>
       <w:r>
         <w:rPr>
           <w:rFonts w:asciiTheme="minorBidi" w:hAnsiTheme="minorBidi" w:cstheme="minorBidi"/>
@@ -5805,8 +5930,8 @@
         <w:lastRenderedPageBreak/>
         <w:t>ניהול משתמשים</w:t>
       </w:r>
-      <w:bookmarkEnd w:id="13"/>
       <w:bookmarkEnd w:id="14"/>
+      <w:bookmarkEnd w:id="15"/>
     </w:p>
     <w:p>
       <w:pPr>
@@ -5888,7 +6013,7 @@
                     <a:blip r:embed="rId19" cstate="print">
                       <a:extLst>
                         <a:ext uri="{28A0092B-C50C-407E-A947-70E740481C1C}">
-                          <a14:useLocalDpi xmlns:a14="http://schemas.microsoft.com/office/drawing/2010/main" xmlns:wps="http://schemas.microsoft.com/office/word/2010/wordprocessingShape" xmlns:wpi="http://schemas.microsoft.com/office/word/2010/wordprocessingInk" xmlns:wpg="http://schemas.microsoft.com/office/word/2010/wordprocessingGroup" xmlns:w15="http://schemas.microsoft.com/office/word/2012/wordml" xmlns:w14="http://schemas.microsoft.com/office/word/2010/wordml" xmlns:w="http://schemas.openxmlformats.org/wordprocessingml/2006/main" xmlns:w10="urn:schemas-microsoft-com:office:word" xmlns:wp14="http://schemas.microsoft.com/office/word/2010/wordprocessingDrawing" xmlns:v="urn:schemas-microsoft-com:vml" xmlns:o="urn:schemas-microsoft-com:office:office" xmlns:mc="http://schemas.openxmlformats.org/markup-compatibility/2006" xmlns:wpc="http://schemas.microsoft.com/office/word/2010/wordprocessingCanvas" xmlns="" val="0"/>
+                          <a14:useLocalDpi xmlns:a14="http://schemas.microsoft.com/office/drawing/2010/main" val="0"/>
                         </a:ext>
                       </a:extLst>
                     </a:blip>
@@ -6264,8 +6389,8 @@
           <w:rtl/>
         </w:rPr>
       </w:pPr>
-      <w:bookmarkStart w:id="15" w:name="_Toc414068281"/>
-      <w:bookmarkStart w:id="16" w:name="_Toc428825489"/>
+      <w:bookmarkStart w:id="16" w:name="_Toc414068281"/>
+      <w:bookmarkStart w:id="17" w:name="_Toc428826534"/>
       <w:r>
         <w:rPr>
           <w:rFonts w:asciiTheme="minorBidi" w:hAnsiTheme="minorBidi" w:cstheme="minorBidi"/>
@@ -6276,8 +6401,8 @@
         <w:lastRenderedPageBreak/>
         <w:t>המסך הראשי</w:t>
       </w:r>
-      <w:bookmarkEnd w:id="15"/>
       <w:bookmarkEnd w:id="16"/>
+      <w:bookmarkEnd w:id="17"/>
     </w:p>
     <w:p>
       <w:pPr>
@@ -6362,7 +6487,7 @@
                     <a:blip r:embed="rId20" cstate="print">
                       <a:extLst>
                         <a:ext uri="{28A0092B-C50C-407E-A947-70E740481C1C}">
-                          <a14:useLocalDpi xmlns:a14="http://schemas.microsoft.com/office/drawing/2010/main" xmlns:wps="http://schemas.microsoft.com/office/word/2010/wordprocessingShape" xmlns:wpi="http://schemas.microsoft.com/office/word/2010/wordprocessingInk" xmlns:wpg="http://schemas.microsoft.com/office/word/2010/wordprocessingGroup" xmlns:w15="http://schemas.microsoft.com/office/word/2012/wordml" xmlns:w14="http://schemas.microsoft.com/office/word/2010/wordml" xmlns:w="http://schemas.openxmlformats.org/wordprocessingml/2006/main" xmlns:w10="urn:schemas-microsoft-com:office:word" xmlns:wp14="http://schemas.microsoft.com/office/word/2010/wordprocessingDrawing" xmlns:v="urn:schemas-microsoft-com:vml" xmlns:o="urn:schemas-microsoft-com:office:office" xmlns:mc="http://schemas.openxmlformats.org/markup-compatibility/2006" xmlns:wpc="http://schemas.microsoft.com/office/word/2010/wordprocessingCanvas" xmlns="" val="0"/>
+                          <a14:useLocalDpi xmlns:a14="http://schemas.microsoft.com/office/drawing/2010/main" val="0"/>
                         </a:ext>
                       </a:extLst>
                     </a:blip>
@@ -6743,8 +6868,8 @@
           <w:rtl/>
         </w:rPr>
       </w:pPr>
-      <w:bookmarkStart w:id="17" w:name="_Toc414068282"/>
-      <w:bookmarkStart w:id="18" w:name="_Toc428825490"/>
+      <w:bookmarkStart w:id="18" w:name="_Toc414068282"/>
+      <w:bookmarkStart w:id="19" w:name="_Toc428826535"/>
       <w:r>
         <w:rPr>
           <w:rFonts w:asciiTheme="minorBidi" w:hAnsiTheme="minorBidi" w:cstheme="minorBidi"/>
@@ -6755,8 +6880,8 @@
         <w:lastRenderedPageBreak/>
         <w:t>הוספת שאלה חדשה</w:t>
       </w:r>
-      <w:bookmarkEnd w:id="17"/>
       <w:bookmarkEnd w:id="18"/>
+      <w:bookmarkEnd w:id="19"/>
     </w:p>
     <w:p>
       <w:pPr>
@@ -6821,7 +6946,7 @@
                     <a:blip r:embed="rId21" cstate="print">
                       <a:extLst>
                         <a:ext uri="{28A0092B-C50C-407E-A947-70E740481C1C}">
-                          <a14:useLocalDpi xmlns:a14="http://schemas.microsoft.com/office/drawing/2010/main" xmlns:wps="http://schemas.microsoft.com/office/word/2010/wordprocessingShape" xmlns:wpi="http://schemas.microsoft.com/office/word/2010/wordprocessingInk" xmlns:wpg="http://schemas.microsoft.com/office/word/2010/wordprocessingGroup" xmlns:w15="http://schemas.microsoft.com/office/word/2012/wordml" xmlns:w14="http://schemas.microsoft.com/office/word/2010/wordml" xmlns:w="http://schemas.openxmlformats.org/wordprocessingml/2006/main" xmlns:w10="urn:schemas-microsoft-com:office:word" xmlns:wp14="http://schemas.microsoft.com/office/word/2010/wordprocessingDrawing" xmlns:v="urn:schemas-microsoft-com:vml" xmlns:o="urn:schemas-microsoft-com:office:office" xmlns:mc="http://schemas.openxmlformats.org/markup-compatibility/2006" xmlns:wpc="http://schemas.microsoft.com/office/word/2010/wordprocessingCanvas" xmlns="" val="0"/>
+                          <a14:useLocalDpi xmlns:a14="http://schemas.microsoft.com/office/drawing/2010/main" val="0"/>
                         </a:ext>
                       </a:extLst>
                     </a:blip>
@@ -7370,8 +7495,8 @@
           <w:rtl/>
         </w:rPr>
       </w:pPr>
-      <w:bookmarkStart w:id="19" w:name="_Toc414068283"/>
-      <w:bookmarkStart w:id="20" w:name="_Toc428825491"/>
+      <w:bookmarkStart w:id="20" w:name="_Toc414068283"/>
+      <w:bookmarkStart w:id="21" w:name="_Toc428826536"/>
       <w:r>
         <w:rPr>
           <w:rFonts w:asciiTheme="minorBidi" w:hAnsiTheme="minorBidi" w:cstheme="minorBidi"/>
@@ -7382,8 +7507,8 @@
         <w:lastRenderedPageBreak/>
         <w:t>צפייה בשאלה</w:t>
       </w:r>
-      <w:bookmarkEnd w:id="19"/>
       <w:bookmarkEnd w:id="20"/>
+      <w:bookmarkEnd w:id="21"/>
     </w:p>
     <w:p>
       <w:pPr>
@@ -7426,7 +7551,7 @@
                     <a:blip r:embed="rId23" cstate="print">
                       <a:extLst>
                         <a:ext uri="{28A0092B-C50C-407E-A947-70E740481C1C}">
-                          <a14:useLocalDpi xmlns:a14="http://schemas.microsoft.com/office/drawing/2010/main" xmlns:wps="http://schemas.microsoft.com/office/word/2010/wordprocessingShape" xmlns:wpi="http://schemas.microsoft.com/office/word/2010/wordprocessingInk" xmlns:wpg="http://schemas.microsoft.com/office/word/2010/wordprocessingGroup" xmlns:w15="http://schemas.microsoft.com/office/word/2012/wordml" xmlns:w14="http://schemas.microsoft.com/office/word/2010/wordml" xmlns:w="http://schemas.openxmlformats.org/wordprocessingml/2006/main" xmlns:w10="urn:schemas-microsoft-com:office:word" xmlns:wp14="http://schemas.microsoft.com/office/word/2010/wordprocessingDrawing" xmlns:v="urn:schemas-microsoft-com:vml" xmlns:o="urn:schemas-microsoft-com:office:office" xmlns:mc="http://schemas.openxmlformats.org/markup-compatibility/2006" xmlns:wpc="http://schemas.microsoft.com/office/word/2010/wordprocessingCanvas" xmlns="" val="0"/>
+                          <a14:useLocalDpi xmlns:a14="http://schemas.microsoft.com/office/drawing/2010/main" val="0"/>
                         </a:ext>
                       </a:extLst>
                     </a:blip>
@@ -7514,8 +7639,8 @@
           <w:rtl/>
         </w:rPr>
       </w:pPr>
-      <w:bookmarkStart w:id="21" w:name="_Toc414068284"/>
-      <w:bookmarkStart w:id="22" w:name="_Toc428825492"/>
+      <w:bookmarkStart w:id="22" w:name="_Toc414068284"/>
+      <w:bookmarkStart w:id="23" w:name="_Toc428826537"/>
       <w:r>
         <w:rPr>
           <w:rFonts w:asciiTheme="minorBidi" w:hAnsiTheme="minorBidi" w:cstheme="minorBidi"/>
@@ -7527,8 +7652,8 @@
         </w:rPr>
         <w:t>השאלה</w:t>
       </w:r>
-      <w:bookmarkEnd w:id="21"/>
       <w:bookmarkEnd w:id="22"/>
+      <w:bookmarkEnd w:id="23"/>
     </w:p>
     <w:p>
       <w:pPr>
@@ -7802,8 +7927,8 @@
           <w:rtl/>
         </w:rPr>
       </w:pPr>
-      <w:bookmarkStart w:id="23" w:name="_Toc414068285"/>
-      <w:bookmarkStart w:id="24" w:name="_Toc428825493"/>
+      <w:bookmarkStart w:id="24" w:name="_Toc414068285"/>
+      <w:bookmarkStart w:id="25" w:name="_Toc428826538"/>
       <w:r>
         <w:rPr>
           <w:rFonts w:asciiTheme="minorBidi" w:hAnsiTheme="minorBidi" w:cstheme="minorBidi"/>
@@ -7815,8 +7940,8 @@
         </w:rPr>
         <w:t>התשובות</w:t>
       </w:r>
-      <w:bookmarkEnd w:id="23"/>
       <w:bookmarkEnd w:id="24"/>
+      <w:bookmarkEnd w:id="25"/>
     </w:p>
     <w:p>
       <w:pPr>
@@ -8058,8 +8183,8 @@
           <w:rtl/>
         </w:rPr>
       </w:pPr>
-      <w:bookmarkStart w:id="25" w:name="_Toc414068286"/>
-      <w:bookmarkStart w:id="26" w:name="_Toc428825494"/>
+      <w:bookmarkStart w:id="26" w:name="_Toc414068286"/>
+      <w:bookmarkStart w:id="27" w:name="_Toc428826539"/>
       <w:r>
         <w:rPr>
           <w:rFonts w:asciiTheme="minorBidi" w:hAnsiTheme="minorBidi" w:cstheme="minorBidi"/>
@@ -8071,8 +8196,8 @@
         </w:rPr>
         <w:t>מחיקת תוכן</w:t>
       </w:r>
-      <w:bookmarkEnd w:id="25"/>
       <w:bookmarkEnd w:id="26"/>
+      <w:bookmarkEnd w:id="27"/>
     </w:p>
     <w:p>
       <w:pPr>
@@ -8501,8 +8626,8 @@
           <w:rtl/>
         </w:rPr>
       </w:pPr>
-      <w:bookmarkStart w:id="27" w:name="_Toc414068287"/>
-      <w:bookmarkStart w:id="28" w:name="_Toc428825495"/>
+      <w:bookmarkStart w:id="28" w:name="_Toc414068287"/>
+      <w:bookmarkStart w:id="29" w:name="_Toc428826540"/>
       <w:r>
         <w:rPr>
           <w:rFonts w:asciiTheme="minorBidi" w:hAnsiTheme="minorBidi" w:cstheme="minorBidi"/>
@@ -8515,8 +8640,8 @@
         <w:lastRenderedPageBreak/>
         <w:t>מסך תשובה חדשה</w:t>
       </w:r>
-      <w:bookmarkEnd w:id="27"/>
       <w:bookmarkEnd w:id="28"/>
+      <w:bookmarkEnd w:id="29"/>
     </w:p>
     <w:p>
       <w:pPr>
@@ -8577,7 +8702,7 @@
                     <a:blip r:embed="rId26" cstate="print">
                       <a:extLst>
                         <a:ext uri="{28A0092B-C50C-407E-A947-70E740481C1C}">
-                          <a14:useLocalDpi xmlns:a14="http://schemas.microsoft.com/office/drawing/2010/main" xmlns:wps="http://schemas.microsoft.com/office/word/2010/wordprocessingShape" xmlns:wpi="http://schemas.microsoft.com/office/word/2010/wordprocessingInk" xmlns:wpg="http://schemas.microsoft.com/office/word/2010/wordprocessingGroup" xmlns:w15="http://schemas.microsoft.com/office/word/2012/wordml" xmlns:w14="http://schemas.microsoft.com/office/word/2010/wordml" xmlns:w="http://schemas.openxmlformats.org/wordprocessingml/2006/main" xmlns:w10="urn:schemas-microsoft-com:office:word" xmlns:wp14="http://schemas.microsoft.com/office/word/2010/wordprocessingDrawing" xmlns:v="urn:schemas-microsoft-com:vml" xmlns:o="urn:schemas-microsoft-com:office:office" xmlns:mc="http://schemas.openxmlformats.org/markup-compatibility/2006" xmlns:wpc="http://schemas.microsoft.com/office/word/2010/wordprocessingCanvas" xmlns="" val="0"/>
+                          <a14:useLocalDpi xmlns:a14="http://schemas.microsoft.com/office/drawing/2010/main" val="0"/>
                         </a:ext>
                       </a:extLst>
                     </a:blip>
@@ -8844,8 +8969,8 @@
           <w:rtl/>
         </w:rPr>
       </w:pPr>
-      <w:bookmarkStart w:id="29" w:name="_Toc414068288"/>
-      <w:bookmarkStart w:id="30" w:name="_Toc428825496"/>
+      <w:bookmarkStart w:id="30" w:name="_Toc414068288"/>
+      <w:bookmarkStart w:id="31" w:name="_Toc428826541"/>
       <w:r>
         <w:rPr>
           <w:rFonts w:asciiTheme="minorBidi" w:hAnsiTheme="minorBidi" w:cstheme="minorBidi"/>
@@ -8857,8 +8982,8 @@
         </w:rPr>
         <w:t>מסכי החיפוש</w:t>
       </w:r>
-      <w:bookmarkEnd w:id="29"/>
       <w:bookmarkEnd w:id="30"/>
+      <w:bookmarkEnd w:id="31"/>
     </w:p>
     <w:p>
       <w:pPr>
@@ -9307,13 +9432,13 @@
         </w:rPr>
         <w:t xml:space="preserve"> להצגת כל השאלות שעליהן הוצמדה התגית הנבחרת.</w:t>
       </w:r>
-      <w:bookmarkStart w:id="31" w:name="_GoBack"/>
-      <w:bookmarkEnd w:id="31"/>
-    </w:p>
-    <w:p>
-      <w:pPr>
-        <w:rPr>
-          <w:rFonts w:asciiTheme="minorBidi" w:hAnsiTheme="minorBidi"/>
+    </w:p>
+    <w:p>
+      <w:pPr>
+        <w:rPr>
+          <w:rFonts w:asciiTheme="minorBidi" w:hAnsiTheme="minorBidi"/>
+          <w:sz w:val="32"/>
+          <w:szCs w:val="32"/>
         </w:rPr>
       </w:pPr>
       <w:r>
@@ -9335,13 +9460,6 @@
           <w:rtl/>
         </w:rPr>
         <w:t>: כאמור, למעט שינויים בהתנהגות סרגלי הכלים, אין שינויי התנהגות מבוססי הראשות במסך זה.</w:t>
-      </w:r>
-      <w:r>
-        <w:rPr>
-          <w:rFonts w:asciiTheme="minorBidi" w:hAnsiTheme="minorBidi"/>
-          <w:rtl/>
-        </w:rPr>
-        <w:br w:type="page"/>
       </w:r>
     </w:p>
     <w:p>
@@ -9356,9 +9474,115 @@
           <w:rtl/>
         </w:rPr>
       </w:pPr>
-      <w:bookmarkStart w:id="32" w:name="_Toc414068289"/>
-      <w:bookmarkStart w:id="33" w:name="_Toc428825497"/>
-      <w:r>
+      <w:bookmarkStart w:id="32" w:name="_Toc428826542"/>
+      <w:r>
+        <w:rPr>
+          <w:rFonts w:asciiTheme="minorBidi" w:hAnsiTheme="minorBidi" w:cstheme="minorBidi" w:hint="cs"/>
+          <w:b w:val="0"/>
+          <w:bCs w:val="0"/>
+          <w:sz w:val="40"/>
+          <w:szCs w:val="40"/>
+          <w:rtl/>
+        </w:rPr>
+        <w:lastRenderedPageBreak/>
+        <w:t>הוראות התקנה</w:t>
+      </w:r>
+      <w:bookmarkEnd w:id="32"/>
+    </w:p>
+    <w:p>
+      <w:pPr>
+        <w:rPr>
+          <w:rFonts w:asciiTheme="minorBidi" w:hAnsiTheme="minorBidi" w:hint="cs"/>
+          <w:sz w:val="32"/>
+          <w:szCs w:val="32"/>
+          <w:rtl/>
+        </w:rPr>
+      </w:pPr>
+      <w:r>
+        <w:rPr>
+          <w:rFonts w:asciiTheme="minorBidi" w:hAnsiTheme="minorBidi" w:hint="cs"/>
+          <w:sz w:val="32"/>
+          <w:szCs w:val="32"/>
+          <w:rtl/>
+        </w:rPr>
+        <w:t>לאחר הרצת התוכנית, ניתן להשתמש במערכת במוסבר במסמך.</w:t>
+      </w:r>
+    </w:p>
+    <w:p>
+      <w:pPr>
+        <w:rPr>
+          <w:rFonts w:asciiTheme="minorBidi" w:hAnsiTheme="minorBidi"/>
+          <w:sz w:val="32"/>
+          <w:szCs w:val="32"/>
+          <w:rtl/>
+        </w:rPr>
+      </w:pPr>
+      <w:r>
+        <w:rPr>
+          <w:rFonts w:asciiTheme="minorBidi" w:hAnsiTheme="minorBidi" w:hint="cs"/>
+          <w:sz w:val="32"/>
+          <w:szCs w:val="32"/>
+          <w:rtl/>
+        </w:rPr>
+        <w:t>על מנת להתחבר כ"רכז" יש להזין את</w:t>
+      </w:r>
+    </w:p>
+    <w:p>
+      <w:pPr>
+        <w:rPr>
+          <w:rFonts w:asciiTheme="minorBidi" w:hAnsiTheme="minorBidi"/>
+          <w:sz w:val="32"/>
+          <w:szCs w:val="32"/>
+          <w:rtl/>
+        </w:rPr>
+      </w:pPr>
+      <w:r>
+        <w:rPr>
+          <w:rFonts w:asciiTheme="minorBidi" w:hAnsiTheme="minorBidi" w:hint="cs"/>
+          <w:sz w:val="32"/>
+          <w:szCs w:val="32"/>
+          <w:rtl/>
+        </w:rPr>
+        <w:t xml:space="preserve">שם המשתמש: </w:t>
+      </w:r>
+      <w:r>
+        <w:rPr>
+          <w:rFonts w:asciiTheme="minorBidi" w:hAnsiTheme="minorBidi"/>
+          <w:sz w:val="32"/>
+          <w:szCs w:val="32"/>
+        </w:rPr>
+        <w:t>moshe</w:t>
+      </w:r>
+    </w:p>
+    <w:p>
+      <w:pPr>
+        <w:rPr>
+          <w:rFonts w:asciiTheme="minorBidi" w:hAnsiTheme="minorBidi"/>
+          <w:sz w:val="40"/>
+          <w:szCs w:val="40"/>
+        </w:rPr>
+      </w:pPr>
+      <w:r>
+        <w:rPr>
+          <w:rFonts w:asciiTheme="minorBidi" w:hAnsiTheme="minorBidi" w:hint="cs"/>
+          <w:sz w:val="32"/>
+          <w:szCs w:val="32"/>
+          <w:rtl/>
+        </w:rPr>
+        <w:t xml:space="preserve">סיסמה: </w:t>
+      </w:r>
+      <w:r>
+        <w:rPr>
+          <w:rFonts w:asciiTheme="minorBidi" w:hAnsiTheme="minorBidi"/>
+          <w:sz w:val="32"/>
+          <w:szCs w:val="32"/>
+        </w:rPr>
+        <w:t>123456</w:t>
+      </w:r>
+    </w:p>
+    <w:p>
+      <w:pPr>
+        <w:pStyle w:val="Heading1"/>
         <w:rPr>
           <w:rFonts w:asciiTheme="minorBidi" w:hAnsiTheme="minorBidi" w:cstheme="minorBidi"/>
           <w:b w:val="0"/>
@@ -9367,11 +9591,22 @@
           <w:szCs w:val="40"/>
           <w:rtl/>
         </w:rPr>
-        <w:lastRenderedPageBreak/>
+      </w:pPr>
+      <w:bookmarkStart w:id="33" w:name="_Toc414068289"/>
+      <w:bookmarkStart w:id="34" w:name="_Toc428826543"/>
+      <w:r>
+        <w:rPr>
+          <w:rFonts w:asciiTheme="minorBidi" w:hAnsiTheme="minorBidi" w:cstheme="minorBidi"/>
+          <w:b w:val="0"/>
+          <w:bCs w:val="0"/>
+          <w:sz w:val="40"/>
+          <w:szCs w:val="40"/>
+          <w:rtl/>
+        </w:rPr>
         <w:t>אחרית דבר</w:t>
       </w:r>
-      <w:bookmarkEnd w:id="32"/>
       <w:bookmarkEnd w:id="33"/>
+      <w:bookmarkEnd w:id="34"/>
     </w:p>
     <w:p>
       <w:pPr>
@@ -9557,7 +9792,7 @@
 </file>
 
 <file path=word/endnotes.xml><?xml version="1.0" encoding="utf-8"?>
-<w:endnotes xmlns:ve="http://schemas.openxmlformats.org/markup-compatibility/2006" xmlns:o="urn:schemas-microsoft-com:office:office" xmlns:r="http://schemas.openxmlformats.org/officeDocument/2006/relationships" xmlns:m="http://schemas.openxmlformats.org/officeDocument/2006/math" xmlns:v="urn:schemas-microsoft-com:vml" xmlns:wp="http://schemas.openxmlformats.org/drawingml/2006/wordprocessingDrawing" xmlns:w10="urn:schemas-microsoft-com:office:word" xmlns:w="http://schemas.openxmlformats.org/wordprocessingml/2006/main" xmlns:wne="http://schemas.microsoft.com/office/word/2006/wordml">
+<w:endnotes xmlns:wpc="http://schemas.microsoft.com/office/word/2010/wordprocessingCanvas" xmlns:mc="http://schemas.openxmlformats.org/markup-compatibility/2006" xmlns:o="urn:schemas-microsoft-com:office:office" xmlns:r="http://schemas.openxmlformats.org/officeDocument/2006/relationships" xmlns:m="http://schemas.openxmlformats.org/officeDocument/2006/math" xmlns:v="urn:schemas-microsoft-com:vml" xmlns:wp14="http://schemas.microsoft.com/office/word/2010/wordprocessingDrawing" xmlns:wp="http://schemas.openxmlformats.org/drawingml/2006/wordprocessingDrawing" xmlns:w10="urn:schemas-microsoft-com:office:word" xmlns:w="http://schemas.openxmlformats.org/wordprocessingml/2006/main" xmlns:w14="http://schemas.microsoft.com/office/word/2010/wordml" xmlns:w15="http://schemas.microsoft.com/office/word/2012/wordml" xmlns:wpg="http://schemas.microsoft.com/office/word/2010/wordprocessingGroup" xmlns:wpi="http://schemas.microsoft.com/office/word/2010/wordprocessingInk" xmlns:wne="http://schemas.microsoft.com/office/word/2006/wordml" xmlns:wps="http://schemas.microsoft.com/office/word/2010/wordprocessingShape" mc:Ignorable="w14 w15 wp14">
   <w:endnote w:type="separator" w:id="-1">
     <w:p>
       <w:pPr>
@@ -9582,7 +9817,7 @@
 </file>
 
 <file path=word/footer1.xml><?xml version="1.0" encoding="utf-8"?>
-<w:ftr xmlns:ve="http://schemas.openxmlformats.org/markup-compatibility/2006" xmlns:o="urn:schemas-microsoft-com:office:office" xmlns:r="http://schemas.openxmlformats.org/officeDocument/2006/relationships" xmlns:m="http://schemas.openxmlformats.org/officeDocument/2006/math" xmlns:v="urn:schemas-microsoft-com:vml" xmlns:wp="http://schemas.openxmlformats.org/drawingml/2006/wordprocessingDrawing" xmlns:w10="urn:schemas-microsoft-com:office:word" xmlns:w="http://schemas.openxmlformats.org/wordprocessingml/2006/main" xmlns:wne="http://schemas.microsoft.com/office/word/2006/wordml">
+<w:ftr xmlns:wpc="http://schemas.microsoft.com/office/word/2010/wordprocessingCanvas" xmlns:mc="http://schemas.openxmlformats.org/markup-compatibility/2006" xmlns:o="urn:schemas-microsoft-com:office:office" xmlns:r="http://schemas.openxmlformats.org/officeDocument/2006/relationships" xmlns:m="http://schemas.openxmlformats.org/officeDocument/2006/math" xmlns:v="urn:schemas-microsoft-com:vml" xmlns:wp14="http://schemas.microsoft.com/office/word/2010/wordprocessingDrawing" xmlns:wp="http://schemas.openxmlformats.org/drawingml/2006/wordprocessingDrawing" xmlns:w10="urn:schemas-microsoft-com:office:word" xmlns:w="http://schemas.openxmlformats.org/wordprocessingml/2006/main" xmlns:w14="http://schemas.microsoft.com/office/word/2010/wordml" xmlns:w15="http://schemas.microsoft.com/office/word/2012/wordml" xmlns:wpg="http://schemas.microsoft.com/office/word/2010/wordprocessingGroup" xmlns:wpi="http://schemas.microsoft.com/office/word/2010/wordprocessingInk" xmlns:wne="http://schemas.microsoft.com/office/word/2006/wordml" xmlns:wps="http://schemas.microsoft.com/office/word/2010/wordprocessingShape" mc:Ignorable="w14 w15 wp14">
   <w:sdt>
     <w:sdtPr>
       <w:rPr>
@@ -9594,21 +9829,35 @@
         <w:docPartUnique/>
       </w:docPartObj>
     </w:sdtPr>
+    <w:sdtEndPr/>
     <w:sdtContent>
       <w:p>
         <w:pPr>
           <w:pStyle w:val="Footer"/>
           <w:jc w:val="right"/>
         </w:pPr>
-        <w:fldSimple w:instr=" PAGE   \* MERGEFORMAT ">
-          <w:r>
-            <w:rPr>
-              <w:noProof/>
-              <w:rtl/>
-            </w:rPr>
-            <w:t>1</w:t>
-          </w:r>
-        </w:fldSimple>
+        <w:r>
+          <w:fldChar w:fldCharType="begin"/>
+        </w:r>
+        <w:r>
+          <w:instrText xml:space="preserve"> PAGE   \* MERGEFORMAT </w:instrText>
+        </w:r>
+        <w:r>
+          <w:fldChar w:fldCharType="separate"/>
+        </w:r>
+        <w:r>
+          <w:rPr>
+            <w:noProof/>
+            <w:rtl/>
+          </w:rPr>
+          <w:t>5</w:t>
+        </w:r>
+        <w:r>
+          <w:rPr>
+            <w:noProof/>
+          </w:rPr>
+          <w:fldChar w:fldCharType="end"/>
+        </w:r>
       </w:p>
     </w:sdtContent>
   </w:sdt>
@@ -9621,7 +9870,7 @@
 </file>
 
 <file path=word/footnotes.xml><?xml version="1.0" encoding="utf-8"?>
-<w:footnotes xmlns:ve="http://schemas.openxmlformats.org/markup-compatibility/2006" xmlns:o="urn:schemas-microsoft-com:office:office" xmlns:r="http://schemas.openxmlformats.org/officeDocument/2006/relationships" xmlns:m="http://schemas.openxmlformats.org/officeDocument/2006/math" xmlns:v="urn:schemas-microsoft-com:vml" xmlns:wp="http://schemas.openxmlformats.org/drawingml/2006/wordprocessingDrawing" xmlns:w10="urn:schemas-microsoft-com:office:word" xmlns:w="http://schemas.openxmlformats.org/wordprocessingml/2006/main" xmlns:wne="http://schemas.microsoft.com/office/word/2006/wordml">
+<w:footnotes xmlns:wpc="http://schemas.microsoft.com/office/word/2010/wordprocessingCanvas" xmlns:mc="http://schemas.openxmlformats.org/markup-compatibility/2006" xmlns:o="urn:schemas-microsoft-com:office:office" xmlns:r="http://schemas.openxmlformats.org/officeDocument/2006/relationships" xmlns:m="http://schemas.openxmlformats.org/officeDocument/2006/math" xmlns:v="urn:schemas-microsoft-com:vml" xmlns:wp14="http://schemas.microsoft.com/office/word/2010/wordprocessingDrawing" xmlns:wp="http://schemas.openxmlformats.org/drawingml/2006/wordprocessingDrawing" xmlns:w10="urn:schemas-microsoft-com:office:word" xmlns:w="http://schemas.openxmlformats.org/wordprocessingml/2006/main" xmlns:w14="http://schemas.microsoft.com/office/word/2010/wordml" xmlns:w15="http://schemas.microsoft.com/office/word/2012/wordml" xmlns:wpg="http://schemas.microsoft.com/office/word/2010/wordprocessingGroup" xmlns:wpi="http://schemas.microsoft.com/office/word/2010/wordprocessingInk" xmlns:wne="http://schemas.microsoft.com/office/word/2006/wordml" xmlns:wps="http://schemas.microsoft.com/office/word/2010/wordprocessingShape" mc:Ignorable="w14 w15 wp14">
   <w:footnote w:type="separator" w:id="-1">
     <w:p>
       <w:pPr>
@@ -9646,8 +9895,8 @@
 </file>
 
 <file path=word/numbering.xml><?xml version="1.0" encoding="utf-8"?>
-<w:numbering xmlns:ve="http://schemas.openxmlformats.org/markup-compatibility/2006" xmlns:o="urn:schemas-microsoft-com:office:office" xmlns:r="http://schemas.openxmlformats.org/officeDocument/2006/relationships" xmlns:m="http://schemas.openxmlformats.org/officeDocument/2006/math" xmlns:v="urn:schemas-microsoft-com:vml" xmlns:wp="http://schemas.openxmlformats.org/drawingml/2006/wordprocessingDrawing" xmlns:w10="urn:schemas-microsoft-com:office:word" xmlns:w="http://schemas.openxmlformats.org/wordprocessingml/2006/main" xmlns:wne="http://schemas.microsoft.com/office/word/2006/wordml">
-  <w:abstractNum w:abstractNumId="0">
+<w:numbering xmlns:wpc="http://schemas.microsoft.com/office/word/2010/wordprocessingCanvas" xmlns:mc="http://schemas.openxmlformats.org/markup-compatibility/2006" xmlns:o="urn:schemas-microsoft-com:office:office" xmlns:r="http://schemas.openxmlformats.org/officeDocument/2006/relationships" xmlns:m="http://schemas.openxmlformats.org/officeDocument/2006/math" xmlns:v="urn:schemas-microsoft-com:vml" xmlns:wp14="http://schemas.microsoft.com/office/word/2010/wordprocessingDrawing" xmlns:wp="http://schemas.openxmlformats.org/drawingml/2006/wordprocessingDrawing" xmlns:w10="urn:schemas-microsoft-com:office:word" xmlns:w="http://schemas.openxmlformats.org/wordprocessingml/2006/main" xmlns:w14="http://schemas.microsoft.com/office/word/2010/wordml" xmlns:w15="http://schemas.microsoft.com/office/word/2012/wordml" xmlns:wpg="http://schemas.microsoft.com/office/word/2010/wordprocessingGroup" xmlns:wpi="http://schemas.microsoft.com/office/word/2010/wordprocessingInk" xmlns:wne="http://schemas.microsoft.com/office/word/2006/wordml" xmlns:wps="http://schemas.microsoft.com/office/word/2010/wordprocessingShape" mc:Ignorable="w14 w15 wp14">
+  <w:abstractNum w:abstractNumId="0" w15:restartNumberingAfterBreak="0">
     <w:nsid w:val="31EB463C"/>
     <w:multiLevelType w:val="hybridMultilevel"/>
     <w:tmpl w:val="760AC5AE"/>
@@ -9760,7 +10009,7 @@
       </w:rPr>
     </w:lvl>
   </w:abstractNum>
-  <w:abstractNum w:abstractNumId="1">
+  <w:abstractNum w:abstractNumId="1" w15:restartNumberingAfterBreak="0">
     <w:nsid w:val="50C569F5"/>
     <w:multiLevelType w:val="hybridMultilevel"/>
     <w:tmpl w:val="4C3AE332"/>
@@ -9862,7 +10111,7 @@
 </file>
 
 <file path=word/styles.xml><?xml version="1.0" encoding="utf-8"?>
-<w:styles xmlns:r="http://schemas.openxmlformats.org/officeDocument/2006/relationships" xmlns:w="http://schemas.openxmlformats.org/wordprocessingml/2006/main">
+<w:styles xmlns:mc="http://schemas.openxmlformats.org/markup-compatibility/2006" xmlns:r="http://schemas.openxmlformats.org/officeDocument/2006/relationships" xmlns:w="http://schemas.openxmlformats.org/wordprocessingml/2006/main" xmlns:w14="http://schemas.microsoft.com/office/word/2010/wordml" xmlns:w15="http://schemas.microsoft.com/office/word/2012/wordml" mc:Ignorable="w14 w15">
   <w:docDefaults>
     <w:rPrDefault>
       <w:rPr>
@@ -9878,144 +10127,378 @@
       </w:pPr>
     </w:pPrDefault>
   </w:docDefaults>
-  <w:latentStyles w:defLockedState="0" w:defUIPriority="99" w:defSemiHidden="1" w:defUnhideWhenUsed="1" w:defQFormat="0" w:count="267">
-    <w:lsdException w:name="Normal" w:semiHidden="0" w:uiPriority="0" w:unhideWhenUsed="0" w:qFormat="1"/>
-    <w:lsdException w:name="heading 1" w:semiHidden="0" w:uiPriority="9" w:unhideWhenUsed="0" w:qFormat="1"/>
-    <w:lsdException w:name="heading 2" w:uiPriority="9" w:qFormat="1"/>
-    <w:lsdException w:name="heading 3" w:uiPriority="9" w:qFormat="1"/>
-    <w:lsdException w:name="heading 4" w:uiPriority="9" w:qFormat="1"/>
-    <w:lsdException w:name="heading 5" w:uiPriority="9" w:qFormat="1"/>
-    <w:lsdException w:name="heading 6" w:uiPriority="9" w:qFormat="1"/>
-    <w:lsdException w:name="heading 7" w:uiPriority="9" w:qFormat="1"/>
-    <w:lsdException w:name="heading 8" w:uiPriority="9" w:qFormat="1"/>
-    <w:lsdException w:name="heading 9" w:uiPriority="9" w:qFormat="1"/>
-    <w:lsdException w:name="toc 1" w:uiPriority="39"/>
-    <w:lsdException w:name="toc 2" w:uiPriority="39"/>
-    <w:lsdException w:name="toc 3" w:uiPriority="39"/>
-    <w:lsdException w:name="toc 4" w:uiPriority="39"/>
-    <w:lsdException w:name="toc 5" w:uiPriority="39"/>
-    <w:lsdException w:name="toc 6" w:uiPriority="39"/>
-    <w:lsdException w:name="toc 7" w:uiPriority="39"/>
-    <w:lsdException w:name="toc 8" w:uiPriority="39"/>
-    <w:lsdException w:name="toc 9" w:uiPriority="39"/>
-    <w:lsdException w:name="caption" w:uiPriority="35" w:qFormat="1"/>
-    <w:lsdException w:name="Title" w:semiHidden="0" w:uiPriority="10" w:unhideWhenUsed="0" w:qFormat="1"/>
-    <w:lsdException w:name="Default Paragraph Font" w:uiPriority="1"/>
-    <w:lsdException w:name="Subtitle" w:semiHidden="0" w:uiPriority="11" w:unhideWhenUsed="0" w:qFormat="1"/>
-    <w:lsdException w:name="Strong" w:semiHidden="0" w:uiPriority="22" w:unhideWhenUsed="0" w:qFormat="1"/>
-    <w:lsdException w:name="Emphasis" w:semiHidden="0" w:uiPriority="20" w:unhideWhenUsed="0" w:qFormat="1"/>
-    <w:lsdException w:name="Table Grid" w:semiHidden="0" w:uiPriority="59" w:unhideWhenUsed="0"/>
-    <w:lsdException w:name="Placeholder Text" w:unhideWhenUsed="0"/>
-    <w:lsdException w:name="No Spacing" w:semiHidden="0" w:uiPriority="1" w:unhideWhenUsed="0" w:qFormat="1"/>
-    <w:lsdException w:name="Light Shading" w:semiHidden="0" w:uiPriority="60" w:unhideWhenUsed="0"/>
-    <w:lsdException w:name="Light List" w:semiHidden="0" w:uiPriority="61" w:unhideWhenUsed="0"/>
-    <w:lsdException w:name="Light Grid" w:semiHidden="0" w:uiPriority="62" w:unhideWhenUsed="0"/>
-    <w:lsdException w:name="Medium Shading 1" w:semiHidden="0" w:uiPriority="63" w:unhideWhenUsed="0"/>
-    <w:lsdException w:name="Medium Shading 2" w:semiHidden="0" w:uiPriority="64" w:unhideWhenUsed="0"/>
-    <w:lsdException w:name="Medium List 1" w:semiHidden="0" w:uiPriority="65" w:unhideWhenUsed="0"/>
-    <w:lsdException w:name="Medium List 2" w:semiHidden="0" w:uiPriority="66" w:unhideWhenUsed="0"/>
-    <w:lsdException w:name="Medium Grid 1" w:semiHidden="0" w:uiPriority="67" w:unhideWhenUsed="0"/>
-    <w:lsdException w:name="Medium Grid 2" w:semiHidden="0" w:uiPriority="68" w:unhideWhenUsed="0"/>
-    <w:lsdException w:name="Medium Grid 3" w:semiHidden="0" w:uiPriority="69" w:unhideWhenUsed="0"/>
-    <w:lsdException w:name="Dark List" w:semiHidden="0" w:uiPriority="70" w:unhideWhenUsed="0"/>
-    <w:lsdException w:name="Colorful Shading" w:semiHidden="0" w:uiPriority="71" w:unhideWhenUsed="0"/>
-    <w:lsdException w:name="Colorful List" w:semiHidden="0" w:uiPriority="72" w:unhideWhenUsed="0"/>
-    <w:lsdException w:name="Colorful Grid" w:semiHidden="0" w:uiPriority="73" w:unhideWhenUsed="0"/>
-    <w:lsdException w:name="Light Shading Accent 1" w:semiHidden="0" w:uiPriority="60" w:unhideWhenUsed="0"/>
-    <w:lsdException w:name="Light List Accent 1" w:semiHidden="0" w:uiPriority="61" w:unhideWhenUsed="0"/>
-    <w:lsdException w:name="Light Grid Accent 1" w:semiHidden="0" w:uiPriority="62" w:unhideWhenUsed="0"/>
-    <w:lsdException w:name="Medium Shading 1 Accent 1" w:semiHidden="0" w:uiPriority="63" w:unhideWhenUsed="0"/>
-    <w:lsdException w:name="Medium Shading 2 Accent 1" w:semiHidden="0" w:uiPriority="64" w:unhideWhenUsed="0"/>
-    <w:lsdException w:name="Medium List 1 Accent 1" w:semiHidden="0" w:uiPriority="65" w:unhideWhenUsed="0"/>
-    <w:lsdException w:name="Revision" w:unhideWhenUsed="0"/>
-    <w:lsdException w:name="List Paragraph" w:semiHidden="0" w:uiPriority="34" w:unhideWhenUsed="0" w:qFormat="1"/>
-    <w:lsdException w:name="Quote" w:semiHidden="0" w:uiPriority="29" w:unhideWhenUsed="0" w:qFormat="1"/>
-    <w:lsdException w:name="Intense Quote" w:semiHidden="0" w:uiPriority="30" w:unhideWhenUsed="0" w:qFormat="1"/>
-    <w:lsdException w:name="Medium List 2 Accent 1" w:semiHidden="0" w:uiPriority="66" w:unhideWhenUsed="0"/>
-    <w:lsdException w:name="Medium Grid 1 Accent 1" w:semiHidden="0" w:uiPriority="67" w:unhideWhenUsed="0"/>
-    <w:lsdException w:name="Medium Grid 2 Accent 1" w:semiHidden="0" w:uiPriority="68" w:unhideWhenUsed="0"/>
-    <w:lsdException w:name="Medium Grid 3 Accent 1" w:semiHidden="0" w:uiPriority="69" w:unhideWhenUsed="0"/>
-    <w:lsdException w:name="Dark List Accent 1" w:semiHidden="0" w:uiPriority="70" w:unhideWhenUsed="0"/>
-    <w:lsdException w:name="Colorful Shading Accent 1" w:semiHidden="0" w:uiPriority="71" w:unhideWhenUsed="0"/>
-    <w:lsdException w:name="Colorful List Accent 1" w:semiHidden="0" w:uiPriority="72" w:unhideWhenUsed="0"/>
-    <w:lsdException w:name="Colorful Grid Accent 1" w:semiHidden="0" w:uiPriority="73" w:unhideWhenUsed="0"/>
-    <w:lsdException w:name="Light Shading Accent 2" w:semiHidden="0" w:uiPriority="60" w:unhideWhenUsed="0"/>
-    <w:lsdException w:name="Light List Accent 2" w:semiHidden="0" w:uiPriority="61" w:unhideWhenUsed="0"/>
-    <w:lsdException w:name="Light Grid Accent 2" w:semiHidden="0" w:uiPriority="62" w:unhideWhenUsed="0"/>
-    <w:lsdException w:name="Medium Shading 1 Accent 2" w:semiHidden="0" w:uiPriority="63" w:unhideWhenUsed="0"/>
-    <w:lsdException w:name="Medium Shading 2 Accent 2" w:semiHidden="0" w:uiPriority="64" w:unhideWhenUsed="0"/>
-    <w:lsdException w:name="Medium List 1 Accent 2" w:semiHidden="0" w:uiPriority="65" w:unhideWhenUsed="0"/>
-    <w:lsdException w:name="Medium List 2 Accent 2" w:semiHidden="0" w:uiPriority="66" w:unhideWhenUsed="0"/>
-    <w:lsdException w:name="Medium Grid 1 Accent 2" w:semiHidden="0" w:uiPriority="67" w:unhideWhenUsed="0"/>
-    <w:lsdException w:name="Medium Grid 2 Accent 2" w:semiHidden="0" w:uiPriority="68" w:unhideWhenUsed="0"/>
-    <w:lsdException w:name="Medium Grid 3 Accent 2" w:semiHidden="0" w:uiPriority="69" w:unhideWhenUsed="0"/>
-    <w:lsdException w:name="Dark List Accent 2" w:semiHidden="0" w:uiPriority="70" w:unhideWhenUsed="0"/>
-    <w:lsdException w:name="Colorful Shading Accent 2" w:semiHidden="0" w:uiPriority="71" w:unhideWhenUsed="0"/>
-    <w:lsdException w:name="Colorful List Accent 2" w:semiHidden="0" w:uiPriority="72" w:unhideWhenUsed="0"/>
-    <w:lsdException w:name="Colorful Grid Accent 2" w:semiHidden="0" w:uiPriority="73" w:unhideWhenUsed="0"/>
-    <w:lsdException w:name="Light Shading Accent 3" w:semiHidden="0" w:uiPriority="60" w:unhideWhenUsed="0"/>
-    <w:lsdException w:name="Light List Accent 3" w:semiHidden="0" w:uiPriority="61" w:unhideWhenUsed="0"/>
-    <w:lsdException w:name="Light Grid Accent 3" w:semiHidden="0" w:uiPriority="62" w:unhideWhenUsed="0"/>
-    <w:lsdException w:name="Medium Shading 1 Accent 3" w:semiHidden="0" w:uiPriority="63" w:unhideWhenUsed="0"/>
-    <w:lsdException w:name="Medium Shading 2 Accent 3" w:semiHidden="0" w:uiPriority="64" w:unhideWhenUsed="0"/>
-    <w:lsdException w:name="Medium List 1 Accent 3" w:semiHidden="0" w:uiPriority="65" w:unhideWhenUsed="0"/>
-    <w:lsdException w:name="Medium List 2 Accent 3" w:semiHidden="0" w:uiPriority="66" w:unhideWhenUsed="0"/>
-    <w:lsdException w:name="Medium Grid 1 Accent 3" w:semiHidden="0" w:uiPriority="67" w:unhideWhenUsed="0"/>
-    <w:lsdException w:name="Medium Grid 2 Accent 3" w:semiHidden="0" w:uiPriority="68" w:unhideWhenUsed="0"/>
-    <w:lsdException w:name="Medium Grid 3 Accent 3" w:semiHidden="0" w:uiPriority="69" w:unhideWhenUsed="0"/>
-    <w:lsdException w:name="Dark List Accent 3" w:semiHidden="0" w:uiPriority="70" w:unhideWhenUsed="0"/>
-    <w:lsdException w:name="Colorful Shading Accent 3" w:semiHidden="0" w:uiPriority="71" w:unhideWhenUsed="0"/>
-    <w:lsdException w:name="Colorful List Accent 3" w:semiHidden="0" w:uiPriority="72" w:unhideWhenUsed="0"/>
-    <w:lsdException w:name="Colorful Grid Accent 3" w:semiHidden="0" w:uiPriority="73" w:unhideWhenUsed="0"/>
-    <w:lsdException w:name="Light Shading Accent 4" w:semiHidden="0" w:uiPriority="60" w:unhideWhenUsed="0"/>
-    <w:lsdException w:name="Light List Accent 4" w:semiHidden="0" w:uiPriority="61" w:unhideWhenUsed="0"/>
-    <w:lsdException w:name="Light Grid Accent 4" w:semiHidden="0" w:uiPriority="62" w:unhideWhenUsed="0"/>
-    <w:lsdException w:name="Medium Shading 1 Accent 4" w:semiHidden="0" w:uiPriority="63" w:unhideWhenUsed="0"/>
-    <w:lsdException w:name="Medium Shading 2 Accent 4" w:semiHidden="0" w:uiPriority="64" w:unhideWhenUsed="0"/>
-    <w:lsdException w:name="Medium List 1 Accent 4" w:semiHidden="0" w:uiPriority="65" w:unhideWhenUsed="0"/>
-    <w:lsdException w:name="Medium List 2 Accent 4" w:semiHidden="0" w:uiPriority="66" w:unhideWhenUsed="0"/>
-    <w:lsdException w:name="Medium Grid 1 Accent 4" w:semiHidden="0" w:uiPriority="67" w:unhideWhenUsed="0"/>
-    <w:lsdException w:name="Medium Grid 2 Accent 4" w:semiHidden="0" w:uiPriority="68" w:unhideWhenUsed="0"/>
-    <w:lsdException w:name="Medium Grid 3 Accent 4" w:semiHidden="0" w:uiPriority="69" w:unhideWhenUsed="0"/>
-    <w:lsdException w:name="Dark List Accent 4" w:semiHidden="0" w:uiPriority="70" w:unhideWhenUsed="0"/>
-    <w:lsdException w:name="Colorful Shading Accent 4" w:semiHidden="0" w:uiPriority="71" w:unhideWhenUsed="0"/>
-    <w:lsdException w:name="Colorful List Accent 4" w:semiHidden="0" w:uiPriority="72" w:unhideWhenUsed="0"/>
-    <w:lsdException w:name="Colorful Grid Accent 4" w:semiHidden="0" w:uiPriority="73" w:unhideWhenUsed="0"/>
-    <w:lsdException w:name="Light Shading Accent 5" w:semiHidden="0" w:uiPriority="60" w:unhideWhenUsed="0"/>
-    <w:lsdException w:name="Light List Accent 5" w:semiHidden="0" w:uiPriority="61" w:unhideWhenUsed="0"/>
-    <w:lsdException w:name="Light Grid Accent 5" w:semiHidden="0" w:uiPriority="62" w:unhideWhenUsed="0"/>
-    <w:lsdException w:name="Medium Shading 1 Accent 5" w:semiHidden="0" w:uiPriority="63" w:unhideWhenUsed="0"/>
-    <w:lsdException w:name="Medium Shading 2 Accent 5" w:semiHidden="0" w:uiPriority="64" w:unhideWhenUsed="0"/>
-    <w:lsdException w:name="Medium List 1 Accent 5" w:semiHidden="0" w:uiPriority="65" w:unhideWhenUsed="0"/>
-    <w:lsdException w:name="Medium List 2 Accent 5" w:semiHidden="0" w:uiPriority="66" w:unhideWhenUsed="0"/>
-    <w:lsdException w:name="Medium Grid 1 Accent 5" w:semiHidden="0" w:uiPriority="67" w:unhideWhenUsed="0"/>
-    <w:lsdException w:name="Medium Grid 2 Accent 5" w:semiHidden="0" w:uiPriority="68" w:unhideWhenUsed="0"/>
-    <w:lsdException w:name="Medium Grid 3 Accent 5" w:semiHidden="0" w:uiPriority="69" w:unhideWhenUsed="0"/>
-    <w:lsdException w:name="Dark List Accent 5" w:semiHidden="0" w:uiPriority="70" w:unhideWhenUsed="0"/>
-    <w:lsdException w:name="Colorful Shading Accent 5" w:semiHidden="0" w:uiPriority="71" w:unhideWhenUsed="0"/>
-    <w:lsdException w:name="Colorful List Accent 5" w:semiHidden="0" w:uiPriority="72" w:unhideWhenUsed="0"/>
-    <w:lsdException w:name="Colorful Grid Accent 5" w:semiHidden="0" w:uiPriority="73" w:unhideWhenUsed="0"/>
-    <w:lsdException w:name="Light Shading Accent 6" w:semiHidden="0" w:uiPriority="60" w:unhideWhenUsed="0"/>
-    <w:lsdException w:name="Light List Accent 6" w:semiHidden="0" w:uiPriority="61" w:unhideWhenUsed="0"/>
-    <w:lsdException w:name="Light Grid Accent 6" w:semiHidden="0" w:uiPriority="62" w:unhideWhenUsed="0"/>
-    <w:lsdException w:name="Medium Shading 1 Accent 6" w:semiHidden="0" w:uiPriority="63" w:unhideWhenUsed="0"/>
-    <w:lsdException w:name="Medium Shading 2 Accent 6" w:semiHidden="0" w:uiPriority="64" w:unhideWhenUsed="0"/>
-    <w:lsdException w:name="Medium List 1 Accent 6" w:semiHidden="0" w:uiPriority="65" w:unhideWhenUsed="0"/>
-    <w:lsdException w:name="Medium List 2 Accent 6" w:semiHidden="0" w:uiPriority="66" w:unhideWhenUsed="0"/>
-    <w:lsdException w:name="Medium Grid 1 Accent 6" w:semiHidden="0" w:uiPriority="67" w:unhideWhenUsed="0"/>
-    <w:lsdException w:name="Medium Grid 2 Accent 6" w:semiHidden="0" w:uiPriority="68" w:unhideWhenUsed="0"/>
-    <w:lsdException w:name="Medium Grid 3 Accent 6" w:semiHidden="0" w:uiPriority="69" w:unhideWhenUsed="0"/>
-    <w:lsdException w:name="Dark List Accent 6" w:semiHidden="0" w:uiPriority="70" w:unhideWhenUsed="0"/>
-    <w:lsdException w:name="Colorful Shading Accent 6" w:semiHidden="0" w:uiPriority="71" w:unhideWhenUsed="0"/>
-    <w:lsdException w:name="Colorful List Accent 6" w:semiHidden="0" w:uiPriority="72" w:unhideWhenUsed="0"/>
-    <w:lsdException w:name="Colorful Grid Accent 6" w:semiHidden="0" w:uiPriority="73" w:unhideWhenUsed="0"/>
-    <w:lsdException w:name="Subtle Emphasis" w:semiHidden="0" w:uiPriority="19" w:unhideWhenUsed="0" w:qFormat="1"/>
-    <w:lsdException w:name="Intense Emphasis" w:semiHidden="0" w:uiPriority="21" w:unhideWhenUsed="0" w:qFormat="1"/>
-    <w:lsdException w:name="Subtle Reference" w:semiHidden="0" w:uiPriority="31" w:unhideWhenUsed="0" w:qFormat="1"/>
-    <w:lsdException w:name="Intense Reference" w:semiHidden="0" w:uiPriority="32" w:unhideWhenUsed="0" w:qFormat="1"/>
-    <w:lsdException w:name="Book Title" w:semiHidden="0" w:uiPriority="33" w:unhideWhenUsed="0" w:qFormat="1"/>
-    <w:lsdException w:name="Bibliography" w:uiPriority="37"/>
-    <w:lsdException w:name="TOC Heading" w:uiPriority="39" w:qFormat="1"/>
+  <w:latentStyles w:defLockedState="0" w:defUIPriority="99" w:defSemiHidden="0" w:defUnhideWhenUsed="0" w:defQFormat="0" w:count="371">
+    <w:lsdException w:name="Normal" w:uiPriority="0" w:qFormat="1"/>
+    <w:lsdException w:name="heading 1" w:uiPriority="9" w:qFormat="1"/>
+    <w:lsdException w:name="heading 2" w:semiHidden="1" w:uiPriority="9" w:unhideWhenUsed="1" w:qFormat="1"/>
+    <w:lsdException w:name="heading 3" w:semiHidden="1" w:uiPriority="9" w:unhideWhenUsed="1" w:qFormat="1"/>
+    <w:lsdException w:name="heading 4" w:semiHidden="1" w:uiPriority="9" w:unhideWhenUsed="1" w:qFormat="1"/>
+    <w:lsdException w:name="heading 5" w:semiHidden="1" w:uiPriority="9" w:unhideWhenUsed="1" w:qFormat="1"/>
+    <w:lsdException w:name="heading 6" w:semiHidden="1" w:uiPriority="9" w:unhideWhenUsed="1" w:qFormat="1"/>
+    <w:lsdException w:name="heading 7" w:semiHidden="1" w:uiPriority="9" w:unhideWhenUsed="1" w:qFormat="1"/>
+    <w:lsdException w:name="heading 8" w:semiHidden="1" w:uiPriority="9" w:unhideWhenUsed="1" w:qFormat="1"/>
+    <w:lsdException w:name="heading 9" w:semiHidden="1" w:uiPriority="9" w:unhideWhenUsed="1" w:qFormat="1"/>
+    <w:lsdException w:name="index 1" w:semiHidden="1" w:unhideWhenUsed="1"/>
+    <w:lsdException w:name="index 2" w:semiHidden="1" w:unhideWhenUsed="1"/>
+    <w:lsdException w:name="index 3" w:semiHidden="1" w:unhideWhenUsed="1"/>
+    <w:lsdException w:name="index 4" w:semiHidden="1" w:unhideWhenUsed="1"/>
+    <w:lsdException w:name="index 5" w:semiHidden="1" w:unhideWhenUsed="1"/>
+    <w:lsdException w:name="index 6" w:semiHidden="1" w:unhideWhenUsed="1"/>
+    <w:lsdException w:name="index 7" w:semiHidden="1" w:unhideWhenUsed="1"/>
+    <w:lsdException w:name="index 8" w:semiHidden="1" w:unhideWhenUsed="1"/>
+    <w:lsdException w:name="index 9" w:semiHidden="1" w:unhideWhenUsed="1"/>
+    <w:lsdException w:name="toc 1" w:semiHidden="1" w:uiPriority="39" w:unhideWhenUsed="1"/>
+    <w:lsdException w:name="toc 2" w:semiHidden="1" w:uiPriority="39" w:unhideWhenUsed="1"/>
+    <w:lsdException w:name="toc 3" w:semiHidden="1" w:uiPriority="39" w:unhideWhenUsed="1"/>
+    <w:lsdException w:name="toc 4" w:semiHidden="1" w:uiPriority="39" w:unhideWhenUsed="1"/>
+    <w:lsdException w:name="toc 5" w:semiHidden="1" w:uiPriority="39" w:unhideWhenUsed="1"/>
+    <w:lsdException w:name="toc 6" w:semiHidden="1" w:uiPriority="39" w:unhideWhenUsed="1"/>
+    <w:lsdException w:name="toc 7" w:semiHidden="1" w:uiPriority="39" w:unhideWhenUsed="1"/>
+    <w:lsdException w:name="toc 8" w:semiHidden="1" w:uiPriority="39" w:unhideWhenUsed="1"/>
+    <w:lsdException w:name="toc 9" w:semiHidden="1" w:uiPriority="39" w:unhideWhenUsed="1"/>
+    <w:lsdException w:name="Normal Indent" w:semiHidden="1" w:unhideWhenUsed="1"/>
+    <w:lsdException w:name="footnote text" w:semiHidden="1" w:unhideWhenUsed="1"/>
+    <w:lsdException w:name="annotation text" w:semiHidden="1" w:unhideWhenUsed="1"/>
+    <w:lsdException w:name="header" w:semiHidden="1" w:unhideWhenUsed="1"/>
+    <w:lsdException w:name="footer" w:semiHidden="1" w:unhideWhenUsed="1"/>
+    <w:lsdException w:name="index heading" w:semiHidden="1" w:unhideWhenUsed="1"/>
+    <w:lsdException w:name="caption" w:semiHidden="1" w:uiPriority="35" w:unhideWhenUsed="1" w:qFormat="1"/>
+    <w:lsdException w:name="table of figures" w:semiHidden="1" w:unhideWhenUsed="1"/>
+    <w:lsdException w:name="envelope address" w:semiHidden="1" w:unhideWhenUsed="1"/>
+    <w:lsdException w:name="envelope return" w:semiHidden="1" w:unhideWhenUsed="1"/>
+    <w:lsdException w:name="footnote reference" w:semiHidden="1" w:unhideWhenUsed="1"/>
+    <w:lsdException w:name="annotation reference" w:semiHidden="1" w:unhideWhenUsed="1"/>
+    <w:lsdException w:name="line number" w:semiHidden="1" w:unhideWhenUsed="1"/>
+    <w:lsdException w:name="page number" w:semiHidden="1" w:unhideWhenUsed="1"/>
+    <w:lsdException w:name="endnote reference" w:semiHidden="1" w:unhideWhenUsed="1"/>
+    <w:lsdException w:name="endnote text" w:semiHidden="1" w:unhideWhenUsed="1"/>
+    <w:lsdException w:name="table of authorities" w:semiHidden="1" w:unhideWhenUsed="1"/>
+    <w:lsdException w:name="macro" w:semiHidden="1" w:unhideWhenUsed="1"/>
+    <w:lsdException w:name="toa heading" w:semiHidden="1" w:unhideWhenUsed="1"/>
+    <w:lsdException w:name="List" w:semiHidden="1" w:unhideWhenUsed="1"/>
+    <w:lsdException w:name="List Bullet" w:semiHidden="1" w:unhideWhenUsed="1"/>
+    <w:lsdException w:name="List Number" w:semiHidden="1" w:unhideWhenUsed="1"/>
+    <w:lsdException w:name="List 2" w:semiHidden="1" w:unhideWhenUsed="1"/>
+    <w:lsdException w:name="List 3" w:semiHidden="1" w:unhideWhenUsed="1"/>
+    <w:lsdException w:name="List 4" w:semiHidden="1" w:unhideWhenUsed="1"/>
+    <w:lsdException w:name="List 5" w:semiHidden="1" w:unhideWhenUsed="1"/>
+    <w:lsdException w:name="List Bullet 2" w:semiHidden="1" w:unhideWhenUsed="1"/>
+    <w:lsdException w:name="List Bullet 3" w:semiHidden="1" w:unhideWhenUsed="1"/>
+    <w:lsdException w:name="List Bullet 4" w:semiHidden="1" w:unhideWhenUsed="1"/>
+    <w:lsdException w:name="List Bullet 5" w:semiHidden="1" w:unhideWhenUsed="1"/>
+    <w:lsdException w:name="List Number 2" w:semiHidden="1" w:unhideWhenUsed="1"/>
+    <w:lsdException w:name="List Number 3" w:semiHidden="1" w:unhideWhenUsed="1"/>
+    <w:lsdException w:name="List Number 4" w:semiHidden="1" w:unhideWhenUsed="1"/>
+    <w:lsdException w:name="List Number 5" w:semiHidden="1" w:unhideWhenUsed="1"/>
+    <w:lsdException w:name="Title" w:uiPriority="10" w:qFormat="1"/>
+    <w:lsdException w:name="Closing" w:semiHidden="1" w:unhideWhenUsed="1"/>
+    <w:lsdException w:name="Signature" w:semiHidden="1" w:unhideWhenUsed="1"/>
+    <w:lsdException w:name="Default Paragraph Font" w:semiHidden="1" w:uiPriority="1" w:unhideWhenUsed="1"/>
+    <w:lsdException w:name="Body Text" w:semiHidden="1" w:unhideWhenUsed="1"/>
+    <w:lsdException w:name="Body Text Indent" w:semiHidden="1" w:unhideWhenUsed="1"/>
+    <w:lsdException w:name="List Continue" w:semiHidden="1" w:unhideWhenUsed="1"/>
+    <w:lsdException w:name="List Continue 2" w:semiHidden="1" w:unhideWhenUsed="1"/>
+    <w:lsdException w:name="List Continue 3" w:semiHidden="1" w:unhideWhenUsed="1"/>
+    <w:lsdException w:name="List Continue 4" w:semiHidden="1" w:unhideWhenUsed="1"/>
+    <w:lsdException w:name="List Continue 5" w:semiHidden="1" w:unhideWhenUsed="1"/>
+    <w:lsdException w:name="Message Header" w:semiHidden="1" w:unhideWhenUsed="1"/>
+    <w:lsdException w:name="Subtitle" w:uiPriority="11" w:qFormat="1"/>
+    <w:lsdException w:name="Salutation" w:semiHidden="1" w:unhideWhenUsed="1"/>
+    <w:lsdException w:name="Date" w:semiHidden="1" w:unhideWhenUsed="1"/>
+    <w:lsdException w:name="Body Text First Indent" w:semiHidden="1" w:unhideWhenUsed="1"/>
+    <w:lsdException w:name="Body Text First Indent 2" w:semiHidden="1" w:unhideWhenUsed="1"/>
+    <w:lsdException w:name="Note Heading" w:semiHidden="1" w:unhideWhenUsed="1"/>
+    <w:lsdException w:name="Body Text 2" w:semiHidden="1" w:unhideWhenUsed="1"/>
+    <w:lsdException w:name="Body Text 3" w:semiHidden="1" w:unhideWhenUsed="1"/>
+    <w:lsdException w:name="Body Text Indent 2" w:semiHidden="1" w:unhideWhenUsed="1"/>
+    <w:lsdException w:name="Body Text Indent 3" w:semiHidden="1" w:unhideWhenUsed="1"/>
+    <w:lsdException w:name="Block Text" w:semiHidden="1" w:unhideWhenUsed="1"/>
+    <w:lsdException w:name="Hyperlink" w:semiHidden="1" w:unhideWhenUsed="1"/>
+    <w:lsdException w:name="FollowedHyperlink" w:semiHidden="1" w:unhideWhenUsed="1"/>
+    <w:lsdException w:name="Strong" w:uiPriority="22" w:qFormat="1"/>
+    <w:lsdException w:name="Emphasis" w:uiPriority="20" w:qFormat="1"/>
+    <w:lsdException w:name="Document Map" w:semiHidden="1" w:unhideWhenUsed="1"/>
+    <w:lsdException w:name="Plain Text" w:semiHidden="1" w:unhideWhenUsed="1"/>
+    <w:lsdException w:name="E-mail Signature" w:semiHidden="1" w:unhideWhenUsed="1"/>
+    <w:lsdException w:name="HTML Top of Form" w:semiHidden="1" w:unhideWhenUsed="1"/>
+    <w:lsdException w:name="HTML Bottom of Form" w:semiHidden="1" w:unhideWhenUsed="1"/>
+    <w:lsdException w:name="Normal (Web)" w:semiHidden="1" w:unhideWhenUsed="1"/>
+    <w:lsdException w:name="HTML Acronym" w:semiHidden="1" w:unhideWhenUsed="1"/>
+    <w:lsdException w:name="HTML Address" w:semiHidden="1" w:unhideWhenUsed="1"/>
+    <w:lsdException w:name="HTML Cite" w:semiHidden="1" w:unhideWhenUsed="1"/>
+    <w:lsdException w:name="HTML Code" w:semiHidden="1" w:unhideWhenUsed="1"/>
+    <w:lsdException w:name="HTML Definition" w:semiHidden="1" w:unhideWhenUsed="1"/>
+    <w:lsdException w:name="HTML Keyboard" w:semiHidden="1" w:unhideWhenUsed="1"/>
+    <w:lsdException w:name="HTML Preformatted" w:semiHidden="1" w:unhideWhenUsed="1"/>
+    <w:lsdException w:name="HTML Sample" w:semiHidden="1" w:unhideWhenUsed="1"/>
+    <w:lsdException w:name="HTML Typewriter" w:semiHidden="1" w:unhideWhenUsed="1"/>
+    <w:lsdException w:name="HTML Variable" w:semiHidden="1" w:unhideWhenUsed="1"/>
+    <w:lsdException w:name="Normal Table" w:semiHidden="1" w:unhideWhenUsed="1"/>
+    <w:lsdException w:name="annotation subject" w:semiHidden="1" w:unhideWhenUsed="1"/>
+    <w:lsdException w:name="No List" w:semiHidden="1" w:unhideWhenUsed="1"/>
+    <w:lsdException w:name="Outline List 1" w:semiHidden="1" w:unhideWhenUsed="1"/>
+    <w:lsdException w:name="Outline List 2" w:semiHidden="1" w:unhideWhenUsed="1"/>
+    <w:lsdException w:name="Outline List 3" w:semiHidden="1" w:unhideWhenUsed="1"/>
+    <w:lsdException w:name="Table Simple 1" w:semiHidden="1" w:unhideWhenUsed="1"/>
+    <w:lsdException w:name="Table Simple 2" w:semiHidden="1" w:unhideWhenUsed="1"/>
+    <w:lsdException w:name="Table Simple 3" w:semiHidden="1" w:unhideWhenUsed="1"/>
+    <w:lsdException w:name="Table Classic 1" w:semiHidden="1" w:unhideWhenUsed="1"/>
+    <w:lsdException w:name="Table Classic 2" w:semiHidden="1" w:unhideWhenUsed="1"/>
+    <w:lsdException w:name="Table Classic 3" w:semiHidden="1" w:unhideWhenUsed="1"/>
+    <w:lsdException w:name="Table Classic 4" w:semiHidden="1" w:unhideWhenUsed="1"/>
+    <w:lsdException w:name="Table Colorful 1" w:semiHidden="1" w:unhideWhenUsed="1"/>
+    <w:lsdException w:name="Table Colorful 2" w:semiHidden="1" w:unhideWhenUsed="1"/>
+    <w:lsdException w:name="Table Colorful 3" w:semiHidden="1" w:unhideWhenUsed="1"/>
+    <w:lsdException w:name="Table Columns 1" w:semiHidden="1" w:unhideWhenUsed="1"/>
+    <w:lsdException w:name="Table Columns 2" w:semiHidden="1" w:unhideWhenUsed="1"/>
+    <w:lsdException w:name="Table Columns 3" w:semiHidden="1" w:unhideWhenUsed="1"/>
+    <w:lsdException w:name="Table Columns 4" w:semiHidden="1" w:unhideWhenUsed="1"/>
+    <w:lsdException w:name="Table Columns 5" w:semiHidden="1" w:unhideWhenUsed="1"/>
+    <w:lsdException w:name="Table Grid 1" w:semiHidden="1" w:unhideWhenUsed="1"/>
+    <w:lsdException w:name="Table Grid 2" w:semiHidden="1" w:unhideWhenUsed="1"/>
+    <w:lsdException w:name="Table Grid 3" w:semiHidden="1" w:unhideWhenUsed="1"/>
+    <w:lsdException w:name="Table Grid 4" w:semiHidden="1" w:unhideWhenUsed="1"/>
+    <w:lsdException w:name="Table Grid 5" w:semiHidden="1" w:unhideWhenUsed="1"/>
+    <w:lsdException w:name="Table Grid 6" w:semiHidden="1" w:unhideWhenUsed="1"/>
+    <w:lsdException w:name="Table Grid 7" w:semiHidden="1" w:unhideWhenUsed="1"/>
+    <w:lsdException w:name="Table Grid 8" w:semiHidden="1" w:unhideWhenUsed="1"/>
+    <w:lsdException w:name="Table List 1" w:semiHidden="1" w:unhideWhenUsed="1"/>
+    <w:lsdException w:name="Table List 2" w:semiHidden="1" w:unhideWhenUsed="1"/>
+    <w:lsdException w:name="Table List 3" w:semiHidden="1" w:unhideWhenUsed="1"/>
+    <w:lsdException w:name="Table List 4" w:semiHidden="1" w:unhideWhenUsed="1"/>
+    <w:lsdException w:name="Table List 5" w:semiHidden="1" w:unhideWhenUsed="1"/>
+    <w:lsdException w:name="Table List 6" w:semiHidden="1" w:unhideWhenUsed="1"/>
+    <w:lsdException w:name="Table List 7" w:semiHidden="1" w:unhideWhenUsed="1"/>
+    <w:lsdException w:name="Table List 8" w:semiHidden="1" w:unhideWhenUsed="1"/>
+    <w:lsdException w:name="Table 3D effects 1" w:semiHidden="1" w:unhideWhenUsed="1"/>
+    <w:lsdException w:name="Table 3D effects 2" w:semiHidden="1" w:unhideWhenUsed="1"/>
+    <w:lsdException w:name="Table 3D effects 3" w:semiHidden="1" w:unhideWhenUsed="1"/>
+    <w:lsdException w:name="Table Contemporary" w:semiHidden="1" w:unhideWhenUsed="1"/>
+    <w:lsdException w:name="Table Elegant" w:semiHidden="1" w:unhideWhenUsed="1"/>
+    <w:lsdException w:name="Table Professional" w:semiHidden="1" w:unhideWhenUsed="1"/>
+    <w:lsdException w:name="Table Subtle 1" w:semiHidden="1" w:unhideWhenUsed="1"/>
+    <w:lsdException w:name="Table Subtle 2" w:semiHidden="1" w:unhideWhenUsed="1"/>
+    <w:lsdException w:name="Table Web 1" w:semiHidden="1" w:unhideWhenUsed="1"/>
+    <w:lsdException w:name="Table Web 2" w:semiHidden="1" w:unhideWhenUsed="1"/>
+    <w:lsdException w:name="Table Web 3" w:semiHidden="1" w:unhideWhenUsed="1"/>
+    <w:lsdException w:name="Balloon Text" w:semiHidden="1" w:unhideWhenUsed="1"/>
+    <w:lsdException w:name="Table Grid" w:uiPriority="59"/>
+    <w:lsdException w:name="Table Theme" w:semiHidden="1" w:unhideWhenUsed="1"/>
+    <w:lsdException w:name="Placeholder Text" w:semiHidden="1"/>
+    <w:lsdException w:name="No Spacing" w:uiPriority="1" w:qFormat="1"/>
+    <w:lsdException w:name="Light Shading" w:uiPriority="60"/>
+    <w:lsdException w:name="Light List" w:uiPriority="61"/>
+    <w:lsdException w:name="Light Grid" w:uiPriority="62"/>
+    <w:lsdException w:name="Medium Shading 1" w:uiPriority="63"/>
+    <w:lsdException w:name="Medium Shading 2" w:uiPriority="64"/>
+    <w:lsdException w:name="Medium List 1" w:uiPriority="65"/>
+    <w:lsdException w:name="Medium List 2" w:uiPriority="66"/>
+    <w:lsdException w:name="Medium Grid 1" w:uiPriority="67"/>
+    <w:lsdException w:name="Medium Grid 2" w:uiPriority="68"/>
+    <w:lsdException w:name="Medium Grid 3" w:uiPriority="69"/>
+    <w:lsdException w:name="Dark List" w:uiPriority="70"/>
+    <w:lsdException w:name="Colorful Shading" w:uiPriority="71"/>
+    <w:lsdException w:name="Colorful List" w:uiPriority="72"/>
+    <w:lsdException w:name="Colorful Grid" w:uiPriority="73"/>
+    <w:lsdException w:name="Light Shading Accent 1" w:uiPriority="60"/>
+    <w:lsdException w:name="Light List Accent 1" w:uiPriority="61"/>
+    <w:lsdException w:name="Light Grid Accent 1" w:uiPriority="62"/>
+    <w:lsdException w:name="Medium Shading 1 Accent 1" w:uiPriority="63"/>
+    <w:lsdException w:name="Medium Shading 2 Accent 1" w:uiPriority="64"/>
+    <w:lsdException w:name="Medium List 1 Accent 1" w:uiPriority="65"/>
+    <w:lsdException w:name="Revision" w:semiHidden="1"/>
+    <w:lsdException w:name="List Paragraph" w:uiPriority="34" w:qFormat="1"/>
+    <w:lsdException w:name="Quote" w:uiPriority="29" w:qFormat="1"/>
+    <w:lsdException w:name="Intense Quote" w:uiPriority="30" w:qFormat="1"/>
+    <w:lsdException w:name="Medium List 2 Accent 1" w:uiPriority="66"/>
+    <w:lsdException w:name="Medium Grid 1 Accent 1" w:uiPriority="67"/>
+    <w:lsdException w:name="Medium Grid 2 Accent 1" w:uiPriority="68"/>
+    <w:lsdException w:name="Medium Grid 3 Accent 1" w:uiPriority="69"/>
+    <w:lsdException w:name="Dark List Accent 1" w:uiPriority="70"/>
+    <w:lsdException w:name="Colorful Shading Accent 1" w:uiPriority="71"/>
+    <w:lsdException w:name="Colorful List Accent 1" w:uiPriority="72"/>
+    <w:lsdException w:name="Colorful Grid Accent 1" w:uiPriority="73"/>
+    <w:lsdException w:name="Light Shading Accent 2" w:uiPriority="60"/>
+    <w:lsdException w:name="Light List Accent 2" w:uiPriority="61"/>
+    <w:lsdException w:name="Light Grid Accent 2" w:uiPriority="62"/>
+    <w:lsdException w:name="Medium Shading 1 Accent 2" w:uiPriority="63"/>
+    <w:lsdException w:name="Medium Shading 2 Accent 2" w:uiPriority="64"/>
+    <w:lsdException w:name="Medium List 1 Accent 2" w:uiPriority="65"/>
+    <w:lsdException w:name="Medium List 2 Accent 2" w:uiPriority="66"/>
+    <w:lsdException w:name="Medium Grid 1 Accent 2" w:uiPriority="67"/>
+    <w:lsdException w:name="Medium Grid 2 Accent 2" w:uiPriority="68"/>
+    <w:lsdException w:name="Medium Grid 3 Accent 2" w:uiPriority="69"/>
+    <w:lsdException w:name="Dark List Accent 2" w:uiPriority="70"/>
+    <w:lsdException w:name="Colorful Shading Accent 2" w:uiPriority="71"/>
+    <w:lsdException w:name="Colorful List Accent 2" w:uiPriority="72"/>
+    <w:lsdException w:name="Colorful Grid Accent 2" w:uiPriority="73"/>
+    <w:lsdException w:name="Light Shading Accent 3" w:uiPriority="60"/>
+    <w:lsdException w:name="Light List Accent 3" w:uiPriority="61"/>
+    <w:lsdException w:name="Light Grid Accent 3" w:uiPriority="62"/>
+    <w:lsdException w:name="Medium Shading 1 Accent 3" w:uiPriority="63"/>
+    <w:lsdException w:name="Medium Shading 2 Accent 3" w:uiPriority="64"/>
+    <w:lsdException w:name="Medium List 1 Accent 3" w:uiPriority="65"/>
+    <w:lsdException w:name="Medium List 2 Accent 3" w:uiPriority="66"/>
+    <w:lsdException w:name="Medium Grid 1 Accent 3" w:uiPriority="67"/>
+    <w:lsdException w:name="Medium Grid 2 Accent 3" w:uiPriority="68"/>
+    <w:lsdException w:name="Medium Grid 3 Accent 3" w:uiPriority="69"/>
+    <w:lsdException w:name="Dark List Accent 3" w:uiPriority="70"/>
+    <w:lsdException w:name="Colorful Shading Accent 3" w:uiPriority="71"/>
+    <w:lsdException w:name="Colorful List Accent 3" w:uiPriority="72"/>
+    <w:lsdException w:name="Colorful Grid Accent 3" w:uiPriority="73"/>
+    <w:lsdException w:name="Light Shading Accent 4" w:uiPriority="60"/>
+    <w:lsdException w:name="Light List Accent 4" w:uiPriority="61"/>
+    <w:lsdException w:name="Light Grid Accent 4" w:uiPriority="62"/>
+    <w:lsdException w:name="Medium Shading 1 Accent 4" w:uiPriority="63"/>
+    <w:lsdException w:name="Medium Shading 2 Accent 4" w:uiPriority="64"/>
+    <w:lsdException w:name="Medium List 1 Accent 4" w:uiPriority="65"/>
+    <w:lsdException w:name="Medium List 2 Accent 4" w:uiPriority="66"/>
+    <w:lsdException w:name="Medium Grid 1 Accent 4" w:uiPriority="67"/>
+    <w:lsdException w:name="Medium Grid 2 Accent 4" w:uiPriority="68"/>
+    <w:lsdException w:name="Medium Grid 3 Accent 4" w:uiPriority="69"/>
+    <w:lsdException w:name="Dark List Accent 4" w:uiPriority="70"/>
+    <w:lsdException w:name="Colorful Shading Accent 4" w:uiPriority="71"/>
+    <w:lsdException w:name="Colorful List Accent 4" w:uiPriority="72"/>
+    <w:lsdException w:name="Colorful Grid Accent 4" w:uiPriority="73"/>
+    <w:lsdException w:name="Light Shading Accent 5" w:uiPriority="60"/>
+    <w:lsdException w:name="Light List Accent 5" w:uiPriority="61"/>
+    <w:lsdException w:name="Light Grid Accent 5" w:uiPriority="62"/>
+    <w:lsdException w:name="Medium Shading 1 Accent 5" w:uiPriority="63"/>
+    <w:lsdException w:name="Medium Shading 2 Accent 5" w:uiPriority="64"/>
+    <w:lsdException w:name="Medium List 1 Accent 5" w:uiPriority="65"/>
+    <w:lsdException w:name="Medium List 2 Accent 5" w:uiPriority="66"/>
+    <w:lsdException w:name="Medium Grid 1 Accent 5" w:uiPriority="67"/>
+    <w:lsdException w:name="Medium Grid 2 Accent 5" w:uiPriority="68"/>
+    <w:lsdException w:name="Medium Grid 3 Accent 5" w:uiPriority="69"/>
+    <w:lsdException w:name="Dark List Accent 5" w:uiPriority="70"/>
+    <w:lsdException w:name="Colorful Shading Accent 5" w:uiPriority="71"/>
+    <w:lsdException w:name="Colorful List Accent 5" w:uiPriority="72"/>
+    <w:lsdException w:name="Colorful Grid Accent 5" w:uiPriority="73"/>
+    <w:lsdException w:name="Light Shading Accent 6" w:uiPriority="60"/>
+    <w:lsdException w:name="Light List Accent 6" w:uiPriority="61"/>
+    <w:lsdException w:name="Light Grid Accent 6" w:uiPriority="62"/>
+    <w:lsdException w:name="Medium Shading 1 Accent 6" w:uiPriority="63"/>
+    <w:lsdException w:name="Medium Shading 2 Accent 6" w:uiPriority="64"/>
+    <w:lsdException w:name="Medium List 1 Accent 6" w:uiPriority="65"/>
+    <w:lsdException w:name="Medium List 2 Accent 6" w:uiPriority="66"/>
+    <w:lsdException w:name="Medium Grid 1 Accent 6" w:uiPriority="67"/>
+    <w:lsdException w:name="Medium Grid 2 Accent 6" w:uiPriority="68"/>
+    <w:lsdException w:name="Medium Grid 3 Accent 6" w:uiPriority="69"/>
+    <w:lsdException w:name="Dark List Accent 6" w:uiPriority="70"/>
+    <w:lsdException w:name="Colorful Shading Accent 6" w:uiPriority="71"/>
+    <w:lsdException w:name="Colorful List Accent 6" w:uiPriority="72"/>
+    <w:lsdException w:name="Colorful Grid Accent 6" w:uiPriority="73"/>
+    <w:lsdException w:name="Subtle Emphasis" w:uiPriority="19" w:qFormat="1"/>
+    <w:lsdException w:name="Intense Emphasis" w:uiPriority="21" w:qFormat="1"/>
+    <w:lsdException w:name="Subtle Reference" w:uiPriority="31" w:qFormat="1"/>
+    <w:lsdException w:name="Intense Reference" w:uiPriority="32" w:qFormat="1"/>
+    <w:lsdException w:name="Book Title" w:uiPriority="33" w:qFormat="1"/>
+    <w:lsdException w:name="Bibliography" w:semiHidden="1" w:uiPriority="37" w:unhideWhenUsed="1"/>
+    <w:lsdException w:name="TOC Heading" w:semiHidden="1" w:uiPriority="39" w:unhideWhenUsed="1" w:qFormat="1"/>
+    <w:lsdException w:name="Plain Table 1" w:uiPriority="41"/>
+    <w:lsdException w:name="Plain Table 2" w:uiPriority="42"/>
+    <w:lsdException w:name="Plain Table 3" w:uiPriority="43"/>
+    <w:lsdException w:name="Plain Table 4" w:uiPriority="44"/>
+    <w:lsdException w:name="Plain Table 5" w:uiPriority="45"/>
+    <w:lsdException w:name="Grid Table Light" w:uiPriority="40"/>
+    <w:lsdException w:name="Grid Table 1 Light" w:uiPriority="46"/>
+    <w:lsdException w:name="Grid Table 2" w:uiPriority="47"/>
+    <w:lsdException w:name="Grid Table 3" w:uiPriority="48"/>
+    <w:lsdException w:name="Grid Table 4" w:uiPriority="49"/>
+    <w:lsdException w:name="Grid Table 5 Dark" w:uiPriority="50"/>
+    <w:lsdException w:name="Grid Table 6 Colorful" w:uiPriority="51"/>
+    <w:lsdException w:name="Grid Table 7 Colorful" w:uiPriority="52"/>
+    <w:lsdException w:name="Grid Table 1 Light Accent 1" w:uiPriority="46"/>
+    <w:lsdException w:name="Grid Table 2 Accent 1" w:uiPriority="47"/>
+    <w:lsdException w:name="Grid Table 3 Accent 1" w:uiPriority="48"/>
+    <w:lsdException w:name="Grid Table 4 Accent 1" w:uiPriority="49"/>
+    <w:lsdException w:name="Grid Table 5 Dark Accent 1" w:uiPriority="50"/>
+    <w:lsdException w:name="Grid Table 6 Colorful Accent 1" w:uiPriority="51"/>
+    <w:lsdException w:name="Grid Table 7 Colorful Accent 1" w:uiPriority="52"/>
+    <w:lsdException w:name="Grid Table 1 Light Accent 2" w:uiPriority="46"/>
+    <w:lsdException w:name="Grid Table 2 Accent 2" w:uiPriority="47"/>
+    <w:lsdException w:name="Grid Table 3 Accent 2" w:uiPriority="48"/>
+    <w:lsdException w:name="Grid Table 4 Accent 2" w:uiPriority="49"/>
+    <w:lsdException w:name="Grid Table 5 Dark Accent 2" w:uiPriority="50"/>
+    <w:lsdException w:name="Grid Table 6 Colorful Accent 2" w:uiPriority="51"/>
+    <w:lsdException w:name="Grid Table 7 Colorful Accent 2" w:uiPriority="52"/>
+    <w:lsdException w:name="Grid Table 1 Light Accent 3" w:uiPriority="46"/>
+    <w:lsdException w:name="Grid Table 2 Accent 3" w:uiPriority="47"/>
+    <w:lsdException w:name="Grid Table 3 Accent 3" w:uiPriority="48"/>
+    <w:lsdException w:name="Grid Table 4 Accent 3" w:uiPriority="49"/>
+    <w:lsdException w:name="Grid Table 5 Dark Accent 3" w:uiPriority="50"/>
+    <w:lsdException w:name="Grid Table 6 Colorful Accent 3" w:uiPriority="51"/>
+    <w:lsdException w:name="Grid Table 7 Colorful Accent 3" w:uiPriority="52"/>
+    <w:lsdException w:name="Grid Table 1 Light Accent 4" w:uiPriority="46"/>
+    <w:lsdException w:name="Grid Table 2 Accent 4" w:uiPriority="47"/>
+    <w:lsdException w:name="Grid Table 3 Accent 4" w:uiPriority="48"/>
+    <w:lsdException w:name="Grid Table 4 Accent 4" w:uiPriority="49"/>
+    <w:lsdException w:name="Grid Table 5 Dark Accent 4" w:uiPriority="50"/>
+    <w:lsdException w:name="Grid Table 6 Colorful Accent 4" w:uiPriority="51"/>
+    <w:lsdException w:name="Grid Table 7 Colorful Accent 4" w:uiPriority="52"/>
+    <w:lsdException w:name="Grid Table 1 Light Accent 5" w:uiPriority="46"/>
+    <w:lsdException w:name="Grid Table 2 Accent 5" w:uiPriority="47"/>
+    <w:lsdException w:name="Grid Table 3 Accent 5" w:uiPriority="48"/>
+    <w:lsdException w:name="Grid Table 4 Accent 5" w:uiPriority="49"/>
+    <w:lsdException w:name="Grid Table 5 Dark Accent 5" w:uiPriority="50"/>
+    <w:lsdException w:name="Grid Table 6 Colorful Accent 5" w:uiPriority="51"/>
+    <w:lsdException w:name="Grid Table 7 Colorful Accent 5" w:uiPriority="52"/>
+    <w:lsdException w:name="Grid Table 1 Light Accent 6" w:uiPriority="46"/>
+    <w:lsdException w:name="Grid Table 2 Accent 6" w:uiPriority="47"/>
+    <w:lsdException w:name="Grid Table 3 Accent 6" w:uiPriority="48"/>
+    <w:lsdException w:name="Grid Table 4 Accent 6" w:uiPriority="49"/>
+    <w:lsdException w:name="Grid Table 5 Dark Accent 6" w:uiPriority="50"/>
+    <w:lsdException w:name="Grid Table 6 Colorful Accent 6" w:uiPriority="51"/>
+    <w:lsdException w:name="Grid Table 7 Colorful Accent 6" w:uiPriority="52"/>
+    <w:lsdException w:name="List Table 1 Light" w:uiPriority="46"/>
+    <w:lsdException w:name="List Table 2" w:uiPriority="47"/>
+    <w:lsdException w:name="List Table 3" w:uiPriority="48"/>
+    <w:lsdException w:name="List Table 4" w:uiPriority="49"/>
+    <w:lsdException w:name="List Table 5 Dark" w:uiPriority="50"/>
+    <w:lsdException w:name="List Table 6 Colorful" w:uiPriority="51"/>
+    <w:lsdException w:name="List Table 7 Colorful" w:uiPriority="52"/>
+    <w:lsdException w:name="List Table 1 Light Accent 1" w:uiPriority="46"/>
+    <w:lsdException w:name="List Table 2 Accent 1" w:uiPriority="47"/>
+    <w:lsdException w:name="List Table 3 Accent 1" w:uiPriority="48"/>
+    <w:lsdException w:name="List Table 4 Accent 1" w:uiPriority="49"/>
+    <w:lsdException w:name="List Table 5 Dark Accent 1" w:uiPriority="50"/>
+    <w:lsdException w:name="List Table 6 Colorful Accent 1" w:uiPriority="51"/>
+    <w:lsdException w:name="List Table 7 Colorful Accent 1" w:uiPriority="52"/>
+    <w:lsdException w:name="List Table 1 Light Accent 2" w:uiPriority="46"/>
+    <w:lsdException w:name="List Table 2 Accent 2" w:uiPriority="47"/>
+    <w:lsdException w:name="List Table 3 Accent 2" w:uiPriority="48"/>
+    <w:lsdException w:name="List Table 4 Accent 2" w:uiPriority="49"/>
+    <w:lsdException w:name="List Table 5 Dark Accent 2" w:uiPriority="50"/>
+    <w:lsdException w:name="List Table 6 Colorful Accent 2" w:uiPriority="51"/>
+    <w:lsdException w:name="List Table 7 Colorful Accent 2" w:uiPriority="52"/>
+    <w:lsdException w:name="List Table 1 Light Accent 3" w:uiPriority="46"/>
+    <w:lsdException w:name="List Table 2 Accent 3" w:uiPriority="47"/>
+    <w:lsdException w:name="List Table 3 Accent 3" w:uiPriority="48"/>
+    <w:lsdException w:name="List Table 4 Accent 3" w:uiPriority="49"/>
+    <w:lsdException w:name="List Table 5 Dark Accent 3" w:uiPriority="50"/>
+    <w:lsdException w:name="List Table 6 Colorful Accent 3" w:uiPriority="51"/>
+    <w:lsdException w:name="List Table 7 Colorful Accent 3" w:uiPriority="52"/>
+    <w:lsdException w:name="List Table 1 Light Accent 4" w:uiPriority="46"/>
+    <w:lsdException w:name="List Table 2 Accent 4" w:uiPriority="47"/>
+    <w:lsdException w:name="List Table 3 Accent 4" w:uiPriority="48"/>
+    <w:lsdException w:name="List Table 4 Accent 4" w:uiPriority="49"/>
+    <w:lsdException w:name="List Table 5 Dark Accent 4" w:uiPriority="50"/>
+    <w:lsdException w:name="List Table 6 Colorful Accent 4" w:uiPriority="51"/>
+    <w:lsdException w:name="List Table 7 Colorful Accent 4" w:uiPriority="52"/>
+    <w:lsdException w:name="List Table 1 Light Accent 5" w:uiPriority="46"/>
+    <w:lsdException w:name="List Table 2 Accent 5" w:uiPriority="47"/>
+    <w:lsdException w:name="List Table 3 Accent 5" w:uiPriority="48"/>
+    <w:lsdException w:name="List Table 4 Accent 5" w:uiPriority="49"/>
+    <w:lsdException w:name="List Table 5 Dark Accent 5" w:uiPriority="50"/>
+    <w:lsdException w:name="List Table 6 Colorful Accent 5" w:uiPriority="51"/>
+    <w:lsdException w:name="List Table 7 Colorful Accent 5" w:uiPriority="52"/>
+    <w:lsdException w:name="List Table 1 Light Accent 6" w:uiPriority="46"/>
+    <w:lsdException w:name="List Table 2 Accent 6" w:uiPriority="47"/>
+    <w:lsdException w:name="List Table 3 Accent 6" w:uiPriority="48"/>
+    <w:lsdException w:name="List Table 4 Accent 6" w:uiPriority="49"/>
+    <w:lsdException w:name="List Table 5 Dark Accent 6" w:uiPriority="50"/>
+    <w:lsdException w:name="List Table 6 Colorful Accent 6" w:uiPriority="51"/>
+    <w:lsdException w:name="List Table 7 Colorful Accent 6" w:uiPriority="52"/>
   </w:latentStyles>
   <w:style w:type="paragraph" w:default="1" w:styleId="Normal">
     <w:name w:val="Normal"/>
@@ -10083,7 +10566,6 @@
     <w:uiPriority w:val="99"/>
     <w:semiHidden/>
     <w:unhideWhenUsed/>
-    <w:qFormat/>
     <w:tblPr>
       <w:tblInd w:w="0" w:type="dxa"/>
       <w:tblCellMar>
@@ -10642,7 +11124,7 @@
 </file>
 
 <file path=customXml/itemProps1.xml><?xml version="1.0" encoding="utf-8"?>
-<ds:datastoreItem xmlns:ds="http://schemas.openxmlformats.org/officeDocument/2006/customXml" ds:itemID="{6B421C3F-B942-4BD8-81F0-E40CF3A6A870}">
+<ds:datastoreItem xmlns:ds="http://schemas.openxmlformats.org/officeDocument/2006/customXml" ds:itemID="{56948EC6-2DD0-4139-AC08-C4E0ECF7F3DE}">
   <ds:schemaRefs>
     <ds:schemaRef ds:uri="http://schemas.openxmlformats.org/officeDocument/2006/bibliography"/>
   </ds:schemaRefs>

</xml_diff>